<commit_message>
se añade cambios en documento y en cdo arduino
</commit_message>
<xml_diff>
--- a/Proyecto Camaras Esp32.docx
+++ b/Proyecto Camaras Esp32.docx
@@ -1,6 +1,6 @@
 
 <file path=word/document.xml><?xml version="1.0" encoding="utf-8"?>
-<w:document xmlns:wpc="http://schemas.microsoft.com/office/word/2010/wordprocessingCanvas" xmlns:cx="http://schemas.microsoft.com/office/drawing/2014/chartex" xmlns:cx1="http://schemas.microsoft.com/office/drawing/2015/9/8/chartex" xmlns:cx2="http://schemas.microsoft.com/office/drawing/2015/10/21/chartex" xmlns:cx3="http://schemas.microsoft.com/office/drawing/2016/5/9/chartex" xmlns:cx4="http://schemas.microsoft.com/office/drawing/2016/5/10/chartex" xmlns:cx5="http://schemas.microsoft.com/office/drawing/2016/5/11/chartex" xmlns:cx6="http://schemas.microsoft.com/office/drawing/2016/5/12/chartex" xmlns:cx7="http://schemas.microsoft.com/office/drawing/2016/5/13/chartex" xmlns:cx8="http://schemas.microsoft.com/office/drawing/2016/5/14/chartex" xmlns:mc="http://schemas.openxmlformats.org/markup-compatibility/2006" xmlns:aink="http://schemas.microsoft.com/office/drawing/2016/ink" xmlns:am3d="http://schemas.microsoft.com/office/drawing/2017/model3d" xmlns:o="urn:schemas-microsoft-com:office:office" xmlns:oel="http://schemas.microsoft.com/office/2019/extlst" xmlns:r="http://schemas.openxmlformats.org/officeDocument/2006/relationships" xmlns:m="http://schemas.openxmlformats.org/officeDocument/2006/math" xmlns:v="urn:schemas-microsoft-com:vml" xmlns:wp14="http://schemas.microsoft.com/office/word/2010/wordprocessingDrawing" xmlns:wp="http://schemas.openxmlformats.org/drawingml/2006/wordprocessingDrawing" xmlns:w10="urn:schemas-microsoft-com:office:word" xmlns:w="http://schemas.openxmlformats.org/wordprocessingml/2006/main" xmlns:w14="http://schemas.microsoft.com/office/word/2010/wordml" xmlns:w15="http://schemas.microsoft.com/office/word/2012/wordml" xmlns:w16cex="http://schemas.microsoft.com/office/word/2018/wordml/cex" xmlns:w16cid="http://schemas.microsoft.com/office/word/2016/wordml/cid" xmlns:w16="http://schemas.microsoft.com/office/word/2018/wordml" xmlns:w16du="http://schemas.microsoft.com/office/word/2023/wordml/word16du" xmlns:w16sdtdh="http://schemas.microsoft.com/office/word/2020/wordml/sdtdatahash" xmlns:w16se="http://schemas.microsoft.com/office/word/2015/wordml/symex" xmlns:wpg="http://schemas.microsoft.com/office/word/2010/wordprocessingGroup" xmlns:wpi="http://schemas.microsoft.com/office/word/2010/wordprocessingInk" xmlns:wne="http://schemas.microsoft.com/office/word/2006/wordml" xmlns:wps="http://schemas.microsoft.com/office/word/2010/wordprocessingShape" mc:Ignorable="w14 w15 w16se w16cid w16 w16cex w16sdtdh w16du wp14">
+<w:document xmlns:wpc="http://schemas.microsoft.com/office/word/2010/wordprocessingCanvas" xmlns:mc="http://schemas.openxmlformats.org/markup-compatibility/2006" xmlns:o="urn:schemas-microsoft-com:office:office" xmlns:r="http://schemas.openxmlformats.org/officeDocument/2006/relationships" xmlns:m="http://schemas.openxmlformats.org/officeDocument/2006/math" xmlns:v="urn:schemas-microsoft-com:vml" xmlns:wp14="http://schemas.microsoft.com/office/word/2010/wordprocessingDrawing" xmlns:wp="http://schemas.openxmlformats.org/drawingml/2006/wordprocessingDrawing" xmlns:w10="urn:schemas-microsoft-com:office:word" xmlns:w="http://schemas.openxmlformats.org/wordprocessingml/2006/main" xmlns:w14="http://schemas.microsoft.com/office/word/2010/wordml" xmlns:w15="http://schemas.microsoft.com/office/word/2012/wordml" xmlns:wpg="http://schemas.microsoft.com/office/word/2010/wordprocessingGroup" xmlns:wpi="http://schemas.microsoft.com/office/word/2010/wordprocessingInk" xmlns:wne="http://schemas.microsoft.com/office/word/2006/wordml" xmlns:wps="http://schemas.microsoft.com/office/word/2010/wordprocessingShape" mc:Ignorable="w14 w15 wp14">
   <w:body>
     <w:p/>
     <w:p/>
@@ -36,9 +36,10 @@
       <w:r>
         <w:rPr>
           <w:noProof/>
+          <w:lang w:eastAsia="es-CO"/>
         </w:rPr>
         <w:drawing>
-          <wp:anchor distT="0" distB="0" distL="114300" distR="114300" simplePos="0" relativeHeight="251715584" behindDoc="0" locked="0" layoutInCell="1" allowOverlap="1" wp14:anchorId="28E9AF4B" wp14:editId="61525EEA">
+          <wp:anchor distT="0" distB="0" distL="114300" distR="114300" simplePos="0" relativeHeight="251713536" behindDoc="0" locked="0" layoutInCell="1" allowOverlap="1" wp14:anchorId="28E9AF4B" wp14:editId="2EC8B00B">
             <wp:simplePos x="0" y="0"/>
             <wp:positionH relativeFrom="column">
               <wp:posOffset>2553167</wp:posOffset>
@@ -114,9 +115,10 @@
       <w:r>
         <w:rPr>
           <w:noProof/>
+          <w:lang w:eastAsia="es-CO"/>
         </w:rPr>
         <w:drawing>
-          <wp:anchor distT="0" distB="0" distL="114300" distR="114300" simplePos="0" relativeHeight="251718656" behindDoc="0" locked="0" layoutInCell="1" allowOverlap="1" wp14:anchorId="66104E79" wp14:editId="63EA687D">
+          <wp:anchor distT="0" distB="0" distL="114300" distR="114300" simplePos="0" relativeHeight="251716608" behindDoc="0" locked="0" layoutInCell="1" allowOverlap="1" wp14:anchorId="66104E79" wp14:editId="641667E4">
             <wp:simplePos x="0" y="0"/>
             <wp:positionH relativeFrom="column">
               <wp:posOffset>1214491</wp:posOffset>
@@ -198,9 +200,10 @@
       <w:r>
         <w:rPr>
           <w:noProof/>
+          <w:lang w:eastAsia="es-CO"/>
         </w:rPr>
         <w:drawing>
-          <wp:anchor distT="0" distB="0" distL="114300" distR="114300" simplePos="0" relativeHeight="251716608" behindDoc="0" locked="0" layoutInCell="1" allowOverlap="1" wp14:anchorId="227279A7" wp14:editId="5EBBC110">
+          <wp:anchor distT="0" distB="0" distL="114300" distR="114300" simplePos="0" relativeHeight="251714560" behindDoc="0" locked="0" layoutInCell="1" allowOverlap="1" wp14:anchorId="227279A7" wp14:editId="4A9C841F">
             <wp:simplePos x="0" y="0"/>
             <wp:positionH relativeFrom="column">
               <wp:posOffset>3475024</wp:posOffset>
@@ -276,9 +279,10 @@
       <w:r>
         <w:rPr>
           <w:noProof/>
+          <w:lang w:eastAsia="es-CO"/>
         </w:rPr>
         <w:drawing>
-          <wp:anchor distT="0" distB="0" distL="114300" distR="114300" simplePos="0" relativeHeight="251717632" behindDoc="0" locked="0" layoutInCell="1" allowOverlap="1" wp14:anchorId="22A9E8EF" wp14:editId="24D6C7CD">
+          <wp:anchor distT="0" distB="0" distL="114300" distR="114300" simplePos="0" relativeHeight="251715584" behindDoc="0" locked="0" layoutInCell="1" allowOverlap="1" wp14:anchorId="22A9E8EF" wp14:editId="7185817C">
             <wp:simplePos x="0" y="0"/>
             <wp:positionH relativeFrom="column">
               <wp:posOffset>2042077</wp:posOffset>
@@ -460,12 +464,13 @@
       <w:r>
         <w:rPr>
           <w:noProof/>
+          <w:lang w:eastAsia="es-CO"/>
         </w:rPr>
         <w:lastRenderedPageBreak/>
         <mc:AlternateContent>
           <mc:Choice Requires="wps">
             <w:drawing>
-              <wp:anchor distT="0" distB="0" distL="114300" distR="114300" simplePos="0" relativeHeight="251670528" behindDoc="0" locked="0" layoutInCell="1" allowOverlap="1" wp14:anchorId="73EDD069" wp14:editId="3E8788BD">
+              <wp:anchor distT="0" distB="0" distL="114300" distR="114300" simplePos="0" relativeHeight="251668480" behindDoc="0" locked="0" layoutInCell="1" allowOverlap="1" wp14:anchorId="73EDD069" wp14:editId="29C5654A">
                 <wp:simplePos x="0" y="0"/>
                 <wp:positionH relativeFrom="margin">
                   <wp:posOffset>1028446</wp:posOffset>
@@ -525,7 +530,7 @@
           </mc:Choice>
           <mc:Fallback>
             <w:pict>
-              <v:shapetype w14:anchorId="3C6BB844" id="_x0000_t34" coordsize="21600,21600" o:spt="34" o:oned="t" adj="10800" path="m,l@0,0@0,21600,21600,21600e" filled="f">
+              <v:shapetype w14:anchorId="3955BAB7" id="_x0000_t34" coordsize="21600,21600" o:spt="34" o:oned="t" adj="10800" path="m,l@0,0@0,21600,21600,21600e" filled="f">
                 <v:stroke joinstyle="miter"/>
                 <v:formulas>
                   <v:f eqn="val #0"/>
@@ -536,7 +541,7 @@
                 </v:handles>
                 <o:lock v:ext="edit" shapetype="t"/>
               </v:shapetype>
-              <v:shape id="Conector: angular 14" o:spid="_x0000_s1026" type="#_x0000_t34" style="position:absolute;margin-left:81pt;margin-top:-10.65pt;width:3.55pt;height:114.75pt;z-index:251670528;visibility:visible;mso-wrap-style:square;mso-width-percent:0;mso-height-percent:0;mso-wrap-distance-left:9pt;mso-wrap-distance-top:0;mso-wrap-distance-right:9pt;mso-wrap-distance-bottom:0;mso-position-horizontal:absolute;mso-position-horizontal-relative:margin;mso-position-vertical:absolute;mso-position-vertical-relative:text;mso-width-percent:0;mso-height-percent:0;mso-width-relative:margin;mso-height-relative:margin" o:gfxdata="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" adj="-166831" strokecolor="#4472c4 [3204]" strokeweight="2.25pt">
+              <v:shape id="Conector: angular 14" o:spid="_x0000_s1026" type="#_x0000_t34" style="position:absolute;margin-left:81pt;margin-top:-10.65pt;width:3.55pt;height:114.75pt;z-index:251668480;visibility:visible;mso-wrap-style:square;mso-width-percent:0;mso-height-percent:0;mso-wrap-distance-left:9pt;mso-wrap-distance-top:0;mso-wrap-distance-right:9pt;mso-wrap-distance-bottom:0;mso-position-horizontal:absolute;mso-position-horizontal-relative:margin;mso-position-vertical:absolute;mso-position-vertical-relative:text;mso-width-percent:0;mso-height-percent:0;mso-width-relative:margin;mso-height-relative:margin" o:gfxdata="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" adj="-166831" strokecolor="#4472c4 [3204]" strokeweight="2.25pt">
                 <v:stroke endarrow="block"/>
                 <w10:wrap anchorx="margin"/>
               </v:shape>
@@ -547,11 +552,12 @@
       <w:r>
         <w:rPr>
           <w:noProof/>
+          <w:lang w:eastAsia="es-CO"/>
         </w:rPr>
         <mc:AlternateContent>
           <mc:Choice Requires="wps">
             <w:drawing>
-              <wp:anchor distT="0" distB="0" distL="114300" distR="114300" simplePos="0" relativeHeight="251699200" behindDoc="0" locked="0" layoutInCell="1" allowOverlap="1" wp14:anchorId="0D3E33FA" wp14:editId="25189F99">
+              <wp:anchor distT="0" distB="0" distL="114300" distR="114300" simplePos="0" relativeHeight="251697152" behindDoc="0" locked="0" layoutInCell="1" allowOverlap="1" wp14:anchorId="0D3E33FA" wp14:editId="14CB8973">
                 <wp:simplePos x="0" y="0"/>
                 <wp:positionH relativeFrom="column">
                   <wp:posOffset>-904875</wp:posOffset>
@@ -616,7 +622,7 @@
                 <v:stroke joinstyle="miter"/>
                 <v:path gradientshapeok="t" o:connecttype="rect"/>
               </v:shapetype>
-              <v:shape id="Cuadro de texto 9" o:spid="_x0000_s1026" type="#_x0000_t202" style="position:absolute;margin-left:-71.25pt;margin-top:.55pt;width:114pt;height:105pt;z-index:251699200;visibility:visible;mso-wrap-style:square;mso-width-percent:0;mso-height-percent:0;mso-wrap-distance-left:9pt;mso-wrap-distance-top:0;mso-wrap-distance-right:9pt;mso-wrap-distance-bottom:0;mso-position-horizontal:absolute;mso-position-horizontal-relative:text;mso-position-vertical:absolute;mso-position-vertical-relative:text;mso-width-percent:0;mso-height-percent:0;mso-width-relative:margin;mso-height-relative:margin;v-text-anchor:top" o:gfxdata="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" fillcolor="white [3201]" stroked="f" strokeweight=".5pt">
+              <v:shape id="Cuadro de texto 9" o:spid="_x0000_s1026" type="#_x0000_t202" style="position:absolute;margin-left:-71.25pt;margin-top:.55pt;width:114pt;height:105pt;z-index:251697152;visibility:visible;mso-wrap-style:square;mso-width-percent:0;mso-height-percent:0;mso-wrap-distance-left:9pt;mso-wrap-distance-top:0;mso-wrap-distance-right:9pt;mso-wrap-distance-bottom:0;mso-position-horizontal:absolute;mso-position-horizontal-relative:text;mso-position-vertical:absolute;mso-position-vertical-relative:text;mso-width-percent:0;mso-height-percent:0;mso-width-relative:margin;mso-height-relative:margin;v-text-anchor:top" o:gfxdata="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" fillcolor="white [3201]" stroked="f" strokeweight=".5pt">
                 <v:textbox>
                   <w:txbxContent>
                     <w:p>
@@ -634,9 +640,10 @@
       <w:r>
         <w:rPr>
           <w:noProof/>
+          <w:lang w:eastAsia="es-CO"/>
         </w:rPr>
         <w:drawing>
-          <wp:anchor distT="0" distB="0" distL="114300" distR="114300" simplePos="0" relativeHeight="251663360" behindDoc="1" locked="0" layoutInCell="1" allowOverlap="1" wp14:anchorId="3C711431" wp14:editId="604D4423">
+          <wp:anchor distT="0" distB="0" distL="114300" distR="114300" simplePos="0" relativeHeight="251661312" behindDoc="1" locked="0" layoutInCell="1" allowOverlap="1" wp14:anchorId="3C711431" wp14:editId="5F64B1C7">
             <wp:simplePos x="0" y="0"/>
             <wp:positionH relativeFrom="column">
               <wp:posOffset>1762430</wp:posOffset>
@@ -729,9 +736,10 @@
       <w:r>
         <w:rPr>
           <w:noProof/>
+          <w:lang w:eastAsia="es-CO"/>
         </w:rPr>
         <w:drawing>
-          <wp:anchor distT="0" distB="0" distL="114300" distR="114300" simplePos="0" relativeHeight="251687936" behindDoc="0" locked="0" layoutInCell="1" allowOverlap="1" wp14:anchorId="68AB8DD7" wp14:editId="1E84A141">
+          <wp:anchor distT="0" distB="0" distL="114300" distR="114300" simplePos="0" relativeHeight="251685888" behindDoc="0" locked="0" layoutInCell="1" allowOverlap="1" wp14:anchorId="68AB8DD7" wp14:editId="3505178E">
             <wp:simplePos x="0" y="0"/>
             <wp:positionH relativeFrom="column">
               <wp:posOffset>1342771</wp:posOffset>
@@ -796,9 +804,10 @@
       <w:r>
         <w:rPr>
           <w:noProof/>
+          <w:lang w:eastAsia="es-CO"/>
         </w:rPr>
         <w:drawing>
-          <wp:anchor distT="0" distB="0" distL="114300" distR="114300" simplePos="0" relativeHeight="251666432" behindDoc="0" locked="0" layoutInCell="1" allowOverlap="1" wp14:anchorId="72890C96" wp14:editId="5FDB7275">
+          <wp:anchor distT="0" distB="0" distL="114300" distR="114300" simplePos="0" relativeHeight="251664384" behindDoc="0" locked="0" layoutInCell="1" allowOverlap="1" wp14:anchorId="72890C96" wp14:editId="1F656A85">
             <wp:simplePos x="0" y="0"/>
             <wp:positionH relativeFrom="margin">
               <wp:posOffset>3130550</wp:posOffset>
@@ -866,9 +875,10 @@
       <w:r>
         <w:rPr>
           <w:noProof/>
+          <w:lang w:eastAsia="es-CO"/>
         </w:rPr>
         <w:drawing>
-          <wp:anchor distT="0" distB="0" distL="114300" distR="114300" simplePos="0" relativeHeight="251667456" behindDoc="0" locked="0" layoutInCell="1" allowOverlap="1" wp14:anchorId="4418C5EA" wp14:editId="3E6FBE11">
+          <wp:anchor distT="0" distB="0" distL="114300" distR="114300" simplePos="0" relativeHeight="251665408" behindDoc="0" locked="0" layoutInCell="1" allowOverlap="1" wp14:anchorId="4418C5EA" wp14:editId="10B4322E">
             <wp:simplePos x="0" y="0"/>
             <wp:positionH relativeFrom="margin">
               <wp:posOffset>3356610</wp:posOffset>
@@ -933,9 +943,10 @@
       <w:r>
         <w:rPr>
           <w:noProof/>
+          <w:lang w:eastAsia="es-CO"/>
         </w:rPr>
         <w:drawing>
-          <wp:anchor distT="0" distB="0" distL="114300" distR="114300" simplePos="0" relativeHeight="251669504" behindDoc="0" locked="0" layoutInCell="1" allowOverlap="1" wp14:anchorId="059953B7" wp14:editId="60C9B89B">
+          <wp:anchor distT="0" distB="0" distL="114300" distR="114300" simplePos="0" relativeHeight="251667456" behindDoc="0" locked="0" layoutInCell="1" allowOverlap="1" wp14:anchorId="059953B7" wp14:editId="6BF5DB96">
             <wp:simplePos x="0" y="0"/>
             <wp:positionH relativeFrom="margin">
               <wp:posOffset>2845816</wp:posOffset>
@@ -1000,9 +1011,10 @@
       <w:r>
         <w:rPr>
           <w:noProof/>
+          <w:lang w:eastAsia="es-CO"/>
         </w:rPr>
         <w:drawing>
-          <wp:anchor distT="0" distB="0" distL="114300" distR="114300" simplePos="0" relativeHeight="251664384" behindDoc="0" locked="0" layoutInCell="1" allowOverlap="1" wp14:anchorId="20467795" wp14:editId="3DC09D80">
+          <wp:anchor distT="0" distB="0" distL="114300" distR="114300" simplePos="0" relativeHeight="251662336" behindDoc="0" locked="0" layoutInCell="1" allowOverlap="1" wp14:anchorId="20467795" wp14:editId="51F5F144">
             <wp:simplePos x="0" y="0"/>
             <wp:positionH relativeFrom="margin">
               <wp:posOffset>4241165</wp:posOffset>
@@ -1076,9 +1088,10 @@
       <w:r>
         <w:rPr>
           <w:noProof/>
+          <w:lang w:eastAsia="es-CO"/>
         </w:rPr>
         <w:drawing>
-          <wp:anchor distT="0" distB="0" distL="114300" distR="114300" simplePos="0" relativeHeight="251660288" behindDoc="0" locked="0" layoutInCell="1" allowOverlap="1" wp14:anchorId="0BC7043E" wp14:editId="36C20069">
+          <wp:anchor distT="0" distB="0" distL="114300" distR="114300" simplePos="0" relativeHeight="251658240" behindDoc="0" locked="0" layoutInCell="1" allowOverlap="1" wp14:anchorId="0BC7043E" wp14:editId="6335AD92">
             <wp:simplePos x="0" y="0"/>
             <wp:positionH relativeFrom="margin">
               <wp:posOffset>3020695</wp:posOffset>
@@ -1173,9 +1186,10 @@
       <w:r>
         <w:rPr>
           <w:noProof/>
+          <w:lang w:eastAsia="es-CO"/>
         </w:rPr>
         <w:drawing>
-          <wp:anchor distT="0" distB="0" distL="114300" distR="114300" simplePos="0" relativeHeight="251677696" behindDoc="0" locked="0" layoutInCell="1" allowOverlap="1" wp14:anchorId="6E69F666" wp14:editId="68EC3C6A">
+          <wp:anchor distT="0" distB="0" distL="114300" distR="114300" simplePos="0" relativeHeight="251675648" behindDoc="0" locked="0" layoutInCell="1" allowOverlap="1" wp14:anchorId="6E69F666" wp14:editId="1D509B26">
             <wp:simplePos x="0" y="0"/>
             <wp:positionH relativeFrom="column">
               <wp:posOffset>1666240</wp:posOffset>
@@ -1240,9 +1254,10 @@
       <w:r>
         <w:rPr>
           <w:noProof/>
+          <w:lang w:eastAsia="es-CO"/>
         </w:rPr>
         <w:drawing>
-          <wp:anchor distT="0" distB="0" distL="114300" distR="114300" simplePos="0" relativeHeight="251672576" behindDoc="0" locked="0" layoutInCell="1" allowOverlap="1" wp14:anchorId="367ACF6A" wp14:editId="374CDCB0">
+          <wp:anchor distT="0" distB="0" distL="114300" distR="114300" simplePos="0" relativeHeight="251670528" behindDoc="0" locked="0" layoutInCell="1" allowOverlap="1" wp14:anchorId="367ACF6A" wp14:editId="385CC3DE">
             <wp:simplePos x="0" y="0"/>
             <wp:positionH relativeFrom="column">
               <wp:posOffset>2243455</wp:posOffset>
@@ -1307,9 +1322,10 @@
       <w:r>
         <w:rPr>
           <w:noProof/>
+          <w:lang w:eastAsia="es-CO"/>
         </w:rPr>
         <w:drawing>
-          <wp:anchor distT="0" distB="0" distL="114300" distR="114300" simplePos="0" relativeHeight="251683840" behindDoc="0" locked="0" layoutInCell="1" allowOverlap="1" wp14:anchorId="736C44E3" wp14:editId="770221B2">
+          <wp:anchor distT="0" distB="0" distL="114300" distR="114300" simplePos="0" relativeHeight="251681792" behindDoc="0" locked="0" layoutInCell="1" allowOverlap="1" wp14:anchorId="736C44E3" wp14:editId="59D2E4ED">
             <wp:simplePos x="0" y="0"/>
             <wp:positionH relativeFrom="column">
               <wp:posOffset>1157605</wp:posOffset>
@@ -1374,9 +1390,10 @@
       <w:r>
         <w:rPr>
           <w:noProof/>
+          <w:lang w:eastAsia="es-CO"/>
         </w:rPr>
         <w:drawing>
-          <wp:anchor distT="0" distB="0" distL="114300" distR="114300" simplePos="0" relativeHeight="251682816" behindDoc="0" locked="0" layoutInCell="1" allowOverlap="1" wp14:anchorId="0EB351D4" wp14:editId="3CAD747D">
+          <wp:anchor distT="0" distB="0" distL="114300" distR="114300" simplePos="0" relativeHeight="251680768" behindDoc="0" locked="0" layoutInCell="1" allowOverlap="1" wp14:anchorId="0EB351D4" wp14:editId="0AA54AAB">
             <wp:simplePos x="0" y="0"/>
             <wp:positionH relativeFrom="column">
               <wp:posOffset>1628775</wp:posOffset>
@@ -1441,9 +1458,10 @@
       <w:r>
         <w:rPr>
           <w:noProof/>
+          <w:lang w:eastAsia="es-CO"/>
         </w:rPr>
         <w:drawing>
-          <wp:anchor distT="0" distB="0" distL="114300" distR="114300" simplePos="0" relativeHeight="251659264" behindDoc="1" locked="0" layoutInCell="1" allowOverlap="1" wp14:anchorId="42E2337E" wp14:editId="51635D28">
+          <wp:anchor distT="0" distB="0" distL="114300" distR="114300" simplePos="0" relativeHeight="251657216" behindDoc="1" locked="0" layoutInCell="1" allowOverlap="1" wp14:anchorId="42E2337E" wp14:editId="022E2B30">
             <wp:simplePos x="0" y="0"/>
             <wp:positionH relativeFrom="margin">
               <wp:posOffset>2472055</wp:posOffset>
@@ -1523,11 +1541,12 @@
       <w:r>
         <w:rPr>
           <w:noProof/>
+          <w:lang w:eastAsia="es-CO"/>
         </w:rPr>
         <mc:AlternateContent>
           <mc:Choice Requires="wps">
             <w:drawing>
-              <wp:anchor distT="0" distB="0" distL="114300" distR="114300" simplePos="0" relativeHeight="251697152" behindDoc="0" locked="0" layoutInCell="1" allowOverlap="1" wp14:anchorId="201388FB" wp14:editId="247A6FC6">
+              <wp:anchor distT="0" distB="0" distL="114300" distR="114300" simplePos="0" relativeHeight="251695104" behindDoc="0" locked="0" layoutInCell="1" allowOverlap="1" wp14:anchorId="201388FB" wp14:editId="403B723B">
                 <wp:simplePos x="0" y="0"/>
                 <wp:positionH relativeFrom="column">
                   <wp:posOffset>-903427</wp:posOffset>
@@ -1588,7 +1607,7 @@
           </mc:Choice>
           <mc:Fallback>
             <w:pict>
-              <v:shape w14:anchorId="201388FB" id="_x0000_s1027" type="#_x0000_t202" style="position:absolute;margin-left:-71.15pt;margin-top:155.35pt;width:114pt;height:105pt;z-index:251697152;visibility:visible;mso-wrap-style:square;mso-width-percent:0;mso-height-percent:0;mso-wrap-distance-left:9pt;mso-wrap-distance-top:0;mso-wrap-distance-right:9pt;mso-wrap-distance-bottom:0;mso-position-horizontal:absolute;mso-position-horizontal-relative:text;mso-position-vertical:absolute;mso-position-vertical-relative:text;mso-width-percent:0;mso-height-percent:0;mso-width-relative:margin;mso-height-relative:margin;v-text-anchor:top" o:gfxdata="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" fillcolor="white [3201]" stroked="f" strokeweight=".5pt">
+              <v:shape w14:anchorId="201388FB" id="_x0000_s1027" type="#_x0000_t202" style="position:absolute;margin-left:-71.15pt;margin-top:155.35pt;width:114pt;height:105pt;z-index:251695104;visibility:visible;mso-wrap-style:square;mso-width-percent:0;mso-height-percent:0;mso-wrap-distance-left:9pt;mso-wrap-distance-top:0;mso-wrap-distance-right:9pt;mso-wrap-distance-bottom:0;mso-position-horizontal:absolute;mso-position-horizontal-relative:text;mso-position-vertical:absolute;mso-position-vertical-relative:text;mso-width-percent:0;mso-height-percent:0;mso-width-relative:margin;mso-height-relative:margin;v-text-anchor:top" o:gfxdata="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" fillcolor="white [3201]" stroked="f" strokeweight=".5pt">
                 <v:textbox>
                   <w:txbxContent>
                     <w:p>
@@ -1606,11 +1625,12 @@
       <w:r>
         <w:rPr>
           <w:noProof/>
+          <w:lang w:eastAsia="es-CO"/>
         </w:rPr>
         <mc:AlternateContent>
           <mc:Choice Requires="wps">
             <w:drawing>
-              <wp:anchor distT="0" distB="0" distL="114300" distR="114300" simplePos="0" relativeHeight="251693056" behindDoc="0" locked="0" layoutInCell="1" allowOverlap="1" wp14:anchorId="409F659B" wp14:editId="052BC498">
+              <wp:anchor distT="0" distB="0" distL="114300" distR="114300" simplePos="0" relativeHeight="251691008" behindDoc="0" locked="0" layoutInCell="1" allowOverlap="1" wp14:anchorId="409F659B" wp14:editId="439A1834">
                 <wp:simplePos x="0" y="0"/>
                 <wp:positionH relativeFrom="column">
                   <wp:posOffset>-758266</wp:posOffset>
@@ -1646,13 +1666,8 @@
                         <w:txbxContent>
                           <w:p>
                             <w:r>
-                              <w:t xml:space="preserve">Acceder desde el dispositivo a la web o APP con los controles de la cámara como mover y </w:t>
+                              <w:t>Acceder desde el dispositivo a la web o APP con los controles de la cámara como mover y zoom</w:t>
                             </w:r>
-                            <w:proofErr w:type="gramStart"/>
-                            <w:r>
-                              <w:t>zoom</w:t>
-                            </w:r>
-                            <w:proofErr w:type="gramEnd"/>
                           </w:p>
                         </w:txbxContent>
                       </wps:txbx>
@@ -1676,18 +1691,13 @@
           </mc:Choice>
           <mc:Fallback>
             <w:pict>
-              <v:shape w14:anchorId="409F659B" id="_x0000_s1028" type="#_x0000_t202" style="position:absolute;margin-left:-59.7pt;margin-top:492.45pt;width:97.9pt;height:105pt;z-index:251693056;visibility:visible;mso-wrap-style:square;mso-width-percent:0;mso-height-percent:0;mso-wrap-distance-left:9pt;mso-wrap-distance-top:0;mso-wrap-distance-right:9pt;mso-wrap-distance-bottom:0;mso-position-horizontal:absolute;mso-position-horizontal-relative:text;mso-position-vertical:absolute;mso-position-vertical-relative:text;mso-width-percent:0;mso-height-percent:0;mso-width-relative:margin;mso-height-relative:margin;v-text-anchor:top" o:gfxdata="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" fillcolor="white [3201]" stroked="f" strokeweight=".5pt">
+              <v:shape w14:anchorId="409F659B" id="_x0000_s1028" type="#_x0000_t202" style="position:absolute;margin-left:-59.7pt;margin-top:492.45pt;width:97.9pt;height:105pt;z-index:251691008;visibility:visible;mso-wrap-style:square;mso-width-percent:0;mso-height-percent:0;mso-wrap-distance-left:9pt;mso-wrap-distance-top:0;mso-wrap-distance-right:9pt;mso-wrap-distance-bottom:0;mso-position-horizontal:absolute;mso-position-horizontal-relative:text;mso-position-vertical:absolute;mso-position-vertical-relative:text;mso-width-percent:0;mso-height-percent:0;mso-width-relative:margin;mso-height-relative:margin;v-text-anchor:top" o:gfxdata="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" fillcolor="white [3201]" stroked="f" strokeweight=".5pt">
                 <v:textbox>
                   <w:txbxContent>
                     <w:p>
                       <w:r>
-                        <w:t xml:space="preserve">Acceder desde el dispositivo a la web o APP con los controles de la cámara como mover y </w:t>
+                        <w:t>Acceder desde el dispositivo a la web o APP con los controles de la cámara como mover y zoom</w:t>
                       </w:r>
-                      <w:proofErr w:type="gramStart"/>
-                      <w:r>
-                        <w:t>zoom</w:t>
-                      </w:r>
-                      <w:proofErr w:type="gramEnd"/>
                     </w:p>
                   </w:txbxContent>
                 </v:textbox>
@@ -1699,11 +1709,12 @@
       <w:r>
         <w:rPr>
           <w:noProof/>
+          <w:lang w:eastAsia="es-CO"/>
         </w:rPr>
         <mc:AlternateContent>
           <mc:Choice Requires="wps">
             <w:drawing>
-              <wp:anchor distT="0" distB="0" distL="114300" distR="114300" simplePos="0" relativeHeight="251692032" behindDoc="0" locked="0" layoutInCell="1" allowOverlap="1" wp14:anchorId="72DCFB10" wp14:editId="016BB93F">
+              <wp:anchor distT="0" distB="0" distL="114300" distR="114300" simplePos="0" relativeHeight="251689984" behindDoc="0" locked="0" layoutInCell="1" allowOverlap="1" wp14:anchorId="72DCFB10" wp14:editId="099F5A69">
                 <wp:simplePos x="0" y="0"/>
                 <wp:positionH relativeFrom="margin">
                   <wp:posOffset>982675</wp:posOffset>
@@ -1763,7 +1774,7 @@
           </mc:Choice>
           <mc:Fallback>
             <w:pict>
-              <v:shape w14:anchorId="62651C01" id="Conector: angular 14" o:spid="_x0000_s1026" type="#_x0000_t34" style="position:absolute;margin-left:77.4pt;margin-top:439.4pt;width:3.6pt;height:238.5pt;z-index:251692032;visibility:visible;mso-wrap-style:square;mso-width-percent:0;mso-height-percent:0;mso-wrap-distance-left:9pt;mso-wrap-distance-top:0;mso-wrap-distance-right:9pt;mso-wrap-distance-bottom:0;mso-position-horizontal:absolute;mso-position-horizontal-relative:margin;mso-position-vertical:absolute;mso-position-vertical-relative:text;mso-width-percent:0;mso-height-percent:0;mso-width-relative:margin;mso-height-relative:margin" o:gfxdata="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" adj="-166831" strokecolor="#4472c4 [3204]" strokeweight="2.25pt">
+              <v:shape w14:anchorId="09A74B7F" id="Conector: angular 14" o:spid="_x0000_s1026" type="#_x0000_t34" style="position:absolute;margin-left:77.4pt;margin-top:439.4pt;width:3.6pt;height:238.5pt;z-index:251689984;visibility:visible;mso-wrap-style:square;mso-width-percent:0;mso-height-percent:0;mso-wrap-distance-left:9pt;mso-wrap-distance-top:0;mso-wrap-distance-right:9pt;mso-wrap-distance-bottom:0;mso-position-horizontal:absolute;mso-position-horizontal-relative:margin;mso-position-vertical:absolute;mso-position-vertical-relative:text;mso-width-percent:0;mso-height-percent:0;mso-width-relative:margin;mso-height-relative:margin" o:gfxdata="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" adj="-166831" strokecolor="#4472c4 [3204]" strokeweight="2.25pt">
                 <v:stroke endarrow="block"/>
                 <w10:wrap anchorx="margin"/>
               </v:shape>
@@ -1774,11 +1785,12 @@
       <w:r>
         <w:rPr>
           <w:noProof/>
+          <w:lang w:eastAsia="es-CO"/>
         </w:rPr>
         <mc:AlternateContent>
           <mc:Choice Requires="wps">
             <w:drawing>
-              <wp:anchor distT="0" distB="0" distL="114300" distR="114300" simplePos="0" relativeHeight="251689984" behindDoc="0" locked="0" layoutInCell="1" allowOverlap="1" wp14:anchorId="5A718666" wp14:editId="4B4DA502">
+              <wp:anchor distT="0" distB="0" distL="114300" distR="114300" simplePos="0" relativeHeight="251687936" behindDoc="0" locked="0" layoutInCell="1" allowOverlap="1" wp14:anchorId="5A718666" wp14:editId="415C279D">
                 <wp:simplePos x="0" y="0"/>
                 <wp:positionH relativeFrom="margin">
                   <wp:posOffset>941705</wp:posOffset>
@@ -1838,7 +1850,7 @@
           </mc:Choice>
           <mc:Fallback>
             <w:pict>
-              <v:shape w14:anchorId="0265C0BC" id="Conector: angular 14" o:spid="_x0000_s1026" type="#_x0000_t34" style="position:absolute;margin-left:74.15pt;margin-top:298.15pt;width:3.55pt;height:133.5pt;z-index:251689984;visibility:visible;mso-wrap-style:square;mso-width-percent:0;mso-height-percent:0;mso-wrap-distance-left:9pt;mso-wrap-distance-top:0;mso-wrap-distance-right:9pt;mso-wrap-distance-bottom:0;mso-position-horizontal:absolute;mso-position-horizontal-relative:margin;mso-position-vertical:absolute;mso-position-vertical-relative:text;mso-width-percent:0;mso-height-percent:0;mso-width-relative:margin;mso-height-relative:margin" o:gfxdata="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" adj="-166831" strokecolor="#4472c4 [3204]" strokeweight="2.25pt">
+              <v:shape w14:anchorId="54762EC4" id="Conector: angular 14" o:spid="_x0000_s1026" type="#_x0000_t34" style="position:absolute;margin-left:74.15pt;margin-top:298.15pt;width:3.55pt;height:133.5pt;z-index:251687936;visibility:visible;mso-wrap-style:square;mso-width-percent:0;mso-height-percent:0;mso-wrap-distance-left:9pt;mso-wrap-distance-top:0;mso-wrap-distance-right:9pt;mso-wrap-distance-bottom:0;mso-position-horizontal:absolute;mso-position-horizontal-relative:margin;mso-position-vertical:absolute;mso-position-vertical-relative:text;mso-width-percent:0;mso-height-percent:0;mso-width-relative:margin;mso-height-relative:margin" o:gfxdata="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" adj="-166831" strokecolor="#4472c4 [3204]" strokeweight="2.25pt">
                 <v:stroke endarrow="block"/>
                 <w10:wrap anchorx="margin"/>
               </v:shape>
@@ -1849,11 +1861,12 @@
       <w:r>
         <w:rPr>
           <w:noProof/>
+          <w:lang w:eastAsia="es-CO"/>
         </w:rPr>
         <mc:AlternateContent>
           <mc:Choice Requires="wps">
             <w:drawing>
-              <wp:anchor distT="0" distB="0" distL="114300" distR="114300" simplePos="0" relativeHeight="251701248" behindDoc="0" locked="0" layoutInCell="1" allowOverlap="1" wp14:anchorId="65F53154" wp14:editId="2C3CE08B">
+              <wp:anchor distT="0" distB="0" distL="114300" distR="114300" simplePos="0" relativeHeight="251699200" behindDoc="0" locked="0" layoutInCell="1" allowOverlap="1" wp14:anchorId="65F53154" wp14:editId="07689817">
                 <wp:simplePos x="0" y="0"/>
                 <wp:positionH relativeFrom="column">
                   <wp:posOffset>2577566</wp:posOffset>
@@ -1914,7 +1927,7 @@
           </mc:Choice>
           <mc:Fallback>
             <w:pict>
-              <v:shape w14:anchorId="65F53154" id="_x0000_s1029" type="#_x0000_t202" style="position:absolute;margin-left:202.95pt;margin-top:656.9pt;width:209.25pt;height:24pt;z-index:251701248;visibility:visible;mso-wrap-style:square;mso-width-percent:0;mso-height-percent:0;mso-wrap-distance-left:9pt;mso-wrap-distance-top:0;mso-wrap-distance-right:9pt;mso-wrap-distance-bottom:0;mso-position-horizontal:absolute;mso-position-horizontal-relative:text;mso-position-vertical:absolute;mso-position-vertical-relative:text;mso-width-percent:0;mso-height-percent:0;mso-width-relative:margin;mso-height-relative:margin;v-text-anchor:top" o:gfxdata="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" fillcolor="white [3201]" stroked="f" strokeweight=".5pt">
+              <v:shape w14:anchorId="65F53154" id="_x0000_s1029" type="#_x0000_t202" style="position:absolute;margin-left:202.95pt;margin-top:656.9pt;width:209.25pt;height:24pt;z-index:251699200;visibility:visible;mso-wrap-style:square;mso-width-percent:0;mso-height-percent:0;mso-wrap-distance-left:9pt;mso-wrap-distance-top:0;mso-wrap-distance-right:9pt;mso-wrap-distance-bottom:0;mso-position-horizontal:absolute;mso-position-horizontal-relative:text;mso-position-vertical:absolute;mso-position-vertical-relative:text;mso-width-percent:0;mso-height-percent:0;mso-width-relative:margin;mso-height-relative:margin;v-text-anchor:top" o:gfxdata="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" fillcolor="white [3201]" stroked="f" strokeweight=".5pt">
                 <v:textbox>
                   <w:txbxContent>
                     <w:p>
@@ -1932,9 +1945,10 @@
       <w:r>
         <w:rPr>
           <w:noProof/>
+          <w:lang w:eastAsia="es-CO"/>
         </w:rPr>
         <w:drawing>
-          <wp:anchor distT="0" distB="0" distL="114300" distR="114300" simplePos="0" relativeHeight="251675648" behindDoc="0" locked="0" layoutInCell="1" allowOverlap="1" wp14:anchorId="7C85D6CC" wp14:editId="73B25A23">
+          <wp:anchor distT="0" distB="0" distL="114300" distR="114300" simplePos="0" relativeHeight="251673600" behindDoc="0" locked="0" layoutInCell="1" allowOverlap="1" wp14:anchorId="7C85D6CC" wp14:editId="529F6CF7">
             <wp:simplePos x="0" y="0"/>
             <wp:positionH relativeFrom="column">
               <wp:posOffset>1499388</wp:posOffset>
@@ -1999,9 +2013,10 @@
       <w:r>
         <w:rPr>
           <w:noProof/>
+          <w:lang w:eastAsia="es-CO"/>
         </w:rPr>
         <w:drawing>
-          <wp:anchor distT="0" distB="0" distL="114300" distR="114300" simplePos="0" relativeHeight="251671552" behindDoc="0" locked="0" layoutInCell="1" allowOverlap="1" wp14:anchorId="1778D04F" wp14:editId="47A160E8">
+          <wp:anchor distT="0" distB="0" distL="114300" distR="114300" simplePos="0" relativeHeight="251669504" behindDoc="0" locked="0" layoutInCell="1" allowOverlap="1" wp14:anchorId="1778D04F" wp14:editId="49242BED">
             <wp:simplePos x="0" y="0"/>
             <wp:positionH relativeFrom="column">
               <wp:posOffset>1254735</wp:posOffset>
@@ -2066,11 +2081,12 @@
       <w:r>
         <w:rPr>
           <w:noProof/>
+          <w:lang w:eastAsia="es-CO"/>
         </w:rPr>
         <mc:AlternateContent>
           <mc:Choice Requires="wps">
             <w:drawing>
-              <wp:anchor distT="0" distB="0" distL="114300" distR="114300" simplePos="0" relativeHeight="251713536" behindDoc="0" locked="0" layoutInCell="1" allowOverlap="1" wp14:anchorId="594A2869" wp14:editId="15856E9C">
+              <wp:anchor distT="0" distB="0" distL="114300" distR="114300" simplePos="0" relativeHeight="251711488" behindDoc="0" locked="0" layoutInCell="1" allowOverlap="1" wp14:anchorId="594A2869" wp14:editId="0BB60808">
                 <wp:simplePos x="0" y="0"/>
                 <wp:positionH relativeFrom="column">
                   <wp:posOffset>2241017</wp:posOffset>
@@ -2129,7 +2145,7 @@
           </mc:Choice>
           <mc:Fallback>
             <w:pict>
-              <v:shape w14:anchorId="594A2869" id="_x0000_s1030" type="#_x0000_t202" style="position:absolute;margin-left:176.45pt;margin-top:255.95pt;width:198.75pt;height:25.65pt;z-index:251713536;visibility:visible;mso-wrap-style:square;mso-width-percent:0;mso-height-percent:0;mso-wrap-distance-left:9pt;mso-wrap-distance-top:0;mso-wrap-distance-right:9pt;mso-wrap-distance-bottom:0;mso-position-horizontal:absolute;mso-position-horizontal-relative:text;mso-position-vertical:absolute;mso-position-vertical-relative:text;mso-width-percent:0;mso-height-percent:0;mso-width-relative:margin;mso-height-relative:margin;v-text-anchor:top" o:gfxdata="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" filled="f" stroked="f" strokeweight=".5pt">
+              <v:shape w14:anchorId="594A2869" id="_x0000_s1030" type="#_x0000_t202" style="position:absolute;margin-left:176.45pt;margin-top:255.95pt;width:198.75pt;height:25.65pt;z-index:251711488;visibility:visible;mso-wrap-style:square;mso-width-percent:0;mso-height-percent:0;mso-wrap-distance-left:9pt;mso-wrap-distance-top:0;mso-wrap-distance-right:9pt;mso-wrap-distance-bottom:0;mso-position-horizontal:absolute;mso-position-horizontal-relative:text;mso-position-vertical:absolute;mso-position-vertical-relative:text;mso-width-percent:0;mso-height-percent:0;mso-width-relative:margin;mso-height-relative:margin;v-text-anchor:top" o:gfxdata="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" filled="f" stroked="f" strokeweight=".5pt">
                 <v:textbox>
                   <w:txbxContent>
                     <w:p>
@@ -2147,9 +2163,10 @@
       <w:r>
         <w:rPr>
           <w:noProof/>
+          <w:lang w:eastAsia="es-CO"/>
         </w:rPr>
         <w:drawing>
-          <wp:anchor distT="0" distB="0" distL="114300" distR="114300" simplePos="0" relativeHeight="251679744" behindDoc="0" locked="0" layoutInCell="1" allowOverlap="1" wp14:anchorId="76654687" wp14:editId="0D0EFDB6">
+          <wp:anchor distT="0" distB="0" distL="114300" distR="114300" simplePos="0" relativeHeight="251677696" behindDoc="0" locked="0" layoutInCell="1" allowOverlap="1" wp14:anchorId="76654687" wp14:editId="615EC1B8">
             <wp:simplePos x="0" y="0"/>
             <wp:positionH relativeFrom="column">
               <wp:posOffset>2984931</wp:posOffset>
@@ -2214,9 +2231,10 @@
       <w:r>
         <w:rPr>
           <w:noProof/>
+          <w:lang w:eastAsia="es-CO"/>
         </w:rPr>
         <w:drawing>
-          <wp:anchor distT="0" distB="0" distL="114300" distR="114300" simplePos="0" relativeHeight="251680768" behindDoc="0" locked="0" layoutInCell="1" allowOverlap="1" wp14:anchorId="0127BC90" wp14:editId="2DCAB7C5">
+          <wp:anchor distT="0" distB="0" distL="114300" distR="114300" simplePos="0" relativeHeight="251678720" behindDoc="0" locked="0" layoutInCell="1" allowOverlap="1" wp14:anchorId="0127BC90" wp14:editId="0B3A8D22">
             <wp:simplePos x="0" y="0"/>
             <wp:positionH relativeFrom="column">
               <wp:posOffset>2252853</wp:posOffset>
@@ -2281,9 +2299,10 @@
       <w:r>
         <w:rPr>
           <w:noProof/>
+          <w:lang w:eastAsia="es-CO"/>
         </w:rPr>
         <w:drawing>
-          <wp:anchor distT="0" distB="0" distL="114300" distR="114300" simplePos="0" relativeHeight="251685888" behindDoc="0" locked="0" layoutInCell="1" allowOverlap="1" wp14:anchorId="2C3F072F" wp14:editId="2D8759C5">
+          <wp:anchor distT="0" distB="0" distL="114300" distR="114300" simplePos="0" relativeHeight="251683840" behindDoc="0" locked="0" layoutInCell="1" allowOverlap="1" wp14:anchorId="2C3F072F" wp14:editId="60450A4C">
             <wp:simplePos x="0" y="0"/>
             <wp:positionH relativeFrom="column">
               <wp:posOffset>3003117</wp:posOffset>
@@ -2348,9 +2367,10 @@
       <w:r>
         <w:rPr>
           <w:noProof/>
+          <w:lang w:eastAsia="es-CO"/>
         </w:rPr>
         <w:drawing>
-          <wp:anchor distT="0" distB="0" distL="114300" distR="114300" simplePos="0" relativeHeight="251661312" behindDoc="1" locked="0" layoutInCell="1" allowOverlap="1" wp14:anchorId="2D967E6A" wp14:editId="6346A386">
+          <wp:anchor distT="0" distB="0" distL="114300" distR="114300" simplePos="0" relativeHeight="251659264" behindDoc="1" locked="0" layoutInCell="1" allowOverlap="1" wp14:anchorId="2D967E6A" wp14:editId="53A8E13F">
             <wp:simplePos x="0" y="0"/>
             <wp:positionH relativeFrom="column">
               <wp:posOffset>2362505</wp:posOffset>
@@ -2443,9 +2463,10 @@
       <w:r>
         <w:rPr>
           <w:noProof/>
+          <w:lang w:eastAsia="es-CO"/>
         </w:rPr>
         <w:drawing>
-          <wp:anchor distT="0" distB="0" distL="114300" distR="114300" simplePos="0" relativeHeight="251658240" behindDoc="1" locked="0" layoutInCell="1" allowOverlap="1" wp14:anchorId="4042EEA7" wp14:editId="73F438D7">
+          <wp:anchor distT="0" distB="0" distL="114300" distR="114300" simplePos="0" relativeHeight="251656192" behindDoc="1" locked="0" layoutInCell="1" allowOverlap="1" wp14:anchorId="4042EEA7" wp14:editId="10D60D59">
             <wp:simplePos x="0" y="0"/>
             <wp:positionH relativeFrom="margin">
               <wp:posOffset>3993591</wp:posOffset>
@@ -2525,9 +2546,10 @@
       <w:r>
         <w:rPr>
           <w:noProof/>
+          <w:lang w:eastAsia="es-CO"/>
         </w:rPr>
         <w:drawing>
-          <wp:anchor distT="0" distB="0" distL="114300" distR="114300" simplePos="0" relativeHeight="251665408" behindDoc="1" locked="0" layoutInCell="1" allowOverlap="1" wp14:anchorId="3025B5D7" wp14:editId="341D2BD0">
+          <wp:anchor distT="0" distB="0" distL="114300" distR="114300" simplePos="0" relativeHeight="251663360" behindDoc="1" locked="0" layoutInCell="1" allowOverlap="1" wp14:anchorId="3025B5D7" wp14:editId="7ECAD28A">
             <wp:simplePos x="0" y="0"/>
             <wp:positionH relativeFrom="margin">
               <wp:posOffset>4193921</wp:posOffset>
@@ -2601,11 +2623,12 @@
       <w:r>
         <w:rPr>
           <w:noProof/>
+          <w:lang w:eastAsia="es-CO"/>
         </w:rPr>
         <mc:AlternateContent>
           <mc:Choice Requires="wps">
             <w:drawing>
-              <wp:anchor distT="0" distB="0" distL="114300" distR="114300" simplePos="0" relativeHeight="251674624" behindDoc="0" locked="0" layoutInCell="1" allowOverlap="1" wp14:anchorId="039A069D" wp14:editId="3F71AFAF">
+              <wp:anchor distT="0" distB="0" distL="114300" distR="114300" simplePos="0" relativeHeight="251672576" behindDoc="0" locked="0" layoutInCell="1" allowOverlap="1" wp14:anchorId="039A069D" wp14:editId="45FBF5B6">
                 <wp:simplePos x="0" y="0"/>
                 <wp:positionH relativeFrom="margin">
                   <wp:posOffset>982345</wp:posOffset>
@@ -2665,7 +2688,7 @@
           </mc:Choice>
           <mc:Fallback>
             <w:pict>
-              <v:shape w14:anchorId="3A6286FD" id="Conector: angular 14" o:spid="_x0000_s1026" type="#_x0000_t34" style="position:absolute;margin-left:77.35pt;margin-top:154.15pt;width:3.6pt;height:114.75pt;z-index:251674624;visibility:visible;mso-wrap-style:square;mso-width-percent:0;mso-height-percent:0;mso-wrap-distance-left:9pt;mso-wrap-distance-top:0;mso-wrap-distance-right:9pt;mso-wrap-distance-bottom:0;mso-position-horizontal:absolute;mso-position-horizontal-relative:margin;mso-position-vertical:absolute;mso-position-vertical-relative:text;mso-width-percent:0;mso-height-percent:0;mso-width-relative:margin;mso-height-relative:margin" o:gfxdata="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" adj="-166831" strokecolor="#4472c4 [3204]" strokeweight="2.25pt">
+              <v:shape w14:anchorId="220CA5C6" id="Conector: angular 14" o:spid="_x0000_s1026" type="#_x0000_t34" style="position:absolute;margin-left:77.35pt;margin-top:154.15pt;width:3.6pt;height:114.75pt;z-index:251672576;visibility:visible;mso-wrap-style:square;mso-width-percent:0;mso-height-percent:0;mso-wrap-distance-left:9pt;mso-wrap-distance-top:0;mso-wrap-distance-right:9pt;mso-wrap-distance-bottom:0;mso-position-horizontal:absolute;mso-position-horizontal-relative:margin;mso-position-vertical:absolute;mso-position-vertical-relative:text;mso-width-percent:0;mso-height-percent:0;mso-width-relative:margin;mso-height-relative:margin" o:gfxdata="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" adj="-166831" strokecolor="#4472c4 [3204]" strokeweight="2.25pt">
                 <v:stroke endarrow="block"/>
                 <w10:wrap anchorx="margin"/>
               </v:shape>
@@ -2676,11 +2699,12 @@
       <w:r>
         <w:rPr>
           <w:noProof/>
+          <w:lang w:eastAsia="es-CO"/>
         </w:rPr>
         <mc:AlternateContent>
           <mc:Choice Requires="wps">
             <w:drawing>
-              <wp:anchor distT="0" distB="0" distL="114300" distR="114300" simplePos="0" relativeHeight="251695104" behindDoc="0" locked="0" layoutInCell="1" allowOverlap="1" wp14:anchorId="6290D8C9" wp14:editId="32A9A516">
+              <wp:anchor distT="0" distB="0" distL="114300" distR="114300" simplePos="0" relativeHeight="251693056" behindDoc="0" locked="0" layoutInCell="1" allowOverlap="1" wp14:anchorId="6290D8C9" wp14:editId="6E0E3170">
                 <wp:simplePos x="0" y="0"/>
                 <wp:positionH relativeFrom="column">
                   <wp:posOffset>-918210</wp:posOffset>
@@ -2741,7 +2765,7 @@
           </mc:Choice>
           <mc:Fallback>
             <w:pict>
-              <v:shape w14:anchorId="6290D8C9" id="_x0000_s1031" type="#_x0000_t202" style="position:absolute;margin-left:-72.3pt;margin-top:313.15pt;width:114pt;height:105pt;z-index:251695104;visibility:visible;mso-wrap-style:square;mso-width-percent:0;mso-height-percent:0;mso-wrap-distance-left:9pt;mso-wrap-distance-top:0;mso-wrap-distance-right:9pt;mso-wrap-distance-bottom:0;mso-position-horizontal:absolute;mso-position-horizontal-relative:text;mso-position-vertical:absolute;mso-position-vertical-relative:text;mso-width-percent:0;mso-height-percent:0;mso-width-relative:margin;mso-height-relative:margin;v-text-anchor:top" o:gfxdata="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" fillcolor="white [3201]" stroked="f" strokeweight=".5pt">
+              <v:shape w14:anchorId="6290D8C9" id="_x0000_s1031" type="#_x0000_t202" style="position:absolute;margin-left:-72.3pt;margin-top:313.15pt;width:114pt;height:105pt;z-index:251693056;visibility:visible;mso-wrap-style:square;mso-width-percent:0;mso-height-percent:0;mso-wrap-distance-left:9pt;mso-wrap-distance-top:0;mso-wrap-distance-right:9pt;mso-wrap-distance-bottom:0;mso-position-horizontal:absolute;mso-position-horizontal-relative:text;mso-position-vertical:absolute;mso-position-vertical-relative:text;mso-width-percent:0;mso-height-percent:0;mso-width-relative:margin;mso-height-relative:margin;v-text-anchor:top" o:gfxdata="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" fillcolor="white [3201]" stroked="f" strokeweight=".5pt">
                 <v:textbox>
                   <w:txbxContent>
                     <w:p>
@@ -2759,11 +2783,12 @@
       <w:r>
         <w:rPr>
           <w:noProof/>
+          <w:lang w:eastAsia="es-CO"/>
         </w:rPr>
         <mc:AlternateContent>
           <mc:Choice Requires="wps">
             <w:drawing>
-              <wp:anchor distT="0" distB="0" distL="114300" distR="114300" simplePos="0" relativeHeight="251709440" behindDoc="0" locked="0" layoutInCell="1" allowOverlap="1" wp14:anchorId="3DF5B815" wp14:editId="07DA12ED">
+              <wp:anchor distT="0" distB="0" distL="114300" distR="114300" simplePos="0" relativeHeight="251707392" behindDoc="0" locked="0" layoutInCell="1" allowOverlap="1" wp14:anchorId="3DF5B815" wp14:editId="318B8C3A">
                 <wp:simplePos x="0" y="0"/>
                 <wp:positionH relativeFrom="column">
                   <wp:posOffset>1832610</wp:posOffset>
@@ -2819,7 +2844,7 @@
           </mc:Choice>
           <mc:Fallback>
             <w:pict>
-              <v:shapetype w14:anchorId="3BB2CF50" id="_x0000_t104" coordsize="21600,21600" o:spt="104" adj="12960,19440,7200" path="ar0@22@3@21,,0@4@21@14@22@1@21@7@21@12@2l@13@2@8,0@11@2wa0@22@3@21@10@2@16@24@14@22@1@21@16@24@14,xewr@14@22@1@21@7@21@16@24nfe">
+              <v:shapetype w14:anchorId="10ECE398" id="_x0000_t104" coordsize="21600,21600" o:spt="104" adj="12960,19440,7200" path="ar0@22@3@21,,0@4@21@14@22@1@21@7@21@12@2l@13@2@8,0@11@2wa0@22@3@21@10@2@16@24@14@22@1@21@16@24@14,xewr@14@22@1@21@7@21@16@24nfe">
                 <v:stroke joinstyle="miter"/>
                 <v:formulas>
                   <v:f eqn="val #0"/>
@@ -2876,7 +2901,7 @@
                 </v:handles>
                 <o:complex v:ext="view"/>
               </v:shapetype>
-              <v:shape id="Flecha: curvada hacia arriba 12" o:spid="_x0000_s1026" type="#_x0000_t104" style="position:absolute;margin-left:144.3pt;margin-top:389.4pt;width:62.75pt;height:26.25pt;rotation:-10760005fd;z-index:251709440;visibility:visible;mso-wrap-style:square;mso-wrap-distance-left:9pt;mso-wrap-distance-top:0;mso-wrap-distance-right:9pt;mso-wrap-distance-bottom:0;mso-position-horizontal:absolute;mso-position-horizontal-relative:text;mso-position-vertical:absolute;mso-position-vertical-relative:text;v-text-anchor:middle" o:gfxdata="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" adj="17082,20470,5400" fillcolor="#4472c4 [3204]" strokecolor="#09101d [484]" strokeweight="1pt"/>
+              <v:shape id="Flecha: curvada hacia arriba 12" o:spid="_x0000_s1026" type="#_x0000_t104" style="position:absolute;margin-left:144.3pt;margin-top:389.4pt;width:62.75pt;height:26.25pt;rotation:-10760005fd;z-index:251707392;visibility:visible;mso-wrap-style:square;mso-wrap-distance-left:9pt;mso-wrap-distance-top:0;mso-wrap-distance-right:9pt;mso-wrap-distance-bottom:0;mso-position-horizontal:absolute;mso-position-horizontal-relative:text;mso-position-vertical:absolute;mso-position-vertical-relative:text;v-text-anchor:middle" o:gfxdata="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" adj="17082,20470,5400" fillcolor="#4472c4 [3204]" strokecolor="#09101d [484]" strokeweight="1pt"/>
             </w:pict>
           </mc:Fallback>
         </mc:AlternateContent>
@@ -2884,11 +2909,12 @@
       <w:r>
         <w:rPr>
           <w:noProof/>
+          <w:lang w:eastAsia="es-CO"/>
         </w:rPr>
         <mc:AlternateContent>
           <mc:Choice Requires="wps">
             <w:drawing>
-              <wp:anchor distT="0" distB="0" distL="114300" distR="114300" simplePos="0" relativeHeight="251708416" behindDoc="0" locked="0" layoutInCell="1" allowOverlap="1" wp14:anchorId="4A2B2562" wp14:editId="219C64F7">
+              <wp:anchor distT="0" distB="0" distL="114300" distR="114300" simplePos="0" relativeHeight="251706368" behindDoc="0" locked="0" layoutInCell="1" allowOverlap="1" wp14:anchorId="4A2B2562" wp14:editId="518F4E55">
                 <wp:simplePos x="0" y="0"/>
                 <wp:positionH relativeFrom="column">
                   <wp:posOffset>1781174</wp:posOffset>
@@ -2944,7 +2970,7 @@
           </mc:Choice>
           <mc:Fallback>
             <w:pict>
-              <v:shape w14:anchorId="3EA4E708" id="Flecha: curvada hacia arriba 12" o:spid="_x0000_s1026" type="#_x0000_t104" style="position:absolute;margin-left:140.25pt;margin-top:464.75pt;width:62.75pt;height:26.25pt;z-index:251708416;visibility:visible;mso-wrap-style:square;mso-wrap-distance-left:9pt;mso-wrap-distance-top:0;mso-wrap-distance-right:9pt;mso-wrap-distance-bottom:0;mso-position-horizontal:absolute;mso-position-horizontal-relative:text;mso-position-vertical:absolute;mso-position-vertical-relative:text;v-text-anchor:middle" o:gfxdata="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" adj="17082,20470,5400" fillcolor="#4472c4 [3204]" strokecolor="#09101d [484]" strokeweight="1pt"/>
+              <v:shape w14:anchorId="5DE86BDE" id="Flecha: curvada hacia arriba 12" o:spid="_x0000_s1026" type="#_x0000_t104" style="position:absolute;margin-left:140.25pt;margin-top:464.75pt;width:62.75pt;height:26.25pt;z-index:251706368;visibility:visible;mso-wrap-style:square;mso-wrap-distance-left:9pt;mso-wrap-distance-top:0;mso-wrap-distance-right:9pt;mso-wrap-distance-bottom:0;mso-position-horizontal:absolute;mso-position-horizontal-relative:text;mso-position-vertical:absolute;mso-position-vertical-relative:text;v-text-anchor:middle" o:gfxdata="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" adj="17082,20470,5400" fillcolor="#4472c4 [3204]" strokecolor="#09101d [484]" strokeweight="1pt"/>
             </w:pict>
           </mc:Fallback>
         </mc:AlternateContent>
@@ -2952,11 +2978,12 @@
       <w:r>
         <w:rPr>
           <w:noProof/>
+          <w:lang w:eastAsia="es-CO"/>
         </w:rPr>
         <mc:AlternateContent>
           <mc:Choice Requires="wps">
             <w:drawing>
-              <wp:anchor distT="0" distB="0" distL="114300" distR="114300" simplePos="0" relativeHeight="251704320" behindDoc="0" locked="0" layoutInCell="1" allowOverlap="1" wp14:anchorId="13E05D5B" wp14:editId="79F290A4">
+              <wp:anchor distT="0" distB="0" distL="114300" distR="114300" simplePos="0" relativeHeight="251702272" behindDoc="0" locked="0" layoutInCell="1" allowOverlap="1" wp14:anchorId="13E05D5B" wp14:editId="01BCF4BD">
                 <wp:simplePos x="0" y="0"/>
                 <wp:positionH relativeFrom="column">
                   <wp:posOffset>1255395</wp:posOffset>
@@ -3012,7 +3039,7 @@
           </mc:Choice>
           <mc:Fallback>
             <w:pict>
-              <v:shape w14:anchorId="3C9AF872" id="Flecha: curvada hacia arriba 12" o:spid="_x0000_s1026" type="#_x0000_t104" style="position:absolute;margin-left:98.85pt;margin-top:234.35pt;width:62.75pt;height:26.25pt;z-index:251704320;visibility:visible;mso-wrap-style:square;mso-wrap-distance-left:9pt;mso-wrap-distance-top:0;mso-wrap-distance-right:9pt;mso-wrap-distance-bottom:0;mso-position-horizontal:absolute;mso-position-horizontal-relative:text;mso-position-vertical:absolute;mso-position-vertical-relative:text;v-text-anchor:middle" o:gfxdata="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" adj="17082,20470,5400" fillcolor="#4472c4 [3204]" strokecolor="#09101d [484]" strokeweight="1pt"/>
+              <v:shape w14:anchorId="6A5B5908" id="Flecha: curvada hacia arriba 12" o:spid="_x0000_s1026" type="#_x0000_t104" style="position:absolute;margin-left:98.85pt;margin-top:234.35pt;width:62.75pt;height:26.25pt;z-index:251702272;visibility:visible;mso-wrap-style:square;mso-wrap-distance-left:9pt;mso-wrap-distance-top:0;mso-wrap-distance-right:9pt;mso-wrap-distance-bottom:0;mso-position-horizontal:absolute;mso-position-horizontal-relative:text;mso-position-vertical:absolute;mso-position-vertical-relative:text;v-text-anchor:middle" o:gfxdata="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" adj="17082,20470,5400" fillcolor="#4472c4 [3204]" strokecolor="#09101d [484]" strokeweight="1pt"/>
             </w:pict>
           </mc:Fallback>
         </mc:AlternateContent>
@@ -3020,11 +3047,12 @@
       <w:r>
         <w:rPr>
           <w:noProof/>
+          <w:lang w:eastAsia="es-CO"/>
         </w:rPr>
         <mc:AlternateContent>
           <mc:Choice Requires="wps">
             <w:drawing>
-              <wp:anchor distT="0" distB="0" distL="114300" distR="114300" simplePos="0" relativeHeight="251706368" behindDoc="0" locked="0" layoutInCell="1" allowOverlap="1" wp14:anchorId="2BC06010" wp14:editId="38E0D305">
+              <wp:anchor distT="0" distB="0" distL="114300" distR="114300" simplePos="0" relativeHeight="251704320" behindDoc="0" locked="0" layoutInCell="1" allowOverlap="1" wp14:anchorId="2BC06010" wp14:editId="4905B2AD">
                 <wp:simplePos x="0" y="0"/>
                 <wp:positionH relativeFrom="column">
                   <wp:posOffset>1307465</wp:posOffset>
@@ -3080,7 +3108,7 @@
           </mc:Choice>
           <mc:Fallback>
             <w:pict>
-              <v:shape w14:anchorId="3C6A6E28" id="Flecha: curvada hacia arriba 12" o:spid="_x0000_s1026" type="#_x0000_t104" style="position:absolute;margin-left:102.95pt;margin-top:157.5pt;width:62.75pt;height:26.25pt;rotation:-10760005fd;z-index:251706368;visibility:visible;mso-wrap-style:square;mso-wrap-distance-left:9pt;mso-wrap-distance-top:0;mso-wrap-distance-right:9pt;mso-wrap-distance-bottom:0;mso-position-horizontal:absolute;mso-position-horizontal-relative:text;mso-position-vertical:absolute;mso-position-vertical-relative:text;v-text-anchor:middle" o:gfxdata="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" adj="17082,20470,5400" fillcolor="#4472c4 [3204]" strokecolor="#09101d [484]" strokeweight="1pt"/>
+              <v:shape w14:anchorId="437673C0" id="Flecha: curvada hacia arriba 12" o:spid="_x0000_s1026" type="#_x0000_t104" style="position:absolute;margin-left:102.95pt;margin-top:157.5pt;width:62.75pt;height:26.25pt;rotation:-10760005fd;z-index:251704320;visibility:visible;mso-wrap-style:square;mso-wrap-distance-left:9pt;mso-wrap-distance-top:0;mso-wrap-distance-right:9pt;mso-wrap-distance-bottom:0;mso-position-horizontal:absolute;mso-position-horizontal-relative:text;mso-position-vertical:absolute;mso-position-vertical-relative:text;v-text-anchor:middle" o:gfxdata="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" adj="17082,20470,5400" fillcolor="#4472c4 [3204]" strokecolor="#09101d [484]" strokeweight="1pt"/>
             </w:pict>
           </mc:Fallback>
         </mc:AlternateContent>
@@ -3088,11 +3116,12 @@
       <w:r>
         <w:rPr>
           <w:noProof/>
+          <w:lang w:eastAsia="es-CO"/>
         </w:rPr>
         <mc:AlternateContent>
           <mc:Choice Requires="wps">
             <w:drawing>
-              <wp:anchor distT="0" distB="0" distL="114300" distR="114300" simplePos="0" relativeHeight="251703296" behindDoc="0" locked="0" layoutInCell="1" allowOverlap="1" wp14:anchorId="445B4E67" wp14:editId="39B9F006">
+              <wp:anchor distT="0" distB="0" distL="114300" distR="114300" simplePos="0" relativeHeight="251701248" behindDoc="0" locked="0" layoutInCell="1" allowOverlap="1" wp14:anchorId="445B4E67" wp14:editId="7AA483A5">
                 <wp:simplePos x="0" y="0"/>
                 <wp:positionH relativeFrom="column">
                   <wp:posOffset>2624455</wp:posOffset>
@@ -3147,7 +3176,7 @@
           </mc:Choice>
           <mc:Fallback>
             <w:pict>
-              <v:shape w14:anchorId="356B92C4" id="Conector: angular 11" o:spid="_x0000_s1026" type="#_x0000_t34" style="position:absolute;margin-left:206.65pt;margin-top:125.6pt;width:55.5pt;height:45pt;flip:x y;z-index:251703296;visibility:visible;mso-wrap-style:square;mso-width-percent:0;mso-height-percent:0;mso-wrap-distance-left:9pt;mso-wrap-distance-top:0;mso-wrap-distance-right:9pt;mso-wrap-distance-bottom:0;mso-position-horizontal:absolute;mso-position-horizontal-relative:text;mso-position-vertical:absolute;mso-position-vertical-relative:text;mso-width-percent:0;mso-height-percent:0;mso-width-relative:margin;mso-height-relative:margin" o:gfxdata="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" strokecolor="#70ad47 [3209]" strokeweight="1pt"/>
+              <v:shape w14:anchorId="717B0424" id="Conector: angular 11" o:spid="_x0000_s1026" type="#_x0000_t34" style="position:absolute;margin-left:206.65pt;margin-top:125.6pt;width:55.5pt;height:45pt;flip:x y;z-index:251701248;visibility:visible;mso-wrap-style:square;mso-width-percent:0;mso-height-percent:0;mso-wrap-distance-left:9pt;mso-wrap-distance-top:0;mso-wrap-distance-right:9pt;mso-wrap-distance-bottom:0;mso-position-horizontal:absolute;mso-position-horizontal-relative:text;mso-position-vertical:absolute;mso-position-vertical-relative:text;mso-width-percent:0;mso-height-percent:0;mso-width-relative:margin;mso-height-relative:margin" o:gfxdata="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" strokecolor="#70ad47 [3209]" strokeweight="1pt"/>
             </w:pict>
           </mc:Fallback>
         </mc:AlternateContent>
@@ -3155,11 +3184,12 @@
       <w:r>
         <w:rPr>
           <w:noProof/>
+          <w:lang w:eastAsia="es-CO"/>
         </w:rPr>
         <mc:AlternateContent>
           <mc:Choice Requires="wps">
             <w:drawing>
-              <wp:anchor distT="0" distB="0" distL="114300" distR="114300" simplePos="0" relativeHeight="251702272" behindDoc="0" locked="0" layoutInCell="1" allowOverlap="1" wp14:anchorId="1E382D05" wp14:editId="2D39FB8F">
+              <wp:anchor distT="0" distB="0" distL="114300" distR="114300" simplePos="0" relativeHeight="251700224" behindDoc="0" locked="0" layoutInCell="1" allowOverlap="1" wp14:anchorId="1E382D05" wp14:editId="145B37E5">
                 <wp:simplePos x="0" y="0"/>
                 <wp:positionH relativeFrom="column">
                   <wp:posOffset>1546995</wp:posOffset>
@@ -3208,7 +3238,7 @@
           </mc:Choice>
           <mc:Fallback>
             <w:pict>
-              <v:shape w14:anchorId="33FC0C66" id="Conector: angular 10" o:spid="_x0000_s1026" type="#_x0000_t34" style="position:absolute;margin-left:121.8pt;margin-top:37.9pt;width:97.5pt;height:157.5pt;flip:x y;z-index:251702272;visibility:visible;mso-wrap-style:square;mso-wrap-distance-left:9pt;mso-wrap-distance-top:0;mso-wrap-distance-right:9pt;mso-wrap-distance-bottom:0;mso-position-horizontal:absolute;mso-position-horizontal-relative:text;mso-position-vertical:absolute;mso-position-vertical-relative:text" o:gfxdata="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" strokecolor="#ed7d31 [3205]" strokeweight=".5pt"/>
+              <v:shape w14:anchorId="5629307A" id="Conector: angular 10" o:spid="_x0000_s1026" type="#_x0000_t34" style="position:absolute;margin-left:121.8pt;margin-top:37.9pt;width:97.5pt;height:157.5pt;flip:x y;z-index:251700224;visibility:visible;mso-wrap-style:square;mso-wrap-distance-left:9pt;mso-wrap-distance-top:0;mso-wrap-distance-right:9pt;mso-wrap-distance-bottom:0;mso-position-horizontal:absolute;mso-position-horizontal-relative:text;mso-position-vertical:absolute;mso-position-vertical-relative:text" o:gfxdata="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" strokecolor="#ed7d31 [3205]" strokeweight=".5pt"/>
             </w:pict>
           </mc:Fallback>
         </mc:AlternateContent>
@@ -3216,11 +3246,12 @@
       <w:r>
         <w:rPr>
           <w:noProof/>
+          <w:lang w:eastAsia="es-CO"/>
         </w:rPr>
         <mc:AlternateContent>
           <mc:Choice Requires="wps">
             <w:drawing>
-              <wp:anchor distT="0" distB="0" distL="114300" distR="114300" simplePos="0" relativeHeight="251711488" behindDoc="0" locked="0" layoutInCell="1" allowOverlap="1" wp14:anchorId="5789AB48" wp14:editId="24746D93">
+              <wp:anchor distT="0" distB="0" distL="114300" distR="114300" simplePos="0" relativeHeight="251709440" behindDoc="0" locked="0" layoutInCell="1" allowOverlap="1" wp14:anchorId="5789AB48" wp14:editId="0A7C15D9">
                 <wp:simplePos x="0" y="0"/>
                 <wp:positionH relativeFrom="column">
                   <wp:posOffset>4284980</wp:posOffset>
@@ -3279,7 +3310,7 @@
           </mc:Choice>
           <mc:Fallback>
             <w:pict>
-              <v:shape w14:anchorId="5789AB48" id="_x0000_s1032" type="#_x0000_t202" style="position:absolute;margin-left:337.4pt;margin-top:221.5pt;width:162pt;height:25.65pt;z-index:251711488;visibility:visible;mso-wrap-style:square;mso-width-percent:0;mso-height-percent:0;mso-wrap-distance-left:9pt;mso-wrap-distance-top:0;mso-wrap-distance-right:9pt;mso-wrap-distance-bottom:0;mso-position-horizontal:absolute;mso-position-horizontal-relative:text;mso-position-vertical:absolute;mso-position-vertical-relative:text;mso-width-percent:0;mso-height-percent:0;mso-width-relative:margin;mso-height-relative:margin;v-text-anchor:top" o:gfxdata="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" filled="f" stroked="f" strokeweight=".5pt">
+              <v:shape w14:anchorId="5789AB48" id="_x0000_s1032" type="#_x0000_t202" style="position:absolute;margin-left:337.4pt;margin-top:221.5pt;width:162pt;height:25.65pt;z-index:251709440;visibility:visible;mso-wrap-style:square;mso-width-percent:0;mso-height-percent:0;mso-wrap-distance-left:9pt;mso-wrap-distance-top:0;mso-wrap-distance-right:9pt;mso-wrap-distance-bottom:0;mso-position-horizontal:absolute;mso-position-horizontal-relative:text;mso-position-vertical:absolute;mso-position-vertical-relative:text;mso-width-percent:0;mso-height-percent:0;mso-width-relative:margin;mso-height-relative:margin;v-text-anchor:top" o:gfxdata="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" filled="f" stroked="f" strokeweight=".5pt">
                 <v:textbox>
                   <w:txbxContent>
                     <w:p>
@@ -3300,9 +3331,13 @@
     </w:p>
     <w:p>
       <w:r>
+        <w:rPr>
+          <w:noProof/>
+          <w:lang w:eastAsia="es-CO"/>
+        </w:rPr>
         <w:lastRenderedPageBreak/>
         <w:drawing>
-          <wp:inline distT="0" distB="0" distL="0" distR="0" wp14:anchorId="0809468D" wp14:editId="5808BA86">
+          <wp:inline distT="0" distB="0" distL="0" distR="0" wp14:anchorId="0809468D" wp14:editId="555EEE83">
             <wp:extent cx="5612130" cy="3789045"/>
             <wp:effectExtent l="0" t="0" r="7620" b="1905"/>
             <wp:docPr id="710279369" name="Imagen 1" descr="Diagrama&#10;&#10;Descripción generada automáticamente"/>
@@ -3339,9 +3374,198 @@
       </w:r>
     </w:p>
     <w:p>
-      <w:r>
+      <w:pPr>
+        <w:pStyle w:val="NormalWeb"/>
+        <w:jc w:val="both"/>
+        <w:rPr>
+          <w:rFonts w:ascii="Arial" w:hAnsi="Arial" w:cs="Arial"/>
+          <w:sz w:val="22"/>
+          <w:szCs w:val="22"/>
+        </w:rPr>
+      </w:pPr>
+      <w:r>
+        <w:rPr>
+          <w:rFonts w:ascii="Arial" w:hAnsi="Arial" w:cs="Arial"/>
+          <w:sz w:val="22"/>
+          <w:szCs w:val="22"/>
+        </w:rPr>
+        <w:t xml:space="preserve">El diagrama de flujo describe el proceso que inicia en un dispositivo ESP32, el cual está programado para conectarse a un servidor. Este dispositivo gestiona la posición en grados de un servomotor y controla los </w:t>
+      </w:r>
+      <w:proofErr w:type="spellStart"/>
+      <w:r>
+        <w:rPr>
+          <w:rFonts w:ascii="Arial" w:hAnsi="Arial" w:cs="Arial"/>
+          <w:sz w:val="22"/>
+          <w:szCs w:val="22"/>
+        </w:rPr>
+        <w:t>LEDs</w:t>
+      </w:r>
+      <w:proofErr w:type="spellEnd"/>
+      <w:r>
+        <w:rPr>
+          <w:rFonts w:ascii="Arial" w:hAnsi="Arial" w:cs="Arial"/>
+          <w:sz w:val="22"/>
+          <w:szCs w:val="22"/>
+        </w:rPr>
+        <w:t xml:space="preserve"> de estado. Al conectarse a la red </w:t>
+      </w:r>
+      <w:proofErr w:type="spellStart"/>
+      <w:r>
+        <w:rPr>
+          <w:rFonts w:ascii="Arial" w:hAnsi="Arial" w:cs="Arial"/>
+          <w:sz w:val="22"/>
+          <w:szCs w:val="22"/>
+        </w:rPr>
+        <w:t>Wi</w:t>
+      </w:r>
+      <w:proofErr w:type="spellEnd"/>
+      <w:r>
+        <w:rPr>
+          <w:rFonts w:ascii="Arial" w:hAnsi="Arial" w:cs="Arial"/>
+          <w:sz w:val="22"/>
+          <w:szCs w:val="22"/>
+        </w:rPr>
+        <w:t xml:space="preserve">-Fi, el ESP32 accede a un archivo llamado esp32.php ubicado en el </w:t>
+      </w:r>
+      <w:proofErr w:type="spellStart"/>
+      <w:r>
+        <w:rPr>
+          <w:rFonts w:ascii="Arial" w:hAnsi="Arial" w:cs="Arial"/>
+          <w:sz w:val="22"/>
+          <w:szCs w:val="22"/>
+        </w:rPr>
+        <w:t>localhost</w:t>
+      </w:r>
+      <w:proofErr w:type="spellEnd"/>
+      <w:r>
+        <w:rPr>
+          <w:rFonts w:ascii="Arial" w:hAnsi="Arial" w:cs="Arial"/>
+          <w:sz w:val="22"/>
+          <w:szCs w:val="22"/>
+        </w:rPr>
+        <w:t>.</w:t>
+      </w:r>
+    </w:p>
+    <w:p>
+      <w:pPr>
+        <w:pStyle w:val="NormalWeb"/>
+        <w:jc w:val="both"/>
+        <w:rPr>
+          <w:rFonts w:ascii="Arial" w:hAnsi="Arial" w:cs="Arial"/>
+          <w:sz w:val="22"/>
+          <w:szCs w:val="22"/>
+        </w:rPr>
+      </w:pPr>
+      <w:r>
+        <w:rPr>
+          <w:rFonts w:ascii="Arial" w:hAnsi="Arial" w:cs="Arial"/>
+          <w:sz w:val="22"/>
+          <w:szCs w:val="22"/>
+        </w:rPr>
+        <w:t xml:space="preserve">Este archivo se encarga de consultar la base de datos </w:t>
+      </w:r>
+      <w:proofErr w:type="spellStart"/>
+      <w:r>
+        <w:rPr>
+          <w:rFonts w:ascii="Arial" w:hAnsi="Arial" w:cs="Arial"/>
+          <w:sz w:val="22"/>
+          <w:szCs w:val="22"/>
+        </w:rPr>
+        <w:t>MySQL</w:t>
+      </w:r>
+      <w:proofErr w:type="spellEnd"/>
+      <w:r>
+        <w:rPr>
+          <w:rFonts w:ascii="Arial" w:hAnsi="Arial" w:cs="Arial"/>
+          <w:sz w:val="22"/>
+          <w:szCs w:val="22"/>
+        </w:rPr>
+        <w:t xml:space="preserve"> para determinar el estado actual de cada servomotor. A través de esta consulta, el archivo devuelve información sobre el estado en el que se encuentran o deberían estar los componentes. Además, el archivo puede actualizar la base de datos </w:t>
+      </w:r>
+      <w:proofErr w:type="spellStart"/>
+      <w:r>
+        <w:rPr>
+          <w:rFonts w:ascii="Arial" w:hAnsi="Arial" w:cs="Arial"/>
+          <w:sz w:val="22"/>
+          <w:szCs w:val="22"/>
+        </w:rPr>
+        <w:t>MySQL</w:t>
+      </w:r>
+      <w:proofErr w:type="spellEnd"/>
+      <w:r>
+        <w:rPr>
+          <w:rFonts w:ascii="Arial" w:hAnsi="Arial" w:cs="Arial"/>
+          <w:sz w:val="22"/>
+          <w:szCs w:val="22"/>
+        </w:rPr>
+        <w:t xml:space="preserve"> para cambiar el estado de los servomotores según sea necesario.</w:t>
+      </w:r>
+    </w:p>
+    <w:p>
+      <w:pPr>
+        <w:pStyle w:val="NormalWeb"/>
+        <w:jc w:val="both"/>
+        <w:rPr>
+          <w:rFonts w:ascii="Arial" w:hAnsi="Arial" w:cs="Arial"/>
+          <w:sz w:val="22"/>
+          <w:szCs w:val="22"/>
+        </w:rPr>
+      </w:pPr>
+      <w:r>
+        <w:rPr>
+          <w:rFonts w:ascii="Arial" w:hAnsi="Arial" w:cs="Arial"/>
+          <w:sz w:val="22"/>
+          <w:szCs w:val="22"/>
+        </w:rPr>
+        <w:t xml:space="preserve">Una vez que </w:t>
+      </w:r>
+      <w:proofErr w:type="spellStart"/>
+      <w:r>
+        <w:rPr>
+          <w:rFonts w:ascii="Arial" w:hAnsi="Arial" w:cs="Arial"/>
+          <w:sz w:val="22"/>
+          <w:szCs w:val="22"/>
+        </w:rPr>
+        <w:t>MySQL</w:t>
+      </w:r>
+      <w:proofErr w:type="spellEnd"/>
+      <w:r>
+        <w:rPr>
+          <w:rFonts w:ascii="Arial" w:hAnsi="Arial" w:cs="Arial"/>
+          <w:sz w:val="22"/>
+          <w:szCs w:val="22"/>
+        </w:rPr>
+        <w:t xml:space="preserve"> proporciona esta información al archivo PHP, este se comunica de nuevo con el ESP32 a través de </w:t>
+      </w:r>
+      <w:proofErr w:type="spellStart"/>
+      <w:r>
+        <w:rPr>
+          <w:rFonts w:ascii="Arial" w:hAnsi="Arial" w:cs="Arial"/>
+          <w:sz w:val="22"/>
+          <w:szCs w:val="22"/>
+        </w:rPr>
+        <w:t>Wi</w:t>
+      </w:r>
+      <w:proofErr w:type="spellEnd"/>
+      <w:r>
+        <w:rPr>
+          <w:rFonts w:ascii="Arial" w:hAnsi="Arial" w:cs="Arial"/>
+          <w:sz w:val="22"/>
+          <w:szCs w:val="22"/>
+        </w:rPr>
+        <w:t>-Fi. El ESP32, al recibir la información sobre el estado de los servomotores, verifica y ejecuta las acciones necesarias para asegurar que los componentes funcionen según lo esperado.</w:t>
+      </w:r>
+    </w:p>
+    <w:p/>
+    <w:p>
+      <w:r>
+        <w:rPr>
+          <w:noProof/>
+          <w:lang w:eastAsia="es-CO"/>
+        </w:rPr>
+        <w:lastRenderedPageBreak/>
         <w:drawing>
-          <wp:inline distT="0" distB="0" distL="0" distR="0" wp14:anchorId="63AFB1BF" wp14:editId="5324347A">
+          <wp:inline distT="0" distB="0" distL="0" distR="0" wp14:anchorId="63AFB1BF" wp14:editId="35F0F8C6">
             <wp:extent cx="5612130" cy="3989070"/>
             <wp:effectExtent l="0" t="0" r="7620" b="0"/>
             <wp:docPr id="387390489" name="Imagen 1" descr="Diagrama&#10;&#10;Descripción generada automáticamente"/>
@@ -3378,6 +3602,2480 @@
       </w:r>
     </w:p>
     <w:p/>
+    <w:p>
+      <w:pPr>
+        <w:pStyle w:val="Ttulo1"/>
+      </w:pPr>
+      <w:r>
+        <w:rPr>
+          <w:rStyle w:val="Textoennegrita"/>
+        </w:rPr>
+        <w:t>Software Necesario y Configuración</w:t>
+      </w:r>
+    </w:p>
+    <w:p>
+      <w:pPr>
+        <w:pStyle w:val="NormalWeb"/>
+        <w:jc w:val="both"/>
+        <w:rPr>
+          <w:rFonts w:ascii="Arial" w:hAnsi="Arial" w:cs="Arial"/>
+          <w:sz w:val="22"/>
+          <w:szCs w:val="22"/>
+        </w:rPr>
+      </w:pPr>
+      <w:r>
+        <w:rPr>
+          <w:rFonts w:ascii="Arial" w:hAnsi="Arial" w:cs="Arial"/>
+          <w:sz w:val="22"/>
+          <w:szCs w:val="22"/>
+        </w:rPr>
+        <w:t xml:space="preserve">Para este proyecto, he optado por utilizar </w:t>
+      </w:r>
+      <w:r>
+        <w:rPr>
+          <w:rStyle w:val="Textoennegrita"/>
+          <w:rFonts w:ascii="Arial" w:hAnsi="Arial" w:cs="Arial"/>
+          <w:sz w:val="22"/>
+          <w:szCs w:val="22"/>
+        </w:rPr>
+        <w:t>XAMPP</w:t>
+      </w:r>
+      <w:r>
+        <w:rPr>
+          <w:rFonts w:ascii="Arial" w:hAnsi="Arial" w:cs="Arial"/>
+          <w:sz w:val="22"/>
+          <w:szCs w:val="22"/>
+        </w:rPr>
+        <w:t xml:space="preserve"> en su versión 8.2.12 de </w:t>
+      </w:r>
+      <w:r>
+        <w:rPr>
+          <w:rStyle w:val="Textoennegrita"/>
+          <w:rFonts w:ascii="Arial" w:hAnsi="Arial" w:cs="Arial"/>
+          <w:sz w:val="22"/>
+          <w:szCs w:val="22"/>
+        </w:rPr>
+        <w:t xml:space="preserve">Apache </w:t>
+      </w:r>
+      <w:proofErr w:type="spellStart"/>
+      <w:r>
+        <w:rPr>
+          <w:rStyle w:val="Textoennegrita"/>
+          <w:rFonts w:ascii="Arial" w:hAnsi="Arial" w:cs="Arial"/>
+          <w:sz w:val="22"/>
+          <w:szCs w:val="22"/>
+        </w:rPr>
+        <w:t>Friends</w:t>
+      </w:r>
+      <w:proofErr w:type="spellEnd"/>
+      <w:r>
+        <w:rPr>
+          <w:rFonts w:ascii="Arial" w:hAnsi="Arial" w:cs="Arial"/>
+          <w:sz w:val="22"/>
+          <w:szCs w:val="22"/>
+        </w:rPr>
+        <w:t xml:space="preserve">. Este software es una herramienta sencilla y eficaz para gestionar servidores web y bases de datos, lo que lo convierte en una excelente opción para el desarrollo de aplicaciones web. Aunque existen otras alternativas como </w:t>
+      </w:r>
+      <w:r>
+        <w:rPr>
+          <w:rStyle w:val="Textoennegrita"/>
+          <w:rFonts w:ascii="Arial" w:hAnsi="Arial" w:cs="Arial"/>
+          <w:sz w:val="22"/>
+          <w:szCs w:val="22"/>
+        </w:rPr>
+        <w:t>WAMP</w:t>
+      </w:r>
+      <w:r>
+        <w:rPr>
+          <w:rFonts w:ascii="Arial" w:hAnsi="Arial" w:cs="Arial"/>
+          <w:sz w:val="22"/>
+          <w:szCs w:val="22"/>
+        </w:rPr>
+        <w:t xml:space="preserve">, ambas soluciones cumplen funciones similares; sin embargo, </w:t>
+      </w:r>
+      <w:r>
+        <w:rPr>
+          <w:rStyle w:val="Textoennegrita"/>
+          <w:rFonts w:ascii="Arial" w:hAnsi="Arial" w:cs="Arial"/>
+          <w:sz w:val="22"/>
+          <w:szCs w:val="22"/>
+        </w:rPr>
+        <w:t>XAMPP</w:t>
+      </w:r>
+      <w:r>
+        <w:rPr>
+          <w:rFonts w:ascii="Arial" w:hAnsi="Arial" w:cs="Arial"/>
+          <w:sz w:val="22"/>
+          <w:szCs w:val="22"/>
+        </w:rPr>
+        <w:t xml:space="preserve"> destaca por su simplicidad de configuración, especialmente cuando se trabaja con dispositivos móviles o dispositivos </w:t>
+      </w:r>
+      <w:proofErr w:type="spellStart"/>
+      <w:r>
+        <w:rPr>
+          <w:rFonts w:ascii="Arial" w:hAnsi="Arial" w:cs="Arial"/>
+          <w:sz w:val="22"/>
+          <w:szCs w:val="22"/>
+        </w:rPr>
+        <w:t>IoT</w:t>
+      </w:r>
+      <w:proofErr w:type="spellEnd"/>
+      <w:r>
+        <w:rPr>
+          <w:rFonts w:ascii="Arial" w:hAnsi="Arial" w:cs="Arial"/>
+          <w:sz w:val="22"/>
+          <w:szCs w:val="22"/>
+        </w:rPr>
+        <w:t>.</w:t>
+      </w:r>
+    </w:p>
+    <w:p>
+      <w:pPr>
+        <w:pStyle w:val="NormalWeb"/>
+        <w:jc w:val="both"/>
+        <w:rPr>
+          <w:rFonts w:ascii="Arial" w:hAnsi="Arial" w:cs="Arial"/>
+          <w:sz w:val="22"/>
+          <w:szCs w:val="22"/>
+        </w:rPr>
+      </w:pPr>
+      <w:r>
+        <w:rPr>
+          <w:rFonts w:ascii="Arial" w:hAnsi="Arial" w:cs="Arial"/>
+          <w:sz w:val="22"/>
+          <w:szCs w:val="22"/>
+        </w:rPr>
+        <w:t xml:space="preserve">Una de las principales razones por las que he elegido </w:t>
+      </w:r>
+      <w:r>
+        <w:rPr>
+          <w:rStyle w:val="Textoennegrita"/>
+          <w:rFonts w:ascii="Arial" w:hAnsi="Arial" w:cs="Arial"/>
+          <w:sz w:val="22"/>
+          <w:szCs w:val="22"/>
+        </w:rPr>
+        <w:t>XAMPP</w:t>
+      </w:r>
+      <w:r>
+        <w:rPr>
+          <w:rFonts w:ascii="Arial" w:hAnsi="Arial" w:cs="Arial"/>
+          <w:sz w:val="22"/>
+          <w:szCs w:val="22"/>
+        </w:rPr>
+        <w:t xml:space="preserve"> es su facilidad al momento de configurar entornos de desarrollo en los que se necesite que dispositivos externos, como teléfonos móviles o sistemas </w:t>
+      </w:r>
+      <w:proofErr w:type="spellStart"/>
+      <w:r>
+        <w:rPr>
+          <w:rFonts w:ascii="Arial" w:hAnsi="Arial" w:cs="Arial"/>
+          <w:sz w:val="22"/>
+          <w:szCs w:val="22"/>
+        </w:rPr>
+        <w:t>IoT</w:t>
+      </w:r>
+      <w:proofErr w:type="spellEnd"/>
+      <w:r>
+        <w:rPr>
+          <w:rFonts w:ascii="Arial" w:hAnsi="Arial" w:cs="Arial"/>
+          <w:sz w:val="22"/>
+          <w:szCs w:val="22"/>
+        </w:rPr>
+        <w:t xml:space="preserve">, puedan interactuar con el servidor web sin complicaciones. Al probar ambos entornos, </w:t>
+      </w:r>
+      <w:r>
+        <w:rPr>
+          <w:rStyle w:val="Textoennegrita"/>
+          <w:rFonts w:ascii="Arial" w:hAnsi="Arial" w:cs="Arial"/>
+          <w:sz w:val="22"/>
+          <w:szCs w:val="22"/>
+        </w:rPr>
+        <w:t>WAMP</w:t>
+      </w:r>
+      <w:r>
+        <w:rPr>
+          <w:rFonts w:ascii="Arial" w:hAnsi="Arial" w:cs="Arial"/>
+          <w:sz w:val="22"/>
+          <w:szCs w:val="22"/>
+        </w:rPr>
+        <w:t xml:space="preserve"> requiere una configuración más compleja y prolongada para lograr lo mismo, lo que hace que </w:t>
+      </w:r>
+      <w:r>
+        <w:rPr>
+          <w:rStyle w:val="Textoennegrita"/>
+          <w:rFonts w:ascii="Arial" w:hAnsi="Arial" w:cs="Arial"/>
+          <w:sz w:val="22"/>
+          <w:szCs w:val="22"/>
+        </w:rPr>
+        <w:t>XAMPP</w:t>
+      </w:r>
+      <w:r>
+        <w:rPr>
+          <w:rFonts w:ascii="Arial" w:hAnsi="Arial" w:cs="Arial"/>
+          <w:sz w:val="22"/>
+          <w:szCs w:val="22"/>
+        </w:rPr>
+        <w:t xml:space="preserve"> sea una opción más eficiente para este tipo de proyectos.</w:t>
+      </w:r>
+    </w:p>
+    <w:p>
+      <w:pPr>
+        <w:pStyle w:val="NormalWeb"/>
+        <w:jc w:val="both"/>
+        <w:rPr>
+          <w:rFonts w:ascii="Arial" w:hAnsi="Arial" w:cs="Arial"/>
+          <w:sz w:val="22"/>
+          <w:szCs w:val="22"/>
+        </w:rPr>
+      </w:pPr>
+      <w:r>
+        <w:rPr>
+          <w:rFonts w:ascii="Arial" w:hAnsi="Arial" w:cs="Arial"/>
+          <w:sz w:val="22"/>
+          <w:szCs w:val="22"/>
+        </w:rPr>
+        <w:t xml:space="preserve">La idea a largo plazo es que este proyecto no se limite a un entorno local. En el futuro, se planea que el </w:t>
+      </w:r>
+      <w:r>
+        <w:rPr>
+          <w:rStyle w:val="Textoennegrita"/>
+          <w:rFonts w:ascii="Arial" w:hAnsi="Arial" w:cs="Arial"/>
+          <w:sz w:val="22"/>
+          <w:szCs w:val="22"/>
+        </w:rPr>
+        <w:t>ESP32</w:t>
+      </w:r>
+      <w:r>
+        <w:rPr>
+          <w:rFonts w:ascii="Arial" w:hAnsi="Arial" w:cs="Arial"/>
+          <w:sz w:val="22"/>
+          <w:szCs w:val="22"/>
+        </w:rPr>
+        <w:t xml:space="preserve"> pueda conectarse a un servidor en la nube con </w:t>
+      </w:r>
+      <w:proofErr w:type="spellStart"/>
+      <w:r>
+        <w:rPr>
+          <w:rStyle w:val="Textoennegrita"/>
+          <w:rFonts w:ascii="Arial" w:hAnsi="Arial" w:cs="Arial"/>
+          <w:sz w:val="22"/>
+          <w:szCs w:val="22"/>
+        </w:rPr>
+        <w:t>MySQL</w:t>
+      </w:r>
+      <w:proofErr w:type="spellEnd"/>
+      <w:r>
+        <w:rPr>
+          <w:rFonts w:ascii="Arial" w:hAnsi="Arial" w:cs="Arial"/>
+          <w:sz w:val="22"/>
+          <w:szCs w:val="22"/>
+        </w:rPr>
+        <w:t xml:space="preserve"> e interactuar con los documentos alojados en dicho servidor. De esta manera, la página web reflejará los cambios realizados en la base de datos, y una aplicación móvil también podrá visualizar y controlar los cambios, permitiendo una interacción total con el </w:t>
+      </w:r>
+      <w:r>
+        <w:rPr>
+          <w:rStyle w:val="Textoennegrita"/>
+          <w:rFonts w:ascii="Arial" w:hAnsi="Arial" w:cs="Arial"/>
+          <w:sz w:val="22"/>
+          <w:szCs w:val="22"/>
+        </w:rPr>
+        <w:t>ESP32</w:t>
+      </w:r>
+      <w:r>
+        <w:rPr>
+          <w:rFonts w:ascii="Arial" w:hAnsi="Arial" w:cs="Arial"/>
+          <w:sz w:val="22"/>
+          <w:szCs w:val="22"/>
+        </w:rPr>
+        <w:t xml:space="preserve"> desde cualquier lugar. Inicialmente, el proyecto comenzará con el encendido y apagado de un </w:t>
+      </w:r>
+      <w:r>
+        <w:rPr>
+          <w:rStyle w:val="Textoennegrita"/>
+          <w:rFonts w:ascii="Arial" w:hAnsi="Arial" w:cs="Arial"/>
+          <w:sz w:val="22"/>
+          <w:szCs w:val="22"/>
+        </w:rPr>
+        <w:t>LED</w:t>
+      </w:r>
+      <w:r>
+        <w:rPr>
+          <w:rFonts w:ascii="Arial" w:hAnsi="Arial" w:cs="Arial"/>
+          <w:sz w:val="22"/>
+          <w:szCs w:val="22"/>
+        </w:rPr>
+        <w:t xml:space="preserve">, pero más </w:t>
+      </w:r>
+      <w:r>
+        <w:rPr>
+          <w:rFonts w:ascii="Arial" w:hAnsi="Arial" w:cs="Arial"/>
+          <w:sz w:val="22"/>
+          <w:szCs w:val="22"/>
+        </w:rPr>
+        <w:lastRenderedPageBreak/>
+        <w:t xml:space="preserve">adelante se cambiará este por un </w:t>
+      </w:r>
+      <w:r>
+        <w:rPr>
+          <w:rStyle w:val="Textoennegrita"/>
+          <w:rFonts w:ascii="Arial" w:hAnsi="Arial" w:cs="Arial"/>
+          <w:sz w:val="22"/>
+          <w:szCs w:val="22"/>
+        </w:rPr>
+        <w:t>servomotor</w:t>
+      </w:r>
+      <w:r>
+        <w:rPr>
+          <w:rFonts w:ascii="Arial" w:hAnsi="Arial" w:cs="Arial"/>
+          <w:sz w:val="22"/>
+          <w:szCs w:val="22"/>
+        </w:rPr>
+        <w:t xml:space="preserve">, y el </w:t>
+      </w:r>
+      <w:r>
+        <w:rPr>
+          <w:rStyle w:val="Textoennegrita"/>
+          <w:rFonts w:ascii="Arial" w:hAnsi="Arial" w:cs="Arial"/>
+          <w:sz w:val="22"/>
+          <w:szCs w:val="22"/>
+        </w:rPr>
+        <w:t>LED</w:t>
+      </w:r>
+      <w:r>
+        <w:rPr>
+          <w:rFonts w:ascii="Arial" w:hAnsi="Arial" w:cs="Arial"/>
+          <w:sz w:val="22"/>
+          <w:szCs w:val="22"/>
+        </w:rPr>
+        <w:t xml:space="preserve"> solo servirá como un indicador de estados.</w:t>
+      </w:r>
+    </w:p>
+    <w:p>
+      <w:r>
+        <w:rPr>
+          <w:noProof/>
+          <w:lang w:eastAsia="es-CO"/>
+        </w:rPr>
+        <mc:AlternateContent>
+          <mc:Choice Requires="wpg">
+            <w:drawing>
+              <wp:anchor distT="0" distB="0" distL="114300" distR="114300" simplePos="0" relativeHeight="251720704" behindDoc="0" locked="0" layoutInCell="1" allowOverlap="1" wp14:anchorId="7A64889C" wp14:editId="78848DF5">
+                <wp:simplePos x="0" y="0"/>
+                <wp:positionH relativeFrom="margin">
+                  <wp:align>center</wp:align>
+                </wp:positionH>
+                <wp:positionV relativeFrom="paragraph">
+                  <wp:posOffset>216535</wp:posOffset>
+                </wp:positionV>
+                <wp:extent cx="4410075" cy="3606165"/>
+                <wp:effectExtent l="0" t="0" r="9525" b="0"/>
+                <wp:wrapTopAndBottom/>
+                <wp:docPr id="4" name="Grupo 4"/>
+                <wp:cNvGraphicFramePr/>
+                <a:graphic xmlns:a="http://schemas.openxmlformats.org/drawingml/2006/main">
+                  <a:graphicData uri="http://schemas.microsoft.com/office/word/2010/wordprocessingGroup">
+                    <wpg:wgp>
+                      <wpg:cNvGrpSpPr/>
+                      <wpg:grpSpPr>
+                        <a:xfrm>
+                          <a:off x="0" y="0"/>
+                          <a:ext cx="4410075" cy="3606165"/>
+                          <a:chOff x="0" y="660973"/>
+                          <a:chExt cx="4410075" cy="3606227"/>
+                        </a:xfrm>
+                      </wpg:grpSpPr>
+                      <pic:pic xmlns:pic="http://schemas.openxmlformats.org/drawingml/2006/picture">
+                        <pic:nvPicPr>
+                          <pic:cNvPr id="1" name="Imagen 1"/>
+                          <pic:cNvPicPr>
+                            <a:picLocks noChangeAspect="1"/>
+                          </pic:cNvPicPr>
+                        </pic:nvPicPr>
+                        <pic:blipFill>
+                          <a:blip r:embed="rId37">
+                            <a:extLst>
+                              <a:ext uri="{28A0092B-C50C-407E-A947-70E740481C1C}">
+                                <a14:useLocalDpi xmlns:a14="http://schemas.microsoft.com/office/drawing/2010/main" val="0"/>
+                              </a:ext>
+                            </a:extLst>
+                          </a:blip>
+                          <a:stretch>
+                            <a:fillRect/>
+                          </a:stretch>
+                        </pic:blipFill>
+                        <pic:spPr>
+                          <a:xfrm>
+                            <a:off x="733426" y="660973"/>
+                            <a:ext cx="3390900" cy="2230817"/>
+                          </a:xfrm>
+                          <a:prstGeom prst="rect">
+                            <a:avLst/>
+                          </a:prstGeom>
+                        </pic:spPr>
+                      </pic:pic>
+                      <wps:wsp>
+                        <wps:cNvPr id="3" name="Cuadro de texto 3"/>
+                        <wps:cNvSpPr txBox="1"/>
+                        <wps:spPr>
+                          <a:xfrm>
+                            <a:off x="0" y="2962275"/>
+                            <a:ext cx="4410075" cy="1304925"/>
+                          </a:xfrm>
+                          <a:prstGeom prst="rect">
+                            <a:avLst/>
+                          </a:prstGeom>
+                          <a:solidFill>
+                            <a:prstClr val="white"/>
+                          </a:solidFill>
+                          <a:ln>
+                            <a:noFill/>
+                          </a:ln>
+                          <a:effectLst/>
+                        </wps:spPr>
+                        <wps:txbx>
+                          <w:txbxContent>
+                            <w:p>
+                              <w:r>
+                                <w:t xml:space="preserve">Ilustración </w:t>
+                              </w:r>
+                              <w:r>
+                                <w:fldChar w:fldCharType="begin"/>
+                              </w:r>
+                              <w:r>
+                                <w:instrText xml:space="preserve"> SEQ Ilustración \* ARABIC </w:instrText>
+                              </w:r>
+                              <w:r>
+                                <w:fldChar w:fldCharType="separate"/>
+                              </w:r>
+                              <w:r>
+                                <w:rPr>
+                                  <w:noProof/>
+                                </w:rPr>
+                                <w:t>1</w:t>
+                              </w:r>
+                              <w:r>
+                                <w:fldChar w:fldCharType="end"/>
+                              </w:r>
+                              <w:r>
+                                <w:t xml:space="preserve"> </w:t>
+                              </w:r>
+                              <w:r>
+                                <w:t xml:space="preserve">Pantallazo del Panel de Control de XAMPP v3.3.0. En esta imagen se muestra el estado de los servicios Apache y </w:t>
+                              </w:r>
+                              <w:proofErr w:type="spellStart"/>
+                              <w:r>
+                                <w:t>MySQL</w:t>
+                              </w:r>
+                              <w:proofErr w:type="spellEnd"/>
+                              <w:r>
+                                <w:t xml:space="preserve"> en ejecución. Esta configuración es utilizada en el proyecto para manejar el servidor web local y la base de datos </w:t>
+                              </w:r>
+                              <w:proofErr w:type="spellStart"/>
+                              <w:r>
+                                <w:t>MySQL</w:t>
+                              </w:r>
+                              <w:proofErr w:type="spellEnd"/>
+                              <w:r>
+                                <w:t>, facilitando el desarrollo y pruebas de las funcionalidades del proyecto de cámaras.</w:t>
+                              </w:r>
+                            </w:p>
+                          </w:txbxContent>
+                        </wps:txbx>
+                        <wps:bodyPr rot="0" spcFirstLastPara="0" vertOverflow="overflow" horzOverflow="overflow" vert="horz" wrap="square" lIns="0" tIns="0" rIns="0" bIns="0" numCol="1" spcCol="0" rtlCol="0" fromWordArt="0" anchor="t" anchorCtr="0" forceAA="0" compatLnSpc="1">
+                          <a:prstTxWarp prst="textNoShape">
+                            <a:avLst/>
+                          </a:prstTxWarp>
+                          <a:noAutofit/>
+                        </wps:bodyPr>
+                      </wps:wsp>
+                    </wpg:wgp>
+                  </a:graphicData>
+                </a:graphic>
+                <wp14:sizeRelV relativeFrom="margin">
+                  <wp14:pctHeight>0</wp14:pctHeight>
+                </wp14:sizeRelV>
+              </wp:anchor>
+            </w:drawing>
+          </mc:Choice>
+          <mc:Fallback>
+            <w:pict>
+              <v:group w14:anchorId="7A64889C" id="Grupo 4" o:spid="_x0000_s1033" style="position:absolute;margin-left:0;margin-top:17.05pt;width:347.25pt;height:283.95pt;z-index:251720704;mso-position-horizontal:center;mso-position-horizontal-relative:margin;mso-height-relative:margin" coordorigin=",6609" coordsize="44100,36062" o:gfxdata="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">
+                <v:shapetype id="_x0000_t75" coordsize="21600,21600" o:spt="75" o:preferrelative="t" path="m@4@5l@4@11@9@11@9@5xe" filled="f" stroked="f">
+                  <v:stroke joinstyle="miter"/>
+                  <v:formulas>
+                    <v:f eqn="if lineDrawn pixelLineWidth 0"/>
+                    <v:f eqn="sum @0 1 0"/>
+                    <v:f eqn="sum 0 0 @1"/>
+                    <v:f eqn="prod @2 1 2"/>
+                    <v:f eqn="prod @3 21600 pixelWidth"/>
+                    <v:f eqn="prod @3 21600 pixelHeight"/>
+                    <v:f eqn="sum @0 0 1"/>
+                    <v:f eqn="prod @6 1 2"/>
+                    <v:f eqn="prod @7 21600 pixelWidth"/>
+                    <v:f eqn="sum @8 21600 0"/>
+                    <v:f eqn="prod @7 21600 pixelHeight"/>
+                    <v:f eqn="sum @10 21600 0"/>
+                  </v:formulas>
+                  <v:path o:extrusionok="f" gradientshapeok="t" o:connecttype="rect"/>
+                  <o:lock v:ext="edit" aspectratio="t"/>
+                </v:shapetype>
+                <v:shape id="Imagen 1" o:spid="_x0000_s1034" type="#_x0000_t75" style="position:absolute;left:7334;top:6609;width:33909;height:22308;visibility:visible;mso-wrap-style:square" o:gfxdata="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">
+                  <v:imagedata r:id="rId38" o:title=""/>
+                  <v:path arrowok="t"/>
+                </v:shape>
+                <v:shape id="Cuadro de texto 3" o:spid="_x0000_s1035" type="#_x0000_t202" style="position:absolute;top:29622;width:44100;height:13050;visibility:visible;mso-wrap-style:square;v-text-anchor:top" o:gfxdata="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" stroked="f">
+                  <v:textbox inset="0,0,0,0">
+                    <w:txbxContent>
+                      <w:p>
+                        <w:r>
+                          <w:t xml:space="preserve">Ilustración </w:t>
+                        </w:r>
+                        <w:r>
+                          <w:fldChar w:fldCharType="begin"/>
+                        </w:r>
+                        <w:r>
+                          <w:instrText xml:space="preserve"> SEQ Ilustración \* ARABIC </w:instrText>
+                        </w:r>
+                        <w:r>
+                          <w:fldChar w:fldCharType="separate"/>
+                        </w:r>
+                        <w:r>
+                          <w:rPr>
+                            <w:noProof/>
+                          </w:rPr>
+                          <w:t>1</w:t>
+                        </w:r>
+                        <w:r>
+                          <w:fldChar w:fldCharType="end"/>
+                        </w:r>
+                        <w:r>
+                          <w:t xml:space="preserve"> </w:t>
+                        </w:r>
+                        <w:r>
+                          <w:t xml:space="preserve">Pantallazo del Panel de Control de XAMPP v3.3.0. En esta imagen se muestra el estado de los servicios Apache y </w:t>
+                        </w:r>
+                        <w:proofErr w:type="spellStart"/>
+                        <w:r>
+                          <w:t>MySQL</w:t>
+                        </w:r>
+                        <w:proofErr w:type="spellEnd"/>
+                        <w:r>
+                          <w:t xml:space="preserve"> en ejecución. Esta configuración es utilizada en el proyecto para manejar el servidor web local y la base de datos </w:t>
+                        </w:r>
+                        <w:proofErr w:type="spellStart"/>
+                        <w:r>
+                          <w:t>MySQL</w:t>
+                        </w:r>
+                        <w:proofErr w:type="spellEnd"/>
+                        <w:r>
+                          <w:t>, facilitando el desarrollo y pruebas de las funcionalidades del proyecto de cámaras.</w:t>
+                        </w:r>
+                      </w:p>
+                    </w:txbxContent>
+                  </v:textbox>
+                </v:shape>
+                <w10:wrap type="topAndBottom" anchorx="margin"/>
+              </v:group>
+            </w:pict>
+          </mc:Fallback>
+        </mc:AlternateContent>
+      </w:r>
+    </w:p>
+    <w:p/>
+    <w:p>
+      <w:pPr>
+        <w:pStyle w:val="Ttulo2"/>
+      </w:pPr>
+      <w:r>
+        <w:t xml:space="preserve">Configuración de </w:t>
+      </w:r>
+      <w:proofErr w:type="spellStart"/>
+      <w:r>
+        <w:t>Xamppp</w:t>
+      </w:r>
+      <w:proofErr w:type="spellEnd"/>
+    </w:p>
+    <w:p>
+      <w:pPr>
+        <w:spacing w:before="100" w:beforeAutospacing="1" w:after="100" w:afterAutospacing="1" w:line="240" w:lineRule="auto"/>
+        <w:jc w:val="both"/>
+        <w:rPr>
+          <w:rFonts w:ascii="Arial" w:eastAsia="Times New Roman" w:hAnsi="Arial" w:cs="Arial"/>
+          <w:kern w:val="0"/>
+          <w:lang w:eastAsia="es-CO"/>
+          <w14:ligatures w14:val="none"/>
+        </w:rPr>
+      </w:pPr>
+      <w:r>
+        <w:rPr>
+          <w:rFonts w:ascii="Arial" w:eastAsia="Times New Roman" w:hAnsi="Arial" w:cs="Arial"/>
+          <w:kern w:val="0"/>
+          <w:lang w:eastAsia="es-CO"/>
+          <w14:ligatures w14:val="none"/>
+        </w:rPr>
+        <w:t xml:space="preserve">Se realizaron modificaciones en el archivo </w:t>
+      </w:r>
+      <w:proofErr w:type="spellStart"/>
+      <w:r>
+        <w:rPr>
+          <w:rFonts w:ascii="Arial" w:eastAsia="Times New Roman" w:hAnsi="Arial" w:cs="Arial"/>
+          <w:kern w:val="0"/>
+          <w:lang w:eastAsia="es-CO"/>
+          <w14:ligatures w14:val="none"/>
+        </w:rPr>
+        <w:t>config.inc.php</w:t>
+      </w:r>
+      <w:proofErr w:type="spellEnd"/>
+      <w:r>
+        <w:rPr>
+          <w:rFonts w:ascii="Arial" w:eastAsia="Times New Roman" w:hAnsi="Arial" w:cs="Arial"/>
+          <w:kern w:val="0"/>
+          <w:lang w:eastAsia="es-CO"/>
+          <w14:ligatures w14:val="none"/>
+        </w:rPr>
+        <w:t xml:space="preserve"> con el propósito de realizar pruebas en el usuario de inicio de </w:t>
+      </w:r>
+      <w:proofErr w:type="spellStart"/>
+      <w:r>
+        <w:rPr>
+          <w:rFonts w:ascii="Arial" w:eastAsia="Times New Roman" w:hAnsi="Arial" w:cs="Arial"/>
+          <w:kern w:val="0"/>
+          <w:lang w:eastAsia="es-CO"/>
+          <w14:ligatures w14:val="none"/>
+        </w:rPr>
+        <w:t>phpMyAdmin</w:t>
+      </w:r>
+      <w:proofErr w:type="spellEnd"/>
+      <w:r>
+        <w:rPr>
+          <w:rFonts w:ascii="Arial" w:eastAsia="Times New Roman" w:hAnsi="Arial" w:cs="Arial"/>
+          <w:kern w:val="0"/>
+          <w:lang w:eastAsia="es-CO"/>
+          <w14:ligatures w14:val="none"/>
+        </w:rPr>
+        <w:t>. Específicamente, se cambió la línea de código:</w:t>
+      </w:r>
+    </w:p>
+    <w:p>
+      <w:pPr>
+        <w:tabs>
+          <w:tab w:val="left" w:pos="916"/>
+          <w:tab w:val="left" w:pos="1832"/>
+          <w:tab w:val="left" w:pos="2748"/>
+          <w:tab w:val="left" w:pos="3664"/>
+          <w:tab w:val="left" w:pos="4580"/>
+          <w:tab w:val="left" w:pos="5496"/>
+          <w:tab w:val="left" w:pos="6412"/>
+          <w:tab w:val="left" w:pos="7328"/>
+          <w:tab w:val="left" w:pos="8244"/>
+          <w:tab w:val="left" w:pos="9160"/>
+          <w:tab w:val="left" w:pos="10076"/>
+          <w:tab w:val="left" w:pos="10992"/>
+          <w:tab w:val="left" w:pos="11908"/>
+          <w:tab w:val="left" w:pos="12824"/>
+          <w:tab w:val="left" w:pos="13740"/>
+          <w:tab w:val="left" w:pos="14656"/>
+        </w:tabs>
+        <w:spacing w:after="0" w:line="240" w:lineRule="auto"/>
+        <w:rPr>
+          <w:rFonts w:ascii="Courier New" w:eastAsia="Times New Roman" w:hAnsi="Courier New" w:cs="Courier New"/>
+          <w:color w:val="A6A6A6" w:themeColor="background1" w:themeShade="A6"/>
+          <w:kern w:val="0"/>
+          <w:sz w:val="20"/>
+          <w:szCs w:val="20"/>
+          <w:lang w:eastAsia="es-CO"/>
+          <w14:ligatures w14:val="none"/>
+        </w:rPr>
+      </w:pPr>
+      <w:r>
+        <w:rPr>
+          <w:rFonts w:ascii="Courier New" w:eastAsia="Times New Roman" w:hAnsi="Courier New" w:cs="Courier New"/>
+          <w:color w:val="A6A6A6" w:themeColor="background1" w:themeShade="A6"/>
+          <w:kern w:val="0"/>
+          <w:sz w:val="20"/>
+          <w:szCs w:val="20"/>
+          <w:lang w:eastAsia="es-CO"/>
+          <w14:ligatures w14:val="none"/>
+        </w:rPr>
+        <w:t>$</w:t>
+      </w:r>
+      <w:proofErr w:type="spellStart"/>
+      <w:proofErr w:type="gramStart"/>
+      <w:r>
+        <w:rPr>
+          <w:rFonts w:ascii="Courier New" w:eastAsia="Times New Roman" w:hAnsi="Courier New" w:cs="Courier New"/>
+          <w:color w:val="A6A6A6" w:themeColor="background1" w:themeShade="A6"/>
+          <w:kern w:val="0"/>
+          <w:sz w:val="20"/>
+          <w:szCs w:val="20"/>
+          <w:lang w:eastAsia="es-CO"/>
+          <w14:ligatures w14:val="none"/>
+        </w:rPr>
+        <w:t>cfg</w:t>
+      </w:r>
+      <w:proofErr w:type="spellEnd"/>
+      <w:r>
+        <w:rPr>
+          <w:rFonts w:ascii="Courier New" w:eastAsia="Times New Roman" w:hAnsi="Courier New" w:cs="Courier New"/>
+          <w:color w:val="A6A6A6" w:themeColor="background1" w:themeShade="A6"/>
+          <w:kern w:val="0"/>
+          <w:sz w:val="20"/>
+          <w:szCs w:val="20"/>
+          <w:lang w:eastAsia="es-CO"/>
+          <w14:ligatures w14:val="none"/>
+        </w:rPr>
+        <w:t>[</w:t>
+      </w:r>
+      <w:proofErr w:type="gramEnd"/>
+      <w:r>
+        <w:rPr>
+          <w:rFonts w:ascii="Courier New" w:eastAsia="Times New Roman" w:hAnsi="Courier New" w:cs="Courier New"/>
+          <w:color w:val="A6A6A6" w:themeColor="background1" w:themeShade="A6"/>
+          <w:kern w:val="0"/>
+          <w:sz w:val="20"/>
+          <w:szCs w:val="20"/>
+          <w:lang w:eastAsia="es-CO"/>
+          <w14:ligatures w14:val="none"/>
+        </w:rPr>
+        <w:t>'Servers'][$i]['</w:t>
+      </w:r>
+      <w:proofErr w:type="spellStart"/>
+      <w:r>
+        <w:rPr>
+          <w:rFonts w:ascii="Courier New" w:eastAsia="Times New Roman" w:hAnsi="Courier New" w:cs="Courier New"/>
+          <w:color w:val="A6A6A6" w:themeColor="background1" w:themeShade="A6"/>
+          <w:kern w:val="0"/>
+          <w:sz w:val="20"/>
+          <w:szCs w:val="20"/>
+          <w:lang w:eastAsia="es-CO"/>
+          <w14:ligatures w14:val="none"/>
+        </w:rPr>
+        <w:t>auth_type</w:t>
+      </w:r>
+      <w:proofErr w:type="spellEnd"/>
+      <w:r>
+        <w:rPr>
+          <w:rFonts w:ascii="Courier New" w:eastAsia="Times New Roman" w:hAnsi="Courier New" w:cs="Courier New"/>
+          <w:color w:val="A6A6A6" w:themeColor="background1" w:themeShade="A6"/>
+          <w:kern w:val="0"/>
+          <w:sz w:val="20"/>
+          <w:szCs w:val="20"/>
+          <w:lang w:eastAsia="es-CO"/>
+          <w14:ligatures w14:val="none"/>
+        </w:rPr>
+        <w:t>'] = '</w:t>
+      </w:r>
+      <w:proofErr w:type="spellStart"/>
+      <w:r>
+        <w:rPr>
+          <w:rFonts w:ascii="Courier New" w:eastAsia="Times New Roman" w:hAnsi="Courier New" w:cs="Courier New"/>
+          <w:color w:val="A6A6A6" w:themeColor="background1" w:themeShade="A6"/>
+          <w:kern w:val="0"/>
+          <w:sz w:val="20"/>
+          <w:szCs w:val="20"/>
+          <w:lang w:eastAsia="es-CO"/>
+          <w14:ligatures w14:val="none"/>
+        </w:rPr>
+        <w:t>config</w:t>
+      </w:r>
+      <w:proofErr w:type="spellEnd"/>
+      <w:r>
+        <w:rPr>
+          <w:rFonts w:ascii="Courier New" w:eastAsia="Times New Roman" w:hAnsi="Courier New" w:cs="Courier New"/>
+          <w:color w:val="A6A6A6" w:themeColor="background1" w:themeShade="A6"/>
+          <w:kern w:val="0"/>
+          <w:sz w:val="20"/>
+          <w:szCs w:val="20"/>
+          <w:lang w:eastAsia="es-CO"/>
+          <w14:ligatures w14:val="none"/>
+        </w:rPr>
+        <w:t>';</w:t>
+      </w:r>
+    </w:p>
+    <w:p>
+      <w:pPr>
+        <w:spacing w:before="100" w:beforeAutospacing="1" w:after="100" w:afterAutospacing="1" w:line="240" w:lineRule="auto"/>
+        <w:rPr>
+          <w:rFonts w:ascii="Arial" w:eastAsia="Times New Roman" w:hAnsi="Arial" w:cs="Arial"/>
+          <w:kern w:val="0"/>
+          <w:lang w:eastAsia="es-CO"/>
+          <w14:ligatures w14:val="none"/>
+        </w:rPr>
+      </w:pPr>
+      <w:proofErr w:type="gramStart"/>
+      <w:r>
+        <w:rPr>
+          <w:rFonts w:ascii="Arial" w:eastAsia="Times New Roman" w:hAnsi="Arial" w:cs="Arial"/>
+          <w:kern w:val="0"/>
+          <w:lang w:eastAsia="es-CO"/>
+          <w14:ligatures w14:val="none"/>
+        </w:rPr>
+        <w:t>por</w:t>
+      </w:r>
+      <w:proofErr w:type="gramEnd"/>
+      <w:r>
+        <w:rPr>
+          <w:rFonts w:ascii="Arial" w:eastAsia="Times New Roman" w:hAnsi="Arial" w:cs="Arial"/>
+          <w:kern w:val="0"/>
+          <w:lang w:eastAsia="es-CO"/>
+          <w14:ligatures w14:val="none"/>
+        </w:rPr>
+        <w:t xml:space="preserve"> la siguiente línea:</w:t>
+      </w:r>
+    </w:p>
+    <w:p>
+      <w:pPr>
+        <w:tabs>
+          <w:tab w:val="left" w:pos="916"/>
+          <w:tab w:val="left" w:pos="1832"/>
+          <w:tab w:val="left" w:pos="2748"/>
+          <w:tab w:val="left" w:pos="3664"/>
+          <w:tab w:val="left" w:pos="4580"/>
+          <w:tab w:val="left" w:pos="5496"/>
+          <w:tab w:val="left" w:pos="6412"/>
+          <w:tab w:val="left" w:pos="7328"/>
+          <w:tab w:val="left" w:pos="8244"/>
+          <w:tab w:val="left" w:pos="9160"/>
+          <w:tab w:val="left" w:pos="10076"/>
+          <w:tab w:val="left" w:pos="10992"/>
+          <w:tab w:val="left" w:pos="11908"/>
+          <w:tab w:val="left" w:pos="12824"/>
+          <w:tab w:val="left" w:pos="13740"/>
+          <w:tab w:val="left" w:pos="14656"/>
+        </w:tabs>
+        <w:spacing w:after="0" w:line="240" w:lineRule="auto"/>
+        <w:rPr>
+          <w:rFonts w:ascii="Courier New" w:eastAsia="Times New Roman" w:hAnsi="Courier New" w:cs="Courier New"/>
+          <w:color w:val="A6A6A6" w:themeColor="background1" w:themeShade="A6"/>
+          <w:kern w:val="0"/>
+          <w:sz w:val="20"/>
+          <w:szCs w:val="20"/>
+          <w:lang w:eastAsia="es-CO"/>
+          <w14:ligatures w14:val="none"/>
+        </w:rPr>
+      </w:pPr>
+      <w:r>
+        <w:rPr>
+          <w:rFonts w:ascii="Courier New" w:eastAsia="Times New Roman" w:hAnsi="Courier New" w:cs="Courier New"/>
+          <w:color w:val="A6A6A6" w:themeColor="background1" w:themeShade="A6"/>
+          <w:kern w:val="0"/>
+          <w:sz w:val="20"/>
+          <w:szCs w:val="20"/>
+          <w:lang w:eastAsia="es-CO"/>
+          <w14:ligatures w14:val="none"/>
+        </w:rPr>
+        <w:t>$</w:t>
+      </w:r>
+      <w:proofErr w:type="spellStart"/>
+      <w:proofErr w:type="gramStart"/>
+      <w:r>
+        <w:rPr>
+          <w:rFonts w:ascii="Courier New" w:eastAsia="Times New Roman" w:hAnsi="Courier New" w:cs="Courier New"/>
+          <w:color w:val="A6A6A6" w:themeColor="background1" w:themeShade="A6"/>
+          <w:kern w:val="0"/>
+          <w:sz w:val="20"/>
+          <w:szCs w:val="20"/>
+          <w:lang w:eastAsia="es-CO"/>
+          <w14:ligatures w14:val="none"/>
+        </w:rPr>
+        <w:t>cfg</w:t>
+      </w:r>
+      <w:proofErr w:type="spellEnd"/>
+      <w:r>
+        <w:rPr>
+          <w:rFonts w:ascii="Courier New" w:eastAsia="Times New Roman" w:hAnsi="Courier New" w:cs="Courier New"/>
+          <w:color w:val="A6A6A6" w:themeColor="background1" w:themeShade="A6"/>
+          <w:kern w:val="0"/>
+          <w:sz w:val="20"/>
+          <w:szCs w:val="20"/>
+          <w:lang w:eastAsia="es-CO"/>
+          <w14:ligatures w14:val="none"/>
+        </w:rPr>
+        <w:t>[</w:t>
+      </w:r>
+      <w:proofErr w:type="gramEnd"/>
+      <w:r>
+        <w:rPr>
+          <w:rFonts w:ascii="Courier New" w:eastAsia="Times New Roman" w:hAnsi="Courier New" w:cs="Courier New"/>
+          <w:color w:val="A6A6A6" w:themeColor="background1" w:themeShade="A6"/>
+          <w:kern w:val="0"/>
+          <w:sz w:val="20"/>
+          <w:szCs w:val="20"/>
+          <w:lang w:eastAsia="es-CO"/>
+          <w14:ligatures w14:val="none"/>
+        </w:rPr>
+        <w:t>'Servers'][$i]['</w:t>
+      </w:r>
+      <w:proofErr w:type="spellStart"/>
+      <w:r>
+        <w:rPr>
+          <w:rFonts w:ascii="Courier New" w:eastAsia="Times New Roman" w:hAnsi="Courier New" w:cs="Courier New"/>
+          <w:color w:val="A6A6A6" w:themeColor="background1" w:themeShade="A6"/>
+          <w:kern w:val="0"/>
+          <w:sz w:val="20"/>
+          <w:szCs w:val="20"/>
+          <w:lang w:eastAsia="es-CO"/>
+          <w14:ligatures w14:val="none"/>
+        </w:rPr>
+        <w:t>auth_type</w:t>
+      </w:r>
+      <w:proofErr w:type="spellEnd"/>
+      <w:r>
+        <w:rPr>
+          <w:rFonts w:ascii="Courier New" w:eastAsia="Times New Roman" w:hAnsi="Courier New" w:cs="Courier New"/>
+          <w:color w:val="A6A6A6" w:themeColor="background1" w:themeShade="A6"/>
+          <w:kern w:val="0"/>
+          <w:sz w:val="20"/>
+          <w:szCs w:val="20"/>
+          <w:lang w:eastAsia="es-CO"/>
+          <w14:ligatures w14:val="none"/>
+        </w:rPr>
+        <w:t>'] = 'cookie';</w:t>
+      </w:r>
+    </w:p>
+    <w:p>
+      <w:pPr>
+        <w:spacing w:before="100" w:beforeAutospacing="1" w:after="100" w:afterAutospacing="1" w:line="240" w:lineRule="auto"/>
+        <w:jc w:val="both"/>
+        <w:rPr>
+          <w:rFonts w:ascii="Arial" w:eastAsia="Times New Roman" w:hAnsi="Arial" w:cs="Arial"/>
+          <w:kern w:val="0"/>
+          <w:lang w:eastAsia="es-CO"/>
+          <w14:ligatures w14:val="none"/>
+        </w:rPr>
+      </w:pPr>
+      <w:r>
+        <w:rPr>
+          <w:rFonts w:ascii="Arial" w:eastAsia="Times New Roman" w:hAnsi="Arial" w:cs="Arial"/>
+          <w:kern w:val="0"/>
+          <w:lang w:eastAsia="es-CO"/>
+          <w14:ligatures w14:val="none"/>
+        </w:rPr>
+        <w:t xml:space="preserve">Este cambio tiene como objetivo modificar el tipo de autenticación de </w:t>
+      </w:r>
+      <w:proofErr w:type="spellStart"/>
+      <w:r>
+        <w:rPr>
+          <w:rFonts w:ascii="Arial" w:eastAsia="Times New Roman" w:hAnsi="Arial" w:cs="Arial"/>
+          <w:kern w:val="0"/>
+          <w:lang w:eastAsia="es-CO"/>
+          <w14:ligatures w14:val="none"/>
+        </w:rPr>
+        <w:t>config</w:t>
+      </w:r>
+      <w:proofErr w:type="spellEnd"/>
+      <w:r>
+        <w:rPr>
+          <w:rFonts w:ascii="Arial" w:eastAsia="Times New Roman" w:hAnsi="Arial" w:cs="Arial"/>
+          <w:kern w:val="0"/>
+          <w:lang w:eastAsia="es-CO"/>
+          <w14:ligatures w14:val="none"/>
+        </w:rPr>
+        <w:t xml:space="preserve"> a </w:t>
+      </w:r>
+      <w:r>
+        <w:rPr>
+          <w:rFonts w:ascii="Arial" w:eastAsia="Times New Roman" w:hAnsi="Arial" w:cs="Arial"/>
+          <w:kern w:val="0"/>
+          <w:lang w:eastAsia="es-CO"/>
+          <w14:ligatures w14:val="none"/>
+        </w:rPr>
+        <w:t>cookie</w:t>
+      </w:r>
+      <w:r>
+        <w:rPr>
+          <w:rFonts w:ascii="Arial" w:eastAsia="Times New Roman" w:hAnsi="Arial" w:cs="Arial"/>
+          <w:kern w:val="0"/>
+          <w:lang w:eastAsia="es-CO"/>
+          <w14:ligatures w14:val="none"/>
+        </w:rPr>
+        <w:t xml:space="preserve">, lo que permite que el usuario ingrese sus credenciales en cada inicio de sesión, en lugar de tenerlas </w:t>
+      </w:r>
+      <w:r>
+        <w:rPr>
+          <w:rFonts w:ascii="Arial" w:eastAsia="Times New Roman" w:hAnsi="Arial" w:cs="Arial"/>
+          <w:kern w:val="0"/>
+          <w:lang w:eastAsia="es-CO"/>
+          <w14:ligatures w14:val="none"/>
+        </w:rPr>
+        <w:t>pre configuradas</w:t>
+      </w:r>
+      <w:r>
+        <w:rPr>
+          <w:rFonts w:ascii="Arial" w:eastAsia="Times New Roman" w:hAnsi="Arial" w:cs="Arial"/>
+          <w:kern w:val="0"/>
+          <w:lang w:eastAsia="es-CO"/>
+          <w14:ligatures w14:val="none"/>
+        </w:rPr>
+        <w:t>.</w:t>
+      </w:r>
+    </w:p>
+    <w:p>
+      <w:pPr>
+        <w:spacing w:before="100" w:beforeAutospacing="1" w:after="100" w:afterAutospacing="1" w:line="240" w:lineRule="auto"/>
+        <w:rPr>
+          <w:rFonts w:ascii="Arial" w:eastAsia="Times New Roman" w:hAnsi="Arial" w:cs="Arial"/>
+          <w:kern w:val="0"/>
+          <w:lang w:eastAsia="es-CO"/>
+          <w14:ligatures w14:val="none"/>
+        </w:rPr>
+      </w:pPr>
+      <w:r>
+        <w:rPr>
+          <w:rFonts w:ascii="Arial" w:eastAsia="Times New Roman" w:hAnsi="Arial" w:cs="Arial"/>
+          <w:kern w:val="0"/>
+          <w:lang w:eastAsia="es-CO"/>
+          <w14:ligatures w14:val="none"/>
+        </w:rPr>
+        <w:t xml:space="preserve">El resultado final de la sección modificada del archivo </w:t>
+      </w:r>
+      <w:proofErr w:type="spellStart"/>
+      <w:r>
+        <w:rPr>
+          <w:rFonts w:ascii="Arial" w:eastAsia="Times New Roman" w:hAnsi="Arial" w:cs="Arial"/>
+          <w:kern w:val="0"/>
+          <w:lang w:eastAsia="es-CO"/>
+          <w14:ligatures w14:val="none"/>
+        </w:rPr>
+        <w:t>config.inc.php</w:t>
+      </w:r>
+      <w:proofErr w:type="spellEnd"/>
+      <w:r>
+        <w:rPr>
+          <w:rFonts w:ascii="Arial" w:eastAsia="Times New Roman" w:hAnsi="Arial" w:cs="Arial"/>
+          <w:kern w:val="0"/>
+          <w:lang w:eastAsia="es-CO"/>
+          <w14:ligatures w14:val="none"/>
+        </w:rPr>
+        <w:t xml:space="preserve"> es el siguiente:</w:t>
+      </w:r>
+    </w:p>
+    <w:p>
+      <w:pPr>
+        <w:tabs>
+          <w:tab w:val="left" w:pos="916"/>
+          <w:tab w:val="left" w:pos="1832"/>
+          <w:tab w:val="left" w:pos="2748"/>
+          <w:tab w:val="left" w:pos="3664"/>
+          <w:tab w:val="left" w:pos="4580"/>
+          <w:tab w:val="left" w:pos="5496"/>
+          <w:tab w:val="left" w:pos="6412"/>
+          <w:tab w:val="left" w:pos="7328"/>
+          <w:tab w:val="left" w:pos="8244"/>
+          <w:tab w:val="left" w:pos="9160"/>
+          <w:tab w:val="left" w:pos="10076"/>
+          <w:tab w:val="left" w:pos="10992"/>
+          <w:tab w:val="left" w:pos="11908"/>
+          <w:tab w:val="left" w:pos="12824"/>
+          <w:tab w:val="left" w:pos="13740"/>
+          <w:tab w:val="left" w:pos="14656"/>
+        </w:tabs>
+        <w:spacing w:after="0" w:line="240" w:lineRule="auto"/>
+        <w:rPr>
+          <w:rFonts w:ascii="Courier New" w:eastAsia="Times New Roman" w:hAnsi="Courier New" w:cs="Courier New"/>
+          <w:color w:val="A6A6A6" w:themeColor="background1" w:themeShade="A6"/>
+          <w:kern w:val="0"/>
+          <w:sz w:val="20"/>
+          <w:szCs w:val="20"/>
+          <w:lang w:eastAsia="es-CO"/>
+          <w14:ligatures w14:val="none"/>
+        </w:rPr>
+      </w:pPr>
+      <w:r>
+        <w:rPr>
+          <w:rFonts w:ascii="Courier New" w:eastAsia="Times New Roman" w:hAnsi="Courier New" w:cs="Courier New"/>
+          <w:color w:val="A6A6A6" w:themeColor="background1" w:themeShade="A6"/>
+          <w:kern w:val="0"/>
+          <w:sz w:val="20"/>
+          <w:szCs w:val="20"/>
+          <w:lang w:eastAsia="es-CO"/>
+          <w14:ligatures w14:val="none"/>
+        </w:rPr>
+        <w:t xml:space="preserve">/* </w:t>
+      </w:r>
+      <w:proofErr w:type="spellStart"/>
+      <w:r>
+        <w:rPr>
+          <w:rFonts w:ascii="Courier New" w:eastAsia="Times New Roman" w:hAnsi="Courier New" w:cs="Courier New"/>
+          <w:color w:val="A6A6A6" w:themeColor="background1" w:themeShade="A6"/>
+          <w:kern w:val="0"/>
+          <w:sz w:val="20"/>
+          <w:szCs w:val="20"/>
+          <w:lang w:eastAsia="es-CO"/>
+          <w14:ligatures w14:val="none"/>
+        </w:rPr>
+        <w:t>Authentication</w:t>
+      </w:r>
+      <w:proofErr w:type="spellEnd"/>
+      <w:r>
+        <w:rPr>
+          <w:rFonts w:ascii="Courier New" w:eastAsia="Times New Roman" w:hAnsi="Courier New" w:cs="Courier New"/>
+          <w:color w:val="A6A6A6" w:themeColor="background1" w:themeShade="A6"/>
+          <w:kern w:val="0"/>
+          <w:sz w:val="20"/>
+          <w:szCs w:val="20"/>
+          <w:lang w:eastAsia="es-CO"/>
+          <w14:ligatures w14:val="none"/>
+        </w:rPr>
+        <w:t xml:space="preserve"> </w:t>
+      </w:r>
+      <w:proofErr w:type="spellStart"/>
+      <w:r>
+        <w:rPr>
+          <w:rFonts w:ascii="Courier New" w:eastAsia="Times New Roman" w:hAnsi="Courier New" w:cs="Courier New"/>
+          <w:color w:val="A6A6A6" w:themeColor="background1" w:themeShade="A6"/>
+          <w:kern w:val="0"/>
+          <w:sz w:val="20"/>
+          <w:szCs w:val="20"/>
+          <w:lang w:eastAsia="es-CO"/>
+          <w14:ligatures w14:val="none"/>
+        </w:rPr>
+        <w:t>type</w:t>
+      </w:r>
+      <w:proofErr w:type="spellEnd"/>
+      <w:r>
+        <w:rPr>
+          <w:rFonts w:ascii="Courier New" w:eastAsia="Times New Roman" w:hAnsi="Courier New" w:cs="Courier New"/>
+          <w:color w:val="A6A6A6" w:themeColor="background1" w:themeShade="A6"/>
+          <w:kern w:val="0"/>
+          <w:sz w:val="20"/>
+          <w:szCs w:val="20"/>
+          <w:lang w:eastAsia="es-CO"/>
+          <w14:ligatures w14:val="none"/>
+        </w:rPr>
+        <w:t xml:space="preserve"> and </w:t>
+      </w:r>
+      <w:proofErr w:type="spellStart"/>
+      <w:r>
+        <w:rPr>
+          <w:rFonts w:ascii="Courier New" w:eastAsia="Times New Roman" w:hAnsi="Courier New" w:cs="Courier New"/>
+          <w:color w:val="A6A6A6" w:themeColor="background1" w:themeShade="A6"/>
+          <w:kern w:val="0"/>
+          <w:sz w:val="20"/>
+          <w:szCs w:val="20"/>
+          <w:lang w:eastAsia="es-CO"/>
+          <w14:ligatures w14:val="none"/>
+        </w:rPr>
+        <w:t>info</w:t>
+      </w:r>
+      <w:proofErr w:type="spellEnd"/>
+      <w:r>
+        <w:rPr>
+          <w:rFonts w:ascii="Courier New" w:eastAsia="Times New Roman" w:hAnsi="Courier New" w:cs="Courier New"/>
+          <w:color w:val="A6A6A6" w:themeColor="background1" w:themeShade="A6"/>
+          <w:kern w:val="0"/>
+          <w:sz w:val="20"/>
+          <w:szCs w:val="20"/>
+          <w:lang w:eastAsia="es-CO"/>
+          <w14:ligatures w14:val="none"/>
+        </w:rPr>
+        <w:t xml:space="preserve"> */</w:t>
+      </w:r>
+    </w:p>
+    <w:p>
+      <w:pPr>
+        <w:tabs>
+          <w:tab w:val="left" w:pos="916"/>
+          <w:tab w:val="left" w:pos="1832"/>
+          <w:tab w:val="left" w:pos="2748"/>
+          <w:tab w:val="left" w:pos="3664"/>
+          <w:tab w:val="left" w:pos="4580"/>
+          <w:tab w:val="left" w:pos="5496"/>
+          <w:tab w:val="left" w:pos="6412"/>
+          <w:tab w:val="left" w:pos="7328"/>
+          <w:tab w:val="left" w:pos="8244"/>
+          <w:tab w:val="left" w:pos="9160"/>
+          <w:tab w:val="left" w:pos="10076"/>
+          <w:tab w:val="left" w:pos="10992"/>
+          <w:tab w:val="left" w:pos="11908"/>
+          <w:tab w:val="left" w:pos="12824"/>
+          <w:tab w:val="left" w:pos="13740"/>
+          <w:tab w:val="left" w:pos="14656"/>
+        </w:tabs>
+        <w:spacing w:after="0" w:line="240" w:lineRule="auto"/>
+        <w:rPr>
+          <w:rFonts w:ascii="Courier New" w:eastAsia="Times New Roman" w:hAnsi="Courier New" w:cs="Courier New"/>
+          <w:color w:val="A6A6A6" w:themeColor="background1" w:themeShade="A6"/>
+          <w:kern w:val="0"/>
+          <w:sz w:val="20"/>
+          <w:szCs w:val="20"/>
+          <w:lang w:eastAsia="es-CO"/>
+          <w14:ligatures w14:val="none"/>
+        </w:rPr>
+      </w:pPr>
+    </w:p>
+    <w:p>
+      <w:pPr>
+        <w:tabs>
+          <w:tab w:val="left" w:pos="916"/>
+          <w:tab w:val="left" w:pos="1832"/>
+          <w:tab w:val="left" w:pos="2748"/>
+          <w:tab w:val="left" w:pos="3664"/>
+          <w:tab w:val="left" w:pos="4580"/>
+          <w:tab w:val="left" w:pos="5496"/>
+          <w:tab w:val="left" w:pos="6412"/>
+          <w:tab w:val="left" w:pos="7328"/>
+          <w:tab w:val="left" w:pos="8244"/>
+          <w:tab w:val="left" w:pos="9160"/>
+          <w:tab w:val="left" w:pos="10076"/>
+          <w:tab w:val="left" w:pos="10992"/>
+          <w:tab w:val="left" w:pos="11908"/>
+          <w:tab w:val="left" w:pos="12824"/>
+          <w:tab w:val="left" w:pos="13740"/>
+          <w:tab w:val="left" w:pos="14656"/>
+        </w:tabs>
+        <w:spacing w:after="0" w:line="240" w:lineRule="auto"/>
+        <w:rPr>
+          <w:rFonts w:ascii="Courier New" w:eastAsia="Times New Roman" w:hAnsi="Courier New" w:cs="Courier New"/>
+          <w:color w:val="A6A6A6" w:themeColor="background1" w:themeShade="A6"/>
+          <w:kern w:val="0"/>
+          <w:sz w:val="20"/>
+          <w:szCs w:val="20"/>
+          <w:lang w:eastAsia="es-CO"/>
+          <w14:ligatures w14:val="none"/>
+        </w:rPr>
+      </w:pPr>
+      <w:r>
+        <w:rPr>
+          <w:rFonts w:ascii="Courier New" w:eastAsia="Times New Roman" w:hAnsi="Courier New" w:cs="Courier New"/>
+          <w:color w:val="A6A6A6" w:themeColor="background1" w:themeShade="A6"/>
+          <w:kern w:val="0"/>
+          <w:sz w:val="20"/>
+          <w:szCs w:val="20"/>
+          <w:lang w:eastAsia="es-CO"/>
+          <w14:ligatures w14:val="none"/>
+        </w:rPr>
+        <w:t>// Comentar la línea original de autenticación</w:t>
+      </w:r>
+    </w:p>
+    <w:p>
+      <w:pPr>
+        <w:tabs>
+          <w:tab w:val="left" w:pos="916"/>
+          <w:tab w:val="left" w:pos="1832"/>
+          <w:tab w:val="left" w:pos="2748"/>
+          <w:tab w:val="left" w:pos="3664"/>
+          <w:tab w:val="left" w:pos="4580"/>
+          <w:tab w:val="left" w:pos="5496"/>
+          <w:tab w:val="left" w:pos="6412"/>
+          <w:tab w:val="left" w:pos="7328"/>
+          <w:tab w:val="left" w:pos="8244"/>
+          <w:tab w:val="left" w:pos="9160"/>
+          <w:tab w:val="left" w:pos="10076"/>
+          <w:tab w:val="left" w:pos="10992"/>
+          <w:tab w:val="left" w:pos="11908"/>
+          <w:tab w:val="left" w:pos="12824"/>
+          <w:tab w:val="left" w:pos="13740"/>
+          <w:tab w:val="left" w:pos="14656"/>
+        </w:tabs>
+        <w:spacing w:after="0" w:line="240" w:lineRule="auto"/>
+        <w:rPr>
+          <w:rFonts w:ascii="Courier New" w:eastAsia="Times New Roman" w:hAnsi="Courier New" w:cs="Courier New"/>
+          <w:color w:val="A6A6A6" w:themeColor="background1" w:themeShade="A6"/>
+          <w:kern w:val="0"/>
+          <w:sz w:val="20"/>
+          <w:szCs w:val="20"/>
+          <w:lang w:eastAsia="es-CO"/>
+          <w14:ligatures w14:val="none"/>
+        </w:rPr>
+      </w:pPr>
+      <w:r>
+        <w:rPr>
+          <w:rFonts w:ascii="Courier New" w:eastAsia="Times New Roman" w:hAnsi="Courier New" w:cs="Courier New"/>
+          <w:color w:val="A6A6A6" w:themeColor="background1" w:themeShade="A6"/>
+          <w:kern w:val="0"/>
+          <w:sz w:val="20"/>
+          <w:szCs w:val="20"/>
+          <w:lang w:eastAsia="es-CO"/>
+          <w14:ligatures w14:val="none"/>
+        </w:rPr>
+        <w:t>// $</w:t>
+      </w:r>
+      <w:proofErr w:type="spellStart"/>
+      <w:proofErr w:type="gramStart"/>
+      <w:r>
+        <w:rPr>
+          <w:rFonts w:ascii="Courier New" w:eastAsia="Times New Roman" w:hAnsi="Courier New" w:cs="Courier New"/>
+          <w:color w:val="A6A6A6" w:themeColor="background1" w:themeShade="A6"/>
+          <w:kern w:val="0"/>
+          <w:sz w:val="20"/>
+          <w:szCs w:val="20"/>
+          <w:lang w:eastAsia="es-CO"/>
+          <w14:ligatures w14:val="none"/>
+        </w:rPr>
+        <w:t>cfg</w:t>
+      </w:r>
+      <w:proofErr w:type="spellEnd"/>
+      <w:r>
+        <w:rPr>
+          <w:rFonts w:ascii="Courier New" w:eastAsia="Times New Roman" w:hAnsi="Courier New" w:cs="Courier New"/>
+          <w:color w:val="A6A6A6" w:themeColor="background1" w:themeShade="A6"/>
+          <w:kern w:val="0"/>
+          <w:sz w:val="20"/>
+          <w:szCs w:val="20"/>
+          <w:lang w:eastAsia="es-CO"/>
+          <w14:ligatures w14:val="none"/>
+        </w:rPr>
+        <w:t>[</w:t>
+      </w:r>
+      <w:proofErr w:type="gramEnd"/>
+      <w:r>
+        <w:rPr>
+          <w:rFonts w:ascii="Courier New" w:eastAsia="Times New Roman" w:hAnsi="Courier New" w:cs="Courier New"/>
+          <w:color w:val="A6A6A6" w:themeColor="background1" w:themeShade="A6"/>
+          <w:kern w:val="0"/>
+          <w:sz w:val="20"/>
+          <w:szCs w:val="20"/>
+          <w:lang w:eastAsia="es-CO"/>
+          <w14:ligatures w14:val="none"/>
+        </w:rPr>
+        <w:t>'Servers'][$i]['</w:t>
+      </w:r>
+      <w:proofErr w:type="spellStart"/>
+      <w:r>
+        <w:rPr>
+          <w:rFonts w:ascii="Courier New" w:eastAsia="Times New Roman" w:hAnsi="Courier New" w:cs="Courier New"/>
+          <w:color w:val="A6A6A6" w:themeColor="background1" w:themeShade="A6"/>
+          <w:kern w:val="0"/>
+          <w:sz w:val="20"/>
+          <w:szCs w:val="20"/>
+          <w:lang w:eastAsia="es-CO"/>
+          <w14:ligatures w14:val="none"/>
+        </w:rPr>
+        <w:t>auth_type</w:t>
+      </w:r>
+      <w:proofErr w:type="spellEnd"/>
+      <w:r>
+        <w:rPr>
+          <w:rFonts w:ascii="Courier New" w:eastAsia="Times New Roman" w:hAnsi="Courier New" w:cs="Courier New"/>
+          <w:color w:val="A6A6A6" w:themeColor="background1" w:themeShade="A6"/>
+          <w:kern w:val="0"/>
+          <w:sz w:val="20"/>
+          <w:szCs w:val="20"/>
+          <w:lang w:eastAsia="es-CO"/>
+          <w14:ligatures w14:val="none"/>
+        </w:rPr>
+        <w:t>'] = '</w:t>
+      </w:r>
+      <w:proofErr w:type="spellStart"/>
+      <w:r>
+        <w:rPr>
+          <w:rFonts w:ascii="Courier New" w:eastAsia="Times New Roman" w:hAnsi="Courier New" w:cs="Courier New"/>
+          <w:color w:val="A6A6A6" w:themeColor="background1" w:themeShade="A6"/>
+          <w:kern w:val="0"/>
+          <w:sz w:val="20"/>
+          <w:szCs w:val="20"/>
+          <w:lang w:eastAsia="es-CO"/>
+          <w14:ligatures w14:val="none"/>
+        </w:rPr>
+        <w:t>config</w:t>
+      </w:r>
+      <w:proofErr w:type="spellEnd"/>
+      <w:r>
+        <w:rPr>
+          <w:rFonts w:ascii="Courier New" w:eastAsia="Times New Roman" w:hAnsi="Courier New" w:cs="Courier New"/>
+          <w:color w:val="A6A6A6" w:themeColor="background1" w:themeShade="A6"/>
+          <w:kern w:val="0"/>
+          <w:sz w:val="20"/>
+          <w:szCs w:val="20"/>
+          <w:lang w:eastAsia="es-CO"/>
+          <w14:ligatures w14:val="none"/>
+        </w:rPr>
+        <w:t>';</w:t>
+      </w:r>
+    </w:p>
+    <w:p>
+      <w:pPr>
+        <w:tabs>
+          <w:tab w:val="left" w:pos="916"/>
+          <w:tab w:val="left" w:pos="1832"/>
+          <w:tab w:val="left" w:pos="2748"/>
+          <w:tab w:val="left" w:pos="3664"/>
+          <w:tab w:val="left" w:pos="4580"/>
+          <w:tab w:val="left" w:pos="5496"/>
+          <w:tab w:val="left" w:pos="6412"/>
+          <w:tab w:val="left" w:pos="7328"/>
+          <w:tab w:val="left" w:pos="8244"/>
+          <w:tab w:val="left" w:pos="9160"/>
+          <w:tab w:val="left" w:pos="10076"/>
+          <w:tab w:val="left" w:pos="10992"/>
+          <w:tab w:val="left" w:pos="11908"/>
+          <w:tab w:val="left" w:pos="12824"/>
+          <w:tab w:val="left" w:pos="13740"/>
+          <w:tab w:val="left" w:pos="14656"/>
+        </w:tabs>
+        <w:spacing w:after="0" w:line="240" w:lineRule="auto"/>
+        <w:rPr>
+          <w:rFonts w:ascii="Courier New" w:eastAsia="Times New Roman" w:hAnsi="Courier New" w:cs="Courier New"/>
+          <w:color w:val="A6A6A6" w:themeColor="background1" w:themeShade="A6"/>
+          <w:kern w:val="0"/>
+          <w:sz w:val="20"/>
+          <w:szCs w:val="20"/>
+          <w:lang w:eastAsia="es-CO"/>
+          <w14:ligatures w14:val="none"/>
+        </w:rPr>
+      </w:pPr>
+      <w:r>
+        <w:rPr>
+          <w:rFonts w:ascii="Courier New" w:eastAsia="Times New Roman" w:hAnsi="Courier New" w:cs="Courier New"/>
+          <w:color w:val="A6A6A6" w:themeColor="background1" w:themeShade="A6"/>
+          <w:kern w:val="0"/>
+          <w:sz w:val="20"/>
+          <w:szCs w:val="20"/>
+          <w:lang w:eastAsia="es-CO"/>
+          <w14:ligatures w14:val="none"/>
+        </w:rPr>
+        <w:lastRenderedPageBreak/>
+        <w:t>// $</w:t>
+      </w:r>
+      <w:proofErr w:type="spellStart"/>
+      <w:proofErr w:type="gramStart"/>
+      <w:r>
+        <w:rPr>
+          <w:rFonts w:ascii="Courier New" w:eastAsia="Times New Roman" w:hAnsi="Courier New" w:cs="Courier New"/>
+          <w:color w:val="A6A6A6" w:themeColor="background1" w:themeShade="A6"/>
+          <w:kern w:val="0"/>
+          <w:sz w:val="20"/>
+          <w:szCs w:val="20"/>
+          <w:lang w:eastAsia="es-CO"/>
+          <w14:ligatures w14:val="none"/>
+        </w:rPr>
+        <w:t>cfg</w:t>
+      </w:r>
+      <w:proofErr w:type="spellEnd"/>
+      <w:r>
+        <w:rPr>
+          <w:rFonts w:ascii="Courier New" w:eastAsia="Times New Roman" w:hAnsi="Courier New" w:cs="Courier New"/>
+          <w:color w:val="A6A6A6" w:themeColor="background1" w:themeShade="A6"/>
+          <w:kern w:val="0"/>
+          <w:sz w:val="20"/>
+          <w:szCs w:val="20"/>
+          <w:lang w:eastAsia="es-CO"/>
+          <w14:ligatures w14:val="none"/>
+        </w:rPr>
+        <w:t>[</w:t>
+      </w:r>
+      <w:proofErr w:type="gramEnd"/>
+      <w:r>
+        <w:rPr>
+          <w:rFonts w:ascii="Courier New" w:eastAsia="Times New Roman" w:hAnsi="Courier New" w:cs="Courier New"/>
+          <w:color w:val="A6A6A6" w:themeColor="background1" w:themeShade="A6"/>
+          <w:kern w:val="0"/>
+          <w:sz w:val="20"/>
+          <w:szCs w:val="20"/>
+          <w:lang w:eastAsia="es-CO"/>
+          <w14:ligatures w14:val="none"/>
+        </w:rPr>
+        <w:t>'Servers'][$i]['</w:t>
+      </w:r>
+      <w:proofErr w:type="spellStart"/>
+      <w:r>
+        <w:rPr>
+          <w:rFonts w:ascii="Courier New" w:eastAsia="Times New Roman" w:hAnsi="Courier New" w:cs="Courier New"/>
+          <w:color w:val="A6A6A6" w:themeColor="background1" w:themeShade="A6"/>
+          <w:kern w:val="0"/>
+          <w:sz w:val="20"/>
+          <w:szCs w:val="20"/>
+          <w:lang w:eastAsia="es-CO"/>
+          <w14:ligatures w14:val="none"/>
+        </w:rPr>
+        <w:t>user</w:t>
+      </w:r>
+      <w:proofErr w:type="spellEnd"/>
+      <w:r>
+        <w:rPr>
+          <w:rFonts w:ascii="Courier New" w:eastAsia="Times New Roman" w:hAnsi="Courier New" w:cs="Courier New"/>
+          <w:color w:val="A6A6A6" w:themeColor="background1" w:themeShade="A6"/>
+          <w:kern w:val="0"/>
+          <w:sz w:val="20"/>
+          <w:szCs w:val="20"/>
+          <w:lang w:eastAsia="es-CO"/>
+          <w14:ligatures w14:val="none"/>
+        </w:rPr>
+        <w:t>'] = '</w:t>
+      </w:r>
+      <w:proofErr w:type="spellStart"/>
+      <w:r>
+        <w:rPr>
+          <w:rFonts w:ascii="Courier New" w:eastAsia="Times New Roman" w:hAnsi="Courier New" w:cs="Courier New"/>
+          <w:color w:val="A6A6A6" w:themeColor="background1" w:themeShade="A6"/>
+          <w:kern w:val="0"/>
+          <w:sz w:val="20"/>
+          <w:szCs w:val="20"/>
+          <w:lang w:eastAsia="es-CO"/>
+          <w14:ligatures w14:val="none"/>
+        </w:rPr>
+        <w:t>root</w:t>
+      </w:r>
+      <w:proofErr w:type="spellEnd"/>
+      <w:r>
+        <w:rPr>
+          <w:rFonts w:ascii="Courier New" w:eastAsia="Times New Roman" w:hAnsi="Courier New" w:cs="Courier New"/>
+          <w:color w:val="A6A6A6" w:themeColor="background1" w:themeShade="A6"/>
+          <w:kern w:val="0"/>
+          <w:sz w:val="20"/>
+          <w:szCs w:val="20"/>
+          <w:lang w:eastAsia="es-CO"/>
+          <w14:ligatures w14:val="none"/>
+        </w:rPr>
+        <w:t>';</w:t>
+      </w:r>
+    </w:p>
+    <w:p>
+      <w:pPr>
+        <w:tabs>
+          <w:tab w:val="left" w:pos="916"/>
+          <w:tab w:val="left" w:pos="1832"/>
+          <w:tab w:val="left" w:pos="2748"/>
+          <w:tab w:val="left" w:pos="3664"/>
+          <w:tab w:val="left" w:pos="4580"/>
+          <w:tab w:val="left" w:pos="5496"/>
+          <w:tab w:val="left" w:pos="6412"/>
+          <w:tab w:val="left" w:pos="7328"/>
+          <w:tab w:val="left" w:pos="8244"/>
+          <w:tab w:val="left" w:pos="9160"/>
+          <w:tab w:val="left" w:pos="10076"/>
+          <w:tab w:val="left" w:pos="10992"/>
+          <w:tab w:val="left" w:pos="11908"/>
+          <w:tab w:val="left" w:pos="12824"/>
+          <w:tab w:val="left" w:pos="13740"/>
+          <w:tab w:val="left" w:pos="14656"/>
+        </w:tabs>
+        <w:spacing w:after="0" w:line="240" w:lineRule="auto"/>
+        <w:rPr>
+          <w:rFonts w:ascii="Courier New" w:eastAsia="Times New Roman" w:hAnsi="Courier New" w:cs="Courier New"/>
+          <w:color w:val="A6A6A6" w:themeColor="background1" w:themeShade="A6"/>
+          <w:kern w:val="0"/>
+          <w:sz w:val="20"/>
+          <w:szCs w:val="20"/>
+          <w:lang w:eastAsia="es-CO"/>
+          <w14:ligatures w14:val="none"/>
+        </w:rPr>
+      </w:pPr>
+      <w:r>
+        <w:rPr>
+          <w:rFonts w:ascii="Courier New" w:eastAsia="Times New Roman" w:hAnsi="Courier New" w:cs="Courier New"/>
+          <w:color w:val="A6A6A6" w:themeColor="background1" w:themeShade="A6"/>
+          <w:kern w:val="0"/>
+          <w:sz w:val="20"/>
+          <w:szCs w:val="20"/>
+          <w:lang w:eastAsia="es-CO"/>
+          <w14:ligatures w14:val="none"/>
+        </w:rPr>
+        <w:t>// $</w:t>
+      </w:r>
+      <w:proofErr w:type="spellStart"/>
+      <w:proofErr w:type="gramStart"/>
+      <w:r>
+        <w:rPr>
+          <w:rFonts w:ascii="Courier New" w:eastAsia="Times New Roman" w:hAnsi="Courier New" w:cs="Courier New"/>
+          <w:color w:val="A6A6A6" w:themeColor="background1" w:themeShade="A6"/>
+          <w:kern w:val="0"/>
+          <w:sz w:val="20"/>
+          <w:szCs w:val="20"/>
+          <w:lang w:eastAsia="es-CO"/>
+          <w14:ligatures w14:val="none"/>
+        </w:rPr>
+        <w:t>cfg</w:t>
+      </w:r>
+      <w:proofErr w:type="spellEnd"/>
+      <w:r>
+        <w:rPr>
+          <w:rFonts w:ascii="Courier New" w:eastAsia="Times New Roman" w:hAnsi="Courier New" w:cs="Courier New"/>
+          <w:color w:val="A6A6A6" w:themeColor="background1" w:themeShade="A6"/>
+          <w:kern w:val="0"/>
+          <w:sz w:val="20"/>
+          <w:szCs w:val="20"/>
+          <w:lang w:eastAsia="es-CO"/>
+          <w14:ligatures w14:val="none"/>
+        </w:rPr>
+        <w:t>[</w:t>
+      </w:r>
+      <w:proofErr w:type="gramEnd"/>
+      <w:r>
+        <w:rPr>
+          <w:rFonts w:ascii="Courier New" w:eastAsia="Times New Roman" w:hAnsi="Courier New" w:cs="Courier New"/>
+          <w:color w:val="A6A6A6" w:themeColor="background1" w:themeShade="A6"/>
+          <w:kern w:val="0"/>
+          <w:sz w:val="20"/>
+          <w:szCs w:val="20"/>
+          <w:lang w:eastAsia="es-CO"/>
+          <w14:ligatures w14:val="none"/>
+        </w:rPr>
+        <w:t>'Servers'][$i]['</w:t>
+      </w:r>
+      <w:proofErr w:type="spellStart"/>
+      <w:r>
+        <w:rPr>
+          <w:rFonts w:ascii="Courier New" w:eastAsia="Times New Roman" w:hAnsi="Courier New" w:cs="Courier New"/>
+          <w:color w:val="A6A6A6" w:themeColor="background1" w:themeShade="A6"/>
+          <w:kern w:val="0"/>
+          <w:sz w:val="20"/>
+          <w:szCs w:val="20"/>
+          <w:lang w:eastAsia="es-CO"/>
+          <w14:ligatures w14:val="none"/>
+        </w:rPr>
+        <w:t>password</w:t>
+      </w:r>
+      <w:proofErr w:type="spellEnd"/>
+      <w:r>
+        <w:rPr>
+          <w:rFonts w:ascii="Courier New" w:eastAsia="Times New Roman" w:hAnsi="Courier New" w:cs="Courier New"/>
+          <w:color w:val="A6A6A6" w:themeColor="background1" w:themeShade="A6"/>
+          <w:kern w:val="0"/>
+          <w:sz w:val="20"/>
+          <w:szCs w:val="20"/>
+          <w:lang w:eastAsia="es-CO"/>
+          <w14:ligatures w14:val="none"/>
+        </w:rPr>
+        <w:t>'] = '';</w:t>
+      </w:r>
+    </w:p>
+    <w:p>
+      <w:pPr>
+        <w:tabs>
+          <w:tab w:val="left" w:pos="916"/>
+          <w:tab w:val="left" w:pos="1832"/>
+          <w:tab w:val="left" w:pos="2748"/>
+          <w:tab w:val="left" w:pos="3664"/>
+          <w:tab w:val="left" w:pos="4580"/>
+          <w:tab w:val="left" w:pos="5496"/>
+          <w:tab w:val="left" w:pos="6412"/>
+          <w:tab w:val="left" w:pos="7328"/>
+          <w:tab w:val="left" w:pos="8244"/>
+          <w:tab w:val="left" w:pos="9160"/>
+          <w:tab w:val="left" w:pos="10076"/>
+          <w:tab w:val="left" w:pos="10992"/>
+          <w:tab w:val="left" w:pos="11908"/>
+          <w:tab w:val="left" w:pos="12824"/>
+          <w:tab w:val="left" w:pos="13740"/>
+          <w:tab w:val="left" w:pos="14656"/>
+        </w:tabs>
+        <w:spacing w:after="0" w:line="240" w:lineRule="auto"/>
+        <w:rPr>
+          <w:rFonts w:ascii="Courier New" w:eastAsia="Times New Roman" w:hAnsi="Courier New" w:cs="Courier New"/>
+          <w:color w:val="A6A6A6" w:themeColor="background1" w:themeShade="A6"/>
+          <w:kern w:val="0"/>
+          <w:sz w:val="20"/>
+          <w:szCs w:val="20"/>
+          <w:lang w:eastAsia="es-CO"/>
+          <w14:ligatures w14:val="none"/>
+        </w:rPr>
+      </w:pPr>
+      <w:r>
+        <w:rPr>
+          <w:rFonts w:ascii="Courier New" w:eastAsia="Times New Roman" w:hAnsi="Courier New" w:cs="Courier New"/>
+          <w:color w:val="A6A6A6" w:themeColor="background1" w:themeShade="A6"/>
+          <w:kern w:val="0"/>
+          <w:sz w:val="20"/>
+          <w:szCs w:val="20"/>
+          <w:lang w:eastAsia="es-CO"/>
+          <w14:ligatures w14:val="none"/>
+        </w:rPr>
+        <w:t>// $</w:t>
+      </w:r>
+      <w:proofErr w:type="spellStart"/>
+      <w:proofErr w:type="gramStart"/>
+      <w:r>
+        <w:rPr>
+          <w:rFonts w:ascii="Courier New" w:eastAsia="Times New Roman" w:hAnsi="Courier New" w:cs="Courier New"/>
+          <w:color w:val="A6A6A6" w:themeColor="background1" w:themeShade="A6"/>
+          <w:kern w:val="0"/>
+          <w:sz w:val="20"/>
+          <w:szCs w:val="20"/>
+          <w:lang w:eastAsia="es-CO"/>
+          <w14:ligatures w14:val="none"/>
+        </w:rPr>
+        <w:t>cfg</w:t>
+      </w:r>
+      <w:proofErr w:type="spellEnd"/>
+      <w:r>
+        <w:rPr>
+          <w:rFonts w:ascii="Courier New" w:eastAsia="Times New Roman" w:hAnsi="Courier New" w:cs="Courier New"/>
+          <w:color w:val="A6A6A6" w:themeColor="background1" w:themeShade="A6"/>
+          <w:kern w:val="0"/>
+          <w:sz w:val="20"/>
+          <w:szCs w:val="20"/>
+          <w:lang w:eastAsia="es-CO"/>
+          <w14:ligatures w14:val="none"/>
+        </w:rPr>
+        <w:t>[</w:t>
+      </w:r>
+      <w:proofErr w:type="gramEnd"/>
+      <w:r>
+        <w:rPr>
+          <w:rFonts w:ascii="Courier New" w:eastAsia="Times New Roman" w:hAnsi="Courier New" w:cs="Courier New"/>
+          <w:color w:val="A6A6A6" w:themeColor="background1" w:themeShade="A6"/>
+          <w:kern w:val="0"/>
+          <w:sz w:val="20"/>
+          <w:szCs w:val="20"/>
+          <w:lang w:eastAsia="es-CO"/>
+          <w14:ligatures w14:val="none"/>
+        </w:rPr>
+        <w:t>'Servers'][$i]['</w:t>
+      </w:r>
+      <w:proofErr w:type="spellStart"/>
+      <w:r>
+        <w:rPr>
+          <w:rFonts w:ascii="Courier New" w:eastAsia="Times New Roman" w:hAnsi="Courier New" w:cs="Courier New"/>
+          <w:color w:val="A6A6A6" w:themeColor="background1" w:themeShade="A6"/>
+          <w:kern w:val="0"/>
+          <w:sz w:val="20"/>
+          <w:szCs w:val="20"/>
+          <w:lang w:eastAsia="es-CO"/>
+          <w14:ligatures w14:val="none"/>
+        </w:rPr>
+        <w:t>AllowNoPassword</w:t>
+      </w:r>
+      <w:proofErr w:type="spellEnd"/>
+      <w:r>
+        <w:rPr>
+          <w:rFonts w:ascii="Courier New" w:eastAsia="Times New Roman" w:hAnsi="Courier New" w:cs="Courier New"/>
+          <w:color w:val="A6A6A6" w:themeColor="background1" w:themeShade="A6"/>
+          <w:kern w:val="0"/>
+          <w:sz w:val="20"/>
+          <w:szCs w:val="20"/>
+          <w:lang w:eastAsia="es-CO"/>
+          <w14:ligatures w14:val="none"/>
+        </w:rPr>
+        <w:t>'] = true;</w:t>
+      </w:r>
+    </w:p>
+    <w:p>
+      <w:pPr>
+        <w:tabs>
+          <w:tab w:val="left" w:pos="916"/>
+          <w:tab w:val="left" w:pos="1832"/>
+          <w:tab w:val="left" w:pos="2748"/>
+          <w:tab w:val="left" w:pos="3664"/>
+          <w:tab w:val="left" w:pos="4580"/>
+          <w:tab w:val="left" w:pos="5496"/>
+          <w:tab w:val="left" w:pos="6412"/>
+          <w:tab w:val="left" w:pos="7328"/>
+          <w:tab w:val="left" w:pos="8244"/>
+          <w:tab w:val="left" w:pos="9160"/>
+          <w:tab w:val="left" w:pos="10076"/>
+          <w:tab w:val="left" w:pos="10992"/>
+          <w:tab w:val="left" w:pos="11908"/>
+          <w:tab w:val="left" w:pos="12824"/>
+          <w:tab w:val="left" w:pos="13740"/>
+          <w:tab w:val="left" w:pos="14656"/>
+        </w:tabs>
+        <w:spacing w:after="0" w:line="240" w:lineRule="auto"/>
+        <w:rPr>
+          <w:rFonts w:ascii="Courier New" w:eastAsia="Times New Roman" w:hAnsi="Courier New" w:cs="Courier New"/>
+          <w:color w:val="A6A6A6" w:themeColor="background1" w:themeShade="A6"/>
+          <w:kern w:val="0"/>
+          <w:sz w:val="20"/>
+          <w:szCs w:val="20"/>
+          <w:lang w:eastAsia="es-CO"/>
+          <w14:ligatures w14:val="none"/>
+        </w:rPr>
+      </w:pPr>
+    </w:p>
+    <w:p>
+      <w:pPr>
+        <w:tabs>
+          <w:tab w:val="left" w:pos="916"/>
+          <w:tab w:val="left" w:pos="1832"/>
+          <w:tab w:val="left" w:pos="2748"/>
+          <w:tab w:val="left" w:pos="3664"/>
+          <w:tab w:val="left" w:pos="4580"/>
+          <w:tab w:val="left" w:pos="5496"/>
+          <w:tab w:val="left" w:pos="6412"/>
+          <w:tab w:val="left" w:pos="7328"/>
+          <w:tab w:val="left" w:pos="8244"/>
+          <w:tab w:val="left" w:pos="9160"/>
+          <w:tab w:val="left" w:pos="10076"/>
+          <w:tab w:val="left" w:pos="10992"/>
+          <w:tab w:val="left" w:pos="11908"/>
+          <w:tab w:val="left" w:pos="12824"/>
+          <w:tab w:val="left" w:pos="13740"/>
+          <w:tab w:val="left" w:pos="14656"/>
+        </w:tabs>
+        <w:spacing w:after="0" w:line="240" w:lineRule="auto"/>
+        <w:rPr>
+          <w:rFonts w:ascii="Courier New" w:eastAsia="Times New Roman" w:hAnsi="Courier New" w:cs="Courier New"/>
+          <w:color w:val="A6A6A6" w:themeColor="background1" w:themeShade="A6"/>
+          <w:kern w:val="0"/>
+          <w:sz w:val="20"/>
+          <w:szCs w:val="20"/>
+          <w:lang w:eastAsia="es-CO"/>
+          <w14:ligatures w14:val="none"/>
+        </w:rPr>
+      </w:pPr>
+      <w:r>
+        <w:rPr>
+          <w:rFonts w:ascii="Courier New" w:eastAsia="Times New Roman" w:hAnsi="Courier New" w:cs="Courier New"/>
+          <w:color w:val="A6A6A6" w:themeColor="background1" w:themeShade="A6"/>
+          <w:kern w:val="0"/>
+          <w:sz w:val="20"/>
+          <w:szCs w:val="20"/>
+          <w:lang w:eastAsia="es-CO"/>
+          <w14:ligatures w14:val="none"/>
+        </w:rPr>
+        <w:t>// Añadir la nueva configuración de autenticación</w:t>
+      </w:r>
+    </w:p>
+    <w:p>
+      <w:pPr>
+        <w:tabs>
+          <w:tab w:val="left" w:pos="916"/>
+          <w:tab w:val="left" w:pos="1832"/>
+          <w:tab w:val="left" w:pos="2748"/>
+          <w:tab w:val="left" w:pos="3664"/>
+          <w:tab w:val="left" w:pos="4580"/>
+          <w:tab w:val="left" w:pos="5496"/>
+          <w:tab w:val="left" w:pos="6412"/>
+          <w:tab w:val="left" w:pos="7328"/>
+          <w:tab w:val="left" w:pos="8244"/>
+          <w:tab w:val="left" w:pos="9160"/>
+          <w:tab w:val="left" w:pos="10076"/>
+          <w:tab w:val="left" w:pos="10992"/>
+          <w:tab w:val="left" w:pos="11908"/>
+          <w:tab w:val="left" w:pos="12824"/>
+          <w:tab w:val="left" w:pos="13740"/>
+          <w:tab w:val="left" w:pos="14656"/>
+        </w:tabs>
+        <w:spacing w:after="0" w:line="240" w:lineRule="auto"/>
+        <w:rPr>
+          <w:rFonts w:ascii="Courier New" w:eastAsia="Times New Roman" w:hAnsi="Courier New" w:cs="Courier New"/>
+          <w:color w:val="A6A6A6" w:themeColor="background1" w:themeShade="A6"/>
+          <w:kern w:val="0"/>
+          <w:sz w:val="20"/>
+          <w:szCs w:val="20"/>
+          <w:lang w:eastAsia="es-CO"/>
+          <w14:ligatures w14:val="none"/>
+        </w:rPr>
+      </w:pPr>
+      <w:r>
+        <w:rPr>
+          <w:rFonts w:ascii="Courier New" w:eastAsia="Times New Roman" w:hAnsi="Courier New" w:cs="Courier New"/>
+          <w:color w:val="A6A6A6" w:themeColor="background1" w:themeShade="A6"/>
+          <w:kern w:val="0"/>
+          <w:sz w:val="20"/>
+          <w:szCs w:val="20"/>
+          <w:lang w:eastAsia="es-CO"/>
+          <w14:ligatures w14:val="none"/>
+        </w:rPr>
+        <w:t>$</w:t>
+      </w:r>
+      <w:proofErr w:type="spellStart"/>
+      <w:proofErr w:type="gramStart"/>
+      <w:r>
+        <w:rPr>
+          <w:rFonts w:ascii="Courier New" w:eastAsia="Times New Roman" w:hAnsi="Courier New" w:cs="Courier New"/>
+          <w:color w:val="A6A6A6" w:themeColor="background1" w:themeShade="A6"/>
+          <w:kern w:val="0"/>
+          <w:sz w:val="20"/>
+          <w:szCs w:val="20"/>
+          <w:lang w:eastAsia="es-CO"/>
+          <w14:ligatures w14:val="none"/>
+        </w:rPr>
+        <w:t>cfg</w:t>
+      </w:r>
+      <w:proofErr w:type="spellEnd"/>
+      <w:r>
+        <w:rPr>
+          <w:rFonts w:ascii="Courier New" w:eastAsia="Times New Roman" w:hAnsi="Courier New" w:cs="Courier New"/>
+          <w:color w:val="A6A6A6" w:themeColor="background1" w:themeShade="A6"/>
+          <w:kern w:val="0"/>
+          <w:sz w:val="20"/>
+          <w:szCs w:val="20"/>
+          <w:lang w:eastAsia="es-CO"/>
+          <w14:ligatures w14:val="none"/>
+        </w:rPr>
+        <w:t>[</w:t>
+      </w:r>
+      <w:proofErr w:type="gramEnd"/>
+      <w:r>
+        <w:rPr>
+          <w:rFonts w:ascii="Courier New" w:eastAsia="Times New Roman" w:hAnsi="Courier New" w:cs="Courier New"/>
+          <w:color w:val="A6A6A6" w:themeColor="background1" w:themeShade="A6"/>
+          <w:kern w:val="0"/>
+          <w:sz w:val="20"/>
+          <w:szCs w:val="20"/>
+          <w:lang w:eastAsia="es-CO"/>
+          <w14:ligatures w14:val="none"/>
+        </w:rPr>
+        <w:t>'Servers'][$i]['</w:t>
+      </w:r>
+      <w:proofErr w:type="spellStart"/>
+      <w:r>
+        <w:rPr>
+          <w:rFonts w:ascii="Courier New" w:eastAsia="Times New Roman" w:hAnsi="Courier New" w:cs="Courier New"/>
+          <w:color w:val="A6A6A6" w:themeColor="background1" w:themeShade="A6"/>
+          <w:kern w:val="0"/>
+          <w:sz w:val="20"/>
+          <w:szCs w:val="20"/>
+          <w:lang w:eastAsia="es-CO"/>
+          <w14:ligatures w14:val="none"/>
+        </w:rPr>
+        <w:t>auth_type</w:t>
+      </w:r>
+      <w:proofErr w:type="spellEnd"/>
+      <w:r>
+        <w:rPr>
+          <w:rFonts w:ascii="Courier New" w:eastAsia="Times New Roman" w:hAnsi="Courier New" w:cs="Courier New"/>
+          <w:color w:val="A6A6A6" w:themeColor="background1" w:themeShade="A6"/>
+          <w:kern w:val="0"/>
+          <w:sz w:val="20"/>
+          <w:szCs w:val="20"/>
+          <w:lang w:eastAsia="es-CO"/>
+          <w14:ligatures w14:val="none"/>
+        </w:rPr>
+        <w:t>'] = 'cookie';  // Nueva autenticación por cookie</w:t>
+      </w:r>
+    </w:p>
+    <w:p>
+      <w:pPr>
+        <w:tabs>
+          <w:tab w:val="left" w:pos="916"/>
+          <w:tab w:val="left" w:pos="1832"/>
+          <w:tab w:val="left" w:pos="2748"/>
+          <w:tab w:val="left" w:pos="3664"/>
+          <w:tab w:val="left" w:pos="4580"/>
+          <w:tab w:val="left" w:pos="5496"/>
+          <w:tab w:val="left" w:pos="6412"/>
+          <w:tab w:val="left" w:pos="7328"/>
+          <w:tab w:val="left" w:pos="8244"/>
+          <w:tab w:val="left" w:pos="9160"/>
+          <w:tab w:val="left" w:pos="10076"/>
+          <w:tab w:val="left" w:pos="10992"/>
+          <w:tab w:val="left" w:pos="11908"/>
+          <w:tab w:val="left" w:pos="12824"/>
+          <w:tab w:val="left" w:pos="13740"/>
+          <w:tab w:val="left" w:pos="14656"/>
+        </w:tabs>
+        <w:spacing w:after="0" w:line="240" w:lineRule="auto"/>
+        <w:rPr>
+          <w:rFonts w:ascii="Courier New" w:eastAsia="Times New Roman" w:hAnsi="Courier New" w:cs="Courier New"/>
+          <w:color w:val="A6A6A6" w:themeColor="background1" w:themeShade="A6"/>
+          <w:kern w:val="0"/>
+          <w:sz w:val="20"/>
+          <w:szCs w:val="20"/>
+          <w:lang w:eastAsia="es-CO"/>
+          <w14:ligatures w14:val="none"/>
+        </w:rPr>
+      </w:pPr>
+    </w:p>
+    <w:p>
+      <w:pPr>
+        <w:tabs>
+          <w:tab w:val="left" w:pos="916"/>
+          <w:tab w:val="left" w:pos="1832"/>
+          <w:tab w:val="left" w:pos="2748"/>
+          <w:tab w:val="left" w:pos="3664"/>
+          <w:tab w:val="left" w:pos="4580"/>
+          <w:tab w:val="left" w:pos="5496"/>
+          <w:tab w:val="left" w:pos="6412"/>
+          <w:tab w:val="left" w:pos="7328"/>
+          <w:tab w:val="left" w:pos="8244"/>
+          <w:tab w:val="left" w:pos="9160"/>
+          <w:tab w:val="left" w:pos="10076"/>
+          <w:tab w:val="left" w:pos="10992"/>
+          <w:tab w:val="left" w:pos="11908"/>
+          <w:tab w:val="left" w:pos="12824"/>
+          <w:tab w:val="left" w:pos="13740"/>
+          <w:tab w:val="left" w:pos="14656"/>
+        </w:tabs>
+        <w:spacing w:after="0" w:line="240" w:lineRule="auto"/>
+        <w:rPr>
+          <w:rFonts w:ascii="Courier New" w:eastAsia="Times New Roman" w:hAnsi="Courier New" w:cs="Courier New"/>
+          <w:color w:val="A6A6A6" w:themeColor="background1" w:themeShade="A6"/>
+          <w:kern w:val="0"/>
+          <w:sz w:val="20"/>
+          <w:szCs w:val="20"/>
+          <w:lang w:eastAsia="es-CO"/>
+          <w14:ligatures w14:val="none"/>
+        </w:rPr>
+      </w:pPr>
+      <w:r>
+        <w:rPr>
+          <w:rFonts w:ascii="Courier New" w:eastAsia="Times New Roman" w:hAnsi="Courier New" w:cs="Courier New"/>
+          <w:color w:val="A6A6A6" w:themeColor="background1" w:themeShade="A6"/>
+          <w:kern w:val="0"/>
+          <w:sz w:val="20"/>
+          <w:szCs w:val="20"/>
+          <w:lang w:eastAsia="es-CO"/>
+          <w14:ligatures w14:val="none"/>
+        </w:rPr>
+        <w:t>// Las demás configuraciones permanecen igual</w:t>
+      </w:r>
+    </w:p>
+    <w:p>
+      <w:pPr>
+        <w:tabs>
+          <w:tab w:val="left" w:pos="916"/>
+          <w:tab w:val="left" w:pos="1832"/>
+          <w:tab w:val="left" w:pos="2748"/>
+          <w:tab w:val="left" w:pos="3664"/>
+          <w:tab w:val="left" w:pos="4580"/>
+          <w:tab w:val="left" w:pos="5496"/>
+          <w:tab w:val="left" w:pos="6412"/>
+          <w:tab w:val="left" w:pos="7328"/>
+          <w:tab w:val="left" w:pos="8244"/>
+          <w:tab w:val="left" w:pos="9160"/>
+          <w:tab w:val="left" w:pos="10076"/>
+          <w:tab w:val="left" w:pos="10992"/>
+          <w:tab w:val="left" w:pos="11908"/>
+          <w:tab w:val="left" w:pos="12824"/>
+          <w:tab w:val="left" w:pos="13740"/>
+          <w:tab w:val="left" w:pos="14656"/>
+        </w:tabs>
+        <w:spacing w:after="0" w:line="240" w:lineRule="auto"/>
+        <w:rPr>
+          <w:rFonts w:ascii="Courier New" w:eastAsia="Times New Roman" w:hAnsi="Courier New" w:cs="Courier New"/>
+          <w:color w:val="A6A6A6" w:themeColor="background1" w:themeShade="A6"/>
+          <w:kern w:val="0"/>
+          <w:sz w:val="20"/>
+          <w:szCs w:val="20"/>
+          <w:lang w:eastAsia="es-CO"/>
+          <w14:ligatures w14:val="none"/>
+        </w:rPr>
+      </w:pPr>
+      <w:r>
+        <w:rPr>
+          <w:rFonts w:ascii="Courier New" w:eastAsia="Times New Roman" w:hAnsi="Courier New" w:cs="Courier New"/>
+          <w:color w:val="A6A6A6" w:themeColor="background1" w:themeShade="A6"/>
+          <w:kern w:val="0"/>
+          <w:sz w:val="20"/>
+          <w:szCs w:val="20"/>
+          <w:lang w:eastAsia="es-CO"/>
+          <w14:ligatures w14:val="none"/>
+        </w:rPr>
+        <w:t>$</w:t>
+      </w:r>
+      <w:proofErr w:type="spellStart"/>
+      <w:proofErr w:type="gramStart"/>
+      <w:r>
+        <w:rPr>
+          <w:rFonts w:ascii="Courier New" w:eastAsia="Times New Roman" w:hAnsi="Courier New" w:cs="Courier New"/>
+          <w:color w:val="A6A6A6" w:themeColor="background1" w:themeShade="A6"/>
+          <w:kern w:val="0"/>
+          <w:sz w:val="20"/>
+          <w:szCs w:val="20"/>
+          <w:lang w:eastAsia="es-CO"/>
+          <w14:ligatures w14:val="none"/>
+        </w:rPr>
+        <w:t>cfg</w:t>
+      </w:r>
+      <w:proofErr w:type="spellEnd"/>
+      <w:r>
+        <w:rPr>
+          <w:rFonts w:ascii="Courier New" w:eastAsia="Times New Roman" w:hAnsi="Courier New" w:cs="Courier New"/>
+          <w:color w:val="A6A6A6" w:themeColor="background1" w:themeShade="A6"/>
+          <w:kern w:val="0"/>
+          <w:sz w:val="20"/>
+          <w:szCs w:val="20"/>
+          <w:lang w:eastAsia="es-CO"/>
+          <w14:ligatures w14:val="none"/>
+        </w:rPr>
+        <w:t>[</w:t>
+      </w:r>
+      <w:proofErr w:type="gramEnd"/>
+      <w:r>
+        <w:rPr>
+          <w:rFonts w:ascii="Courier New" w:eastAsia="Times New Roman" w:hAnsi="Courier New" w:cs="Courier New"/>
+          <w:color w:val="A6A6A6" w:themeColor="background1" w:themeShade="A6"/>
+          <w:kern w:val="0"/>
+          <w:sz w:val="20"/>
+          <w:szCs w:val="20"/>
+          <w:lang w:eastAsia="es-CO"/>
+          <w14:ligatures w14:val="none"/>
+        </w:rPr>
+        <w:t>'Servers'][$i]['</w:t>
+      </w:r>
+      <w:proofErr w:type="spellStart"/>
+      <w:r>
+        <w:rPr>
+          <w:rFonts w:ascii="Courier New" w:eastAsia="Times New Roman" w:hAnsi="Courier New" w:cs="Courier New"/>
+          <w:color w:val="A6A6A6" w:themeColor="background1" w:themeShade="A6"/>
+          <w:kern w:val="0"/>
+          <w:sz w:val="20"/>
+          <w:szCs w:val="20"/>
+          <w:lang w:eastAsia="es-CO"/>
+          <w14:ligatures w14:val="none"/>
+        </w:rPr>
+        <w:t>extension</w:t>
+      </w:r>
+      <w:proofErr w:type="spellEnd"/>
+      <w:r>
+        <w:rPr>
+          <w:rFonts w:ascii="Courier New" w:eastAsia="Times New Roman" w:hAnsi="Courier New" w:cs="Courier New"/>
+          <w:color w:val="A6A6A6" w:themeColor="background1" w:themeShade="A6"/>
+          <w:kern w:val="0"/>
+          <w:sz w:val="20"/>
+          <w:szCs w:val="20"/>
+          <w:lang w:eastAsia="es-CO"/>
+          <w14:ligatures w14:val="none"/>
+        </w:rPr>
+        <w:t>'] = '</w:t>
+      </w:r>
+      <w:proofErr w:type="spellStart"/>
+      <w:r>
+        <w:rPr>
+          <w:rFonts w:ascii="Courier New" w:eastAsia="Times New Roman" w:hAnsi="Courier New" w:cs="Courier New"/>
+          <w:color w:val="A6A6A6" w:themeColor="background1" w:themeShade="A6"/>
+          <w:kern w:val="0"/>
+          <w:sz w:val="20"/>
+          <w:szCs w:val="20"/>
+          <w:lang w:eastAsia="es-CO"/>
+          <w14:ligatures w14:val="none"/>
+        </w:rPr>
+        <w:t>mysqli</w:t>
+      </w:r>
+      <w:proofErr w:type="spellEnd"/>
+      <w:r>
+        <w:rPr>
+          <w:rFonts w:ascii="Courier New" w:eastAsia="Times New Roman" w:hAnsi="Courier New" w:cs="Courier New"/>
+          <w:color w:val="A6A6A6" w:themeColor="background1" w:themeShade="A6"/>
+          <w:kern w:val="0"/>
+          <w:sz w:val="20"/>
+          <w:szCs w:val="20"/>
+          <w:lang w:eastAsia="es-CO"/>
+          <w14:ligatures w14:val="none"/>
+        </w:rPr>
+        <w:t>';</w:t>
+      </w:r>
+    </w:p>
+    <w:p>
+      <w:pPr>
+        <w:tabs>
+          <w:tab w:val="left" w:pos="916"/>
+          <w:tab w:val="left" w:pos="1832"/>
+          <w:tab w:val="left" w:pos="2748"/>
+          <w:tab w:val="left" w:pos="3664"/>
+          <w:tab w:val="left" w:pos="4580"/>
+          <w:tab w:val="left" w:pos="5496"/>
+          <w:tab w:val="left" w:pos="6412"/>
+          <w:tab w:val="left" w:pos="7328"/>
+          <w:tab w:val="left" w:pos="8244"/>
+          <w:tab w:val="left" w:pos="9160"/>
+          <w:tab w:val="left" w:pos="10076"/>
+          <w:tab w:val="left" w:pos="10992"/>
+          <w:tab w:val="left" w:pos="11908"/>
+          <w:tab w:val="left" w:pos="12824"/>
+          <w:tab w:val="left" w:pos="13740"/>
+          <w:tab w:val="left" w:pos="14656"/>
+        </w:tabs>
+        <w:spacing w:after="0" w:line="240" w:lineRule="auto"/>
+        <w:rPr>
+          <w:rFonts w:ascii="Courier New" w:eastAsia="Times New Roman" w:hAnsi="Courier New" w:cs="Courier New"/>
+          <w:color w:val="A6A6A6" w:themeColor="background1" w:themeShade="A6"/>
+          <w:kern w:val="0"/>
+          <w:sz w:val="20"/>
+          <w:szCs w:val="20"/>
+          <w:lang w:eastAsia="es-CO"/>
+          <w14:ligatures w14:val="none"/>
+        </w:rPr>
+      </w:pPr>
+      <w:r>
+        <w:rPr>
+          <w:rFonts w:ascii="Courier New" w:eastAsia="Times New Roman" w:hAnsi="Courier New" w:cs="Courier New"/>
+          <w:color w:val="A6A6A6" w:themeColor="background1" w:themeShade="A6"/>
+          <w:kern w:val="0"/>
+          <w:sz w:val="20"/>
+          <w:szCs w:val="20"/>
+          <w:lang w:eastAsia="es-CO"/>
+          <w14:ligatures w14:val="none"/>
+        </w:rPr>
+        <w:t>$</w:t>
+      </w:r>
+      <w:proofErr w:type="spellStart"/>
+      <w:proofErr w:type="gramStart"/>
+      <w:r>
+        <w:rPr>
+          <w:rFonts w:ascii="Courier New" w:eastAsia="Times New Roman" w:hAnsi="Courier New" w:cs="Courier New"/>
+          <w:color w:val="A6A6A6" w:themeColor="background1" w:themeShade="A6"/>
+          <w:kern w:val="0"/>
+          <w:sz w:val="20"/>
+          <w:szCs w:val="20"/>
+          <w:lang w:eastAsia="es-CO"/>
+          <w14:ligatures w14:val="none"/>
+        </w:rPr>
+        <w:t>cfg</w:t>
+      </w:r>
+      <w:proofErr w:type="spellEnd"/>
+      <w:r>
+        <w:rPr>
+          <w:rFonts w:ascii="Courier New" w:eastAsia="Times New Roman" w:hAnsi="Courier New" w:cs="Courier New"/>
+          <w:color w:val="A6A6A6" w:themeColor="background1" w:themeShade="A6"/>
+          <w:kern w:val="0"/>
+          <w:sz w:val="20"/>
+          <w:szCs w:val="20"/>
+          <w:lang w:eastAsia="es-CO"/>
+          <w14:ligatures w14:val="none"/>
+        </w:rPr>
+        <w:t>[</w:t>
+      </w:r>
+      <w:proofErr w:type="gramEnd"/>
+      <w:r>
+        <w:rPr>
+          <w:rFonts w:ascii="Courier New" w:eastAsia="Times New Roman" w:hAnsi="Courier New" w:cs="Courier New"/>
+          <w:color w:val="A6A6A6" w:themeColor="background1" w:themeShade="A6"/>
+          <w:kern w:val="0"/>
+          <w:sz w:val="20"/>
+          <w:szCs w:val="20"/>
+          <w:lang w:eastAsia="es-CO"/>
+          <w14:ligatures w14:val="none"/>
+        </w:rPr>
+        <w:t>'</w:t>
+      </w:r>
+      <w:proofErr w:type="spellStart"/>
+      <w:r>
+        <w:rPr>
+          <w:rFonts w:ascii="Courier New" w:eastAsia="Times New Roman" w:hAnsi="Courier New" w:cs="Courier New"/>
+          <w:color w:val="A6A6A6" w:themeColor="background1" w:themeShade="A6"/>
+          <w:kern w:val="0"/>
+          <w:sz w:val="20"/>
+          <w:szCs w:val="20"/>
+          <w:lang w:eastAsia="es-CO"/>
+          <w14:ligatures w14:val="none"/>
+        </w:rPr>
+        <w:t>Lang</w:t>
+      </w:r>
+      <w:proofErr w:type="spellEnd"/>
+      <w:r>
+        <w:rPr>
+          <w:rFonts w:ascii="Courier New" w:eastAsia="Times New Roman" w:hAnsi="Courier New" w:cs="Courier New"/>
+          <w:color w:val="A6A6A6" w:themeColor="background1" w:themeShade="A6"/>
+          <w:kern w:val="0"/>
+          <w:sz w:val="20"/>
+          <w:szCs w:val="20"/>
+          <w:lang w:eastAsia="es-CO"/>
+          <w14:ligatures w14:val="none"/>
+        </w:rPr>
+        <w:t>'] = '';</w:t>
+      </w:r>
+    </w:p>
+    <w:p>
+      <w:pPr>
+        <w:spacing w:before="100" w:beforeAutospacing="1" w:after="100" w:afterAutospacing="1" w:line="240" w:lineRule="auto"/>
+        <w:jc w:val="both"/>
+        <w:rPr>
+          <w:rFonts w:ascii="Times New Roman" w:eastAsia="Times New Roman" w:hAnsi="Times New Roman" w:cs="Times New Roman"/>
+          <w:kern w:val="0"/>
+          <w:sz w:val="24"/>
+          <w:szCs w:val="24"/>
+          <w:lang w:eastAsia="es-CO"/>
+          <w14:ligatures w14:val="none"/>
+        </w:rPr>
+      </w:pPr>
+      <w:r>
+        <w:rPr>
+          <w:rFonts w:ascii="Times New Roman" w:eastAsia="Times New Roman" w:hAnsi="Times New Roman" w:cs="Times New Roman"/>
+          <w:kern w:val="0"/>
+          <w:sz w:val="24"/>
+          <w:szCs w:val="24"/>
+          <w:lang w:eastAsia="es-CO"/>
+          <w14:ligatures w14:val="none"/>
+        </w:rPr>
+        <w:t xml:space="preserve">Este cambio asegura que </w:t>
+      </w:r>
+      <w:proofErr w:type="spellStart"/>
+      <w:r>
+        <w:rPr>
+          <w:rFonts w:ascii="Times New Roman" w:eastAsia="Times New Roman" w:hAnsi="Times New Roman" w:cs="Times New Roman"/>
+          <w:kern w:val="0"/>
+          <w:sz w:val="24"/>
+          <w:szCs w:val="24"/>
+          <w:lang w:eastAsia="es-CO"/>
+          <w14:ligatures w14:val="none"/>
+        </w:rPr>
+        <w:t>phpMyAdmin</w:t>
+      </w:r>
+      <w:proofErr w:type="spellEnd"/>
+      <w:r>
+        <w:rPr>
+          <w:rFonts w:ascii="Times New Roman" w:eastAsia="Times New Roman" w:hAnsi="Times New Roman" w:cs="Times New Roman"/>
+          <w:kern w:val="0"/>
+          <w:sz w:val="24"/>
+          <w:szCs w:val="24"/>
+          <w:lang w:eastAsia="es-CO"/>
+          <w14:ligatures w14:val="none"/>
+        </w:rPr>
+        <w:t xml:space="preserve"> solicite un usuario y contraseña en cada sesión, mejorando la seguridad del acceso al gestor de bases de datos.</w:t>
+      </w:r>
+    </w:p>
+    <w:p>
+      <w:pPr>
+        <w:spacing w:before="100" w:beforeAutospacing="1" w:after="100" w:afterAutospacing="1" w:line="240" w:lineRule="auto"/>
+        <w:jc w:val="both"/>
+        <w:rPr>
+          <w:rFonts w:ascii="Times New Roman" w:eastAsia="Times New Roman" w:hAnsi="Times New Roman" w:cs="Times New Roman"/>
+          <w:kern w:val="0"/>
+          <w:sz w:val="24"/>
+          <w:szCs w:val="24"/>
+          <w:lang w:eastAsia="es-CO"/>
+          <w14:ligatures w14:val="none"/>
+        </w:rPr>
+      </w:pPr>
+      <w:r>
+        <w:rPr>
+          <w:rFonts w:ascii="Times New Roman" w:eastAsia="Times New Roman" w:hAnsi="Times New Roman" w:cs="Times New Roman"/>
+          <w:kern w:val="0"/>
+          <w:sz w:val="24"/>
+          <w:szCs w:val="24"/>
+          <w:lang w:eastAsia="es-CO"/>
+          <w14:ligatures w14:val="none"/>
+        </w:rPr>
+        <w:t xml:space="preserve">En la siguiente ilustración podemos ver </w:t>
+      </w:r>
+      <w:proofErr w:type="spellStart"/>
+      <w:r>
+        <w:rPr>
+          <w:rFonts w:ascii="Times New Roman" w:eastAsia="Times New Roman" w:hAnsi="Times New Roman" w:cs="Times New Roman"/>
+          <w:kern w:val="0"/>
+          <w:sz w:val="24"/>
+          <w:szCs w:val="24"/>
+          <w:lang w:eastAsia="es-CO"/>
+          <w14:ligatures w14:val="none"/>
+        </w:rPr>
+        <w:t>como</w:t>
+      </w:r>
+      <w:proofErr w:type="spellEnd"/>
+      <w:r>
+        <w:rPr>
+          <w:rFonts w:ascii="Times New Roman" w:eastAsia="Times New Roman" w:hAnsi="Times New Roman" w:cs="Times New Roman"/>
+          <w:kern w:val="0"/>
+          <w:sz w:val="24"/>
+          <w:szCs w:val="24"/>
+          <w:lang w:eastAsia="es-CO"/>
+          <w14:ligatures w14:val="none"/>
+        </w:rPr>
+        <w:t xml:space="preserve"> se puede apreciar el control desde la web alojada en el móvil:</w:t>
+      </w:r>
+      <w:bookmarkStart w:id="0" w:name="_GoBack"/>
+      <w:bookmarkEnd w:id="0"/>
+    </w:p>
+    <w:p>
+      <w:pPr>
+        <w:spacing w:before="100" w:beforeAutospacing="1" w:after="100" w:afterAutospacing="1" w:line="240" w:lineRule="auto"/>
+        <w:jc w:val="both"/>
+        <w:rPr>
+          <w:rFonts w:ascii="Times New Roman" w:eastAsia="Times New Roman" w:hAnsi="Times New Roman" w:cs="Times New Roman"/>
+          <w:kern w:val="0"/>
+          <w:sz w:val="24"/>
+          <w:szCs w:val="24"/>
+          <w:lang w:eastAsia="es-CO"/>
+          <w14:ligatures w14:val="none"/>
+        </w:rPr>
+      </w:pPr>
+      <w:r>
+        <w:rPr>
+          <w:noProof/>
+          <w:lang w:eastAsia="es-CO"/>
+        </w:rPr>
+        <mc:AlternateContent>
+          <mc:Choice Requires="wpg">
+            <w:drawing>
+              <wp:anchor distT="0" distB="0" distL="114300" distR="114300" simplePos="0" relativeHeight="251723776" behindDoc="0" locked="0" layoutInCell="1" allowOverlap="1" wp14:anchorId="5D9CB083" wp14:editId="60051137">
+                <wp:simplePos x="0" y="0"/>
+                <wp:positionH relativeFrom="column">
+                  <wp:posOffset>1033466</wp:posOffset>
+                </wp:positionH>
+                <wp:positionV relativeFrom="paragraph">
+                  <wp:posOffset>397980</wp:posOffset>
+                </wp:positionV>
+                <wp:extent cx="2937815" cy="2884426"/>
+                <wp:effectExtent l="0" t="0" r="0" b="0"/>
+                <wp:wrapTopAndBottom/>
+                <wp:docPr id="8" name="Grupo 8"/>
+                <wp:cNvGraphicFramePr/>
+                <a:graphic xmlns:a="http://schemas.openxmlformats.org/drawingml/2006/main">
+                  <a:graphicData uri="http://schemas.microsoft.com/office/word/2010/wordprocessingGroup">
+                    <wpg:wgp>
+                      <wpg:cNvGrpSpPr/>
+                      <wpg:grpSpPr>
+                        <a:xfrm>
+                          <a:off x="0" y="0"/>
+                          <a:ext cx="2937815" cy="2884426"/>
+                          <a:chOff x="0" y="0"/>
+                          <a:chExt cx="2937815" cy="2884426"/>
+                        </a:xfrm>
+                      </wpg:grpSpPr>
+                      <pic:pic xmlns:pic="http://schemas.openxmlformats.org/drawingml/2006/picture">
+                        <pic:nvPicPr>
+                          <pic:cNvPr id="7" name="Imagen 7"/>
+                          <pic:cNvPicPr>
+                            <a:picLocks noChangeAspect="1"/>
+                          </pic:cNvPicPr>
+                        </pic:nvPicPr>
+                        <pic:blipFill>
+                          <a:blip r:embed="rId39" cstate="print">
+                            <a:extLst>
+                              <a:ext uri="{28A0092B-C50C-407E-A947-70E740481C1C}">
+                                <a14:useLocalDpi xmlns:a14="http://schemas.microsoft.com/office/drawing/2010/main" val="0"/>
+                              </a:ext>
+                            </a:extLst>
+                          </a:blip>
+                          <a:stretch>
+                            <a:fillRect/>
+                          </a:stretch>
+                        </pic:blipFill>
+                        <pic:spPr>
+                          <a:xfrm>
+                            <a:off x="1650670" y="0"/>
+                            <a:ext cx="1287145" cy="2861310"/>
+                          </a:xfrm>
+                          <a:prstGeom prst="rect">
+                            <a:avLst/>
+                          </a:prstGeom>
+                        </pic:spPr>
+                      </pic:pic>
+                      <pic:pic xmlns:pic="http://schemas.openxmlformats.org/drawingml/2006/picture">
+                        <pic:nvPicPr>
+                          <pic:cNvPr id="6" name="Imagen 6"/>
+                          <pic:cNvPicPr>
+                            <a:picLocks noChangeAspect="1"/>
+                          </pic:cNvPicPr>
+                        </pic:nvPicPr>
+                        <pic:blipFill>
+                          <a:blip r:embed="rId40" cstate="print">
+                            <a:extLst>
+                              <a:ext uri="{28A0092B-C50C-407E-A947-70E740481C1C}">
+                                <a14:useLocalDpi xmlns:a14="http://schemas.microsoft.com/office/drawing/2010/main" val="0"/>
+                              </a:ext>
+                            </a:extLst>
+                          </a:blip>
+                          <a:stretch>
+                            <a:fillRect/>
+                          </a:stretch>
+                        </pic:blipFill>
+                        <pic:spPr>
+                          <a:xfrm>
+                            <a:off x="0" y="23751"/>
+                            <a:ext cx="1287145" cy="2860675"/>
+                          </a:xfrm>
+                          <a:prstGeom prst="rect">
+                            <a:avLst/>
+                          </a:prstGeom>
+                        </pic:spPr>
+                      </pic:pic>
+                    </wpg:wgp>
+                  </a:graphicData>
+                </a:graphic>
+              </wp:anchor>
+            </w:drawing>
+          </mc:Choice>
+          <mc:Fallback>
+            <w:pict>
+              <v:group w14:anchorId="6E1F5183" id="Grupo 8" o:spid="_x0000_s1026" style="position:absolute;margin-left:81.4pt;margin-top:31.35pt;width:231.3pt;height:227.1pt;z-index:251723776" coordsize="29378,28844" o:gfxdata="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">
+                <v:shape id="Imagen 7" o:spid="_x0000_s1027" type="#_x0000_t75" style="position:absolute;left:16506;width:12872;height:28613;visibility:visible;mso-wrap-style:square" o:gfxdata="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">
+                  <v:imagedata r:id="rId41" o:title=""/>
+                  <v:path arrowok="t"/>
+                </v:shape>
+                <v:shape id="Imagen 6" o:spid="_x0000_s1028" type="#_x0000_t75" style="position:absolute;top:237;width:12871;height:28607;visibility:visible;mso-wrap-style:square" o:gfxdata="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">
+                  <v:imagedata r:id="rId42" o:title=""/>
+                  <v:path arrowok="t"/>
+                </v:shape>
+                <w10:wrap type="topAndBottom"/>
+              </v:group>
+            </w:pict>
+          </mc:Fallback>
+        </mc:AlternateContent>
+      </w:r>
+    </w:p>
     <w:p/>
     <w:sectPr>
       <w:pgSz w:w="12240" w:h="15840"/>
@@ -3390,7 +6088,7 @@
 </file>
 
 <file path=word/styles.xml><?xml version="1.0" encoding="utf-8"?>
-<w:styles xmlns:mc="http://schemas.openxmlformats.org/markup-compatibility/2006" xmlns:r="http://schemas.openxmlformats.org/officeDocument/2006/relationships" xmlns:w="http://schemas.openxmlformats.org/wordprocessingml/2006/main" xmlns:w14="http://schemas.microsoft.com/office/word/2010/wordml" xmlns:w15="http://schemas.microsoft.com/office/word/2012/wordml" xmlns:w16cex="http://schemas.microsoft.com/office/word/2018/wordml/cex" xmlns:w16cid="http://schemas.microsoft.com/office/word/2016/wordml/cid" xmlns:w16="http://schemas.microsoft.com/office/word/2018/wordml" xmlns:w16du="http://schemas.microsoft.com/office/word/2023/wordml/word16du" xmlns:w16sdtdh="http://schemas.microsoft.com/office/word/2020/wordml/sdtdatahash" xmlns:w16se="http://schemas.microsoft.com/office/word/2015/wordml/symex" mc:Ignorable="w14 w15 w16se w16cid w16 w16cex w16sdtdh w16du">
+<w:styles xmlns:mc="http://schemas.openxmlformats.org/markup-compatibility/2006" xmlns:r="http://schemas.openxmlformats.org/officeDocument/2006/relationships" xmlns:w="http://schemas.openxmlformats.org/wordprocessingml/2006/main" xmlns:w14="http://schemas.microsoft.com/office/word/2010/wordml" xmlns:w15="http://schemas.microsoft.com/office/word/2012/wordml" mc:Ignorable="w14 w15">
   <w:docDefaults>
     <w:rPrDefault>
       <w:rPr>
@@ -3408,7 +6106,7 @@
       </w:pPr>
     </w:pPrDefault>
   </w:docDefaults>
-  <w:latentStyles w:defLockedState="0" w:defUIPriority="99" w:defSemiHidden="0" w:defUnhideWhenUsed="0" w:defQFormat="0" w:count="376">
+  <w:latentStyles w:defLockedState="0" w:defUIPriority="99" w:defSemiHidden="0" w:defUnhideWhenUsed="0" w:defQFormat="0" w:count="371">
     <w:lsdException w:name="Normal" w:uiPriority="0" w:qFormat="1"/>
     <w:lsdException w:name="heading 1" w:uiPriority="9" w:qFormat="1"/>
     <w:lsdException w:name="heading 2" w:semiHidden="1" w:uiPriority="9" w:unhideWhenUsed="1" w:qFormat="1"/>
@@ -3780,16 +6478,54 @@
     <w:lsdException w:name="List Table 5 Dark Accent 6" w:uiPriority="50"/>
     <w:lsdException w:name="List Table 6 Colorful Accent 6" w:uiPriority="51"/>
     <w:lsdException w:name="List Table 7 Colorful Accent 6" w:uiPriority="52"/>
-    <w:lsdException w:name="Mention" w:semiHidden="1" w:unhideWhenUsed="1"/>
-    <w:lsdException w:name="Smart Hyperlink" w:semiHidden="1" w:unhideWhenUsed="1"/>
-    <w:lsdException w:name="Hashtag" w:semiHidden="1" w:unhideWhenUsed="1"/>
-    <w:lsdException w:name="Unresolved Mention" w:semiHidden="1" w:unhideWhenUsed="1"/>
-    <w:lsdException w:name="Smart Link" w:semiHidden="1" w:unhideWhenUsed="1"/>
   </w:latentStyles>
   <w:style w:type="paragraph" w:default="1" w:styleId="Normal">
     <w:name w:val="Normal"/>
     <w:qFormat/>
     <w:rsid w:val="0009032E"/>
+  </w:style>
+  <w:style w:type="paragraph" w:styleId="Ttulo1">
+    <w:name w:val="heading 1"/>
+    <w:basedOn w:val="Normal"/>
+    <w:next w:val="Normal"/>
+    <w:link w:val="Ttulo1Car"/>
+    <w:uiPriority w:val="9"/>
+    <w:qFormat/>
+    <w:rsid w:val="000703BC"/>
+    <w:pPr>
+      <w:keepNext/>
+      <w:keepLines/>
+      <w:spacing w:before="240" w:after="0"/>
+      <w:outlineLvl w:val="0"/>
+    </w:pPr>
+    <w:rPr>
+      <w:rFonts w:asciiTheme="majorHAnsi" w:eastAsiaTheme="majorEastAsia" w:hAnsiTheme="majorHAnsi" w:cstheme="majorBidi"/>
+      <w:color w:val="2F5496" w:themeColor="accent1" w:themeShade="BF"/>
+      <w:sz w:val="32"/>
+      <w:szCs w:val="32"/>
+    </w:rPr>
+  </w:style>
+  <w:style w:type="paragraph" w:styleId="Ttulo2">
+    <w:name w:val="heading 2"/>
+    <w:basedOn w:val="Normal"/>
+    <w:next w:val="Normal"/>
+    <w:link w:val="Ttulo2Car"/>
+    <w:uiPriority w:val="9"/>
+    <w:unhideWhenUsed/>
+    <w:qFormat/>
+    <w:rsid w:val="000703BC"/>
+    <w:pPr>
+      <w:keepNext/>
+      <w:keepLines/>
+      <w:spacing w:before="40" w:after="0"/>
+      <w:outlineLvl w:val="1"/>
+    </w:pPr>
+    <w:rPr>
+      <w:rFonts w:asciiTheme="majorHAnsi" w:eastAsiaTheme="majorEastAsia" w:hAnsiTheme="majorHAnsi" w:cstheme="majorBidi"/>
+      <w:color w:val="2F5496" w:themeColor="accent1" w:themeShade="BF"/>
+      <w:sz w:val="26"/>
+      <w:szCs w:val="26"/>
+    </w:rPr>
   </w:style>
   <w:style w:type="character" w:default="1" w:styleId="Fuentedeprrafopredeter">
     <w:name w:val="Default Paragraph Font"/>
@@ -3817,6 +6553,162 @@
     <w:uiPriority w:val="99"/>
     <w:semiHidden/>
     <w:unhideWhenUsed/>
+  </w:style>
+  <w:style w:type="character" w:styleId="Textoennegrita">
+    <w:name w:val="Strong"/>
+    <w:basedOn w:val="Fuentedeprrafopredeter"/>
+    <w:uiPriority w:val="22"/>
+    <w:qFormat/>
+    <w:rsid w:val="000703BC"/>
+    <w:rPr>
+      <w:b/>
+      <w:bCs/>
+    </w:rPr>
+  </w:style>
+  <w:style w:type="paragraph" w:styleId="NormalWeb">
+    <w:name w:val="Normal (Web)"/>
+    <w:basedOn w:val="Normal"/>
+    <w:uiPriority w:val="99"/>
+    <w:unhideWhenUsed/>
+    <w:rsid w:val="000703BC"/>
+    <w:pPr>
+      <w:spacing w:before="100" w:beforeAutospacing="1" w:after="100" w:afterAutospacing="1" w:line="240" w:lineRule="auto"/>
+    </w:pPr>
+    <w:rPr>
+      <w:rFonts w:ascii="Times New Roman" w:eastAsia="Times New Roman" w:hAnsi="Times New Roman" w:cs="Times New Roman"/>
+      <w:kern w:val="0"/>
+      <w:sz w:val="24"/>
+      <w:szCs w:val="24"/>
+      <w:lang w:eastAsia="es-CO"/>
+      <w14:ligatures w14:val="none"/>
+    </w:rPr>
+  </w:style>
+  <w:style w:type="character" w:styleId="CdigoHTML">
+    <w:name w:val="HTML Code"/>
+    <w:basedOn w:val="Fuentedeprrafopredeter"/>
+    <w:uiPriority w:val="99"/>
+    <w:semiHidden/>
+    <w:unhideWhenUsed/>
+    <w:rsid w:val="000703BC"/>
+    <w:rPr>
+      <w:rFonts w:ascii="Courier New" w:eastAsia="Times New Roman" w:hAnsi="Courier New" w:cs="Courier New"/>
+      <w:sz w:val="20"/>
+      <w:szCs w:val="20"/>
+    </w:rPr>
+  </w:style>
+  <w:style w:type="paragraph" w:styleId="HTMLconformatoprevio">
+    <w:name w:val="HTML Preformatted"/>
+    <w:basedOn w:val="Normal"/>
+    <w:link w:val="HTMLconformatoprevioCar"/>
+    <w:uiPriority w:val="99"/>
+    <w:semiHidden/>
+    <w:unhideWhenUsed/>
+    <w:rsid w:val="000703BC"/>
+    <w:pPr>
+      <w:tabs>
+        <w:tab w:val="left" w:pos="916"/>
+        <w:tab w:val="left" w:pos="1832"/>
+        <w:tab w:val="left" w:pos="2748"/>
+        <w:tab w:val="left" w:pos="3664"/>
+        <w:tab w:val="left" w:pos="4580"/>
+        <w:tab w:val="left" w:pos="5496"/>
+        <w:tab w:val="left" w:pos="6412"/>
+        <w:tab w:val="left" w:pos="7328"/>
+        <w:tab w:val="left" w:pos="8244"/>
+        <w:tab w:val="left" w:pos="9160"/>
+        <w:tab w:val="left" w:pos="10076"/>
+        <w:tab w:val="left" w:pos="10992"/>
+        <w:tab w:val="left" w:pos="11908"/>
+        <w:tab w:val="left" w:pos="12824"/>
+        <w:tab w:val="left" w:pos="13740"/>
+        <w:tab w:val="left" w:pos="14656"/>
+      </w:tabs>
+      <w:spacing w:after="0" w:line="240" w:lineRule="auto"/>
+    </w:pPr>
+    <w:rPr>
+      <w:rFonts w:ascii="Courier New" w:eastAsia="Times New Roman" w:hAnsi="Courier New" w:cs="Courier New"/>
+      <w:kern w:val="0"/>
+      <w:sz w:val="20"/>
+      <w:szCs w:val="20"/>
+      <w:lang w:eastAsia="es-CO"/>
+      <w14:ligatures w14:val="none"/>
+    </w:rPr>
+  </w:style>
+  <w:style w:type="character" w:customStyle="1" w:styleId="HTMLconformatoprevioCar">
+    <w:name w:val="HTML con formato previo Car"/>
+    <w:basedOn w:val="Fuentedeprrafopredeter"/>
+    <w:link w:val="HTMLconformatoprevio"/>
+    <w:uiPriority w:val="99"/>
+    <w:semiHidden/>
+    <w:rsid w:val="000703BC"/>
+    <w:rPr>
+      <w:rFonts w:ascii="Courier New" w:eastAsia="Times New Roman" w:hAnsi="Courier New" w:cs="Courier New"/>
+      <w:kern w:val="0"/>
+      <w:sz w:val="20"/>
+      <w:szCs w:val="20"/>
+      <w:lang w:eastAsia="es-CO"/>
+      <w14:ligatures w14:val="none"/>
+    </w:rPr>
+  </w:style>
+  <w:style w:type="character" w:customStyle="1" w:styleId="hljs-variable">
+    <w:name w:val="hljs-variable"/>
+    <w:basedOn w:val="Fuentedeprrafopredeter"/>
+    <w:rsid w:val="000703BC"/>
+  </w:style>
+  <w:style w:type="character" w:customStyle="1" w:styleId="hljs-string">
+    <w:name w:val="hljs-string"/>
+    <w:basedOn w:val="Fuentedeprrafopredeter"/>
+    <w:rsid w:val="000703BC"/>
+  </w:style>
+  <w:style w:type="character" w:customStyle="1" w:styleId="hljs-comment">
+    <w:name w:val="hljs-comment"/>
+    <w:basedOn w:val="Fuentedeprrafopredeter"/>
+    <w:rsid w:val="000703BC"/>
+  </w:style>
+  <w:style w:type="character" w:customStyle="1" w:styleId="Ttulo2Car">
+    <w:name w:val="Título 2 Car"/>
+    <w:basedOn w:val="Fuentedeprrafopredeter"/>
+    <w:link w:val="Ttulo2"/>
+    <w:uiPriority w:val="9"/>
+    <w:rsid w:val="000703BC"/>
+    <w:rPr>
+      <w:rFonts w:asciiTheme="majorHAnsi" w:eastAsiaTheme="majorEastAsia" w:hAnsiTheme="majorHAnsi" w:cstheme="majorBidi"/>
+      <w:color w:val="2F5496" w:themeColor="accent1" w:themeShade="BF"/>
+      <w:sz w:val="26"/>
+      <w:szCs w:val="26"/>
+    </w:rPr>
+  </w:style>
+  <w:style w:type="character" w:customStyle="1" w:styleId="Ttulo1Car">
+    <w:name w:val="Título 1 Car"/>
+    <w:basedOn w:val="Fuentedeprrafopredeter"/>
+    <w:link w:val="Ttulo1"/>
+    <w:uiPriority w:val="9"/>
+    <w:rsid w:val="000703BC"/>
+    <w:rPr>
+      <w:rFonts w:asciiTheme="majorHAnsi" w:eastAsiaTheme="majorEastAsia" w:hAnsiTheme="majorHAnsi" w:cstheme="majorBidi"/>
+      <w:color w:val="2F5496" w:themeColor="accent1" w:themeShade="BF"/>
+      <w:sz w:val="32"/>
+      <w:szCs w:val="32"/>
+    </w:rPr>
+  </w:style>
+  <w:style w:type="paragraph" w:styleId="Descripcin">
+    <w:name w:val="caption"/>
+    <w:basedOn w:val="Normal"/>
+    <w:next w:val="Normal"/>
+    <w:uiPriority w:val="35"/>
+    <w:unhideWhenUsed/>
+    <w:qFormat/>
+    <w:rsid w:val="000703BC"/>
+    <w:pPr>
+      <w:spacing w:after="200" w:line="240" w:lineRule="auto"/>
+    </w:pPr>
+    <w:rPr>
+      <w:i/>
+      <w:iCs/>
+      <w:color w:val="44546A" w:themeColor="text2"/>
+      <w:sz w:val="18"/>
+      <w:szCs w:val="18"/>
+    </w:rPr>
   </w:style>
 </w:styles>
 </file>

</xml_diff>

<commit_message>
se añade servo al esp32 servo zoom
</commit_message>
<xml_diff>
--- a/Proyecto Camaras Esp32.docx
+++ b/Proyecto Camaras Esp32.docx
@@ -5945,8 +5945,6 @@
         </w:rPr>
         <w:t xml:space="preserve"> se puede apreciar el control desde la web alojada en el móvil:</w:t>
       </w:r>
-      <w:bookmarkStart w:id="0" w:name="_GoBack"/>
-      <w:bookmarkEnd w:id="0"/>
     </w:p>
     <w:p>
       <w:pPr>
@@ -6077,6 +6075,139 @@
       </w:r>
     </w:p>
     <w:p/>
+    <w:p/>
+    <w:p/>
+    <w:p/>
+    <w:p/>
+    <w:p/>
+    <w:p/>
+    <w:p>
+      <w:pPr>
+        <w:pStyle w:val="Ttulo1"/>
+      </w:pPr>
+      <w:r>
+        <w:lastRenderedPageBreak/>
+        <w:t>Integración de servos motores</w:t>
+      </w:r>
+    </w:p>
+    <w:p/>
+    <w:p>
+      <w:r>
+        <w:drawing>
+          <wp:anchor distT="0" distB="0" distL="114300" distR="114300" simplePos="0" relativeHeight="251724800" behindDoc="0" locked="0" layoutInCell="1" allowOverlap="1" wp14:anchorId="784557AC" wp14:editId="3A08BD7A">
+            <wp:simplePos x="0" y="0"/>
+            <wp:positionH relativeFrom="column">
+              <wp:posOffset>1223159</wp:posOffset>
+            </wp:positionH>
+            <wp:positionV relativeFrom="paragraph">
+              <wp:posOffset>392628</wp:posOffset>
+            </wp:positionV>
+            <wp:extent cx="3712079" cy="3635217"/>
+            <wp:effectExtent l="0" t="0" r="3175" b="3810"/>
+            <wp:wrapTopAndBottom/>
+            <wp:docPr id="5" name="Imagen 5"/>
+            <wp:cNvGraphicFramePr>
+              <a:graphicFrameLocks xmlns:a="http://schemas.openxmlformats.org/drawingml/2006/main" noChangeAspect="1"/>
+            </wp:cNvGraphicFramePr>
+            <a:graphic xmlns:a="http://schemas.openxmlformats.org/drawingml/2006/main">
+              <a:graphicData uri="http://schemas.openxmlformats.org/drawingml/2006/picture">
+                <pic:pic xmlns:pic="http://schemas.openxmlformats.org/drawingml/2006/picture">
+                  <pic:nvPicPr>
+                    <pic:cNvPr id="1" name=""/>
+                    <pic:cNvPicPr/>
+                  </pic:nvPicPr>
+                  <pic:blipFill>
+                    <a:blip r:embed="rId43">
+                      <a:extLst>
+                        <a:ext uri="{28A0092B-C50C-407E-A947-70E740481C1C}">
+                          <a14:useLocalDpi xmlns:a14="http://schemas.microsoft.com/office/drawing/2010/main" val="0"/>
+                        </a:ext>
+                      </a:extLst>
+                    </a:blip>
+                    <a:stretch>
+                      <a:fillRect/>
+                    </a:stretch>
+                  </pic:blipFill>
+                  <pic:spPr>
+                    <a:xfrm>
+                      <a:off x="0" y="0"/>
+                      <a:ext cx="3712079" cy="3635217"/>
+                    </a:xfrm>
+                    <a:prstGeom prst="rect">
+                      <a:avLst/>
+                    </a:prstGeom>
+                  </pic:spPr>
+                </pic:pic>
+              </a:graphicData>
+            </a:graphic>
+          </wp:anchor>
+        </w:drawing>
+      </w:r>
+    </w:p>
+    <w:p/>
+    <w:p>
+      <w:hyperlink r:id="rId44" w:history="1">
+        <w:r>
+          <w:rPr>
+            <w:rStyle w:val="Hipervnculo"/>
+          </w:rPr>
+          <w:t>https://www.temu.com/kr/5pcs-sg90-%EB%A7%88%EC%9D%B4%ED%81%AC%EB%A1%9C-%EC%84%9C%EB%B3%B4-%EB%AA%A8%ED%84%B0-%EB%AF%B8%EB%8B%88-%EC%84%9C%EB%B3%B4-sg90-9g-%EC%84%9C%EB%B3%B4-%ED%82%A4%ED%8A%B8-rc-%ED%97%AC%EB%A6%AC%EC%BD%A5%ED%84%B0-%EB%B9%84%ED%96%89%EA%B8%B0-%EC%9E%90%EB%8F%99%EC%B0%A8-%EB%B3%B4%ED%8A%B8-%EB%A1%9C%EB%B4%87-%ED%8C%94-%EC%86%90-%EA%B1%B7%EA%B8%B0-%EC%84%9C%EB%B3%B4-%EB%8F%84%EC%96%B4-%EC%9E%A0%EA%B8%88-%EC%A0%9C%EC%96%B4%EC%99%80-%ED%98%B8%ED%99%98-%EA%B0%80%EB%8A%A5-g-601099513570680.html</w:t>
+        </w:r>
+      </w:hyperlink>
+    </w:p>
+    <w:p/>
+    <w:p>
+      <w:r>
+        <w:rPr>
+          <w:noProof/>
+          <w:lang w:eastAsia="es-CO"/>
+        </w:rPr>
+        <w:lastRenderedPageBreak/>
+        <w:drawing>
+          <wp:inline distT="0" distB="0" distL="0" distR="0" wp14:anchorId="0839E86A" wp14:editId="36EF5939">
+            <wp:extent cx="5612130" cy="5612130"/>
+            <wp:effectExtent l="0" t="0" r="0" b="0"/>
+            <wp:docPr id="9" name="Imagen 9"/>
+            <wp:cNvGraphicFramePr>
+              <a:graphicFrameLocks xmlns:a="http://schemas.openxmlformats.org/drawingml/2006/main" noChangeAspect="1"/>
+            </wp:cNvGraphicFramePr>
+            <a:graphic xmlns:a="http://schemas.openxmlformats.org/drawingml/2006/main">
+              <a:graphicData uri="http://schemas.openxmlformats.org/drawingml/2006/picture">
+                <pic:pic xmlns:pic="http://schemas.openxmlformats.org/drawingml/2006/picture">
+                  <pic:nvPicPr>
+                    <pic:cNvPr id="9" name="190.png"/>
+                    <pic:cNvPicPr/>
+                  </pic:nvPicPr>
+                  <pic:blipFill>
+                    <a:blip r:embed="rId45">
+                      <a:extLst>
+                        <a:ext uri="{28A0092B-C50C-407E-A947-70E740481C1C}">
+                          <a14:useLocalDpi xmlns:a14="http://schemas.microsoft.com/office/drawing/2010/main" val="0"/>
+                        </a:ext>
+                      </a:extLst>
+                    </a:blip>
+                    <a:stretch>
+                      <a:fillRect/>
+                    </a:stretch>
+                  </pic:blipFill>
+                  <pic:spPr>
+                    <a:xfrm>
+                      <a:off x="0" y="0"/>
+                      <a:ext cx="5612130" cy="5612130"/>
+                    </a:xfrm>
+                    <a:prstGeom prst="rect">
+                      <a:avLst/>
+                    </a:prstGeom>
+                  </pic:spPr>
+                </pic:pic>
+              </a:graphicData>
+            </a:graphic>
+          </wp:inline>
+        </w:drawing>
+      </w:r>
+      <w:bookmarkStart w:id="0" w:name="_GoBack"/>
+      <w:bookmarkEnd w:id="0"/>
+    </w:p>
     <w:sectPr>
       <w:pgSz w:w="12240" w:h="15840"/>
       <w:pgMar w:top="1417" w:right="1701" w:bottom="1417" w:left="1701" w:header="708" w:footer="708" w:gutter="0"/>
@@ -6710,6 +6841,17 @@
       <w:szCs w:val="18"/>
     </w:rPr>
   </w:style>
+  <w:style w:type="character" w:styleId="Hipervnculo">
+    <w:name w:val="Hyperlink"/>
+    <w:basedOn w:val="Fuentedeprrafopredeter"/>
+    <w:uiPriority w:val="99"/>
+    <w:unhideWhenUsed/>
+    <w:rsid w:val="004C0015"/>
+    <w:rPr>
+      <w:color w:val="0563C1" w:themeColor="hyperlink"/>
+      <w:u w:val="single"/>
+    </w:rPr>
+  </w:style>
 </w:styles>
 </file>
 

</xml_diff>

<commit_message>
Actualización de Servo Zoom
se añade cambios probados hasta el momento sobre un servo Sg90 se actualiza version del movil
</commit_message>
<xml_diff>
--- a/Proyecto Camaras Esp32.docx
+++ b/Proyecto Camaras Esp32.docx
@@ -1,6 +1,6 @@
 
 <file path=word/document.xml><?xml version="1.0" encoding="utf-8"?>
-<w:document xmlns:wpc="http://schemas.microsoft.com/office/word/2010/wordprocessingCanvas" xmlns:cx="http://schemas.microsoft.com/office/drawing/2014/chartex" xmlns:cx1="http://schemas.microsoft.com/office/drawing/2015/9/8/chartex" xmlns:cx2="http://schemas.microsoft.com/office/drawing/2015/10/21/chartex" xmlns:cx3="http://schemas.microsoft.com/office/drawing/2016/5/9/chartex" xmlns:cx4="http://schemas.microsoft.com/office/drawing/2016/5/10/chartex" xmlns:cx5="http://schemas.microsoft.com/office/drawing/2016/5/11/chartex" xmlns:cx6="http://schemas.microsoft.com/office/drawing/2016/5/12/chartex" xmlns:cx7="http://schemas.microsoft.com/office/drawing/2016/5/13/chartex" xmlns:cx8="http://schemas.microsoft.com/office/drawing/2016/5/14/chartex" xmlns:mc="http://schemas.openxmlformats.org/markup-compatibility/2006" xmlns:aink="http://schemas.microsoft.com/office/drawing/2016/ink" xmlns:am3d="http://schemas.microsoft.com/office/drawing/2017/model3d" xmlns:o="urn:schemas-microsoft-com:office:office" xmlns:oel="http://schemas.microsoft.com/office/2019/extlst" xmlns:r="http://schemas.openxmlformats.org/officeDocument/2006/relationships" xmlns:m="http://schemas.openxmlformats.org/officeDocument/2006/math" xmlns:v="urn:schemas-microsoft-com:vml" xmlns:wp14="http://schemas.microsoft.com/office/word/2010/wordprocessingDrawing" xmlns:wp="http://schemas.openxmlformats.org/drawingml/2006/wordprocessingDrawing" xmlns:w10="urn:schemas-microsoft-com:office:word" xmlns:w="http://schemas.openxmlformats.org/wordprocessingml/2006/main" xmlns:w14="http://schemas.microsoft.com/office/word/2010/wordml" xmlns:w15="http://schemas.microsoft.com/office/word/2012/wordml" xmlns:w16cex="http://schemas.microsoft.com/office/word/2018/wordml/cex" xmlns:w16cid="http://schemas.microsoft.com/office/word/2016/wordml/cid" xmlns:w16="http://schemas.microsoft.com/office/word/2018/wordml" xmlns:w16du="http://schemas.microsoft.com/office/word/2023/wordml/word16du" xmlns:w16sdtdh="http://schemas.microsoft.com/office/word/2020/wordml/sdtdatahash" xmlns:w16se="http://schemas.microsoft.com/office/word/2015/wordml/symex" xmlns:wpg="http://schemas.microsoft.com/office/word/2010/wordprocessingGroup" xmlns:wpi="http://schemas.microsoft.com/office/word/2010/wordprocessingInk" xmlns:wne="http://schemas.microsoft.com/office/word/2006/wordml" xmlns:wps="http://schemas.microsoft.com/office/word/2010/wordprocessingShape" mc:Ignorable="w14 w15 w16se w16cid w16 w16cex w16sdtdh w16du wp14">
+<w:document xmlns:wpc="http://schemas.microsoft.com/office/word/2010/wordprocessingCanvas" xmlns:mc="http://schemas.openxmlformats.org/markup-compatibility/2006" xmlns:o="urn:schemas-microsoft-com:office:office" xmlns:r="http://schemas.openxmlformats.org/officeDocument/2006/relationships" xmlns:m="http://schemas.openxmlformats.org/officeDocument/2006/math" xmlns:v="urn:schemas-microsoft-com:vml" xmlns:wp14="http://schemas.microsoft.com/office/word/2010/wordprocessingDrawing" xmlns:wp="http://schemas.openxmlformats.org/drawingml/2006/wordprocessingDrawing" xmlns:w10="urn:schemas-microsoft-com:office:word" xmlns:w="http://schemas.openxmlformats.org/wordprocessingml/2006/main" xmlns:w14="http://schemas.microsoft.com/office/word/2010/wordml" xmlns:w15="http://schemas.microsoft.com/office/word/2012/wordml" xmlns:wpg="http://schemas.microsoft.com/office/word/2010/wordprocessingGroup" xmlns:wpi="http://schemas.microsoft.com/office/word/2010/wordprocessingInk" xmlns:wne="http://schemas.microsoft.com/office/word/2006/wordml" xmlns:wps="http://schemas.microsoft.com/office/word/2010/wordprocessingShape" mc:Ignorable="w14 w15 wp14">
   <w:body>
     <w:p/>
     <w:p/>
@@ -36,9 +36,10 @@
       <w:r>
         <w:rPr>
           <w:noProof/>
+          <w:lang w:eastAsia="es-CO"/>
         </w:rPr>
         <w:drawing>
-          <wp:anchor distT="0" distB="0" distL="114300" distR="114300" simplePos="0" relativeHeight="251715584" behindDoc="0" locked="0" layoutInCell="1" allowOverlap="1" wp14:anchorId="28E9AF4B" wp14:editId="61525EEA">
+          <wp:anchor distT="0" distB="0" distL="114300" distR="114300" simplePos="0" relativeHeight="251713536" behindDoc="0" locked="0" layoutInCell="1" allowOverlap="1" wp14:anchorId="28E9AF4B" wp14:editId="2EC8B00B">
             <wp:simplePos x="0" y="0"/>
             <wp:positionH relativeFrom="column">
               <wp:posOffset>2553167</wp:posOffset>
@@ -114,9 +115,10 @@
       <w:r>
         <w:rPr>
           <w:noProof/>
+          <w:lang w:eastAsia="es-CO"/>
         </w:rPr>
         <w:drawing>
-          <wp:anchor distT="0" distB="0" distL="114300" distR="114300" simplePos="0" relativeHeight="251718656" behindDoc="0" locked="0" layoutInCell="1" allowOverlap="1" wp14:anchorId="66104E79" wp14:editId="63EA687D">
+          <wp:anchor distT="0" distB="0" distL="114300" distR="114300" simplePos="0" relativeHeight="251716608" behindDoc="0" locked="0" layoutInCell="1" allowOverlap="1" wp14:anchorId="66104E79" wp14:editId="641667E4">
             <wp:simplePos x="0" y="0"/>
             <wp:positionH relativeFrom="column">
               <wp:posOffset>1214491</wp:posOffset>
@@ -198,9 +200,10 @@
       <w:r>
         <w:rPr>
           <w:noProof/>
+          <w:lang w:eastAsia="es-CO"/>
         </w:rPr>
         <w:drawing>
-          <wp:anchor distT="0" distB="0" distL="114300" distR="114300" simplePos="0" relativeHeight="251716608" behindDoc="0" locked="0" layoutInCell="1" allowOverlap="1" wp14:anchorId="227279A7" wp14:editId="5EBBC110">
+          <wp:anchor distT="0" distB="0" distL="114300" distR="114300" simplePos="0" relativeHeight="251714560" behindDoc="0" locked="0" layoutInCell="1" allowOverlap="1" wp14:anchorId="227279A7" wp14:editId="4A9C841F">
             <wp:simplePos x="0" y="0"/>
             <wp:positionH relativeFrom="column">
               <wp:posOffset>3475024</wp:posOffset>
@@ -276,9 +279,10 @@
       <w:r>
         <w:rPr>
           <w:noProof/>
+          <w:lang w:eastAsia="es-CO"/>
         </w:rPr>
         <w:drawing>
-          <wp:anchor distT="0" distB="0" distL="114300" distR="114300" simplePos="0" relativeHeight="251717632" behindDoc="0" locked="0" layoutInCell="1" allowOverlap="1" wp14:anchorId="22A9E8EF" wp14:editId="24D6C7CD">
+          <wp:anchor distT="0" distB="0" distL="114300" distR="114300" simplePos="0" relativeHeight="251715584" behindDoc="0" locked="0" layoutInCell="1" allowOverlap="1" wp14:anchorId="22A9E8EF" wp14:editId="7185817C">
             <wp:simplePos x="0" y="0"/>
             <wp:positionH relativeFrom="column">
               <wp:posOffset>2042077</wp:posOffset>
@@ -460,12 +464,13 @@
       <w:r>
         <w:rPr>
           <w:noProof/>
+          <w:lang w:eastAsia="es-CO"/>
         </w:rPr>
         <w:lastRenderedPageBreak/>
         <mc:AlternateContent>
           <mc:Choice Requires="wps">
             <w:drawing>
-              <wp:anchor distT="0" distB="0" distL="114300" distR="114300" simplePos="0" relativeHeight="251670528" behindDoc="0" locked="0" layoutInCell="1" allowOverlap="1" wp14:anchorId="73EDD069" wp14:editId="3E8788BD">
+              <wp:anchor distT="0" distB="0" distL="114300" distR="114300" simplePos="0" relativeHeight="251668480" behindDoc="0" locked="0" layoutInCell="1" allowOverlap="1" wp14:anchorId="73EDD069" wp14:editId="29C5654A">
                 <wp:simplePos x="0" y="0"/>
                 <wp:positionH relativeFrom="margin">
                   <wp:posOffset>1028446</wp:posOffset>
@@ -525,7 +530,7 @@
           </mc:Choice>
           <mc:Fallback>
             <w:pict>
-              <v:shapetype w14:anchorId="3C6BB844" id="_x0000_t34" coordsize="21600,21600" o:spt="34" o:oned="t" adj="10800" path="m,l@0,0@0,21600,21600,21600e" filled="f">
+              <v:shapetype w14:anchorId="3955BAB7" id="_x0000_t34" coordsize="21600,21600" o:spt="34" o:oned="t" adj="10800" path="m,l@0,0@0,21600,21600,21600e" filled="f">
                 <v:stroke joinstyle="miter"/>
                 <v:formulas>
                   <v:f eqn="val #0"/>
@@ -536,7 +541,7 @@
                 </v:handles>
                 <o:lock v:ext="edit" shapetype="t"/>
               </v:shapetype>
-              <v:shape id="Conector: angular 14" o:spid="_x0000_s1026" type="#_x0000_t34" style="position:absolute;margin-left:81pt;margin-top:-10.65pt;width:3.55pt;height:114.75pt;z-index:251670528;visibility:visible;mso-wrap-style:square;mso-width-percent:0;mso-height-percent:0;mso-wrap-distance-left:9pt;mso-wrap-distance-top:0;mso-wrap-distance-right:9pt;mso-wrap-distance-bottom:0;mso-position-horizontal:absolute;mso-position-horizontal-relative:margin;mso-position-vertical:absolute;mso-position-vertical-relative:text;mso-width-percent:0;mso-height-percent:0;mso-width-relative:margin;mso-height-relative:margin" o:gfxdata="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" adj="-166831" strokecolor="#4472c4 [3204]" strokeweight="2.25pt">
+              <v:shape id="Conector: angular 14" o:spid="_x0000_s1026" type="#_x0000_t34" style="position:absolute;margin-left:81pt;margin-top:-10.65pt;width:3.55pt;height:114.75pt;z-index:251668480;visibility:visible;mso-wrap-style:square;mso-width-percent:0;mso-height-percent:0;mso-wrap-distance-left:9pt;mso-wrap-distance-top:0;mso-wrap-distance-right:9pt;mso-wrap-distance-bottom:0;mso-position-horizontal:absolute;mso-position-horizontal-relative:margin;mso-position-vertical:absolute;mso-position-vertical-relative:text;mso-width-percent:0;mso-height-percent:0;mso-width-relative:margin;mso-height-relative:margin" o:gfxdata="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" adj="-166831" strokecolor="#4472c4 [3204]" strokeweight="2.25pt">
                 <v:stroke endarrow="block"/>
                 <w10:wrap anchorx="margin"/>
               </v:shape>
@@ -547,11 +552,12 @@
       <w:r>
         <w:rPr>
           <w:noProof/>
+          <w:lang w:eastAsia="es-CO"/>
         </w:rPr>
         <mc:AlternateContent>
           <mc:Choice Requires="wps">
             <w:drawing>
-              <wp:anchor distT="0" distB="0" distL="114300" distR="114300" simplePos="0" relativeHeight="251699200" behindDoc="0" locked="0" layoutInCell="1" allowOverlap="1" wp14:anchorId="0D3E33FA" wp14:editId="25189F99">
+              <wp:anchor distT="0" distB="0" distL="114300" distR="114300" simplePos="0" relativeHeight="251697152" behindDoc="0" locked="0" layoutInCell="1" allowOverlap="1" wp14:anchorId="0D3E33FA" wp14:editId="14CB8973">
                 <wp:simplePos x="0" y="0"/>
                 <wp:positionH relativeFrom="column">
                   <wp:posOffset>-904875</wp:posOffset>
@@ -616,7 +622,7 @@
                 <v:stroke joinstyle="miter"/>
                 <v:path gradientshapeok="t" o:connecttype="rect"/>
               </v:shapetype>
-              <v:shape id="Cuadro de texto 9" o:spid="_x0000_s1026" type="#_x0000_t202" style="position:absolute;margin-left:-71.25pt;margin-top:.55pt;width:114pt;height:105pt;z-index:251699200;visibility:visible;mso-wrap-style:square;mso-width-percent:0;mso-height-percent:0;mso-wrap-distance-left:9pt;mso-wrap-distance-top:0;mso-wrap-distance-right:9pt;mso-wrap-distance-bottom:0;mso-position-horizontal:absolute;mso-position-horizontal-relative:text;mso-position-vertical:absolute;mso-position-vertical-relative:text;mso-width-percent:0;mso-height-percent:0;mso-width-relative:margin;mso-height-relative:margin;v-text-anchor:top" o:gfxdata="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" fillcolor="white [3201]" stroked="f" strokeweight=".5pt">
+              <v:shape id="Cuadro de texto 9" o:spid="_x0000_s1026" type="#_x0000_t202" style="position:absolute;margin-left:-71.25pt;margin-top:.55pt;width:114pt;height:105pt;z-index:251697152;visibility:visible;mso-wrap-style:square;mso-width-percent:0;mso-height-percent:0;mso-wrap-distance-left:9pt;mso-wrap-distance-top:0;mso-wrap-distance-right:9pt;mso-wrap-distance-bottom:0;mso-position-horizontal:absolute;mso-position-horizontal-relative:text;mso-position-vertical:absolute;mso-position-vertical-relative:text;mso-width-percent:0;mso-height-percent:0;mso-width-relative:margin;mso-height-relative:margin;v-text-anchor:top" o:gfxdata="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" fillcolor="white [3201]" stroked="f" strokeweight=".5pt">
                 <v:textbox>
                   <w:txbxContent>
                     <w:p>
@@ -634,9 +640,10 @@
       <w:r>
         <w:rPr>
           <w:noProof/>
+          <w:lang w:eastAsia="es-CO"/>
         </w:rPr>
         <w:drawing>
-          <wp:anchor distT="0" distB="0" distL="114300" distR="114300" simplePos="0" relativeHeight="251663360" behindDoc="1" locked="0" layoutInCell="1" allowOverlap="1" wp14:anchorId="3C711431" wp14:editId="604D4423">
+          <wp:anchor distT="0" distB="0" distL="114300" distR="114300" simplePos="0" relativeHeight="251661312" behindDoc="1" locked="0" layoutInCell="1" allowOverlap="1" wp14:anchorId="3C711431" wp14:editId="5F64B1C7">
             <wp:simplePos x="0" y="0"/>
             <wp:positionH relativeFrom="column">
               <wp:posOffset>1762430</wp:posOffset>
@@ -729,9 +736,10 @@
       <w:r>
         <w:rPr>
           <w:noProof/>
+          <w:lang w:eastAsia="es-CO"/>
         </w:rPr>
         <w:drawing>
-          <wp:anchor distT="0" distB="0" distL="114300" distR="114300" simplePos="0" relativeHeight="251687936" behindDoc="0" locked="0" layoutInCell="1" allowOverlap="1" wp14:anchorId="68AB8DD7" wp14:editId="1E84A141">
+          <wp:anchor distT="0" distB="0" distL="114300" distR="114300" simplePos="0" relativeHeight="251685888" behindDoc="0" locked="0" layoutInCell="1" allowOverlap="1" wp14:anchorId="68AB8DD7" wp14:editId="3505178E">
             <wp:simplePos x="0" y="0"/>
             <wp:positionH relativeFrom="column">
               <wp:posOffset>1342771</wp:posOffset>
@@ -796,9 +804,10 @@
       <w:r>
         <w:rPr>
           <w:noProof/>
+          <w:lang w:eastAsia="es-CO"/>
         </w:rPr>
         <w:drawing>
-          <wp:anchor distT="0" distB="0" distL="114300" distR="114300" simplePos="0" relativeHeight="251666432" behindDoc="0" locked="0" layoutInCell="1" allowOverlap="1" wp14:anchorId="72890C96" wp14:editId="5FDB7275">
+          <wp:anchor distT="0" distB="0" distL="114300" distR="114300" simplePos="0" relativeHeight="251664384" behindDoc="0" locked="0" layoutInCell="1" allowOverlap="1" wp14:anchorId="72890C96" wp14:editId="1F656A85">
             <wp:simplePos x="0" y="0"/>
             <wp:positionH relativeFrom="margin">
               <wp:posOffset>3130550</wp:posOffset>
@@ -866,9 +875,10 @@
       <w:r>
         <w:rPr>
           <w:noProof/>
+          <w:lang w:eastAsia="es-CO"/>
         </w:rPr>
         <w:drawing>
-          <wp:anchor distT="0" distB="0" distL="114300" distR="114300" simplePos="0" relativeHeight="251667456" behindDoc="0" locked="0" layoutInCell="1" allowOverlap="1" wp14:anchorId="4418C5EA" wp14:editId="3E6FBE11">
+          <wp:anchor distT="0" distB="0" distL="114300" distR="114300" simplePos="0" relativeHeight="251665408" behindDoc="0" locked="0" layoutInCell="1" allowOverlap="1" wp14:anchorId="4418C5EA" wp14:editId="10B4322E">
             <wp:simplePos x="0" y="0"/>
             <wp:positionH relativeFrom="margin">
               <wp:posOffset>3356610</wp:posOffset>
@@ -933,9 +943,10 @@
       <w:r>
         <w:rPr>
           <w:noProof/>
+          <w:lang w:eastAsia="es-CO"/>
         </w:rPr>
         <w:drawing>
-          <wp:anchor distT="0" distB="0" distL="114300" distR="114300" simplePos="0" relativeHeight="251669504" behindDoc="0" locked="0" layoutInCell="1" allowOverlap="1" wp14:anchorId="059953B7" wp14:editId="60C9B89B">
+          <wp:anchor distT="0" distB="0" distL="114300" distR="114300" simplePos="0" relativeHeight="251667456" behindDoc="0" locked="0" layoutInCell="1" allowOverlap="1" wp14:anchorId="059953B7" wp14:editId="6BF5DB96">
             <wp:simplePos x="0" y="0"/>
             <wp:positionH relativeFrom="margin">
               <wp:posOffset>2845816</wp:posOffset>
@@ -1000,9 +1011,10 @@
       <w:r>
         <w:rPr>
           <w:noProof/>
+          <w:lang w:eastAsia="es-CO"/>
         </w:rPr>
         <w:drawing>
-          <wp:anchor distT="0" distB="0" distL="114300" distR="114300" simplePos="0" relativeHeight="251664384" behindDoc="0" locked="0" layoutInCell="1" allowOverlap="1" wp14:anchorId="20467795" wp14:editId="3DC09D80">
+          <wp:anchor distT="0" distB="0" distL="114300" distR="114300" simplePos="0" relativeHeight="251662336" behindDoc="0" locked="0" layoutInCell="1" allowOverlap="1" wp14:anchorId="20467795" wp14:editId="51F5F144">
             <wp:simplePos x="0" y="0"/>
             <wp:positionH relativeFrom="margin">
               <wp:posOffset>4241165</wp:posOffset>
@@ -1076,9 +1088,10 @@
       <w:r>
         <w:rPr>
           <w:noProof/>
+          <w:lang w:eastAsia="es-CO"/>
         </w:rPr>
         <w:drawing>
-          <wp:anchor distT="0" distB="0" distL="114300" distR="114300" simplePos="0" relativeHeight="251660288" behindDoc="0" locked="0" layoutInCell="1" allowOverlap="1" wp14:anchorId="0BC7043E" wp14:editId="36C20069">
+          <wp:anchor distT="0" distB="0" distL="114300" distR="114300" simplePos="0" relativeHeight="251658240" behindDoc="0" locked="0" layoutInCell="1" allowOverlap="1" wp14:anchorId="0BC7043E" wp14:editId="6335AD92">
             <wp:simplePos x="0" y="0"/>
             <wp:positionH relativeFrom="margin">
               <wp:posOffset>3020695</wp:posOffset>
@@ -1173,9 +1186,10 @@
       <w:r>
         <w:rPr>
           <w:noProof/>
+          <w:lang w:eastAsia="es-CO"/>
         </w:rPr>
         <w:drawing>
-          <wp:anchor distT="0" distB="0" distL="114300" distR="114300" simplePos="0" relativeHeight="251677696" behindDoc="0" locked="0" layoutInCell="1" allowOverlap="1" wp14:anchorId="6E69F666" wp14:editId="68EC3C6A">
+          <wp:anchor distT="0" distB="0" distL="114300" distR="114300" simplePos="0" relativeHeight="251675648" behindDoc="0" locked="0" layoutInCell="1" allowOverlap="1" wp14:anchorId="6E69F666" wp14:editId="1D509B26">
             <wp:simplePos x="0" y="0"/>
             <wp:positionH relativeFrom="column">
               <wp:posOffset>1666240</wp:posOffset>
@@ -1240,9 +1254,10 @@
       <w:r>
         <w:rPr>
           <w:noProof/>
+          <w:lang w:eastAsia="es-CO"/>
         </w:rPr>
         <w:drawing>
-          <wp:anchor distT="0" distB="0" distL="114300" distR="114300" simplePos="0" relativeHeight="251672576" behindDoc="0" locked="0" layoutInCell="1" allowOverlap="1" wp14:anchorId="367ACF6A" wp14:editId="374CDCB0">
+          <wp:anchor distT="0" distB="0" distL="114300" distR="114300" simplePos="0" relativeHeight="251670528" behindDoc="0" locked="0" layoutInCell="1" allowOverlap="1" wp14:anchorId="367ACF6A" wp14:editId="385CC3DE">
             <wp:simplePos x="0" y="0"/>
             <wp:positionH relativeFrom="column">
               <wp:posOffset>2243455</wp:posOffset>
@@ -1307,9 +1322,10 @@
       <w:r>
         <w:rPr>
           <w:noProof/>
+          <w:lang w:eastAsia="es-CO"/>
         </w:rPr>
         <w:drawing>
-          <wp:anchor distT="0" distB="0" distL="114300" distR="114300" simplePos="0" relativeHeight="251683840" behindDoc="0" locked="0" layoutInCell="1" allowOverlap="1" wp14:anchorId="736C44E3" wp14:editId="770221B2">
+          <wp:anchor distT="0" distB="0" distL="114300" distR="114300" simplePos="0" relativeHeight="251681792" behindDoc="0" locked="0" layoutInCell="1" allowOverlap="1" wp14:anchorId="736C44E3" wp14:editId="59D2E4ED">
             <wp:simplePos x="0" y="0"/>
             <wp:positionH relativeFrom="column">
               <wp:posOffset>1157605</wp:posOffset>
@@ -1374,9 +1390,10 @@
       <w:r>
         <w:rPr>
           <w:noProof/>
+          <w:lang w:eastAsia="es-CO"/>
         </w:rPr>
         <w:drawing>
-          <wp:anchor distT="0" distB="0" distL="114300" distR="114300" simplePos="0" relativeHeight="251682816" behindDoc="0" locked="0" layoutInCell="1" allowOverlap="1" wp14:anchorId="0EB351D4" wp14:editId="3CAD747D">
+          <wp:anchor distT="0" distB="0" distL="114300" distR="114300" simplePos="0" relativeHeight="251680768" behindDoc="0" locked="0" layoutInCell="1" allowOverlap="1" wp14:anchorId="0EB351D4" wp14:editId="0AA54AAB">
             <wp:simplePos x="0" y="0"/>
             <wp:positionH relativeFrom="column">
               <wp:posOffset>1628775</wp:posOffset>
@@ -1441,9 +1458,10 @@
       <w:r>
         <w:rPr>
           <w:noProof/>
+          <w:lang w:eastAsia="es-CO"/>
         </w:rPr>
         <w:drawing>
-          <wp:anchor distT="0" distB="0" distL="114300" distR="114300" simplePos="0" relativeHeight="251659264" behindDoc="1" locked="0" layoutInCell="1" allowOverlap="1" wp14:anchorId="42E2337E" wp14:editId="51635D28">
+          <wp:anchor distT="0" distB="0" distL="114300" distR="114300" simplePos="0" relativeHeight="251657216" behindDoc="1" locked="0" layoutInCell="1" allowOverlap="1" wp14:anchorId="42E2337E" wp14:editId="022E2B30">
             <wp:simplePos x="0" y="0"/>
             <wp:positionH relativeFrom="margin">
               <wp:posOffset>2472055</wp:posOffset>
@@ -1523,11 +1541,12 @@
       <w:r>
         <w:rPr>
           <w:noProof/>
+          <w:lang w:eastAsia="es-CO"/>
         </w:rPr>
         <mc:AlternateContent>
           <mc:Choice Requires="wps">
             <w:drawing>
-              <wp:anchor distT="0" distB="0" distL="114300" distR="114300" simplePos="0" relativeHeight="251697152" behindDoc="0" locked="0" layoutInCell="1" allowOverlap="1" wp14:anchorId="201388FB" wp14:editId="247A6FC6">
+              <wp:anchor distT="0" distB="0" distL="114300" distR="114300" simplePos="0" relativeHeight="251695104" behindDoc="0" locked="0" layoutInCell="1" allowOverlap="1" wp14:anchorId="201388FB" wp14:editId="403B723B">
                 <wp:simplePos x="0" y="0"/>
                 <wp:positionH relativeFrom="column">
                   <wp:posOffset>-903427</wp:posOffset>
@@ -1588,7 +1607,7 @@
           </mc:Choice>
           <mc:Fallback>
             <w:pict>
-              <v:shape w14:anchorId="201388FB" id="_x0000_s1027" type="#_x0000_t202" style="position:absolute;margin-left:-71.15pt;margin-top:155.35pt;width:114pt;height:105pt;z-index:251697152;visibility:visible;mso-wrap-style:square;mso-width-percent:0;mso-height-percent:0;mso-wrap-distance-left:9pt;mso-wrap-distance-top:0;mso-wrap-distance-right:9pt;mso-wrap-distance-bottom:0;mso-position-horizontal:absolute;mso-position-horizontal-relative:text;mso-position-vertical:absolute;mso-position-vertical-relative:text;mso-width-percent:0;mso-height-percent:0;mso-width-relative:margin;mso-height-relative:margin;v-text-anchor:top" o:gfxdata="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" fillcolor="white [3201]" stroked="f" strokeweight=".5pt">
+              <v:shape w14:anchorId="201388FB" id="_x0000_s1027" type="#_x0000_t202" style="position:absolute;margin-left:-71.15pt;margin-top:155.35pt;width:114pt;height:105pt;z-index:251695104;visibility:visible;mso-wrap-style:square;mso-width-percent:0;mso-height-percent:0;mso-wrap-distance-left:9pt;mso-wrap-distance-top:0;mso-wrap-distance-right:9pt;mso-wrap-distance-bottom:0;mso-position-horizontal:absolute;mso-position-horizontal-relative:text;mso-position-vertical:absolute;mso-position-vertical-relative:text;mso-width-percent:0;mso-height-percent:0;mso-width-relative:margin;mso-height-relative:margin;v-text-anchor:top" o:gfxdata="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" fillcolor="white [3201]" stroked="f" strokeweight=".5pt">
                 <v:textbox>
                   <w:txbxContent>
                     <w:p>
@@ -1606,11 +1625,12 @@
       <w:r>
         <w:rPr>
           <w:noProof/>
+          <w:lang w:eastAsia="es-CO"/>
         </w:rPr>
         <mc:AlternateContent>
           <mc:Choice Requires="wps">
             <w:drawing>
-              <wp:anchor distT="0" distB="0" distL="114300" distR="114300" simplePos="0" relativeHeight="251693056" behindDoc="0" locked="0" layoutInCell="1" allowOverlap="1" wp14:anchorId="409F659B" wp14:editId="052BC498">
+              <wp:anchor distT="0" distB="0" distL="114300" distR="114300" simplePos="0" relativeHeight="251691008" behindDoc="0" locked="0" layoutInCell="1" allowOverlap="1" wp14:anchorId="409F659B" wp14:editId="439A1834">
                 <wp:simplePos x="0" y="0"/>
                 <wp:positionH relativeFrom="column">
                   <wp:posOffset>-758266</wp:posOffset>
@@ -1646,13 +1666,8 @@
                         <w:txbxContent>
                           <w:p>
                             <w:r>
-                              <w:t xml:space="preserve">Acceder desde el dispositivo a la web o APP con los controles de la cámara como mover y </w:t>
+                              <w:t>Acceder desde el dispositivo a la web o APP con los controles de la cámara como mover y zoom</w:t>
                             </w:r>
-                            <w:proofErr w:type="gramStart"/>
-                            <w:r>
-                              <w:t>zoom</w:t>
-                            </w:r>
-                            <w:proofErr w:type="gramEnd"/>
                           </w:p>
                         </w:txbxContent>
                       </wps:txbx>
@@ -1676,18 +1691,13 @@
           </mc:Choice>
           <mc:Fallback>
             <w:pict>
-              <v:shape w14:anchorId="409F659B" id="_x0000_s1028" type="#_x0000_t202" style="position:absolute;margin-left:-59.7pt;margin-top:492.45pt;width:97.9pt;height:105pt;z-index:251693056;visibility:visible;mso-wrap-style:square;mso-width-percent:0;mso-height-percent:0;mso-wrap-distance-left:9pt;mso-wrap-distance-top:0;mso-wrap-distance-right:9pt;mso-wrap-distance-bottom:0;mso-position-horizontal:absolute;mso-position-horizontal-relative:text;mso-position-vertical:absolute;mso-position-vertical-relative:text;mso-width-percent:0;mso-height-percent:0;mso-width-relative:margin;mso-height-relative:margin;v-text-anchor:top" o:gfxdata="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" fillcolor="white [3201]" stroked="f" strokeweight=".5pt">
+              <v:shape w14:anchorId="409F659B" id="_x0000_s1028" type="#_x0000_t202" style="position:absolute;margin-left:-59.7pt;margin-top:492.45pt;width:97.9pt;height:105pt;z-index:251691008;visibility:visible;mso-wrap-style:square;mso-width-percent:0;mso-height-percent:0;mso-wrap-distance-left:9pt;mso-wrap-distance-top:0;mso-wrap-distance-right:9pt;mso-wrap-distance-bottom:0;mso-position-horizontal:absolute;mso-position-horizontal-relative:text;mso-position-vertical:absolute;mso-position-vertical-relative:text;mso-width-percent:0;mso-height-percent:0;mso-width-relative:margin;mso-height-relative:margin;v-text-anchor:top" o:gfxdata="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" fillcolor="white [3201]" stroked="f" strokeweight=".5pt">
                 <v:textbox>
                   <w:txbxContent>
                     <w:p>
                       <w:r>
-                        <w:t xml:space="preserve">Acceder desde el dispositivo a la web o APP con los controles de la cámara como mover y </w:t>
+                        <w:t>Acceder desde el dispositivo a la web o APP con los controles de la cámara como mover y zoom</w:t>
                       </w:r>
-                      <w:proofErr w:type="gramStart"/>
-                      <w:r>
-                        <w:t>zoom</w:t>
-                      </w:r>
-                      <w:proofErr w:type="gramEnd"/>
                     </w:p>
                   </w:txbxContent>
                 </v:textbox>
@@ -1699,11 +1709,12 @@
       <w:r>
         <w:rPr>
           <w:noProof/>
+          <w:lang w:eastAsia="es-CO"/>
         </w:rPr>
         <mc:AlternateContent>
           <mc:Choice Requires="wps">
             <w:drawing>
-              <wp:anchor distT="0" distB="0" distL="114300" distR="114300" simplePos="0" relativeHeight="251692032" behindDoc="0" locked="0" layoutInCell="1" allowOverlap="1" wp14:anchorId="72DCFB10" wp14:editId="016BB93F">
+              <wp:anchor distT="0" distB="0" distL="114300" distR="114300" simplePos="0" relativeHeight="251689984" behindDoc="0" locked="0" layoutInCell="1" allowOverlap="1" wp14:anchorId="72DCFB10" wp14:editId="099F5A69">
                 <wp:simplePos x="0" y="0"/>
                 <wp:positionH relativeFrom="margin">
                   <wp:posOffset>982675</wp:posOffset>
@@ -1763,7 +1774,7 @@
           </mc:Choice>
           <mc:Fallback>
             <w:pict>
-              <v:shape w14:anchorId="62651C01" id="Conector: angular 14" o:spid="_x0000_s1026" type="#_x0000_t34" style="position:absolute;margin-left:77.4pt;margin-top:439.4pt;width:3.6pt;height:238.5pt;z-index:251692032;visibility:visible;mso-wrap-style:square;mso-width-percent:0;mso-height-percent:0;mso-wrap-distance-left:9pt;mso-wrap-distance-top:0;mso-wrap-distance-right:9pt;mso-wrap-distance-bottom:0;mso-position-horizontal:absolute;mso-position-horizontal-relative:margin;mso-position-vertical:absolute;mso-position-vertical-relative:text;mso-width-percent:0;mso-height-percent:0;mso-width-relative:margin;mso-height-relative:margin" o:gfxdata="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" adj="-166831" strokecolor="#4472c4 [3204]" strokeweight="2.25pt">
+              <v:shape w14:anchorId="09A74B7F" id="Conector: angular 14" o:spid="_x0000_s1026" type="#_x0000_t34" style="position:absolute;margin-left:77.4pt;margin-top:439.4pt;width:3.6pt;height:238.5pt;z-index:251689984;visibility:visible;mso-wrap-style:square;mso-width-percent:0;mso-height-percent:0;mso-wrap-distance-left:9pt;mso-wrap-distance-top:0;mso-wrap-distance-right:9pt;mso-wrap-distance-bottom:0;mso-position-horizontal:absolute;mso-position-horizontal-relative:margin;mso-position-vertical:absolute;mso-position-vertical-relative:text;mso-width-percent:0;mso-height-percent:0;mso-width-relative:margin;mso-height-relative:margin" o:gfxdata="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" adj="-166831" strokecolor="#4472c4 [3204]" strokeweight="2.25pt">
                 <v:stroke endarrow="block"/>
                 <w10:wrap anchorx="margin"/>
               </v:shape>
@@ -1774,11 +1785,12 @@
       <w:r>
         <w:rPr>
           <w:noProof/>
+          <w:lang w:eastAsia="es-CO"/>
         </w:rPr>
         <mc:AlternateContent>
           <mc:Choice Requires="wps">
             <w:drawing>
-              <wp:anchor distT="0" distB="0" distL="114300" distR="114300" simplePos="0" relativeHeight="251689984" behindDoc="0" locked="0" layoutInCell="1" allowOverlap="1" wp14:anchorId="5A718666" wp14:editId="4B4DA502">
+              <wp:anchor distT="0" distB="0" distL="114300" distR="114300" simplePos="0" relativeHeight="251687936" behindDoc="0" locked="0" layoutInCell="1" allowOverlap="1" wp14:anchorId="5A718666" wp14:editId="415C279D">
                 <wp:simplePos x="0" y="0"/>
                 <wp:positionH relativeFrom="margin">
                   <wp:posOffset>941705</wp:posOffset>
@@ -1838,7 +1850,7 @@
           </mc:Choice>
           <mc:Fallback>
             <w:pict>
-              <v:shape w14:anchorId="0265C0BC" id="Conector: angular 14" o:spid="_x0000_s1026" type="#_x0000_t34" style="position:absolute;margin-left:74.15pt;margin-top:298.15pt;width:3.55pt;height:133.5pt;z-index:251689984;visibility:visible;mso-wrap-style:square;mso-width-percent:0;mso-height-percent:0;mso-wrap-distance-left:9pt;mso-wrap-distance-top:0;mso-wrap-distance-right:9pt;mso-wrap-distance-bottom:0;mso-position-horizontal:absolute;mso-position-horizontal-relative:margin;mso-position-vertical:absolute;mso-position-vertical-relative:text;mso-width-percent:0;mso-height-percent:0;mso-width-relative:margin;mso-height-relative:margin" o:gfxdata="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" adj="-166831" strokecolor="#4472c4 [3204]" strokeweight="2.25pt">
+              <v:shape w14:anchorId="54762EC4" id="Conector: angular 14" o:spid="_x0000_s1026" type="#_x0000_t34" style="position:absolute;margin-left:74.15pt;margin-top:298.15pt;width:3.55pt;height:133.5pt;z-index:251687936;visibility:visible;mso-wrap-style:square;mso-width-percent:0;mso-height-percent:0;mso-wrap-distance-left:9pt;mso-wrap-distance-top:0;mso-wrap-distance-right:9pt;mso-wrap-distance-bottom:0;mso-position-horizontal:absolute;mso-position-horizontal-relative:margin;mso-position-vertical:absolute;mso-position-vertical-relative:text;mso-width-percent:0;mso-height-percent:0;mso-width-relative:margin;mso-height-relative:margin" o:gfxdata="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" adj="-166831" strokecolor="#4472c4 [3204]" strokeweight="2.25pt">
                 <v:stroke endarrow="block"/>
                 <w10:wrap anchorx="margin"/>
               </v:shape>
@@ -1849,11 +1861,12 @@
       <w:r>
         <w:rPr>
           <w:noProof/>
+          <w:lang w:eastAsia="es-CO"/>
         </w:rPr>
         <mc:AlternateContent>
           <mc:Choice Requires="wps">
             <w:drawing>
-              <wp:anchor distT="0" distB="0" distL="114300" distR="114300" simplePos="0" relativeHeight="251701248" behindDoc="0" locked="0" layoutInCell="1" allowOverlap="1" wp14:anchorId="65F53154" wp14:editId="2C3CE08B">
+              <wp:anchor distT="0" distB="0" distL="114300" distR="114300" simplePos="0" relativeHeight="251699200" behindDoc="0" locked="0" layoutInCell="1" allowOverlap="1" wp14:anchorId="65F53154" wp14:editId="07689817">
                 <wp:simplePos x="0" y="0"/>
                 <wp:positionH relativeFrom="column">
                   <wp:posOffset>2577566</wp:posOffset>
@@ -1914,7 +1927,7 @@
           </mc:Choice>
           <mc:Fallback>
             <w:pict>
-              <v:shape w14:anchorId="65F53154" id="_x0000_s1029" type="#_x0000_t202" style="position:absolute;margin-left:202.95pt;margin-top:656.9pt;width:209.25pt;height:24pt;z-index:251701248;visibility:visible;mso-wrap-style:square;mso-width-percent:0;mso-height-percent:0;mso-wrap-distance-left:9pt;mso-wrap-distance-top:0;mso-wrap-distance-right:9pt;mso-wrap-distance-bottom:0;mso-position-horizontal:absolute;mso-position-horizontal-relative:text;mso-position-vertical:absolute;mso-position-vertical-relative:text;mso-width-percent:0;mso-height-percent:0;mso-width-relative:margin;mso-height-relative:margin;v-text-anchor:top" o:gfxdata="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" fillcolor="white [3201]" stroked="f" strokeweight=".5pt">
+              <v:shape w14:anchorId="65F53154" id="_x0000_s1029" type="#_x0000_t202" style="position:absolute;margin-left:202.95pt;margin-top:656.9pt;width:209.25pt;height:24pt;z-index:251699200;visibility:visible;mso-wrap-style:square;mso-width-percent:0;mso-height-percent:0;mso-wrap-distance-left:9pt;mso-wrap-distance-top:0;mso-wrap-distance-right:9pt;mso-wrap-distance-bottom:0;mso-position-horizontal:absolute;mso-position-horizontal-relative:text;mso-position-vertical:absolute;mso-position-vertical-relative:text;mso-width-percent:0;mso-height-percent:0;mso-width-relative:margin;mso-height-relative:margin;v-text-anchor:top" o:gfxdata="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" fillcolor="white [3201]" stroked="f" strokeweight=".5pt">
                 <v:textbox>
                   <w:txbxContent>
                     <w:p>
@@ -1932,9 +1945,10 @@
       <w:r>
         <w:rPr>
           <w:noProof/>
+          <w:lang w:eastAsia="es-CO"/>
         </w:rPr>
         <w:drawing>
-          <wp:anchor distT="0" distB="0" distL="114300" distR="114300" simplePos="0" relativeHeight="251675648" behindDoc="0" locked="0" layoutInCell="1" allowOverlap="1" wp14:anchorId="7C85D6CC" wp14:editId="73B25A23">
+          <wp:anchor distT="0" distB="0" distL="114300" distR="114300" simplePos="0" relativeHeight="251673600" behindDoc="0" locked="0" layoutInCell="1" allowOverlap="1" wp14:anchorId="7C85D6CC" wp14:editId="529F6CF7">
             <wp:simplePos x="0" y="0"/>
             <wp:positionH relativeFrom="column">
               <wp:posOffset>1499388</wp:posOffset>
@@ -1999,9 +2013,10 @@
       <w:r>
         <w:rPr>
           <w:noProof/>
+          <w:lang w:eastAsia="es-CO"/>
         </w:rPr>
         <w:drawing>
-          <wp:anchor distT="0" distB="0" distL="114300" distR="114300" simplePos="0" relativeHeight="251671552" behindDoc="0" locked="0" layoutInCell="1" allowOverlap="1" wp14:anchorId="1778D04F" wp14:editId="47A160E8">
+          <wp:anchor distT="0" distB="0" distL="114300" distR="114300" simplePos="0" relativeHeight="251669504" behindDoc="0" locked="0" layoutInCell="1" allowOverlap="1" wp14:anchorId="1778D04F" wp14:editId="49242BED">
             <wp:simplePos x="0" y="0"/>
             <wp:positionH relativeFrom="column">
               <wp:posOffset>1254735</wp:posOffset>
@@ -2066,11 +2081,12 @@
       <w:r>
         <w:rPr>
           <w:noProof/>
+          <w:lang w:eastAsia="es-CO"/>
         </w:rPr>
         <mc:AlternateContent>
           <mc:Choice Requires="wps">
             <w:drawing>
-              <wp:anchor distT="0" distB="0" distL="114300" distR="114300" simplePos="0" relativeHeight="251713536" behindDoc="0" locked="0" layoutInCell="1" allowOverlap="1" wp14:anchorId="594A2869" wp14:editId="15856E9C">
+              <wp:anchor distT="0" distB="0" distL="114300" distR="114300" simplePos="0" relativeHeight="251711488" behindDoc="0" locked="0" layoutInCell="1" allowOverlap="1" wp14:anchorId="594A2869" wp14:editId="0BB60808">
                 <wp:simplePos x="0" y="0"/>
                 <wp:positionH relativeFrom="column">
                   <wp:posOffset>2241017</wp:posOffset>
@@ -2129,7 +2145,7 @@
           </mc:Choice>
           <mc:Fallback>
             <w:pict>
-              <v:shape w14:anchorId="594A2869" id="_x0000_s1030" type="#_x0000_t202" style="position:absolute;margin-left:176.45pt;margin-top:255.95pt;width:198.75pt;height:25.65pt;z-index:251713536;visibility:visible;mso-wrap-style:square;mso-width-percent:0;mso-height-percent:0;mso-wrap-distance-left:9pt;mso-wrap-distance-top:0;mso-wrap-distance-right:9pt;mso-wrap-distance-bottom:0;mso-position-horizontal:absolute;mso-position-horizontal-relative:text;mso-position-vertical:absolute;mso-position-vertical-relative:text;mso-width-percent:0;mso-height-percent:0;mso-width-relative:margin;mso-height-relative:margin;v-text-anchor:top" o:gfxdata="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" filled="f" stroked="f" strokeweight=".5pt">
+              <v:shape w14:anchorId="594A2869" id="_x0000_s1030" type="#_x0000_t202" style="position:absolute;margin-left:176.45pt;margin-top:255.95pt;width:198.75pt;height:25.65pt;z-index:251711488;visibility:visible;mso-wrap-style:square;mso-width-percent:0;mso-height-percent:0;mso-wrap-distance-left:9pt;mso-wrap-distance-top:0;mso-wrap-distance-right:9pt;mso-wrap-distance-bottom:0;mso-position-horizontal:absolute;mso-position-horizontal-relative:text;mso-position-vertical:absolute;mso-position-vertical-relative:text;mso-width-percent:0;mso-height-percent:0;mso-width-relative:margin;mso-height-relative:margin;v-text-anchor:top" o:gfxdata="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" filled="f" stroked="f" strokeweight=".5pt">
                 <v:textbox>
                   <w:txbxContent>
                     <w:p>
@@ -2147,9 +2163,10 @@
       <w:r>
         <w:rPr>
           <w:noProof/>
+          <w:lang w:eastAsia="es-CO"/>
         </w:rPr>
         <w:drawing>
-          <wp:anchor distT="0" distB="0" distL="114300" distR="114300" simplePos="0" relativeHeight="251679744" behindDoc="0" locked="0" layoutInCell="1" allowOverlap="1" wp14:anchorId="76654687" wp14:editId="0D0EFDB6">
+          <wp:anchor distT="0" distB="0" distL="114300" distR="114300" simplePos="0" relativeHeight="251677696" behindDoc="0" locked="0" layoutInCell="1" allowOverlap="1" wp14:anchorId="76654687" wp14:editId="615EC1B8">
             <wp:simplePos x="0" y="0"/>
             <wp:positionH relativeFrom="column">
               <wp:posOffset>2984931</wp:posOffset>
@@ -2214,9 +2231,10 @@
       <w:r>
         <w:rPr>
           <w:noProof/>
+          <w:lang w:eastAsia="es-CO"/>
         </w:rPr>
         <w:drawing>
-          <wp:anchor distT="0" distB="0" distL="114300" distR="114300" simplePos="0" relativeHeight="251680768" behindDoc="0" locked="0" layoutInCell="1" allowOverlap="1" wp14:anchorId="0127BC90" wp14:editId="2DCAB7C5">
+          <wp:anchor distT="0" distB="0" distL="114300" distR="114300" simplePos="0" relativeHeight="251678720" behindDoc="0" locked="0" layoutInCell="1" allowOverlap="1" wp14:anchorId="0127BC90" wp14:editId="0B3A8D22">
             <wp:simplePos x="0" y="0"/>
             <wp:positionH relativeFrom="column">
               <wp:posOffset>2252853</wp:posOffset>
@@ -2281,9 +2299,10 @@
       <w:r>
         <w:rPr>
           <w:noProof/>
+          <w:lang w:eastAsia="es-CO"/>
         </w:rPr>
         <w:drawing>
-          <wp:anchor distT="0" distB="0" distL="114300" distR="114300" simplePos="0" relativeHeight="251685888" behindDoc="0" locked="0" layoutInCell="1" allowOverlap="1" wp14:anchorId="2C3F072F" wp14:editId="2D8759C5">
+          <wp:anchor distT="0" distB="0" distL="114300" distR="114300" simplePos="0" relativeHeight="251683840" behindDoc="0" locked="0" layoutInCell="1" allowOverlap="1" wp14:anchorId="2C3F072F" wp14:editId="60450A4C">
             <wp:simplePos x="0" y="0"/>
             <wp:positionH relativeFrom="column">
               <wp:posOffset>3003117</wp:posOffset>
@@ -2348,9 +2367,10 @@
       <w:r>
         <w:rPr>
           <w:noProof/>
+          <w:lang w:eastAsia="es-CO"/>
         </w:rPr>
         <w:drawing>
-          <wp:anchor distT="0" distB="0" distL="114300" distR="114300" simplePos="0" relativeHeight="251661312" behindDoc="1" locked="0" layoutInCell="1" allowOverlap="1" wp14:anchorId="2D967E6A" wp14:editId="6346A386">
+          <wp:anchor distT="0" distB="0" distL="114300" distR="114300" simplePos="0" relativeHeight="251659264" behindDoc="1" locked="0" layoutInCell="1" allowOverlap="1" wp14:anchorId="2D967E6A" wp14:editId="53A8E13F">
             <wp:simplePos x="0" y="0"/>
             <wp:positionH relativeFrom="column">
               <wp:posOffset>2362505</wp:posOffset>
@@ -2443,9 +2463,10 @@
       <w:r>
         <w:rPr>
           <w:noProof/>
+          <w:lang w:eastAsia="es-CO"/>
         </w:rPr>
         <w:drawing>
-          <wp:anchor distT="0" distB="0" distL="114300" distR="114300" simplePos="0" relativeHeight="251658240" behindDoc="1" locked="0" layoutInCell="1" allowOverlap="1" wp14:anchorId="4042EEA7" wp14:editId="73F438D7">
+          <wp:anchor distT="0" distB="0" distL="114300" distR="114300" simplePos="0" relativeHeight="251656192" behindDoc="1" locked="0" layoutInCell="1" allowOverlap="1" wp14:anchorId="4042EEA7" wp14:editId="10D60D59">
             <wp:simplePos x="0" y="0"/>
             <wp:positionH relativeFrom="margin">
               <wp:posOffset>3993591</wp:posOffset>
@@ -2525,9 +2546,10 @@
       <w:r>
         <w:rPr>
           <w:noProof/>
+          <w:lang w:eastAsia="es-CO"/>
         </w:rPr>
         <w:drawing>
-          <wp:anchor distT="0" distB="0" distL="114300" distR="114300" simplePos="0" relativeHeight="251665408" behindDoc="1" locked="0" layoutInCell="1" allowOverlap="1" wp14:anchorId="3025B5D7" wp14:editId="341D2BD0">
+          <wp:anchor distT="0" distB="0" distL="114300" distR="114300" simplePos="0" relativeHeight="251663360" behindDoc="1" locked="0" layoutInCell="1" allowOverlap="1" wp14:anchorId="3025B5D7" wp14:editId="7ECAD28A">
             <wp:simplePos x="0" y="0"/>
             <wp:positionH relativeFrom="margin">
               <wp:posOffset>4193921</wp:posOffset>
@@ -2601,11 +2623,12 @@
       <w:r>
         <w:rPr>
           <w:noProof/>
+          <w:lang w:eastAsia="es-CO"/>
         </w:rPr>
         <mc:AlternateContent>
           <mc:Choice Requires="wps">
             <w:drawing>
-              <wp:anchor distT="0" distB="0" distL="114300" distR="114300" simplePos="0" relativeHeight="251674624" behindDoc="0" locked="0" layoutInCell="1" allowOverlap="1" wp14:anchorId="039A069D" wp14:editId="3F71AFAF">
+              <wp:anchor distT="0" distB="0" distL="114300" distR="114300" simplePos="0" relativeHeight="251672576" behindDoc="0" locked="0" layoutInCell="1" allowOverlap="1" wp14:anchorId="039A069D" wp14:editId="45FBF5B6">
                 <wp:simplePos x="0" y="0"/>
                 <wp:positionH relativeFrom="margin">
                   <wp:posOffset>982345</wp:posOffset>
@@ -2665,7 +2688,7 @@
           </mc:Choice>
           <mc:Fallback>
             <w:pict>
-              <v:shape w14:anchorId="3A6286FD" id="Conector: angular 14" o:spid="_x0000_s1026" type="#_x0000_t34" style="position:absolute;margin-left:77.35pt;margin-top:154.15pt;width:3.6pt;height:114.75pt;z-index:251674624;visibility:visible;mso-wrap-style:square;mso-width-percent:0;mso-height-percent:0;mso-wrap-distance-left:9pt;mso-wrap-distance-top:0;mso-wrap-distance-right:9pt;mso-wrap-distance-bottom:0;mso-position-horizontal:absolute;mso-position-horizontal-relative:margin;mso-position-vertical:absolute;mso-position-vertical-relative:text;mso-width-percent:0;mso-height-percent:0;mso-width-relative:margin;mso-height-relative:margin" o:gfxdata="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" adj="-166831" strokecolor="#4472c4 [3204]" strokeweight="2.25pt">
+              <v:shape w14:anchorId="220CA5C6" id="Conector: angular 14" o:spid="_x0000_s1026" type="#_x0000_t34" style="position:absolute;margin-left:77.35pt;margin-top:154.15pt;width:3.6pt;height:114.75pt;z-index:251672576;visibility:visible;mso-wrap-style:square;mso-width-percent:0;mso-height-percent:0;mso-wrap-distance-left:9pt;mso-wrap-distance-top:0;mso-wrap-distance-right:9pt;mso-wrap-distance-bottom:0;mso-position-horizontal:absolute;mso-position-horizontal-relative:margin;mso-position-vertical:absolute;mso-position-vertical-relative:text;mso-width-percent:0;mso-height-percent:0;mso-width-relative:margin;mso-height-relative:margin" o:gfxdata="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" adj="-166831" strokecolor="#4472c4 [3204]" strokeweight="2.25pt">
                 <v:stroke endarrow="block"/>
                 <w10:wrap anchorx="margin"/>
               </v:shape>
@@ -2676,11 +2699,12 @@
       <w:r>
         <w:rPr>
           <w:noProof/>
+          <w:lang w:eastAsia="es-CO"/>
         </w:rPr>
         <mc:AlternateContent>
           <mc:Choice Requires="wps">
             <w:drawing>
-              <wp:anchor distT="0" distB="0" distL="114300" distR="114300" simplePos="0" relativeHeight="251695104" behindDoc="0" locked="0" layoutInCell="1" allowOverlap="1" wp14:anchorId="6290D8C9" wp14:editId="32A9A516">
+              <wp:anchor distT="0" distB="0" distL="114300" distR="114300" simplePos="0" relativeHeight="251693056" behindDoc="0" locked="0" layoutInCell="1" allowOverlap="1" wp14:anchorId="6290D8C9" wp14:editId="6E0E3170">
                 <wp:simplePos x="0" y="0"/>
                 <wp:positionH relativeFrom="column">
                   <wp:posOffset>-918210</wp:posOffset>
@@ -2741,7 +2765,7 @@
           </mc:Choice>
           <mc:Fallback>
             <w:pict>
-              <v:shape w14:anchorId="6290D8C9" id="_x0000_s1031" type="#_x0000_t202" style="position:absolute;margin-left:-72.3pt;margin-top:313.15pt;width:114pt;height:105pt;z-index:251695104;visibility:visible;mso-wrap-style:square;mso-width-percent:0;mso-height-percent:0;mso-wrap-distance-left:9pt;mso-wrap-distance-top:0;mso-wrap-distance-right:9pt;mso-wrap-distance-bottom:0;mso-position-horizontal:absolute;mso-position-horizontal-relative:text;mso-position-vertical:absolute;mso-position-vertical-relative:text;mso-width-percent:0;mso-height-percent:0;mso-width-relative:margin;mso-height-relative:margin;v-text-anchor:top" o:gfxdata="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" fillcolor="white [3201]" stroked="f" strokeweight=".5pt">
+              <v:shape w14:anchorId="6290D8C9" id="_x0000_s1031" type="#_x0000_t202" style="position:absolute;margin-left:-72.3pt;margin-top:313.15pt;width:114pt;height:105pt;z-index:251693056;visibility:visible;mso-wrap-style:square;mso-width-percent:0;mso-height-percent:0;mso-wrap-distance-left:9pt;mso-wrap-distance-top:0;mso-wrap-distance-right:9pt;mso-wrap-distance-bottom:0;mso-position-horizontal:absolute;mso-position-horizontal-relative:text;mso-position-vertical:absolute;mso-position-vertical-relative:text;mso-width-percent:0;mso-height-percent:0;mso-width-relative:margin;mso-height-relative:margin;v-text-anchor:top" o:gfxdata="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" fillcolor="white [3201]" stroked="f" strokeweight=".5pt">
                 <v:textbox>
                   <w:txbxContent>
                     <w:p>
@@ -2759,11 +2783,12 @@
       <w:r>
         <w:rPr>
           <w:noProof/>
+          <w:lang w:eastAsia="es-CO"/>
         </w:rPr>
         <mc:AlternateContent>
           <mc:Choice Requires="wps">
             <w:drawing>
-              <wp:anchor distT="0" distB="0" distL="114300" distR="114300" simplePos="0" relativeHeight="251709440" behindDoc="0" locked="0" layoutInCell="1" allowOverlap="1" wp14:anchorId="3DF5B815" wp14:editId="07DA12ED">
+              <wp:anchor distT="0" distB="0" distL="114300" distR="114300" simplePos="0" relativeHeight="251707392" behindDoc="0" locked="0" layoutInCell="1" allowOverlap="1" wp14:anchorId="3DF5B815" wp14:editId="318B8C3A">
                 <wp:simplePos x="0" y="0"/>
                 <wp:positionH relativeFrom="column">
                   <wp:posOffset>1832610</wp:posOffset>
@@ -2819,7 +2844,7 @@
           </mc:Choice>
           <mc:Fallback>
             <w:pict>
-              <v:shapetype w14:anchorId="3BB2CF50" id="_x0000_t104" coordsize="21600,21600" o:spt="104" adj="12960,19440,7200" path="ar0@22@3@21,,0@4@21@14@22@1@21@7@21@12@2l@13@2@8,0@11@2wa0@22@3@21@10@2@16@24@14@22@1@21@16@24@14,xewr@14@22@1@21@7@21@16@24nfe">
+              <v:shapetype w14:anchorId="10ECE398" id="_x0000_t104" coordsize="21600,21600" o:spt="104" adj="12960,19440,7200" path="ar0@22@3@21,,0@4@21@14@22@1@21@7@21@12@2l@13@2@8,0@11@2wa0@22@3@21@10@2@16@24@14@22@1@21@16@24@14,xewr@14@22@1@21@7@21@16@24nfe">
                 <v:stroke joinstyle="miter"/>
                 <v:formulas>
                   <v:f eqn="val #0"/>
@@ -2876,7 +2901,7 @@
                 </v:handles>
                 <o:complex v:ext="view"/>
               </v:shapetype>
-              <v:shape id="Flecha: curvada hacia arriba 12" o:spid="_x0000_s1026" type="#_x0000_t104" style="position:absolute;margin-left:144.3pt;margin-top:389.4pt;width:62.75pt;height:26.25pt;rotation:-10760005fd;z-index:251709440;visibility:visible;mso-wrap-style:square;mso-wrap-distance-left:9pt;mso-wrap-distance-top:0;mso-wrap-distance-right:9pt;mso-wrap-distance-bottom:0;mso-position-horizontal:absolute;mso-position-horizontal-relative:text;mso-position-vertical:absolute;mso-position-vertical-relative:text;v-text-anchor:middle" o:gfxdata="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" adj="17082,20470,5400" fillcolor="#4472c4 [3204]" strokecolor="#09101d [484]" strokeweight="1pt"/>
+              <v:shape id="Flecha: curvada hacia arriba 12" o:spid="_x0000_s1026" type="#_x0000_t104" style="position:absolute;margin-left:144.3pt;margin-top:389.4pt;width:62.75pt;height:26.25pt;rotation:-10760005fd;z-index:251707392;visibility:visible;mso-wrap-style:square;mso-wrap-distance-left:9pt;mso-wrap-distance-top:0;mso-wrap-distance-right:9pt;mso-wrap-distance-bottom:0;mso-position-horizontal:absolute;mso-position-horizontal-relative:text;mso-position-vertical:absolute;mso-position-vertical-relative:text;v-text-anchor:middle" o:gfxdata="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" adj="17082,20470,5400" fillcolor="#4472c4 [3204]" strokecolor="#09101d [484]" strokeweight="1pt"/>
             </w:pict>
           </mc:Fallback>
         </mc:AlternateContent>
@@ -2884,11 +2909,12 @@
       <w:r>
         <w:rPr>
           <w:noProof/>
+          <w:lang w:eastAsia="es-CO"/>
         </w:rPr>
         <mc:AlternateContent>
           <mc:Choice Requires="wps">
             <w:drawing>
-              <wp:anchor distT="0" distB="0" distL="114300" distR="114300" simplePos="0" relativeHeight="251708416" behindDoc="0" locked="0" layoutInCell="1" allowOverlap="1" wp14:anchorId="4A2B2562" wp14:editId="219C64F7">
+              <wp:anchor distT="0" distB="0" distL="114300" distR="114300" simplePos="0" relativeHeight="251706368" behindDoc="0" locked="0" layoutInCell="1" allowOverlap="1" wp14:anchorId="4A2B2562" wp14:editId="518F4E55">
                 <wp:simplePos x="0" y="0"/>
                 <wp:positionH relativeFrom="column">
                   <wp:posOffset>1781174</wp:posOffset>
@@ -2944,7 +2970,7 @@
           </mc:Choice>
           <mc:Fallback>
             <w:pict>
-              <v:shape w14:anchorId="3EA4E708" id="Flecha: curvada hacia arriba 12" o:spid="_x0000_s1026" type="#_x0000_t104" style="position:absolute;margin-left:140.25pt;margin-top:464.75pt;width:62.75pt;height:26.25pt;z-index:251708416;visibility:visible;mso-wrap-style:square;mso-wrap-distance-left:9pt;mso-wrap-distance-top:0;mso-wrap-distance-right:9pt;mso-wrap-distance-bottom:0;mso-position-horizontal:absolute;mso-position-horizontal-relative:text;mso-position-vertical:absolute;mso-position-vertical-relative:text;v-text-anchor:middle" o:gfxdata="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" adj="17082,20470,5400" fillcolor="#4472c4 [3204]" strokecolor="#09101d [484]" strokeweight="1pt"/>
+              <v:shape w14:anchorId="5DE86BDE" id="Flecha: curvada hacia arriba 12" o:spid="_x0000_s1026" type="#_x0000_t104" style="position:absolute;margin-left:140.25pt;margin-top:464.75pt;width:62.75pt;height:26.25pt;z-index:251706368;visibility:visible;mso-wrap-style:square;mso-wrap-distance-left:9pt;mso-wrap-distance-top:0;mso-wrap-distance-right:9pt;mso-wrap-distance-bottom:0;mso-position-horizontal:absolute;mso-position-horizontal-relative:text;mso-position-vertical:absolute;mso-position-vertical-relative:text;v-text-anchor:middle" o:gfxdata="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" adj="17082,20470,5400" fillcolor="#4472c4 [3204]" strokecolor="#09101d [484]" strokeweight="1pt"/>
             </w:pict>
           </mc:Fallback>
         </mc:AlternateContent>
@@ -2952,11 +2978,12 @@
       <w:r>
         <w:rPr>
           <w:noProof/>
+          <w:lang w:eastAsia="es-CO"/>
         </w:rPr>
         <mc:AlternateContent>
           <mc:Choice Requires="wps">
             <w:drawing>
-              <wp:anchor distT="0" distB="0" distL="114300" distR="114300" simplePos="0" relativeHeight="251704320" behindDoc="0" locked="0" layoutInCell="1" allowOverlap="1" wp14:anchorId="13E05D5B" wp14:editId="79F290A4">
+              <wp:anchor distT="0" distB="0" distL="114300" distR="114300" simplePos="0" relativeHeight="251702272" behindDoc="0" locked="0" layoutInCell="1" allowOverlap="1" wp14:anchorId="13E05D5B" wp14:editId="01BCF4BD">
                 <wp:simplePos x="0" y="0"/>
                 <wp:positionH relativeFrom="column">
                   <wp:posOffset>1255395</wp:posOffset>
@@ -3012,7 +3039,7 @@
           </mc:Choice>
           <mc:Fallback>
             <w:pict>
-              <v:shape w14:anchorId="3C9AF872" id="Flecha: curvada hacia arriba 12" o:spid="_x0000_s1026" type="#_x0000_t104" style="position:absolute;margin-left:98.85pt;margin-top:234.35pt;width:62.75pt;height:26.25pt;z-index:251704320;visibility:visible;mso-wrap-style:square;mso-wrap-distance-left:9pt;mso-wrap-distance-top:0;mso-wrap-distance-right:9pt;mso-wrap-distance-bottom:0;mso-position-horizontal:absolute;mso-position-horizontal-relative:text;mso-position-vertical:absolute;mso-position-vertical-relative:text;v-text-anchor:middle" o:gfxdata="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" adj="17082,20470,5400" fillcolor="#4472c4 [3204]" strokecolor="#09101d [484]" strokeweight="1pt"/>
+              <v:shape w14:anchorId="6A5B5908" id="Flecha: curvada hacia arriba 12" o:spid="_x0000_s1026" type="#_x0000_t104" style="position:absolute;margin-left:98.85pt;margin-top:234.35pt;width:62.75pt;height:26.25pt;z-index:251702272;visibility:visible;mso-wrap-style:square;mso-wrap-distance-left:9pt;mso-wrap-distance-top:0;mso-wrap-distance-right:9pt;mso-wrap-distance-bottom:0;mso-position-horizontal:absolute;mso-position-horizontal-relative:text;mso-position-vertical:absolute;mso-position-vertical-relative:text;v-text-anchor:middle" o:gfxdata="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" adj="17082,20470,5400" fillcolor="#4472c4 [3204]" strokecolor="#09101d [484]" strokeweight="1pt"/>
             </w:pict>
           </mc:Fallback>
         </mc:AlternateContent>
@@ -3020,11 +3047,12 @@
       <w:r>
         <w:rPr>
           <w:noProof/>
+          <w:lang w:eastAsia="es-CO"/>
         </w:rPr>
         <mc:AlternateContent>
           <mc:Choice Requires="wps">
             <w:drawing>
-              <wp:anchor distT="0" distB="0" distL="114300" distR="114300" simplePos="0" relativeHeight="251706368" behindDoc="0" locked="0" layoutInCell="1" allowOverlap="1" wp14:anchorId="2BC06010" wp14:editId="38E0D305">
+              <wp:anchor distT="0" distB="0" distL="114300" distR="114300" simplePos="0" relativeHeight="251704320" behindDoc="0" locked="0" layoutInCell="1" allowOverlap="1" wp14:anchorId="2BC06010" wp14:editId="4905B2AD">
                 <wp:simplePos x="0" y="0"/>
                 <wp:positionH relativeFrom="column">
                   <wp:posOffset>1307465</wp:posOffset>
@@ -3080,7 +3108,7 @@
           </mc:Choice>
           <mc:Fallback>
             <w:pict>
-              <v:shape w14:anchorId="3C6A6E28" id="Flecha: curvada hacia arriba 12" o:spid="_x0000_s1026" type="#_x0000_t104" style="position:absolute;margin-left:102.95pt;margin-top:157.5pt;width:62.75pt;height:26.25pt;rotation:-10760005fd;z-index:251706368;visibility:visible;mso-wrap-style:square;mso-wrap-distance-left:9pt;mso-wrap-distance-top:0;mso-wrap-distance-right:9pt;mso-wrap-distance-bottom:0;mso-position-horizontal:absolute;mso-position-horizontal-relative:text;mso-position-vertical:absolute;mso-position-vertical-relative:text;v-text-anchor:middle" o:gfxdata="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" adj="17082,20470,5400" fillcolor="#4472c4 [3204]" strokecolor="#09101d [484]" strokeweight="1pt"/>
+              <v:shape w14:anchorId="437673C0" id="Flecha: curvada hacia arriba 12" o:spid="_x0000_s1026" type="#_x0000_t104" style="position:absolute;margin-left:102.95pt;margin-top:157.5pt;width:62.75pt;height:26.25pt;rotation:-10760005fd;z-index:251704320;visibility:visible;mso-wrap-style:square;mso-wrap-distance-left:9pt;mso-wrap-distance-top:0;mso-wrap-distance-right:9pt;mso-wrap-distance-bottom:0;mso-position-horizontal:absolute;mso-position-horizontal-relative:text;mso-position-vertical:absolute;mso-position-vertical-relative:text;v-text-anchor:middle" o:gfxdata="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" adj="17082,20470,5400" fillcolor="#4472c4 [3204]" strokecolor="#09101d [484]" strokeweight="1pt"/>
             </w:pict>
           </mc:Fallback>
         </mc:AlternateContent>
@@ -3088,11 +3116,12 @@
       <w:r>
         <w:rPr>
           <w:noProof/>
+          <w:lang w:eastAsia="es-CO"/>
         </w:rPr>
         <mc:AlternateContent>
           <mc:Choice Requires="wps">
             <w:drawing>
-              <wp:anchor distT="0" distB="0" distL="114300" distR="114300" simplePos="0" relativeHeight="251703296" behindDoc="0" locked="0" layoutInCell="1" allowOverlap="1" wp14:anchorId="445B4E67" wp14:editId="39B9F006">
+              <wp:anchor distT="0" distB="0" distL="114300" distR="114300" simplePos="0" relativeHeight="251701248" behindDoc="0" locked="0" layoutInCell="1" allowOverlap="1" wp14:anchorId="445B4E67" wp14:editId="7AA483A5">
                 <wp:simplePos x="0" y="0"/>
                 <wp:positionH relativeFrom="column">
                   <wp:posOffset>2624455</wp:posOffset>
@@ -3147,7 +3176,7 @@
           </mc:Choice>
           <mc:Fallback>
             <w:pict>
-              <v:shape w14:anchorId="356B92C4" id="Conector: angular 11" o:spid="_x0000_s1026" type="#_x0000_t34" style="position:absolute;margin-left:206.65pt;margin-top:125.6pt;width:55.5pt;height:45pt;flip:x y;z-index:251703296;visibility:visible;mso-wrap-style:square;mso-width-percent:0;mso-height-percent:0;mso-wrap-distance-left:9pt;mso-wrap-distance-top:0;mso-wrap-distance-right:9pt;mso-wrap-distance-bottom:0;mso-position-horizontal:absolute;mso-position-horizontal-relative:text;mso-position-vertical:absolute;mso-position-vertical-relative:text;mso-width-percent:0;mso-height-percent:0;mso-width-relative:margin;mso-height-relative:margin" o:gfxdata="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" strokecolor="#70ad47 [3209]" strokeweight="1pt"/>
+              <v:shape w14:anchorId="717B0424" id="Conector: angular 11" o:spid="_x0000_s1026" type="#_x0000_t34" style="position:absolute;margin-left:206.65pt;margin-top:125.6pt;width:55.5pt;height:45pt;flip:x y;z-index:251701248;visibility:visible;mso-wrap-style:square;mso-width-percent:0;mso-height-percent:0;mso-wrap-distance-left:9pt;mso-wrap-distance-top:0;mso-wrap-distance-right:9pt;mso-wrap-distance-bottom:0;mso-position-horizontal:absolute;mso-position-horizontal-relative:text;mso-position-vertical:absolute;mso-position-vertical-relative:text;mso-width-percent:0;mso-height-percent:0;mso-width-relative:margin;mso-height-relative:margin" o:gfxdata="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" strokecolor="#70ad47 [3209]" strokeweight="1pt"/>
             </w:pict>
           </mc:Fallback>
         </mc:AlternateContent>
@@ -3155,11 +3184,12 @@
       <w:r>
         <w:rPr>
           <w:noProof/>
+          <w:lang w:eastAsia="es-CO"/>
         </w:rPr>
         <mc:AlternateContent>
           <mc:Choice Requires="wps">
             <w:drawing>
-              <wp:anchor distT="0" distB="0" distL="114300" distR="114300" simplePos="0" relativeHeight="251702272" behindDoc="0" locked="0" layoutInCell="1" allowOverlap="1" wp14:anchorId="1E382D05" wp14:editId="2D39FB8F">
+              <wp:anchor distT="0" distB="0" distL="114300" distR="114300" simplePos="0" relativeHeight="251700224" behindDoc="0" locked="0" layoutInCell="1" allowOverlap="1" wp14:anchorId="1E382D05" wp14:editId="145B37E5">
                 <wp:simplePos x="0" y="0"/>
                 <wp:positionH relativeFrom="column">
                   <wp:posOffset>1546995</wp:posOffset>
@@ -3208,7 +3238,7 @@
           </mc:Choice>
           <mc:Fallback>
             <w:pict>
-              <v:shape w14:anchorId="33FC0C66" id="Conector: angular 10" o:spid="_x0000_s1026" type="#_x0000_t34" style="position:absolute;margin-left:121.8pt;margin-top:37.9pt;width:97.5pt;height:157.5pt;flip:x y;z-index:251702272;visibility:visible;mso-wrap-style:square;mso-wrap-distance-left:9pt;mso-wrap-distance-top:0;mso-wrap-distance-right:9pt;mso-wrap-distance-bottom:0;mso-position-horizontal:absolute;mso-position-horizontal-relative:text;mso-position-vertical:absolute;mso-position-vertical-relative:text" o:gfxdata="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" strokecolor="#ed7d31 [3205]" strokeweight=".5pt"/>
+              <v:shape w14:anchorId="5629307A" id="Conector: angular 10" o:spid="_x0000_s1026" type="#_x0000_t34" style="position:absolute;margin-left:121.8pt;margin-top:37.9pt;width:97.5pt;height:157.5pt;flip:x y;z-index:251700224;visibility:visible;mso-wrap-style:square;mso-wrap-distance-left:9pt;mso-wrap-distance-top:0;mso-wrap-distance-right:9pt;mso-wrap-distance-bottom:0;mso-position-horizontal:absolute;mso-position-horizontal-relative:text;mso-position-vertical:absolute;mso-position-vertical-relative:text" o:gfxdata="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" strokecolor="#ed7d31 [3205]" strokeweight=".5pt"/>
             </w:pict>
           </mc:Fallback>
         </mc:AlternateContent>
@@ -3216,11 +3246,12 @@
       <w:r>
         <w:rPr>
           <w:noProof/>
+          <w:lang w:eastAsia="es-CO"/>
         </w:rPr>
         <mc:AlternateContent>
           <mc:Choice Requires="wps">
             <w:drawing>
-              <wp:anchor distT="0" distB="0" distL="114300" distR="114300" simplePos="0" relativeHeight="251711488" behindDoc="0" locked="0" layoutInCell="1" allowOverlap="1" wp14:anchorId="5789AB48" wp14:editId="24746D93">
+              <wp:anchor distT="0" distB="0" distL="114300" distR="114300" simplePos="0" relativeHeight="251709440" behindDoc="0" locked="0" layoutInCell="1" allowOverlap="1" wp14:anchorId="5789AB48" wp14:editId="0A7C15D9">
                 <wp:simplePos x="0" y="0"/>
                 <wp:positionH relativeFrom="column">
                   <wp:posOffset>4284980</wp:posOffset>
@@ -3279,7 +3310,7 @@
           </mc:Choice>
           <mc:Fallback>
             <w:pict>
-              <v:shape w14:anchorId="5789AB48" id="_x0000_s1032" type="#_x0000_t202" style="position:absolute;margin-left:337.4pt;margin-top:221.5pt;width:162pt;height:25.65pt;z-index:251711488;visibility:visible;mso-wrap-style:square;mso-width-percent:0;mso-height-percent:0;mso-wrap-distance-left:9pt;mso-wrap-distance-top:0;mso-wrap-distance-right:9pt;mso-wrap-distance-bottom:0;mso-position-horizontal:absolute;mso-position-horizontal-relative:text;mso-position-vertical:absolute;mso-position-vertical-relative:text;mso-width-percent:0;mso-height-percent:0;mso-width-relative:margin;mso-height-relative:margin;v-text-anchor:top" o:gfxdata="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" filled="f" stroked="f" strokeweight=".5pt">
+              <v:shape w14:anchorId="5789AB48" id="_x0000_s1032" type="#_x0000_t202" style="position:absolute;margin-left:337.4pt;margin-top:221.5pt;width:162pt;height:25.65pt;z-index:251709440;visibility:visible;mso-wrap-style:square;mso-width-percent:0;mso-height-percent:0;mso-wrap-distance-left:9pt;mso-wrap-distance-top:0;mso-wrap-distance-right:9pt;mso-wrap-distance-bottom:0;mso-position-horizontal:absolute;mso-position-horizontal-relative:text;mso-position-vertical:absolute;mso-position-vertical-relative:text;mso-width-percent:0;mso-height-percent:0;mso-width-relative:margin;mso-height-relative:margin;v-text-anchor:top" o:gfxdata="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" filled="f" stroked="f" strokeweight=".5pt">
                 <v:textbox>
                   <w:txbxContent>
                     <w:p>
@@ -3300,9 +3331,13 @@
     </w:p>
     <w:p>
       <w:r>
+        <w:rPr>
+          <w:noProof/>
+          <w:lang w:eastAsia="es-CO"/>
+        </w:rPr>
         <w:lastRenderedPageBreak/>
         <w:drawing>
-          <wp:inline distT="0" distB="0" distL="0" distR="0" wp14:anchorId="0809468D" wp14:editId="5808BA86">
+          <wp:inline distT="0" distB="0" distL="0" distR="0" wp14:anchorId="0809468D" wp14:editId="555EEE83">
             <wp:extent cx="5612130" cy="3789045"/>
             <wp:effectExtent l="0" t="0" r="7620" b="1905"/>
             <wp:docPr id="710279369" name="Imagen 1" descr="Diagrama&#10;&#10;Descripción generada automáticamente"/>
@@ -3339,9 +3374,198 @@
       </w:r>
     </w:p>
     <w:p>
-      <w:r>
+      <w:pPr>
+        <w:pStyle w:val="NormalWeb"/>
+        <w:jc w:val="both"/>
+        <w:rPr>
+          <w:rFonts w:ascii="Arial" w:hAnsi="Arial" w:cs="Arial"/>
+          <w:sz w:val="22"/>
+          <w:szCs w:val="22"/>
+        </w:rPr>
+      </w:pPr>
+      <w:r>
+        <w:rPr>
+          <w:rFonts w:ascii="Arial" w:hAnsi="Arial" w:cs="Arial"/>
+          <w:sz w:val="22"/>
+          <w:szCs w:val="22"/>
+        </w:rPr>
+        <w:t xml:space="preserve">El diagrama de flujo describe el proceso que inicia en un dispositivo ESP32, el cual está programado para conectarse a un servidor. Este dispositivo gestiona la posición en grados de un servomotor y controla los </w:t>
+      </w:r>
+      <w:proofErr w:type="spellStart"/>
+      <w:r>
+        <w:rPr>
+          <w:rFonts w:ascii="Arial" w:hAnsi="Arial" w:cs="Arial"/>
+          <w:sz w:val="22"/>
+          <w:szCs w:val="22"/>
+        </w:rPr>
+        <w:t>LEDs</w:t>
+      </w:r>
+      <w:proofErr w:type="spellEnd"/>
+      <w:r>
+        <w:rPr>
+          <w:rFonts w:ascii="Arial" w:hAnsi="Arial" w:cs="Arial"/>
+          <w:sz w:val="22"/>
+          <w:szCs w:val="22"/>
+        </w:rPr>
+        <w:t xml:space="preserve"> de estado. Al conectarse a la red </w:t>
+      </w:r>
+      <w:proofErr w:type="spellStart"/>
+      <w:r>
+        <w:rPr>
+          <w:rFonts w:ascii="Arial" w:hAnsi="Arial" w:cs="Arial"/>
+          <w:sz w:val="22"/>
+          <w:szCs w:val="22"/>
+        </w:rPr>
+        <w:t>Wi</w:t>
+      </w:r>
+      <w:proofErr w:type="spellEnd"/>
+      <w:r>
+        <w:rPr>
+          <w:rFonts w:ascii="Arial" w:hAnsi="Arial" w:cs="Arial"/>
+          <w:sz w:val="22"/>
+          <w:szCs w:val="22"/>
+        </w:rPr>
+        <w:t xml:space="preserve">-Fi, el ESP32 accede a un archivo llamado esp32.php ubicado en el </w:t>
+      </w:r>
+      <w:proofErr w:type="spellStart"/>
+      <w:r>
+        <w:rPr>
+          <w:rFonts w:ascii="Arial" w:hAnsi="Arial" w:cs="Arial"/>
+          <w:sz w:val="22"/>
+          <w:szCs w:val="22"/>
+        </w:rPr>
+        <w:t>localhost</w:t>
+      </w:r>
+      <w:proofErr w:type="spellEnd"/>
+      <w:r>
+        <w:rPr>
+          <w:rFonts w:ascii="Arial" w:hAnsi="Arial" w:cs="Arial"/>
+          <w:sz w:val="22"/>
+          <w:szCs w:val="22"/>
+        </w:rPr>
+        <w:t>.</w:t>
+      </w:r>
+    </w:p>
+    <w:p>
+      <w:pPr>
+        <w:pStyle w:val="NormalWeb"/>
+        <w:jc w:val="both"/>
+        <w:rPr>
+          <w:rFonts w:ascii="Arial" w:hAnsi="Arial" w:cs="Arial"/>
+          <w:sz w:val="22"/>
+          <w:szCs w:val="22"/>
+        </w:rPr>
+      </w:pPr>
+      <w:r>
+        <w:rPr>
+          <w:rFonts w:ascii="Arial" w:hAnsi="Arial" w:cs="Arial"/>
+          <w:sz w:val="22"/>
+          <w:szCs w:val="22"/>
+        </w:rPr>
+        <w:t xml:space="preserve">Este archivo se encarga de consultar la base de datos </w:t>
+      </w:r>
+      <w:proofErr w:type="spellStart"/>
+      <w:r>
+        <w:rPr>
+          <w:rFonts w:ascii="Arial" w:hAnsi="Arial" w:cs="Arial"/>
+          <w:sz w:val="22"/>
+          <w:szCs w:val="22"/>
+        </w:rPr>
+        <w:t>MySQL</w:t>
+      </w:r>
+      <w:proofErr w:type="spellEnd"/>
+      <w:r>
+        <w:rPr>
+          <w:rFonts w:ascii="Arial" w:hAnsi="Arial" w:cs="Arial"/>
+          <w:sz w:val="22"/>
+          <w:szCs w:val="22"/>
+        </w:rPr>
+        <w:t xml:space="preserve"> para determinar el estado actual de cada servomotor. A través de esta consulta, el archivo devuelve información sobre el estado en el que se encuentran o deberían estar los componentes. Además, el archivo puede actualizar la base de datos </w:t>
+      </w:r>
+      <w:proofErr w:type="spellStart"/>
+      <w:r>
+        <w:rPr>
+          <w:rFonts w:ascii="Arial" w:hAnsi="Arial" w:cs="Arial"/>
+          <w:sz w:val="22"/>
+          <w:szCs w:val="22"/>
+        </w:rPr>
+        <w:t>MySQL</w:t>
+      </w:r>
+      <w:proofErr w:type="spellEnd"/>
+      <w:r>
+        <w:rPr>
+          <w:rFonts w:ascii="Arial" w:hAnsi="Arial" w:cs="Arial"/>
+          <w:sz w:val="22"/>
+          <w:szCs w:val="22"/>
+        </w:rPr>
+        <w:t xml:space="preserve"> para cambiar el estado de los servomotores según sea necesario.</w:t>
+      </w:r>
+    </w:p>
+    <w:p>
+      <w:pPr>
+        <w:pStyle w:val="NormalWeb"/>
+        <w:jc w:val="both"/>
+        <w:rPr>
+          <w:rFonts w:ascii="Arial" w:hAnsi="Arial" w:cs="Arial"/>
+          <w:sz w:val="22"/>
+          <w:szCs w:val="22"/>
+        </w:rPr>
+      </w:pPr>
+      <w:r>
+        <w:rPr>
+          <w:rFonts w:ascii="Arial" w:hAnsi="Arial" w:cs="Arial"/>
+          <w:sz w:val="22"/>
+          <w:szCs w:val="22"/>
+        </w:rPr>
+        <w:t xml:space="preserve">Una vez que </w:t>
+      </w:r>
+      <w:proofErr w:type="spellStart"/>
+      <w:r>
+        <w:rPr>
+          <w:rFonts w:ascii="Arial" w:hAnsi="Arial" w:cs="Arial"/>
+          <w:sz w:val="22"/>
+          <w:szCs w:val="22"/>
+        </w:rPr>
+        <w:t>MySQL</w:t>
+      </w:r>
+      <w:proofErr w:type="spellEnd"/>
+      <w:r>
+        <w:rPr>
+          <w:rFonts w:ascii="Arial" w:hAnsi="Arial" w:cs="Arial"/>
+          <w:sz w:val="22"/>
+          <w:szCs w:val="22"/>
+        </w:rPr>
+        <w:t xml:space="preserve"> proporciona esta información al archivo PHP, este se comunica de nuevo con el ESP32 a través de </w:t>
+      </w:r>
+      <w:proofErr w:type="spellStart"/>
+      <w:r>
+        <w:rPr>
+          <w:rFonts w:ascii="Arial" w:hAnsi="Arial" w:cs="Arial"/>
+          <w:sz w:val="22"/>
+          <w:szCs w:val="22"/>
+        </w:rPr>
+        <w:t>Wi</w:t>
+      </w:r>
+      <w:proofErr w:type="spellEnd"/>
+      <w:r>
+        <w:rPr>
+          <w:rFonts w:ascii="Arial" w:hAnsi="Arial" w:cs="Arial"/>
+          <w:sz w:val="22"/>
+          <w:szCs w:val="22"/>
+        </w:rPr>
+        <w:t>-Fi. El ESP32, al recibir la información sobre el estado de los servomotores, verifica y ejecuta las acciones necesarias para asegurar que los componentes funcionen según lo esperado.</w:t>
+      </w:r>
+    </w:p>
+    <w:p/>
+    <w:p>
+      <w:r>
+        <w:rPr>
+          <w:noProof/>
+          <w:lang w:eastAsia="es-CO"/>
+        </w:rPr>
+        <w:lastRenderedPageBreak/>
         <w:drawing>
-          <wp:inline distT="0" distB="0" distL="0" distR="0" wp14:anchorId="63AFB1BF" wp14:editId="5324347A">
+          <wp:inline distT="0" distB="0" distL="0" distR="0" wp14:anchorId="63AFB1BF" wp14:editId="35F0F8C6">
             <wp:extent cx="5612130" cy="3989070"/>
             <wp:effectExtent l="0" t="0" r="7620" b="0"/>
             <wp:docPr id="387390489" name="Imagen 1" descr="Diagrama&#10;&#10;Descripción generada automáticamente"/>
@@ -3378,7 +3602,2612 @@
       </w:r>
     </w:p>
     <w:p/>
+    <w:p>
+      <w:pPr>
+        <w:pStyle w:val="Ttulo1"/>
+      </w:pPr>
+      <w:r>
+        <w:rPr>
+          <w:rStyle w:val="Textoennegrita"/>
+        </w:rPr>
+        <w:t>Software Necesario y Configuración</w:t>
+      </w:r>
+    </w:p>
+    <w:p>
+      <w:pPr>
+        <w:pStyle w:val="NormalWeb"/>
+        <w:jc w:val="both"/>
+        <w:rPr>
+          <w:rFonts w:ascii="Arial" w:hAnsi="Arial" w:cs="Arial"/>
+          <w:sz w:val="22"/>
+          <w:szCs w:val="22"/>
+        </w:rPr>
+      </w:pPr>
+      <w:r>
+        <w:rPr>
+          <w:rFonts w:ascii="Arial" w:hAnsi="Arial" w:cs="Arial"/>
+          <w:sz w:val="22"/>
+          <w:szCs w:val="22"/>
+        </w:rPr>
+        <w:t xml:space="preserve">Para este proyecto, he optado por utilizar </w:t>
+      </w:r>
+      <w:r>
+        <w:rPr>
+          <w:rStyle w:val="Textoennegrita"/>
+          <w:rFonts w:ascii="Arial" w:hAnsi="Arial" w:cs="Arial"/>
+          <w:sz w:val="22"/>
+          <w:szCs w:val="22"/>
+        </w:rPr>
+        <w:t>XAMPP</w:t>
+      </w:r>
+      <w:r>
+        <w:rPr>
+          <w:rFonts w:ascii="Arial" w:hAnsi="Arial" w:cs="Arial"/>
+          <w:sz w:val="22"/>
+          <w:szCs w:val="22"/>
+        </w:rPr>
+        <w:t xml:space="preserve"> en su versión 8.2.12 de </w:t>
+      </w:r>
+      <w:r>
+        <w:rPr>
+          <w:rStyle w:val="Textoennegrita"/>
+          <w:rFonts w:ascii="Arial" w:hAnsi="Arial" w:cs="Arial"/>
+          <w:sz w:val="22"/>
+          <w:szCs w:val="22"/>
+        </w:rPr>
+        <w:t xml:space="preserve">Apache </w:t>
+      </w:r>
+      <w:proofErr w:type="spellStart"/>
+      <w:r>
+        <w:rPr>
+          <w:rStyle w:val="Textoennegrita"/>
+          <w:rFonts w:ascii="Arial" w:hAnsi="Arial" w:cs="Arial"/>
+          <w:sz w:val="22"/>
+          <w:szCs w:val="22"/>
+        </w:rPr>
+        <w:t>Friends</w:t>
+      </w:r>
+      <w:proofErr w:type="spellEnd"/>
+      <w:r>
+        <w:rPr>
+          <w:rFonts w:ascii="Arial" w:hAnsi="Arial" w:cs="Arial"/>
+          <w:sz w:val="22"/>
+          <w:szCs w:val="22"/>
+        </w:rPr>
+        <w:t xml:space="preserve">. Este software es una herramienta sencilla y eficaz para gestionar servidores web y bases de datos, lo que lo convierte en una excelente opción para el desarrollo de aplicaciones web. Aunque existen otras alternativas como </w:t>
+      </w:r>
+      <w:r>
+        <w:rPr>
+          <w:rStyle w:val="Textoennegrita"/>
+          <w:rFonts w:ascii="Arial" w:hAnsi="Arial" w:cs="Arial"/>
+          <w:sz w:val="22"/>
+          <w:szCs w:val="22"/>
+        </w:rPr>
+        <w:t>WAMP</w:t>
+      </w:r>
+      <w:r>
+        <w:rPr>
+          <w:rFonts w:ascii="Arial" w:hAnsi="Arial" w:cs="Arial"/>
+          <w:sz w:val="22"/>
+          <w:szCs w:val="22"/>
+        </w:rPr>
+        <w:t xml:space="preserve">, ambas soluciones cumplen funciones similares; sin embargo, </w:t>
+      </w:r>
+      <w:r>
+        <w:rPr>
+          <w:rStyle w:val="Textoennegrita"/>
+          <w:rFonts w:ascii="Arial" w:hAnsi="Arial" w:cs="Arial"/>
+          <w:sz w:val="22"/>
+          <w:szCs w:val="22"/>
+        </w:rPr>
+        <w:t>XAMPP</w:t>
+      </w:r>
+      <w:r>
+        <w:rPr>
+          <w:rFonts w:ascii="Arial" w:hAnsi="Arial" w:cs="Arial"/>
+          <w:sz w:val="22"/>
+          <w:szCs w:val="22"/>
+        </w:rPr>
+        <w:t xml:space="preserve"> destaca por su simplicidad de configuración, especialmente cuando se trabaja con dispositivos móviles o dispositivos </w:t>
+      </w:r>
+      <w:proofErr w:type="spellStart"/>
+      <w:r>
+        <w:rPr>
+          <w:rFonts w:ascii="Arial" w:hAnsi="Arial" w:cs="Arial"/>
+          <w:sz w:val="22"/>
+          <w:szCs w:val="22"/>
+        </w:rPr>
+        <w:t>IoT</w:t>
+      </w:r>
+      <w:proofErr w:type="spellEnd"/>
+      <w:r>
+        <w:rPr>
+          <w:rFonts w:ascii="Arial" w:hAnsi="Arial" w:cs="Arial"/>
+          <w:sz w:val="22"/>
+          <w:szCs w:val="22"/>
+        </w:rPr>
+        <w:t>.</w:t>
+      </w:r>
+    </w:p>
+    <w:p>
+      <w:pPr>
+        <w:pStyle w:val="NormalWeb"/>
+        <w:jc w:val="both"/>
+        <w:rPr>
+          <w:rFonts w:ascii="Arial" w:hAnsi="Arial" w:cs="Arial"/>
+          <w:sz w:val="22"/>
+          <w:szCs w:val="22"/>
+        </w:rPr>
+      </w:pPr>
+      <w:r>
+        <w:rPr>
+          <w:rFonts w:ascii="Arial" w:hAnsi="Arial" w:cs="Arial"/>
+          <w:sz w:val="22"/>
+          <w:szCs w:val="22"/>
+        </w:rPr>
+        <w:t xml:space="preserve">Una de las principales razones por las que he elegido </w:t>
+      </w:r>
+      <w:r>
+        <w:rPr>
+          <w:rStyle w:val="Textoennegrita"/>
+          <w:rFonts w:ascii="Arial" w:hAnsi="Arial" w:cs="Arial"/>
+          <w:sz w:val="22"/>
+          <w:szCs w:val="22"/>
+        </w:rPr>
+        <w:t>XAMPP</w:t>
+      </w:r>
+      <w:r>
+        <w:rPr>
+          <w:rFonts w:ascii="Arial" w:hAnsi="Arial" w:cs="Arial"/>
+          <w:sz w:val="22"/>
+          <w:szCs w:val="22"/>
+        </w:rPr>
+        <w:t xml:space="preserve"> es su facilidad al momento de configurar entornos de desarrollo en los que se necesite que dispositivos externos, como teléfonos móviles o sistemas </w:t>
+      </w:r>
+      <w:proofErr w:type="spellStart"/>
+      <w:r>
+        <w:rPr>
+          <w:rFonts w:ascii="Arial" w:hAnsi="Arial" w:cs="Arial"/>
+          <w:sz w:val="22"/>
+          <w:szCs w:val="22"/>
+        </w:rPr>
+        <w:t>IoT</w:t>
+      </w:r>
+      <w:proofErr w:type="spellEnd"/>
+      <w:r>
+        <w:rPr>
+          <w:rFonts w:ascii="Arial" w:hAnsi="Arial" w:cs="Arial"/>
+          <w:sz w:val="22"/>
+          <w:szCs w:val="22"/>
+        </w:rPr>
+        <w:t xml:space="preserve">, puedan interactuar con el servidor web sin complicaciones. Al probar ambos entornos, </w:t>
+      </w:r>
+      <w:r>
+        <w:rPr>
+          <w:rStyle w:val="Textoennegrita"/>
+          <w:rFonts w:ascii="Arial" w:hAnsi="Arial" w:cs="Arial"/>
+          <w:sz w:val="22"/>
+          <w:szCs w:val="22"/>
+        </w:rPr>
+        <w:t>WAMP</w:t>
+      </w:r>
+      <w:r>
+        <w:rPr>
+          <w:rFonts w:ascii="Arial" w:hAnsi="Arial" w:cs="Arial"/>
+          <w:sz w:val="22"/>
+          <w:szCs w:val="22"/>
+        </w:rPr>
+        <w:t xml:space="preserve"> requiere una configuración más compleja y prolongada para lograr lo mismo, lo que hace que </w:t>
+      </w:r>
+      <w:r>
+        <w:rPr>
+          <w:rStyle w:val="Textoennegrita"/>
+          <w:rFonts w:ascii="Arial" w:hAnsi="Arial" w:cs="Arial"/>
+          <w:sz w:val="22"/>
+          <w:szCs w:val="22"/>
+        </w:rPr>
+        <w:t>XAMPP</w:t>
+      </w:r>
+      <w:r>
+        <w:rPr>
+          <w:rFonts w:ascii="Arial" w:hAnsi="Arial" w:cs="Arial"/>
+          <w:sz w:val="22"/>
+          <w:szCs w:val="22"/>
+        </w:rPr>
+        <w:t xml:space="preserve"> sea una opción más eficiente para este tipo de proyectos.</w:t>
+      </w:r>
+    </w:p>
+    <w:p>
+      <w:pPr>
+        <w:pStyle w:val="NormalWeb"/>
+        <w:jc w:val="both"/>
+        <w:rPr>
+          <w:rFonts w:ascii="Arial" w:hAnsi="Arial" w:cs="Arial"/>
+          <w:sz w:val="22"/>
+          <w:szCs w:val="22"/>
+        </w:rPr>
+      </w:pPr>
+      <w:r>
+        <w:rPr>
+          <w:rFonts w:ascii="Arial" w:hAnsi="Arial" w:cs="Arial"/>
+          <w:sz w:val="22"/>
+          <w:szCs w:val="22"/>
+        </w:rPr>
+        <w:t xml:space="preserve">La idea a largo plazo es que este proyecto no se limite a un entorno local. En el futuro, se planea que el </w:t>
+      </w:r>
+      <w:r>
+        <w:rPr>
+          <w:rStyle w:val="Textoennegrita"/>
+          <w:rFonts w:ascii="Arial" w:hAnsi="Arial" w:cs="Arial"/>
+          <w:sz w:val="22"/>
+          <w:szCs w:val="22"/>
+        </w:rPr>
+        <w:t>ESP32</w:t>
+      </w:r>
+      <w:r>
+        <w:rPr>
+          <w:rFonts w:ascii="Arial" w:hAnsi="Arial" w:cs="Arial"/>
+          <w:sz w:val="22"/>
+          <w:szCs w:val="22"/>
+        </w:rPr>
+        <w:t xml:space="preserve"> pueda conectarse a un servidor en la nube con </w:t>
+      </w:r>
+      <w:proofErr w:type="spellStart"/>
+      <w:r>
+        <w:rPr>
+          <w:rStyle w:val="Textoennegrita"/>
+          <w:rFonts w:ascii="Arial" w:hAnsi="Arial" w:cs="Arial"/>
+          <w:sz w:val="22"/>
+          <w:szCs w:val="22"/>
+        </w:rPr>
+        <w:t>MySQL</w:t>
+      </w:r>
+      <w:proofErr w:type="spellEnd"/>
+      <w:r>
+        <w:rPr>
+          <w:rFonts w:ascii="Arial" w:hAnsi="Arial" w:cs="Arial"/>
+          <w:sz w:val="22"/>
+          <w:szCs w:val="22"/>
+        </w:rPr>
+        <w:t xml:space="preserve"> e interactuar con los documentos alojados en dicho servidor. De esta manera, la página web reflejará los cambios realizados en la base de datos, y una aplicación móvil también podrá visualizar y controlar los cambios, permitiendo una interacción total con el </w:t>
+      </w:r>
+      <w:r>
+        <w:rPr>
+          <w:rStyle w:val="Textoennegrita"/>
+          <w:rFonts w:ascii="Arial" w:hAnsi="Arial" w:cs="Arial"/>
+          <w:sz w:val="22"/>
+          <w:szCs w:val="22"/>
+        </w:rPr>
+        <w:t>ESP32</w:t>
+      </w:r>
+      <w:r>
+        <w:rPr>
+          <w:rFonts w:ascii="Arial" w:hAnsi="Arial" w:cs="Arial"/>
+          <w:sz w:val="22"/>
+          <w:szCs w:val="22"/>
+        </w:rPr>
+        <w:t xml:space="preserve"> desde cualquier lugar. Inicialmente, el proyecto comenzará con el encendido y apagado de un </w:t>
+      </w:r>
+      <w:r>
+        <w:rPr>
+          <w:rStyle w:val="Textoennegrita"/>
+          <w:rFonts w:ascii="Arial" w:hAnsi="Arial" w:cs="Arial"/>
+          <w:sz w:val="22"/>
+          <w:szCs w:val="22"/>
+        </w:rPr>
+        <w:t>LED</w:t>
+      </w:r>
+      <w:r>
+        <w:rPr>
+          <w:rFonts w:ascii="Arial" w:hAnsi="Arial" w:cs="Arial"/>
+          <w:sz w:val="22"/>
+          <w:szCs w:val="22"/>
+        </w:rPr>
+        <w:t xml:space="preserve">, pero más </w:t>
+      </w:r>
+      <w:r>
+        <w:rPr>
+          <w:rFonts w:ascii="Arial" w:hAnsi="Arial" w:cs="Arial"/>
+          <w:sz w:val="22"/>
+          <w:szCs w:val="22"/>
+        </w:rPr>
+        <w:lastRenderedPageBreak/>
+        <w:t xml:space="preserve">adelante se cambiará este por un </w:t>
+      </w:r>
+      <w:r>
+        <w:rPr>
+          <w:rStyle w:val="Textoennegrita"/>
+          <w:rFonts w:ascii="Arial" w:hAnsi="Arial" w:cs="Arial"/>
+          <w:sz w:val="22"/>
+          <w:szCs w:val="22"/>
+        </w:rPr>
+        <w:t>servomotor</w:t>
+      </w:r>
+      <w:r>
+        <w:rPr>
+          <w:rFonts w:ascii="Arial" w:hAnsi="Arial" w:cs="Arial"/>
+          <w:sz w:val="22"/>
+          <w:szCs w:val="22"/>
+        </w:rPr>
+        <w:t xml:space="preserve">, y el </w:t>
+      </w:r>
+      <w:r>
+        <w:rPr>
+          <w:rStyle w:val="Textoennegrita"/>
+          <w:rFonts w:ascii="Arial" w:hAnsi="Arial" w:cs="Arial"/>
+          <w:sz w:val="22"/>
+          <w:szCs w:val="22"/>
+        </w:rPr>
+        <w:t>LED</w:t>
+      </w:r>
+      <w:r>
+        <w:rPr>
+          <w:rFonts w:ascii="Arial" w:hAnsi="Arial" w:cs="Arial"/>
+          <w:sz w:val="22"/>
+          <w:szCs w:val="22"/>
+        </w:rPr>
+        <w:t xml:space="preserve"> solo servirá como un indicador de estados.</w:t>
+      </w:r>
+    </w:p>
+    <w:p>
+      <w:r>
+        <w:rPr>
+          <w:noProof/>
+          <w:lang w:eastAsia="es-CO"/>
+        </w:rPr>
+        <mc:AlternateContent>
+          <mc:Choice Requires="wpg">
+            <w:drawing>
+              <wp:anchor distT="0" distB="0" distL="114300" distR="114300" simplePos="0" relativeHeight="251720704" behindDoc="0" locked="0" layoutInCell="1" allowOverlap="1" wp14:anchorId="7A64889C" wp14:editId="78848DF5">
+                <wp:simplePos x="0" y="0"/>
+                <wp:positionH relativeFrom="margin">
+                  <wp:align>center</wp:align>
+                </wp:positionH>
+                <wp:positionV relativeFrom="paragraph">
+                  <wp:posOffset>216535</wp:posOffset>
+                </wp:positionV>
+                <wp:extent cx="4410075" cy="3606165"/>
+                <wp:effectExtent l="0" t="0" r="9525" b="0"/>
+                <wp:wrapTopAndBottom/>
+                <wp:docPr id="4" name="Grupo 4"/>
+                <wp:cNvGraphicFramePr/>
+                <a:graphic xmlns:a="http://schemas.openxmlformats.org/drawingml/2006/main">
+                  <a:graphicData uri="http://schemas.microsoft.com/office/word/2010/wordprocessingGroup">
+                    <wpg:wgp>
+                      <wpg:cNvGrpSpPr/>
+                      <wpg:grpSpPr>
+                        <a:xfrm>
+                          <a:off x="0" y="0"/>
+                          <a:ext cx="4410075" cy="3606165"/>
+                          <a:chOff x="0" y="660973"/>
+                          <a:chExt cx="4410075" cy="3606227"/>
+                        </a:xfrm>
+                      </wpg:grpSpPr>
+                      <pic:pic xmlns:pic="http://schemas.openxmlformats.org/drawingml/2006/picture">
+                        <pic:nvPicPr>
+                          <pic:cNvPr id="1" name="Imagen 1"/>
+                          <pic:cNvPicPr>
+                            <a:picLocks noChangeAspect="1"/>
+                          </pic:cNvPicPr>
+                        </pic:nvPicPr>
+                        <pic:blipFill>
+                          <a:blip r:embed="rId37">
+                            <a:extLst>
+                              <a:ext uri="{28A0092B-C50C-407E-A947-70E740481C1C}">
+                                <a14:useLocalDpi xmlns:a14="http://schemas.microsoft.com/office/drawing/2010/main" val="0"/>
+                              </a:ext>
+                            </a:extLst>
+                          </a:blip>
+                          <a:stretch>
+                            <a:fillRect/>
+                          </a:stretch>
+                        </pic:blipFill>
+                        <pic:spPr>
+                          <a:xfrm>
+                            <a:off x="733426" y="660973"/>
+                            <a:ext cx="3390900" cy="2230817"/>
+                          </a:xfrm>
+                          <a:prstGeom prst="rect">
+                            <a:avLst/>
+                          </a:prstGeom>
+                        </pic:spPr>
+                      </pic:pic>
+                      <wps:wsp>
+                        <wps:cNvPr id="3" name="Cuadro de texto 3"/>
+                        <wps:cNvSpPr txBox="1"/>
+                        <wps:spPr>
+                          <a:xfrm>
+                            <a:off x="0" y="2962275"/>
+                            <a:ext cx="4410075" cy="1304925"/>
+                          </a:xfrm>
+                          <a:prstGeom prst="rect">
+                            <a:avLst/>
+                          </a:prstGeom>
+                          <a:solidFill>
+                            <a:prstClr val="white"/>
+                          </a:solidFill>
+                          <a:ln>
+                            <a:noFill/>
+                          </a:ln>
+                          <a:effectLst/>
+                        </wps:spPr>
+                        <wps:txbx>
+                          <w:txbxContent>
+                            <w:p>
+                              <w:r>
+                                <w:t xml:space="preserve">Ilustración </w:t>
+                              </w:r>
+                              <w:r>
+                                <w:fldChar w:fldCharType="begin"/>
+                              </w:r>
+                              <w:r>
+                                <w:instrText xml:space="preserve"> SEQ Ilustración \* ARABIC </w:instrText>
+                              </w:r>
+                              <w:r>
+                                <w:fldChar w:fldCharType="separate"/>
+                              </w:r>
+                              <w:r>
+                                <w:rPr>
+                                  <w:noProof/>
+                                </w:rPr>
+                                <w:t>1</w:t>
+                              </w:r>
+                              <w:r>
+                                <w:fldChar w:fldCharType="end"/>
+                              </w:r>
+                              <w:r>
+                                <w:t xml:space="preserve"> </w:t>
+                              </w:r>
+                              <w:r>
+                                <w:t xml:space="preserve">Pantallazo del Panel de Control de XAMPP v3.3.0. En esta imagen se muestra el estado de los servicios Apache y </w:t>
+                              </w:r>
+                              <w:proofErr w:type="spellStart"/>
+                              <w:r>
+                                <w:t>MySQL</w:t>
+                              </w:r>
+                              <w:proofErr w:type="spellEnd"/>
+                              <w:r>
+                                <w:t xml:space="preserve"> en ejecución. Esta configuración es utilizada en el proyecto para manejar el servidor web local y la base de datos </w:t>
+                              </w:r>
+                              <w:proofErr w:type="spellStart"/>
+                              <w:r>
+                                <w:t>MySQL</w:t>
+                              </w:r>
+                              <w:proofErr w:type="spellEnd"/>
+                              <w:r>
+                                <w:t>, facilitando el desarrollo y pruebas de las funcionalidades del proyecto de cámaras.</w:t>
+                              </w:r>
+                            </w:p>
+                          </w:txbxContent>
+                        </wps:txbx>
+                        <wps:bodyPr rot="0" spcFirstLastPara="0" vertOverflow="overflow" horzOverflow="overflow" vert="horz" wrap="square" lIns="0" tIns="0" rIns="0" bIns="0" numCol="1" spcCol="0" rtlCol="0" fromWordArt="0" anchor="t" anchorCtr="0" forceAA="0" compatLnSpc="1">
+                          <a:prstTxWarp prst="textNoShape">
+                            <a:avLst/>
+                          </a:prstTxWarp>
+                          <a:noAutofit/>
+                        </wps:bodyPr>
+                      </wps:wsp>
+                    </wpg:wgp>
+                  </a:graphicData>
+                </a:graphic>
+                <wp14:sizeRelV relativeFrom="margin">
+                  <wp14:pctHeight>0</wp14:pctHeight>
+                </wp14:sizeRelV>
+              </wp:anchor>
+            </w:drawing>
+          </mc:Choice>
+          <mc:Fallback>
+            <w:pict>
+              <v:group w14:anchorId="7A64889C" id="Grupo 4" o:spid="_x0000_s1033" style="position:absolute;margin-left:0;margin-top:17.05pt;width:347.25pt;height:283.95pt;z-index:251720704;mso-position-horizontal:center;mso-position-horizontal-relative:margin;mso-height-relative:margin" coordorigin=",6609" coordsize="44100,36062" o:gfxdata="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">
+                <v:shapetype id="_x0000_t75" coordsize="21600,21600" o:spt="75" o:preferrelative="t" path="m@4@5l@4@11@9@11@9@5xe" filled="f" stroked="f">
+                  <v:stroke joinstyle="miter"/>
+                  <v:formulas>
+                    <v:f eqn="if lineDrawn pixelLineWidth 0"/>
+                    <v:f eqn="sum @0 1 0"/>
+                    <v:f eqn="sum 0 0 @1"/>
+                    <v:f eqn="prod @2 1 2"/>
+                    <v:f eqn="prod @3 21600 pixelWidth"/>
+                    <v:f eqn="prod @3 21600 pixelHeight"/>
+                    <v:f eqn="sum @0 0 1"/>
+                    <v:f eqn="prod @6 1 2"/>
+                    <v:f eqn="prod @7 21600 pixelWidth"/>
+                    <v:f eqn="sum @8 21600 0"/>
+                    <v:f eqn="prod @7 21600 pixelHeight"/>
+                    <v:f eqn="sum @10 21600 0"/>
+                  </v:formulas>
+                  <v:path o:extrusionok="f" gradientshapeok="t" o:connecttype="rect"/>
+                  <o:lock v:ext="edit" aspectratio="t"/>
+                </v:shapetype>
+                <v:shape id="Imagen 1" o:spid="_x0000_s1034" type="#_x0000_t75" style="position:absolute;left:7334;top:6609;width:33909;height:22308;visibility:visible;mso-wrap-style:square" o:gfxdata="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">
+                  <v:imagedata r:id="rId38" o:title=""/>
+                  <v:path arrowok="t"/>
+                </v:shape>
+                <v:shape id="Cuadro de texto 3" o:spid="_x0000_s1035" type="#_x0000_t202" style="position:absolute;top:29622;width:44100;height:13050;visibility:visible;mso-wrap-style:square;v-text-anchor:top" o:gfxdata="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" stroked="f">
+                  <v:textbox inset="0,0,0,0">
+                    <w:txbxContent>
+                      <w:p>
+                        <w:r>
+                          <w:t xml:space="preserve">Ilustración </w:t>
+                        </w:r>
+                        <w:r>
+                          <w:fldChar w:fldCharType="begin"/>
+                        </w:r>
+                        <w:r>
+                          <w:instrText xml:space="preserve"> SEQ Ilustración \* ARABIC </w:instrText>
+                        </w:r>
+                        <w:r>
+                          <w:fldChar w:fldCharType="separate"/>
+                        </w:r>
+                        <w:r>
+                          <w:rPr>
+                            <w:noProof/>
+                          </w:rPr>
+                          <w:t>1</w:t>
+                        </w:r>
+                        <w:r>
+                          <w:fldChar w:fldCharType="end"/>
+                        </w:r>
+                        <w:r>
+                          <w:t xml:space="preserve"> </w:t>
+                        </w:r>
+                        <w:r>
+                          <w:t xml:space="preserve">Pantallazo del Panel de Control de XAMPP v3.3.0. En esta imagen se muestra el estado de los servicios Apache y </w:t>
+                        </w:r>
+                        <w:proofErr w:type="spellStart"/>
+                        <w:r>
+                          <w:t>MySQL</w:t>
+                        </w:r>
+                        <w:proofErr w:type="spellEnd"/>
+                        <w:r>
+                          <w:t xml:space="preserve"> en ejecución. Esta configuración es utilizada en el proyecto para manejar el servidor web local y la base de datos </w:t>
+                        </w:r>
+                        <w:proofErr w:type="spellStart"/>
+                        <w:r>
+                          <w:t>MySQL</w:t>
+                        </w:r>
+                        <w:proofErr w:type="spellEnd"/>
+                        <w:r>
+                          <w:t>, facilitando el desarrollo y pruebas de las funcionalidades del proyecto de cámaras.</w:t>
+                        </w:r>
+                      </w:p>
+                    </w:txbxContent>
+                  </v:textbox>
+                </v:shape>
+                <w10:wrap type="topAndBottom" anchorx="margin"/>
+              </v:group>
+            </w:pict>
+          </mc:Fallback>
+        </mc:AlternateContent>
+      </w:r>
+    </w:p>
     <w:p/>
+    <w:p>
+      <w:pPr>
+        <w:pStyle w:val="Ttulo2"/>
+      </w:pPr>
+      <w:r>
+        <w:t xml:space="preserve">Configuración de </w:t>
+      </w:r>
+      <w:proofErr w:type="spellStart"/>
+      <w:r>
+        <w:t>Xamppp</w:t>
+      </w:r>
+      <w:proofErr w:type="spellEnd"/>
+    </w:p>
+    <w:p>
+      <w:pPr>
+        <w:spacing w:before="100" w:beforeAutospacing="1" w:after="100" w:afterAutospacing="1" w:line="240" w:lineRule="auto"/>
+        <w:jc w:val="both"/>
+        <w:rPr>
+          <w:rFonts w:ascii="Arial" w:eastAsia="Times New Roman" w:hAnsi="Arial" w:cs="Arial"/>
+          <w:kern w:val="0"/>
+          <w:lang w:eastAsia="es-CO"/>
+          <w14:ligatures w14:val="none"/>
+        </w:rPr>
+      </w:pPr>
+      <w:r>
+        <w:rPr>
+          <w:rFonts w:ascii="Arial" w:eastAsia="Times New Roman" w:hAnsi="Arial" w:cs="Arial"/>
+          <w:kern w:val="0"/>
+          <w:lang w:eastAsia="es-CO"/>
+          <w14:ligatures w14:val="none"/>
+        </w:rPr>
+        <w:t xml:space="preserve">Se realizaron modificaciones en el archivo </w:t>
+      </w:r>
+      <w:proofErr w:type="spellStart"/>
+      <w:r>
+        <w:rPr>
+          <w:rFonts w:ascii="Arial" w:eastAsia="Times New Roman" w:hAnsi="Arial" w:cs="Arial"/>
+          <w:kern w:val="0"/>
+          <w:lang w:eastAsia="es-CO"/>
+          <w14:ligatures w14:val="none"/>
+        </w:rPr>
+        <w:t>config.inc.php</w:t>
+      </w:r>
+      <w:proofErr w:type="spellEnd"/>
+      <w:r>
+        <w:rPr>
+          <w:rFonts w:ascii="Arial" w:eastAsia="Times New Roman" w:hAnsi="Arial" w:cs="Arial"/>
+          <w:kern w:val="0"/>
+          <w:lang w:eastAsia="es-CO"/>
+          <w14:ligatures w14:val="none"/>
+        </w:rPr>
+        <w:t xml:space="preserve"> con el propósito de realizar pruebas en el usuario de inicio de </w:t>
+      </w:r>
+      <w:proofErr w:type="spellStart"/>
+      <w:r>
+        <w:rPr>
+          <w:rFonts w:ascii="Arial" w:eastAsia="Times New Roman" w:hAnsi="Arial" w:cs="Arial"/>
+          <w:kern w:val="0"/>
+          <w:lang w:eastAsia="es-CO"/>
+          <w14:ligatures w14:val="none"/>
+        </w:rPr>
+        <w:t>phpMyAdmin</w:t>
+      </w:r>
+      <w:proofErr w:type="spellEnd"/>
+      <w:r>
+        <w:rPr>
+          <w:rFonts w:ascii="Arial" w:eastAsia="Times New Roman" w:hAnsi="Arial" w:cs="Arial"/>
+          <w:kern w:val="0"/>
+          <w:lang w:eastAsia="es-CO"/>
+          <w14:ligatures w14:val="none"/>
+        </w:rPr>
+        <w:t>. Específicamente, se cambió la línea de código:</w:t>
+      </w:r>
+    </w:p>
+    <w:p>
+      <w:pPr>
+        <w:tabs>
+          <w:tab w:val="left" w:pos="916"/>
+          <w:tab w:val="left" w:pos="1832"/>
+          <w:tab w:val="left" w:pos="2748"/>
+          <w:tab w:val="left" w:pos="3664"/>
+          <w:tab w:val="left" w:pos="4580"/>
+          <w:tab w:val="left" w:pos="5496"/>
+          <w:tab w:val="left" w:pos="6412"/>
+          <w:tab w:val="left" w:pos="7328"/>
+          <w:tab w:val="left" w:pos="8244"/>
+          <w:tab w:val="left" w:pos="9160"/>
+          <w:tab w:val="left" w:pos="10076"/>
+          <w:tab w:val="left" w:pos="10992"/>
+          <w:tab w:val="left" w:pos="11908"/>
+          <w:tab w:val="left" w:pos="12824"/>
+          <w:tab w:val="left" w:pos="13740"/>
+          <w:tab w:val="left" w:pos="14656"/>
+        </w:tabs>
+        <w:spacing w:after="0" w:line="240" w:lineRule="auto"/>
+        <w:rPr>
+          <w:rFonts w:ascii="Courier New" w:eastAsia="Times New Roman" w:hAnsi="Courier New" w:cs="Courier New"/>
+          <w:color w:val="A6A6A6" w:themeColor="background1" w:themeShade="A6"/>
+          <w:kern w:val="0"/>
+          <w:sz w:val="20"/>
+          <w:szCs w:val="20"/>
+          <w:lang w:eastAsia="es-CO"/>
+          <w14:ligatures w14:val="none"/>
+        </w:rPr>
+      </w:pPr>
+      <w:r>
+        <w:rPr>
+          <w:rFonts w:ascii="Courier New" w:eastAsia="Times New Roman" w:hAnsi="Courier New" w:cs="Courier New"/>
+          <w:color w:val="A6A6A6" w:themeColor="background1" w:themeShade="A6"/>
+          <w:kern w:val="0"/>
+          <w:sz w:val="20"/>
+          <w:szCs w:val="20"/>
+          <w:lang w:eastAsia="es-CO"/>
+          <w14:ligatures w14:val="none"/>
+        </w:rPr>
+        <w:t>$</w:t>
+      </w:r>
+      <w:proofErr w:type="spellStart"/>
+      <w:proofErr w:type="gramStart"/>
+      <w:r>
+        <w:rPr>
+          <w:rFonts w:ascii="Courier New" w:eastAsia="Times New Roman" w:hAnsi="Courier New" w:cs="Courier New"/>
+          <w:color w:val="A6A6A6" w:themeColor="background1" w:themeShade="A6"/>
+          <w:kern w:val="0"/>
+          <w:sz w:val="20"/>
+          <w:szCs w:val="20"/>
+          <w:lang w:eastAsia="es-CO"/>
+          <w14:ligatures w14:val="none"/>
+        </w:rPr>
+        <w:t>cfg</w:t>
+      </w:r>
+      <w:proofErr w:type="spellEnd"/>
+      <w:r>
+        <w:rPr>
+          <w:rFonts w:ascii="Courier New" w:eastAsia="Times New Roman" w:hAnsi="Courier New" w:cs="Courier New"/>
+          <w:color w:val="A6A6A6" w:themeColor="background1" w:themeShade="A6"/>
+          <w:kern w:val="0"/>
+          <w:sz w:val="20"/>
+          <w:szCs w:val="20"/>
+          <w:lang w:eastAsia="es-CO"/>
+          <w14:ligatures w14:val="none"/>
+        </w:rPr>
+        <w:t>[</w:t>
+      </w:r>
+      <w:proofErr w:type="gramEnd"/>
+      <w:r>
+        <w:rPr>
+          <w:rFonts w:ascii="Courier New" w:eastAsia="Times New Roman" w:hAnsi="Courier New" w:cs="Courier New"/>
+          <w:color w:val="A6A6A6" w:themeColor="background1" w:themeShade="A6"/>
+          <w:kern w:val="0"/>
+          <w:sz w:val="20"/>
+          <w:szCs w:val="20"/>
+          <w:lang w:eastAsia="es-CO"/>
+          <w14:ligatures w14:val="none"/>
+        </w:rPr>
+        <w:t>'Servers'][$i]['</w:t>
+      </w:r>
+      <w:proofErr w:type="spellStart"/>
+      <w:r>
+        <w:rPr>
+          <w:rFonts w:ascii="Courier New" w:eastAsia="Times New Roman" w:hAnsi="Courier New" w:cs="Courier New"/>
+          <w:color w:val="A6A6A6" w:themeColor="background1" w:themeShade="A6"/>
+          <w:kern w:val="0"/>
+          <w:sz w:val="20"/>
+          <w:szCs w:val="20"/>
+          <w:lang w:eastAsia="es-CO"/>
+          <w14:ligatures w14:val="none"/>
+        </w:rPr>
+        <w:t>auth_type</w:t>
+      </w:r>
+      <w:proofErr w:type="spellEnd"/>
+      <w:r>
+        <w:rPr>
+          <w:rFonts w:ascii="Courier New" w:eastAsia="Times New Roman" w:hAnsi="Courier New" w:cs="Courier New"/>
+          <w:color w:val="A6A6A6" w:themeColor="background1" w:themeShade="A6"/>
+          <w:kern w:val="0"/>
+          <w:sz w:val="20"/>
+          <w:szCs w:val="20"/>
+          <w:lang w:eastAsia="es-CO"/>
+          <w14:ligatures w14:val="none"/>
+        </w:rPr>
+        <w:t>'] = '</w:t>
+      </w:r>
+      <w:proofErr w:type="spellStart"/>
+      <w:r>
+        <w:rPr>
+          <w:rFonts w:ascii="Courier New" w:eastAsia="Times New Roman" w:hAnsi="Courier New" w:cs="Courier New"/>
+          <w:color w:val="A6A6A6" w:themeColor="background1" w:themeShade="A6"/>
+          <w:kern w:val="0"/>
+          <w:sz w:val="20"/>
+          <w:szCs w:val="20"/>
+          <w:lang w:eastAsia="es-CO"/>
+          <w14:ligatures w14:val="none"/>
+        </w:rPr>
+        <w:t>config</w:t>
+      </w:r>
+      <w:proofErr w:type="spellEnd"/>
+      <w:r>
+        <w:rPr>
+          <w:rFonts w:ascii="Courier New" w:eastAsia="Times New Roman" w:hAnsi="Courier New" w:cs="Courier New"/>
+          <w:color w:val="A6A6A6" w:themeColor="background1" w:themeShade="A6"/>
+          <w:kern w:val="0"/>
+          <w:sz w:val="20"/>
+          <w:szCs w:val="20"/>
+          <w:lang w:eastAsia="es-CO"/>
+          <w14:ligatures w14:val="none"/>
+        </w:rPr>
+        <w:t>';</w:t>
+      </w:r>
+    </w:p>
+    <w:p>
+      <w:pPr>
+        <w:spacing w:before="100" w:beforeAutospacing="1" w:after="100" w:afterAutospacing="1" w:line="240" w:lineRule="auto"/>
+        <w:rPr>
+          <w:rFonts w:ascii="Arial" w:eastAsia="Times New Roman" w:hAnsi="Arial" w:cs="Arial"/>
+          <w:kern w:val="0"/>
+          <w:lang w:eastAsia="es-CO"/>
+          <w14:ligatures w14:val="none"/>
+        </w:rPr>
+      </w:pPr>
+      <w:proofErr w:type="gramStart"/>
+      <w:r>
+        <w:rPr>
+          <w:rFonts w:ascii="Arial" w:eastAsia="Times New Roman" w:hAnsi="Arial" w:cs="Arial"/>
+          <w:kern w:val="0"/>
+          <w:lang w:eastAsia="es-CO"/>
+          <w14:ligatures w14:val="none"/>
+        </w:rPr>
+        <w:t>por</w:t>
+      </w:r>
+      <w:proofErr w:type="gramEnd"/>
+      <w:r>
+        <w:rPr>
+          <w:rFonts w:ascii="Arial" w:eastAsia="Times New Roman" w:hAnsi="Arial" w:cs="Arial"/>
+          <w:kern w:val="0"/>
+          <w:lang w:eastAsia="es-CO"/>
+          <w14:ligatures w14:val="none"/>
+        </w:rPr>
+        <w:t xml:space="preserve"> la siguiente línea:</w:t>
+      </w:r>
+    </w:p>
+    <w:p>
+      <w:pPr>
+        <w:tabs>
+          <w:tab w:val="left" w:pos="916"/>
+          <w:tab w:val="left" w:pos="1832"/>
+          <w:tab w:val="left" w:pos="2748"/>
+          <w:tab w:val="left" w:pos="3664"/>
+          <w:tab w:val="left" w:pos="4580"/>
+          <w:tab w:val="left" w:pos="5496"/>
+          <w:tab w:val="left" w:pos="6412"/>
+          <w:tab w:val="left" w:pos="7328"/>
+          <w:tab w:val="left" w:pos="8244"/>
+          <w:tab w:val="left" w:pos="9160"/>
+          <w:tab w:val="left" w:pos="10076"/>
+          <w:tab w:val="left" w:pos="10992"/>
+          <w:tab w:val="left" w:pos="11908"/>
+          <w:tab w:val="left" w:pos="12824"/>
+          <w:tab w:val="left" w:pos="13740"/>
+          <w:tab w:val="left" w:pos="14656"/>
+        </w:tabs>
+        <w:spacing w:after="0" w:line="240" w:lineRule="auto"/>
+        <w:rPr>
+          <w:rFonts w:ascii="Courier New" w:eastAsia="Times New Roman" w:hAnsi="Courier New" w:cs="Courier New"/>
+          <w:color w:val="A6A6A6" w:themeColor="background1" w:themeShade="A6"/>
+          <w:kern w:val="0"/>
+          <w:sz w:val="20"/>
+          <w:szCs w:val="20"/>
+          <w:lang w:eastAsia="es-CO"/>
+          <w14:ligatures w14:val="none"/>
+        </w:rPr>
+      </w:pPr>
+      <w:r>
+        <w:rPr>
+          <w:rFonts w:ascii="Courier New" w:eastAsia="Times New Roman" w:hAnsi="Courier New" w:cs="Courier New"/>
+          <w:color w:val="A6A6A6" w:themeColor="background1" w:themeShade="A6"/>
+          <w:kern w:val="0"/>
+          <w:sz w:val="20"/>
+          <w:szCs w:val="20"/>
+          <w:lang w:eastAsia="es-CO"/>
+          <w14:ligatures w14:val="none"/>
+        </w:rPr>
+        <w:t>$</w:t>
+      </w:r>
+      <w:proofErr w:type="spellStart"/>
+      <w:proofErr w:type="gramStart"/>
+      <w:r>
+        <w:rPr>
+          <w:rFonts w:ascii="Courier New" w:eastAsia="Times New Roman" w:hAnsi="Courier New" w:cs="Courier New"/>
+          <w:color w:val="A6A6A6" w:themeColor="background1" w:themeShade="A6"/>
+          <w:kern w:val="0"/>
+          <w:sz w:val="20"/>
+          <w:szCs w:val="20"/>
+          <w:lang w:eastAsia="es-CO"/>
+          <w14:ligatures w14:val="none"/>
+        </w:rPr>
+        <w:t>cfg</w:t>
+      </w:r>
+      <w:proofErr w:type="spellEnd"/>
+      <w:r>
+        <w:rPr>
+          <w:rFonts w:ascii="Courier New" w:eastAsia="Times New Roman" w:hAnsi="Courier New" w:cs="Courier New"/>
+          <w:color w:val="A6A6A6" w:themeColor="background1" w:themeShade="A6"/>
+          <w:kern w:val="0"/>
+          <w:sz w:val="20"/>
+          <w:szCs w:val="20"/>
+          <w:lang w:eastAsia="es-CO"/>
+          <w14:ligatures w14:val="none"/>
+        </w:rPr>
+        <w:t>[</w:t>
+      </w:r>
+      <w:proofErr w:type="gramEnd"/>
+      <w:r>
+        <w:rPr>
+          <w:rFonts w:ascii="Courier New" w:eastAsia="Times New Roman" w:hAnsi="Courier New" w:cs="Courier New"/>
+          <w:color w:val="A6A6A6" w:themeColor="background1" w:themeShade="A6"/>
+          <w:kern w:val="0"/>
+          <w:sz w:val="20"/>
+          <w:szCs w:val="20"/>
+          <w:lang w:eastAsia="es-CO"/>
+          <w14:ligatures w14:val="none"/>
+        </w:rPr>
+        <w:t>'Servers'][$i]['</w:t>
+      </w:r>
+      <w:proofErr w:type="spellStart"/>
+      <w:r>
+        <w:rPr>
+          <w:rFonts w:ascii="Courier New" w:eastAsia="Times New Roman" w:hAnsi="Courier New" w:cs="Courier New"/>
+          <w:color w:val="A6A6A6" w:themeColor="background1" w:themeShade="A6"/>
+          <w:kern w:val="0"/>
+          <w:sz w:val="20"/>
+          <w:szCs w:val="20"/>
+          <w:lang w:eastAsia="es-CO"/>
+          <w14:ligatures w14:val="none"/>
+        </w:rPr>
+        <w:t>auth_type</w:t>
+      </w:r>
+      <w:proofErr w:type="spellEnd"/>
+      <w:r>
+        <w:rPr>
+          <w:rFonts w:ascii="Courier New" w:eastAsia="Times New Roman" w:hAnsi="Courier New" w:cs="Courier New"/>
+          <w:color w:val="A6A6A6" w:themeColor="background1" w:themeShade="A6"/>
+          <w:kern w:val="0"/>
+          <w:sz w:val="20"/>
+          <w:szCs w:val="20"/>
+          <w:lang w:eastAsia="es-CO"/>
+          <w14:ligatures w14:val="none"/>
+        </w:rPr>
+        <w:t>'] = 'cookie';</w:t>
+      </w:r>
+    </w:p>
+    <w:p>
+      <w:pPr>
+        <w:spacing w:before="100" w:beforeAutospacing="1" w:after="100" w:afterAutospacing="1" w:line="240" w:lineRule="auto"/>
+        <w:jc w:val="both"/>
+        <w:rPr>
+          <w:rFonts w:ascii="Arial" w:eastAsia="Times New Roman" w:hAnsi="Arial" w:cs="Arial"/>
+          <w:kern w:val="0"/>
+          <w:lang w:eastAsia="es-CO"/>
+          <w14:ligatures w14:val="none"/>
+        </w:rPr>
+      </w:pPr>
+      <w:r>
+        <w:rPr>
+          <w:rFonts w:ascii="Arial" w:eastAsia="Times New Roman" w:hAnsi="Arial" w:cs="Arial"/>
+          <w:kern w:val="0"/>
+          <w:lang w:eastAsia="es-CO"/>
+          <w14:ligatures w14:val="none"/>
+        </w:rPr>
+        <w:t xml:space="preserve">Este cambio tiene como objetivo modificar el tipo de autenticación de </w:t>
+      </w:r>
+      <w:proofErr w:type="spellStart"/>
+      <w:r>
+        <w:rPr>
+          <w:rFonts w:ascii="Arial" w:eastAsia="Times New Roman" w:hAnsi="Arial" w:cs="Arial"/>
+          <w:kern w:val="0"/>
+          <w:lang w:eastAsia="es-CO"/>
+          <w14:ligatures w14:val="none"/>
+        </w:rPr>
+        <w:t>config</w:t>
+      </w:r>
+      <w:proofErr w:type="spellEnd"/>
+      <w:r>
+        <w:rPr>
+          <w:rFonts w:ascii="Arial" w:eastAsia="Times New Roman" w:hAnsi="Arial" w:cs="Arial"/>
+          <w:kern w:val="0"/>
+          <w:lang w:eastAsia="es-CO"/>
+          <w14:ligatures w14:val="none"/>
+        </w:rPr>
+        <w:t xml:space="preserve"> a </w:t>
+      </w:r>
+      <w:r>
+        <w:rPr>
+          <w:rFonts w:ascii="Arial" w:eastAsia="Times New Roman" w:hAnsi="Arial" w:cs="Arial"/>
+          <w:kern w:val="0"/>
+          <w:lang w:eastAsia="es-CO"/>
+          <w14:ligatures w14:val="none"/>
+        </w:rPr>
+        <w:t>cookie</w:t>
+      </w:r>
+      <w:r>
+        <w:rPr>
+          <w:rFonts w:ascii="Arial" w:eastAsia="Times New Roman" w:hAnsi="Arial" w:cs="Arial"/>
+          <w:kern w:val="0"/>
+          <w:lang w:eastAsia="es-CO"/>
+          <w14:ligatures w14:val="none"/>
+        </w:rPr>
+        <w:t xml:space="preserve">, lo que permite que el usuario ingrese sus credenciales en cada inicio de sesión, en lugar de tenerlas </w:t>
+      </w:r>
+      <w:r>
+        <w:rPr>
+          <w:rFonts w:ascii="Arial" w:eastAsia="Times New Roman" w:hAnsi="Arial" w:cs="Arial"/>
+          <w:kern w:val="0"/>
+          <w:lang w:eastAsia="es-CO"/>
+          <w14:ligatures w14:val="none"/>
+        </w:rPr>
+        <w:t>pre configuradas</w:t>
+      </w:r>
+      <w:r>
+        <w:rPr>
+          <w:rFonts w:ascii="Arial" w:eastAsia="Times New Roman" w:hAnsi="Arial" w:cs="Arial"/>
+          <w:kern w:val="0"/>
+          <w:lang w:eastAsia="es-CO"/>
+          <w14:ligatures w14:val="none"/>
+        </w:rPr>
+        <w:t>.</w:t>
+      </w:r>
+    </w:p>
+    <w:p>
+      <w:pPr>
+        <w:spacing w:before="100" w:beforeAutospacing="1" w:after="100" w:afterAutospacing="1" w:line="240" w:lineRule="auto"/>
+        <w:rPr>
+          <w:rFonts w:ascii="Arial" w:eastAsia="Times New Roman" w:hAnsi="Arial" w:cs="Arial"/>
+          <w:kern w:val="0"/>
+          <w:lang w:eastAsia="es-CO"/>
+          <w14:ligatures w14:val="none"/>
+        </w:rPr>
+      </w:pPr>
+      <w:r>
+        <w:rPr>
+          <w:rFonts w:ascii="Arial" w:eastAsia="Times New Roman" w:hAnsi="Arial" w:cs="Arial"/>
+          <w:kern w:val="0"/>
+          <w:lang w:eastAsia="es-CO"/>
+          <w14:ligatures w14:val="none"/>
+        </w:rPr>
+        <w:t xml:space="preserve">El resultado final de la sección modificada del archivo </w:t>
+      </w:r>
+      <w:proofErr w:type="spellStart"/>
+      <w:r>
+        <w:rPr>
+          <w:rFonts w:ascii="Arial" w:eastAsia="Times New Roman" w:hAnsi="Arial" w:cs="Arial"/>
+          <w:kern w:val="0"/>
+          <w:lang w:eastAsia="es-CO"/>
+          <w14:ligatures w14:val="none"/>
+        </w:rPr>
+        <w:t>config.inc.php</w:t>
+      </w:r>
+      <w:proofErr w:type="spellEnd"/>
+      <w:r>
+        <w:rPr>
+          <w:rFonts w:ascii="Arial" w:eastAsia="Times New Roman" w:hAnsi="Arial" w:cs="Arial"/>
+          <w:kern w:val="0"/>
+          <w:lang w:eastAsia="es-CO"/>
+          <w14:ligatures w14:val="none"/>
+        </w:rPr>
+        <w:t xml:space="preserve"> es el siguiente:</w:t>
+      </w:r>
+    </w:p>
+    <w:p>
+      <w:pPr>
+        <w:tabs>
+          <w:tab w:val="left" w:pos="916"/>
+          <w:tab w:val="left" w:pos="1832"/>
+          <w:tab w:val="left" w:pos="2748"/>
+          <w:tab w:val="left" w:pos="3664"/>
+          <w:tab w:val="left" w:pos="4580"/>
+          <w:tab w:val="left" w:pos="5496"/>
+          <w:tab w:val="left" w:pos="6412"/>
+          <w:tab w:val="left" w:pos="7328"/>
+          <w:tab w:val="left" w:pos="8244"/>
+          <w:tab w:val="left" w:pos="9160"/>
+          <w:tab w:val="left" w:pos="10076"/>
+          <w:tab w:val="left" w:pos="10992"/>
+          <w:tab w:val="left" w:pos="11908"/>
+          <w:tab w:val="left" w:pos="12824"/>
+          <w:tab w:val="left" w:pos="13740"/>
+          <w:tab w:val="left" w:pos="14656"/>
+        </w:tabs>
+        <w:spacing w:after="0" w:line="240" w:lineRule="auto"/>
+        <w:rPr>
+          <w:rFonts w:ascii="Courier New" w:eastAsia="Times New Roman" w:hAnsi="Courier New" w:cs="Courier New"/>
+          <w:color w:val="A6A6A6" w:themeColor="background1" w:themeShade="A6"/>
+          <w:kern w:val="0"/>
+          <w:sz w:val="20"/>
+          <w:szCs w:val="20"/>
+          <w:lang w:eastAsia="es-CO"/>
+          <w14:ligatures w14:val="none"/>
+        </w:rPr>
+      </w:pPr>
+      <w:r>
+        <w:rPr>
+          <w:rFonts w:ascii="Courier New" w:eastAsia="Times New Roman" w:hAnsi="Courier New" w:cs="Courier New"/>
+          <w:color w:val="A6A6A6" w:themeColor="background1" w:themeShade="A6"/>
+          <w:kern w:val="0"/>
+          <w:sz w:val="20"/>
+          <w:szCs w:val="20"/>
+          <w:lang w:eastAsia="es-CO"/>
+          <w14:ligatures w14:val="none"/>
+        </w:rPr>
+        <w:t xml:space="preserve">/* </w:t>
+      </w:r>
+      <w:proofErr w:type="spellStart"/>
+      <w:r>
+        <w:rPr>
+          <w:rFonts w:ascii="Courier New" w:eastAsia="Times New Roman" w:hAnsi="Courier New" w:cs="Courier New"/>
+          <w:color w:val="A6A6A6" w:themeColor="background1" w:themeShade="A6"/>
+          <w:kern w:val="0"/>
+          <w:sz w:val="20"/>
+          <w:szCs w:val="20"/>
+          <w:lang w:eastAsia="es-CO"/>
+          <w14:ligatures w14:val="none"/>
+        </w:rPr>
+        <w:t>Authentication</w:t>
+      </w:r>
+      <w:proofErr w:type="spellEnd"/>
+      <w:r>
+        <w:rPr>
+          <w:rFonts w:ascii="Courier New" w:eastAsia="Times New Roman" w:hAnsi="Courier New" w:cs="Courier New"/>
+          <w:color w:val="A6A6A6" w:themeColor="background1" w:themeShade="A6"/>
+          <w:kern w:val="0"/>
+          <w:sz w:val="20"/>
+          <w:szCs w:val="20"/>
+          <w:lang w:eastAsia="es-CO"/>
+          <w14:ligatures w14:val="none"/>
+        </w:rPr>
+        <w:t xml:space="preserve"> </w:t>
+      </w:r>
+      <w:proofErr w:type="spellStart"/>
+      <w:r>
+        <w:rPr>
+          <w:rFonts w:ascii="Courier New" w:eastAsia="Times New Roman" w:hAnsi="Courier New" w:cs="Courier New"/>
+          <w:color w:val="A6A6A6" w:themeColor="background1" w:themeShade="A6"/>
+          <w:kern w:val="0"/>
+          <w:sz w:val="20"/>
+          <w:szCs w:val="20"/>
+          <w:lang w:eastAsia="es-CO"/>
+          <w14:ligatures w14:val="none"/>
+        </w:rPr>
+        <w:t>type</w:t>
+      </w:r>
+      <w:proofErr w:type="spellEnd"/>
+      <w:r>
+        <w:rPr>
+          <w:rFonts w:ascii="Courier New" w:eastAsia="Times New Roman" w:hAnsi="Courier New" w:cs="Courier New"/>
+          <w:color w:val="A6A6A6" w:themeColor="background1" w:themeShade="A6"/>
+          <w:kern w:val="0"/>
+          <w:sz w:val="20"/>
+          <w:szCs w:val="20"/>
+          <w:lang w:eastAsia="es-CO"/>
+          <w14:ligatures w14:val="none"/>
+        </w:rPr>
+        <w:t xml:space="preserve"> and </w:t>
+      </w:r>
+      <w:proofErr w:type="spellStart"/>
+      <w:r>
+        <w:rPr>
+          <w:rFonts w:ascii="Courier New" w:eastAsia="Times New Roman" w:hAnsi="Courier New" w:cs="Courier New"/>
+          <w:color w:val="A6A6A6" w:themeColor="background1" w:themeShade="A6"/>
+          <w:kern w:val="0"/>
+          <w:sz w:val="20"/>
+          <w:szCs w:val="20"/>
+          <w:lang w:eastAsia="es-CO"/>
+          <w14:ligatures w14:val="none"/>
+        </w:rPr>
+        <w:t>info</w:t>
+      </w:r>
+      <w:proofErr w:type="spellEnd"/>
+      <w:r>
+        <w:rPr>
+          <w:rFonts w:ascii="Courier New" w:eastAsia="Times New Roman" w:hAnsi="Courier New" w:cs="Courier New"/>
+          <w:color w:val="A6A6A6" w:themeColor="background1" w:themeShade="A6"/>
+          <w:kern w:val="0"/>
+          <w:sz w:val="20"/>
+          <w:szCs w:val="20"/>
+          <w:lang w:eastAsia="es-CO"/>
+          <w14:ligatures w14:val="none"/>
+        </w:rPr>
+        <w:t xml:space="preserve"> */</w:t>
+      </w:r>
+    </w:p>
+    <w:p>
+      <w:pPr>
+        <w:tabs>
+          <w:tab w:val="left" w:pos="916"/>
+          <w:tab w:val="left" w:pos="1832"/>
+          <w:tab w:val="left" w:pos="2748"/>
+          <w:tab w:val="left" w:pos="3664"/>
+          <w:tab w:val="left" w:pos="4580"/>
+          <w:tab w:val="left" w:pos="5496"/>
+          <w:tab w:val="left" w:pos="6412"/>
+          <w:tab w:val="left" w:pos="7328"/>
+          <w:tab w:val="left" w:pos="8244"/>
+          <w:tab w:val="left" w:pos="9160"/>
+          <w:tab w:val="left" w:pos="10076"/>
+          <w:tab w:val="left" w:pos="10992"/>
+          <w:tab w:val="left" w:pos="11908"/>
+          <w:tab w:val="left" w:pos="12824"/>
+          <w:tab w:val="left" w:pos="13740"/>
+          <w:tab w:val="left" w:pos="14656"/>
+        </w:tabs>
+        <w:spacing w:after="0" w:line="240" w:lineRule="auto"/>
+        <w:rPr>
+          <w:rFonts w:ascii="Courier New" w:eastAsia="Times New Roman" w:hAnsi="Courier New" w:cs="Courier New"/>
+          <w:color w:val="A6A6A6" w:themeColor="background1" w:themeShade="A6"/>
+          <w:kern w:val="0"/>
+          <w:sz w:val="20"/>
+          <w:szCs w:val="20"/>
+          <w:lang w:eastAsia="es-CO"/>
+          <w14:ligatures w14:val="none"/>
+        </w:rPr>
+      </w:pPr>
+    </w:p>
+    <w:p>
+      <w:pPr>
+        <w:tabs>
+          <w:tab w:val="left" w:pos="916"/>
+          <w:tab w:val="left" w:pos="1832"/>
+          <w:tab w:val="left" w:pos="2748"/>
+          <w:tab w:val="left" w:pos="3664"/>
+          <w:tab w:val="left" w:pos="4580"/>
+          <w:tab w:val="left" w:pos="5496"/>
+          <w:tab w:val="left" w:pos="6412"/>
+          <w:tab w:val="left" w:pos="7328"/>
+          <w:tab w:val="left" w:pos="8244"/>
+          <w:tab w:val="left" w:pos="9160"/>
+          <w:tab w:val="left" w:pos="10076"/>
+          <w:tab w:val="left" w:pos="10992"/>
+          <w:tab w:val="left" w:pos="11908"/>
+          <w:tab w:val="left" w:pos="12824"/>
+          <w:tab w:val="left" w:pos="13740"/>
+          <w:tab w:val="left" w:pos="14656"/>
+        </w:tabs>
+        <w:spacing w:after="0" w:line="240" w:lineRule="auto"/>
+        <w:rPr>
+          <w:rFonts w:ascii="Courier New" w:eastAsia="Times New Roman" w:hAnsi="Courier New" w:cs="Courier New"/>
+          <w:color w:val="A6A6A6" w:themeColor="background1" w:themeShade="A6"/>
+          <w:kern w:val="0"/>
+          <w:sz w:val="20"/>
+          <w:szCs w:val="20"/>
+          <w:lang w:eastAsia="es-CO"/>
+          <w14:ligatures w14:val="none"/>
+        </w:rPr>
+      </w:pPr>
+      <w:r>
+        <w:rPr>
+          <w:rFonts w:ascii="Courier New" w:eastAsia="Times New Roman" w:hAnsi="Courier New" w:cs="Courier New"/>
+          <w:color w:val="A6A6A6" w:themeColor="background1" w:themeShade="A6"/>
+          <w:kern w:val="0"/>
+          <w:sz w:val="20"/>
+          <w:szCs w:val="20"/>
+          <w:lang w:eastAsia="es-CO"/>
+          <w14:ligatures w14:val="none"/>
+        </w:rPr>
+        <w:t>// Comentar la línea original de autenticación</w:t>
+      </w:r>
+    </w:p>
+    <w:p>
+      <w:pPr>
+        <w:tabs>
+          <w:tab w:val="left" w:pos="916"/>
+          <w:tab w:val="left" w:pos="1832"/>
+          <w:tab w:val="left" w:pos="2748"/>
+          <w:tab w:val="left" w:pos="3664"/>
+          <w:tab w:val="left" w:pos="4580"/>
+          <w:tab w:val="left" w:pos="5496"/>
+          <w:tab w:val="left" w:pos="6412"/>
+          <w:tab w:val="left" w:pos="7328"/>
+          <w:tab w:val="left" w:pos="8244"/>
+          <w:tab w:val="left" w:pos="9160"/>
+          <w:tab w:val="left" w:pos="10076"/>
+          <w:tab w:val="left" w:pos="10992"/>
+          <w:tab w:val="left" w:pos="11908"/>
+          <w:tab w:val="left" w:pos="12824"/>
+          <w:tab w:val="left" w:pos="13740"/>
+          <w:tab w:val="left" w:pos="14656"/>
+        </w:tabs>
+        <w:spacing w:after="0" w:line="240" w:lineRule="auto"/>
+        <w:rPr>
+          <w:rFonts w:ascii="Courier New" w:eastAsia="Times New Roman" w:hAnsi="Courier New" w:cs="Courier New"/>
+          <w:color w:val="A6A6A6" w:themeColor="background1" w:themeShade="A6"/>
+          <w:kern w:val="0"/>
+          <w:sz w:val="20"/>
+          <w:szCs w:val="20"/>
+          <w:lang w:eastAsia="es-CO"/>
+          <w14:ligatures w14:val="none"/>
+        </w:rPr>
+      </w:pPr>
+      <w:r>
+        <w:rPr>
+          <w:rFonts w:ascii="Courier New" w:eastAsia="Times New Roman" w:hAnsi="Courier New" w:cs="Courier New"/>
+          <w:color w:val="A6A6A6" w:themeColor="background1" w:themeShade="A6"/>
+          <w:kern w:val="0"/>
+          <w:sz w:val="20"/>
+          <w:szCs w:val="20"/>
+          <w:lang w:eastAsia="es-CO"/>
+          <w14:ligatures w14:val="none"/>
+        </w:rPr>
+        <w:t>// $</w:t>
+      </w:r>
+      <w:proofErr w:type="spellStart"/>
+      <w:proofErr w:type="gramStart"/>
+      <w:r>
+        <w:rPr>
+          <w:rFonts w:ascii="Courier New" w:eastAsia="Times New Roman" w:hAnsi="Courier New" w:cs="Courier New"/>
+          <w:color w:val="A6A6A6" w:themeColor="background1" w:themeShade="A6"/>
+          <w:kern w:val="0"/>
+          <w:sz w:val="20"/>
+          <w:szCs w:val="20"/>
+          <w:lang w:eastAsia="es-CO"/>
+          <w14:ligatures w14:val="none"/>
+        </w:rPr>
+        <w:t>cfg</w:t>
+      </w:r>
+      <w:proofErr w:type="spellEnd"/>
+      <w:r>
+        <w:rPr>
+          <w:rFonts w:ascii="Courier New" w:eastAsia="Times New Roman" w:hAnsi="Courier New" w:cs="Courier New"/>
+          <w:color w:val="A6A6A6" w:themeColor="background1" w:themeShade="A6"/>
+          <w:kern w:val="0"/>
+          <w:sz w:val="20"/>
+          <w:szCs w:val="20"/>
+          <w:lang w:eastAsia="es-CO"/>
+          <w14:ligatures w14:val="none"/>
+        </w:rPr>
+        <w:t>[</w:t>
+      </w:r>
+      <w:proofErr w:type="gramEnd"/>
+      <w:r>
+        <w:rPr>
+          <w:rFonts w:ascii="Courier New" w:eastAsia="Times New Roman" w:hAnsi="Courier New" w:cs="Courier New"/>
+          <w:color w:val="A6A6A6" w:themeColor="background1" w:themeShade="A6"/>
+          <w:kern w:val="0"/>
+          <w:sz w:val="20"/>
+          <w:szCs w:val="20"/>
+          <w:lang w:eastAsia="es-CO"/>
+          <w14:ligatures w14:val="none"/>
+        </w:rPr>
+        <w:t>'Servers'][$i]['</w:t>
+      </w:r>
+      <w:proofErr w:type="spellStart"/>
+      <w:r>
+        <w:rPr>
+          <w:rFonts w:ascii="Courier New" w:eastAsia="Times New Roman" w:hAnsi="Courier New" w:cs="Courier New"/>
+          <w:color w:val="A6A6A6" w:themeColor="background1" w:themeShade="A6"/>
+          <w:kern w:val="0"/>
+          <w:sz w:val="20"/>
+          <w:szCs w:val="20"/>
+          <w:lang w:eastAsia="es-CO"/>
+          <w14:ligatures w14:val="none"/>
+        </w:rPr>
+        <w:t>auth_type</w:t>
+      </w:r>
+      <w:proofErr w:type="spellEnd"/>
+      <w:r>
+        <w:rPr>
+          <w:rFonts w:ascii="Courier New" w:eastAsia="Times New Roman" w:hAnsi="Courier New" w:cs="Courier New"/>
+          <w:color w:val="A6A6A6" w:themeColor="background1" w:themeShade="A6"/>
+          <w:kern w:val="0"/>
+          <w:sz w:val="20"/>
+          <w:szCs w:val="20"/>
+          <w:lang w:eastAsia="es-CO"/>
+          <w14:ligatures w14:val="none"/>
+        </w:rPr>
+        <w:t>'] = '</w:t>
+      </w:r>
+      <w:proofErr w:type="spellStart"/>
+      <w:r>
+        <w:rPr>
+          <w:rFonts w:ascii="Courier New" w:eastAsia="Times New Roman" w:hAnsi="Courier New" w:cs="Courier New"/>
+          <w:color w:val="A6A6A6" w:themeColor="background1" w:themeShade="A6"/>
+          <w:kern w:val="0"/>
+          <w:sz w:val="20"/>
+          <w:szCs w:val="20"/>
+          <w:lang w:eastAsia="es-CO"/>
+          <w14:ligatures w14:val="none"/>
+        </w:rPr>
+        <w:t>config</w:t>
+      </w:r>
+      <w:proofErr w:type="spellEnd"/>
+      <w:r>
+        <w:rPr>
+          <w:rFonts w:ascii="Courier New" w:eastAsia="Times New Roman" w:hAnsi="Courier New" w:cs="Courier New"/>
+          <w:color w:val="A6A6A6" w:themeColor="background1" w:themeShade="A6"/>
+          <w:kern w:val="0"/>
+          <w:sz w:val="20"/>
+          <w:szCs w:val="20"/>
+          <w:lang w:eastAsia="es-CO"/>
+          <w14:ligatures w14:val="none"/>
+        </w:rPr>
+        <w:t>';</w:t>
+      </w:r>
+    </w:p>
+    <w:p>
+      <w:pPr>
+        <w:tabs>
+          <w:tab w:val="left" w:pos="916"/>
+          <w:tab w:val="left" w:pos="1832"/>
+          <w:tab w:val="left" w:pos="2748"/>
+          <w:tab w:val="left" w:pos="3664"/>
+          <w:tab w:val="left" w:pos="4580"/>
+          <w:tab w:val="left" w:pos="5496"/>
+          <w:tab w:val="left" w:pos="6412"/>
+          <w:tab w:val="left" w:pos="7328"/>
+          <w:tab w:val="left" w:pos="8244"/>
+          <w:tab w:val="left" w:pos="9160"/>
+          <w:tab w:val="left" w:pos="10076"/>
+          <w:tab w:val="left" w:pos="10992"/>
+          <w:tab w:val="left" w:pos="11908"/>
+          <w:tab w:val="left" w:pos="12824"/>
+          <w:tab w:val="left" w:pos="13740"/>
+          <w:tab w:val="left" w:pos="14656"/>
+        </w:tabs>
+        <w:spacing w:after="0" w:line="240" w:lineRule="auto"/>
+        <w:rPr>
+          <w:rFonts w:ascii="Courier New" w:eastAsia="Times New Roman" w:hAnsi="Courier New" w:cs="Courier New"/>
+          <w:color w:val="A6A6A6" w:themeColor="background1" w:themeShade="A6"/>
+          <w:kern w:val="0"/>
+          <w:sz w:val="20"/>
+          <w:szCs w:val="20"/>
+          <w:lang w:eastAsia="es-CO"/>
+          <w14:ligatures w14:val="none"/>
+        </w:rPr>
+      </w:pPr>
+      <w:r>
+        <w:rPr>
+          <w:rFonts w:ascii="Courier New" w:eastAsia="Times New Roman" w:hAnsi="Courier New" w:cs="Courier New"/>
+          <w:color w:val="A6A6A6" w:themeColor="background1" w:themeShade="A6"/>
+          <w:kern w:val="0"/>
+          <w:sz w:val="20"/>
+          <w:szCs w:val="20"/>
+          <w:lang w:eastAsia="es-CO"/>
+          <w14:ligatures w14:val="none"/>
+        </w:rPr>
+        <w:lastRenderedPageBreak/>
+        <w:t>// $</w:t>
+      </w:r>
+      <w:proofErr w:type="spellStart"/>
+      <w:proofErr w:type="gramStart"/>
+      <w:r>
+        <w:rPr>
+          <w:rFonts w:ascii="Courier New" w:eastAsia="Times New Roman" w:hAnsi="Courier New" w:cs="Courier New"/>
+          <w:color w:val="A6A6A6" w:themeColor="background1" w:themeShade="A6"/>
+          <w:kern w:val="0"/>
+          <w:sz w:val="20"/>
+          <w:szCs w:val="20"/>
+          <w:lang w:eastAsia="es-CO"/>
+          <w14:ligatures w14:val="none"/>
+        </w:rPr>
+        <w:t>cfg</w:t>
+      </w:r>
+      <w:proofErr w:type="spellEnd"/>
+      <w:r>
+        <w:rPr>
+          <w:rFonts w:ascii="Courier New" w:eastAsia="Times New Roman" w:hAnsi="Courier New" w:cs="Courier New"/>
+          <w:color w:val="A6A6A6" w:themeColor="background1" w:themeShade="A6"/>
+          <w:kern w:val="0"/>
+          <w:sz w:val="20"/>
+          <w:szCs w:val="20"/>
+          <w:lang w:eastAsia="es-CO"/>
+          <w14:ligatures w14:val="none"/>
+        </w:rPr>
+        <w:t>[</w:t>
+      </w:r>
+      <w:proofErr w:type="gramEnd"/>
+      <w:r>
+        <w:rPr>
+          <w:rFonts w:ascii="Courier New" w:eastAsia="Times New Roman" w:hAnsi="Courier New" w:cs="Courier New"/>
+          <w:color w:val="A6A6A6" w:themeColor="background1" w:themeShade="A6"/>
+          <w:kern w:val="0"/>
+          <w:sz w:val="20"/>
+          <w:szCs w:val="20"/>
+          <w:lang w:eastAsia="es-CO"/>
+          <w14:ligatures w14:val="none"/>
+        </w:rPr>
+        <w:t>'Servers'][$i]['</w:t>
+      </w:r>
+      <w:proofErr w:type="spellStart"/>
+      <w:r>
+        <w:rPr>
+          <w:rFonts w:ascii="Courier New" w:eastAsia="Times New Roman" w:hAnsi="Courier New" w:cs="Courier New"/>
+          <w:color w:val="A6A6A6" w:themeColor="background1" w:themeShade="A6"/>
+          <w:kern w:val="0"/>
+          <w:sz w:val="20"/>
+          <w:szCs w:val="20"/>
+          <w:lang w:eastAsia="es-CO"/>
+          <w14:ligatures w14:val="none"/>
+        </w:rPr>
+        <w:t>user</w:t>
+      </w:r>
+      <w:proofErr w:type="spellEnd"/>
+      <w:r>
+        <w:rPr>
+          <w:rFonts w:ascii="Courier New" w:eastAsia="Times New Roman" w:hAnsi="Courier New" w:cs="Courier New"/>
+          <w:color w:val="A6A6A6" w:themeColor="background1" w:themeShade="A6"/>
+          <w:kern w:val="0"/>
+          <w:sz w:val="20"/>
+          <w:szCs w:val="20"/>
+          <w:lang w:eastAsia="es-CO"/>
+          <w14:ligatures w14:val="none"/>
+        </w:rPr>
+        <w:t>'] = '</w:t>
+      </w:r>
+      <w:proofErr w:type="spellStart"/>
+      <w:r>
+        <w:rPr>
+          <w:rFonts w:ascii="Courier New" w:eastAsia="Times New Roman" w:hAnsi="Courier New" w:cs="Courier New"/>
+          <w:color w:val="A6A6A6" w:themeColor="background1" w:themeShade="A6"/>
+          <w:kern w:val="0"/>
+          <w:sz w:val="20"/>
+          <w:szCs w:val="20"/>
+          <w:lang w:eastAsia="es-CO"/>
+          <w14:ligatures w14:val="none"/>
+        </w:rPr>
+        <w:t>root</w:t>
+      </w:r>
+      <w:proofErr w:type="spellEnd"/>
+      <w:r>
+        <w:rPr>
+          <w:rFonts w:ascii="Courier New" w:eastAsia="Times New Roman" w:hAnsi="Courier New" w:cs="Courier New"/>
+          <w:color w:val="A6A6A6" w:themeColor="background1" w:themeShade="A6"/>
+          <w:kern w:val="0"/>
+          <w:sz w:val="20"/>
+          <w:szCs w:val="20"/>
+          <w:lang w:eastAsia="es-CO"/>
+          <w14:ligatures w14:val="none"/>
+        </w:rPr>
+        <w:t>';</w:t>
+      </w:r>
+    </w:p>
+    <w:p>
+      <w:pPr>
+        <w:tabs>
+          <w:tab w:val="left" w:pos="916"/>
+          <w:tab w:val="left" w:pos="1832"/>
+          <w:tab w:val="left" w:pos="2748"/>
+          <w:tab w:val="left" w:pos="3664"/>
+          <w:tab w:val="left" w:pos="4580"/>
+          <w:tab w:val="left" w:pos="5496"/>
+          <w:tab w:val="left" w:pos="6412"/>
+          <w:tab w:val="left" w:pos="7328"/>
+          <w:tab w:val="left" w:pos="8244"/>
+          <w:tab w:val="left" w:pos="9160"/>
+          <w:tab w:val="left" w:pos="10076"/>
+          <w:tab w:val="left" w:pos="10992"/>
+          <w:tab w:val="left" w:pos="11908"/>
+          <w:tab w:val="left" w:pos="12824"/>
+          <w:tab w:val="left" w:pos="13740"/>
+          <w:tab w:val="left" w:pos="14656"/>
+        </w:tabs>
+        <w:spacing w:after="0" w:line="240" w:lineRule="auto"/>
+        <w:rPr>
+          <w:rFonts w:ascii="Courier New" w:eastAsia="Times New Roman" w:hAnsi="Courier New" w:cs="Courier New"/>
+          <w:color w:val="A6A6A6" w:themeColor="background1" w:themeShade="A6"/>
+          <w:kern w:val="0"/>
+          <w:sz w:val="20"/>
+          <w:szCs w:val="20"/>
+          <w:lang w:eastAsia="es-CO"/>
+          <w14:ligatures w14:val="none"/>
+        </w:rPr>
+      </w:pPr>
+      <w:r>
+        <w:rPr>
+          <w:rFonts w:ascii="Courier New" w:eastAsia="Times New Roman" w:hAnsi="Courier New" w:cs="Courier New"/>
+          <w:color w:val="A6A6A6" w:themeColor="background1" w:themeShade="A6"/>
+          <w:kern w:val="0"/>
+          <w:sz w:val="20"/>
+          <w:szCs w:val="20"/>
+          <w:lang w:eastAsia="es-CO"/>
+          <w14:ligatures w14:val="none"/>
+        </w:rPr>
+        <w:t>// $</w:t>
+      </w:r>
+      <w:proofErr w:type="spellStart"/>
+      <w:proofErr w:type="gramStart"/>
+      <w:r>
+        <w:rPr>
+          <w:rFonts w:ascii="Courier New" w:eastAsia="Times New Roman" w:hAnsi="Courier New" w:cs="Courier New"/>
+          <w:color w:val="A6A6A6" w:themeColor="background1" w:themeShade="A6"/>
+          <w:kern w:val="0"/>
+          <w:sz w:val="20"/>
+          <w:szCs w:val="20"/>
+          <w:lang w:eastAsia="es-CO"/>
+          <w14:ligatures w14:val="none"/>
+        </w:rPr>
+        <w:t>cfg</w:t>
+      </w:r>
+      <w:proofErr w:type="spellEnd"/>
+      <w:r>
+        <w:rPr>
+          <w:rFonts w:ascii="Courier New" w:eastAsia="Times New Roman" w:hAnsi="Courier New" w:cs="Courier New"/>
+          <w:color w:val="A6A6A6" w:themeColor="background1" w:themeShade="A6"/>
+          <w:kern w:val="0"/>
+          <w:sz w:val="20"/>
+          <w:szCs w:val="20"/>
+          <w:lang w:eastAsia="es-CO"/>
+          <w14:ligatures w14:val="none"/>
+        </w:rPr>
+        <w:t>[</w:t>
+      </w:r>
+      <w:proofErr w:type="gramEnd"/>
+      <w:r>
+        <w:rPr>
+          <w:rFonts w:ascii="Courier New" w:eastAsia="Times New Roman" w:hAnsi="Courier New" w:cs="Courier New"/>
+          <w:color w:val="A6A6A6" w:themeColor="background1" w:themeShade="A6"/>
+          <w:kern w:val="0"/>
+          <w:sz w:val="20"/>
+          <w:szCs w:val="20"/>
+          <w:lang w:eastAsia="es-CO"/>
+          <w14:ligatures w14:val="none"/>
+        </w:rPr>
+        <w:t>'Servers'][$i]['</w:t>
+      </w:r>
+      <w:proofErr w:type="spellStart"/>
+      <w:r>
+        <w:rPr>
+          <w:rFonts w:ascii="Courier New" w:eastAsia="Times New Roman" w:hAnsi="Courier New" w:cs="Courier New"/>
+          <w:color w:val="A6A6A6" w:themeColor="background1" w:themeShade="A6"/>
+          <w:kern w:val="0"/>
+          <w:sz w:val="20"/>
+          <w:szCs w:val="20"/>
+          <w:lang w:eastAsia="es-CO"/>
+          <w14:ligatures w14:val="none"/>
+        </w:rPr>
+        <w:t>password</w:t>
+      </w:r>
+      <w:proofErr w:type="spellEnd"/>
+      <w:r>
+        <w:rPr>
+          <w:rFonts w:ascii="Courier New" w:eastAsia="Times New Roman" w:hAnsi="Courier New" w:cs="Courier New"/>
+          <w:color w:val="A6A6A6" w:themeColor="background1" w:themeShade="A6"/>
+          <w:kern w:val="0"/>
+          <w:sz w:val="20"/>
+          <w:szCs w:val="20"/>
+          <w:lang w:eastAsia="es-CO"/>
+          <w14:ligatures w14:val="none"/>
+        </w:rPr>
+        <w:t>'] = '';</w:t>
+      </w:r>
+    </w:p>
+    <w:p>
+      <w:pPr>
+        <w:tabs>
+          <w:tab w:val="left" w:pos="916"/>
+          <w:tab w:val="left" w:pos="1832"/>
+          <w:tab w:val="left" w:pos="2748"/>
+          <w:tab w:val="left" w:pos="3664"/>
+          <w:tab w:val="left" w:pos="4580"/>
+          <w:tab w:val="left" w:pos="5496"/>
+          <w:tab w:val="left" w:pos="6412"/>
+          <w:tab w:val="left" w:pos="7328"/>
+          <w:tab w:val="left" w:pos="8244"/>
+          <w:tab w:val="left" w:pos="9160"/>
+          <w:tab w:val="left" w:pos="10076"/>
+          <w:tab w:val="left" w:pos="10992"/>
+          <w:tab w:val="left" w:pos="11908"/>
+          <w:tab w:val="left" w:pos="12824"/>
+          <w:tab w:val="left" w:pos="13740"/>
+          <w:tab w:val="left" w:pos="14656"/>
+        </w:tabs>
+        <w:spacing w:after="0" w:line="240" w:lineRule="auto"/>
+        <w:rPr>
+          <w:rFonts w:ascii="Courier New" w:eastAsia="Times New Roman" w:hAnsi="Courier New" w:cs="Courier New"/>
+          <w:color w:val="A6A6A6" w:themeColor="background1" w:themeShade="A6"/>
+          <w:kern w:val="0"/>
+          <w:sz w:val="20"/>
+          <w:szCs w:val="20"/>
+          <w:lang w:eastAsia="es-CO"/>
+          <w14:ligatures w14:val="none"/>
+        </w:rPr>
+      </w:pPr>
+      <w:r>
+        <w:rPr>
+          <w:rFonts w:ascii="Courier New" w:eastAsia="Times New Roman" w:hAnsi="Courier New" w:cs="Courier New"/>
+          <w:color w:val="A6A6A6" w:themeColor="background1" w:themeShade="A6"/>
+          <w:kern w:val="0"/>
+          <w:sz w:val="20"/>
+          <w:szCs w:val="20"/>
+          <w:lang w:eastAsia="es-CO"/>
+          <w14:ligatures w14:val="none"/>
+        </w:rPr>
+        <w:t>// $</w:t>
+      </w:r>
+      <w:proofErr w:type="spellStart"/>
+      <w:proofErr w:type="gramStart"/>
+      <w:r>
+        <w:rPr>
+          <w:rFonts w:ascii="Courier New" w:eastAsia="Times New Roman" w:hAnsi="Courier New" w:cs="Courier New"/>
+          <w:color w:val="A6A6A6" w:themeColor="background1" w:themeShade="A6"/>
+          <w:kern w:val="0"/>
+          <w:sz w:val="20"/>
+          <w:szCs w:val="20"/>
+          <w:lang w:eastAsia="es-CO"/>
+          <w14:ligatures w14:val="none"/>
+        </w:rPr>
+        <w:t>cfg</w:t>
+      </w:r>
+      <w:proofErr w:type="spellEnd"/>
+      <w:r>
+        <w:rPr>
+          <w:rFonts w:ascii="Courier New" w:eastAsia="Times New Roman" w:hAnsi="Courier New" w:cs="Courier New"/>
+          <w:color w:val="A6A6A6" w:themeColor="background1" w:themeShade="A6"/>
+          <w:kern w:val="0"/>
+          <w:sz w:val="20"/>
+          <w:szCs w:val="20"/>
+          <w:lang w:eastAsia="es-CO"/>
+          <w14:ligatures w14:val="none"/>
+        </w:rPr>
+        <w:t>[</w:t>
+      </w:r>
+      <w:proofErr w:type="gramEnd"/>
+      <w:r>
+        <w:rPr>
+          <w:rFonts w:ascii="Courier New" w:eastAsia="Times New Roman" w:hAnsi="Courier New" w:cs="Courier New"/>
+          <w:color w:val="A6A6A6" w:themeColor="background1" w:themeShade="A6"/>
+          <w:kern w:val="0"/>
+          <w:sz w:val="20"/>
+          <w:szCs w:val="20"/>
+          <w:lang w:eastAsia="es-CO"/>
+          <w14:ligatures w14:val="none"/>
+        </w:rPr>
+        <w:t>'Servers'][$i]['</w:t>
+      </w:r>
+      <w:proofErr w:type="spellStart"/>
+      <w:r>
+        <w:rPr>
+          <w:rFonts w:ascii="Courier New" w:eastAsia="Times New Roman" w:hAnsi="Courier New" w:cs="Courier New"/>
+          <w:color w:val="A6A6A6" w:themeColor="background1" w:themeShade="A6"/>
+          <w:kern w:val="0"/>
+          <w:sz w:val="20"/>
+          <w:szCs w:val="20"/>
+          <w:lang w:eastAsia="es-CO"/>
+          <w14:ligatures w14:val="none"/>
+        </w:rPr>
+        <w:t>AllowNoPassword</w:t>
+      </w:r>
+      <w:proofErr w:type="spellEnd"/>
+      <w:r>
+        <w:rPr>
+          <w:rFonts w:ascii="Courier New" w:eastAsia="Times New Roman" w:hAnsi="Courier New" w:cs="Courier New"/>
+          <w:color w:val="A6A6A6" w:themeColor="background1" w:themeShade="A6"/>
+          <w:kern w:val="0"/>
+          <w:sz w:val="20"/>
+          <w:szCs w:val="20"/>
+          <w:lang w:eastAsia="es-CO"/>
+          <w14:ligatures w14:val="none"/>
+        </w:rPr>
+        <w:t>'] = true;</w:t>
+      </w:r>
+    </w:p>
+    <w:p>
+      <w:pPr>
+        <w:tabs>
+          <w:tab w:val="left" w:pos="916"/>
+          <w:tab w:val="left" w:pos="1832"/>
+          <w:tab w:val="left" w:pos="2748"/>
+          <w:tab w:val="left" w:pos="3664"/>
+          <w:tab w:val="left" w:pos="4580"/>
+          <w:tab w:val="left" w:pos="5496"/>
+          <w:tab w:val="left" w:pos="6412"/>
+          <w:tab w:val="left" w:pos="7328"/>
+          <w:tab w:val="left" w:pos="8244"/>
+          <w:tab w:val="left" w:pos="9160"/>
+          <w:tab w:val="left" w:pos="10076"/>
+          <w:tab w:val="left" w:pos="10992"/>
+          <w:tab w:val="left" w:pos="11908"/>
+          <w:tab w:val="left" w:pos="12824"/>
+          <w:tab w:val="left" w:pos="13740"/>
+          <w:tab w:val="left" w:pos="14656"/>
+        </w:tabs>
+        <w:spacing w:after="0" w:line="240" w:lineRule="auto"/>
+        <w:rPr>
+          <w:rFonts w:ascii="Courier New" w:eastAsia="Times New Roman" w:hAnsi="Courier New" w:cs="Courier New"/>
+          <w:color w:val="A6A6A6" w:themeColor="background1" w:themeShade="A6"/>
+          <w:kern w:val="0"/>
+          <w:sz w:val="20"/>
+          <w:szCs w:val="20"/>
+          <w:lang w:eastAsia="es-CO"/>
+          <w14:ligatures w14:val="none"/>
+        </w:rPr>
+      </w:pPr>
+    </w:p>
+    <w:p>
+      <w:pPr>
+        <w:tabs>
+          <w:tab w:val="left" w:pos="916"/>
+          <w:tab w:val="left" w:pos="1832"/>
+          <w:tab w:val="left" w:pos="2748"/>
+          <w:tab w:val="left" w:pos="3664"/>
+          <w:tab w:val="left" w:pos="4580"/>
+          <w:tab w:val="left" w:pos="5496"/>
+          <w:tab w:val="left" w:pos="6412"/>
+          <w:tab w:val="left" w:pos="7328"/>
+          <w:tab w:val="left" w:pos="8244"/>
+          <w:tab w:val="left" w:pos="9160"/>
+          <w:tab w:val="left" w:pos="10076"/>
+          <w:tab w:val="left" w:pos="10992"/>
+          <w:tab w:val="left" w:pos="11908"/>
+          <w:tab w:val="left" w:pos="12824"/>
+          <w:tab w:val="left" w:pos="13740"/>
+          <w:tab w:val="left" w:pos="14656"/>
+        </w:tabs>
+        <w:spacing w:after="0" w:line="240" w:lineRule="auto"/>
+        <w:rPr>
+          <w:rFonts w:ascii="Courier New" w:eastAsia="Times New Roman" w:hAnsi="Courier New" w:cs="Courier New"/>
+          <w:color w:val="A6A6A6" w:themeColor="background1" w:themeShade="A6"/>
+          <w:kern w:val="0"/>
+          <w:sz w:val="20"/>
+          <w:szCs w:val="20"/>
+          <w:lang w:eastAsia="es-CO"/>
+          <w14:ligatures w14:val="none"/>
+        </w:rPr>
+      </w:pPr>
+      <w:r>
+        <w:rPr>
+          <w:rFonts w:ascii="Courier New" w:eastAsia="Times New Roman" w:hAnsi="Courier New" w:cs="Courier New"/>
+          <w:color w:val="A6A6A6" w:themeColor="background1" w:themeShade="A6"/>
+          <w:kern w:val="0"/>
+          <w:sz w:val="20"/>
+          <w:szCs w:val="20"/>
+          <w:lang w:eastAsia="es-CO"/>
+          <w14:ligatures w14:val="none"/>
+        </w:rPr>
+        <w:t>// Añadir la nueva configuración de autenticación</w:t>
+      </w:r>
+    </w:p>
+    <w:p>
+      <w:pPr>
+        <w:tabs>
+          <w:tab w:val="left" w:pos="916"/>
+          <w:tab w:val="left" w:pos="1832"/>
+          <w:tab w:val="left" w:pos="2748"/>
+          <w:tab w:val="left" w:pos="3664"/>
+          <w:tab w:val="left" w:pos="4580"/>
+          <w:tab w:val="left" w:pos="5496"/>
+          <w:tab w:val="left" w:pos="6412"/>
+          <w:tab w:val="left" w:pos="7328"/>
+          <w:tab w:val="left" w:pos="8244"/>
+          <w:tab w:val="left" w:pos="9160"/>
+          <w:tab w:val="left" w:pos="10076"/>
+          <w:tab w:val="left" w:pos="10992"/>
+          <w:tab w:val="left" w:pos="11908"/>
+          <w:tab w:val="left" w:pos="12824"/>
+          <w:tab w:val="left" w:pos="13740"/>
+          <w:tab w:val="left" w:pos="14656"/>
+        </w:tabs>
+        <w:spacing w:after="0" w:line="240" w:lineRule="auto"/>
+        <w:rPr>
+          <w:rFonts w:ascii="Courier New" w:eastAsia="Times New Roman" w:hAnsi="Courier New" w:cs="Courier New"/>
+          <w:color w:val="A6A6A6" w:themeColor="background1" w:themeShade="A6"/>
+          <w:kern w:val="0"/>
+          <w:sz w:val="20"/>
+          <w:szCs w:val="20"/>
+          <w:lang w:eastAsia="es-CO"/>
+          <w14:ligatures w14:val="none"/>
+        </w:rPr>
+      </w:pPr>
+      <w:r>
+        <w:rPr>
+          <w:rFonts w:ascii="Courier New" w:eastAsia="Times New Roman" w:hAnsi="Courier New" w:cs="Courier New"/>
+          <w:color w:val="A6A6A6" w:themeColor="background1" w:themeShade="A6"/>
+          <w:kern w:val="0"/>
+          <w:sz w:val="20"/>
+          <w:szCs w:val="20"/>
+          <w:lang w:eastAsia="es-CO"/>
+          <w14:ligatures w14:val="none"/>
+        </w:rPr>
+        <w:t>$</w:t>
+      </w:r>
+      <w:proofErr w:type="spellStart"/>
+      <w:proofErr w:type="gramStart"/>
+      <w:r>
+        <w:rPr>
+          <w:rFonts w:ascii="Courier New" w:eastAsia="Times New Roman" w:hAnsi="Courier New" w:cs="Courier New"/>
+          <w:color w:val="A6A6A6" w:themeColor="background1" w:themeShade="A6"/>
+          <w:kern w:val="0"/>
+          <w:sz w:val="20"/>
+          <w:szCs w:val="20"/>
+          <w:lang w:eastAsia="es-CO"/>
+          <w14:ligatures w14:val="none"/>
+        </w:rPr>
+        <w:t>cfg</w:t>
+      </w:r>
+      <w:proofErr w:type="spellEnd"/>
+      <w:r>
+        <w:rPr>
+          <w:rFonts w:ascii="Courier New" w:eastAsia="Times New Roman" w:hAnsi="Courier New" w:cs="Courier New"/>
+          <w:color w:val="A6A6A6" w:themeColor="background1" w:themeShade="A6"/>
+          <w:kern w:val="0"/>
+          <w:sz w:val="20"/>
+          <w:szCs w:val="20"/>
+          <w:lang w:eastAsia="es-CO"/>
+          <w14:ligatures w14:val="none"/>
+        </w:rPr>
+        <w:t>[</w:t>
+      </w:r>
+      <w:proofErr w:type="gramEnd"/>
+      <w:r>
+        <w:rPr>
+          <w:rFonts w:ascii="Courier New" w:eastAsia="Times New Roman" w:hAnsi="Courier New" w:cs="Courier New"/>
+          <w:color w:val="A6A6A6" w:themeColor="background1" w:themeShade="A6"/>
+          <w:kern w:val="0"/>
+          <w:sz w:val="20"/>
+          <w:szCs w:val="20"/>
+          <w:lang w:eastAsia="es-CO"/>
+          <w14:ligatures w14:val="none"/>
+        </w:rPr>
+        <w:t>'Servers'][$i]['</w:t>
+      </w:r>
+      <w:proofErr w:type="spellStart"/>
+      <w:r>
+        <w:rPr>
+          <w:rFonts w:ascii="Courier New" w:eastAsia="Times New Roman" w:hAnsi="Courier New" w:cs="Courier New"/>
+          <w:color w:val="A6A6A6" w:themeColor="background1" w:themeShade="A6"/>
+          <w:kern w:val="0"/>
+          <w:sz w:val="20"/>
+          <w:szCs w:val="20"/>
+          <w:lang w:eastAsia="es-CO"/>
+          <w14:ligatures w14:val="none"/>
+        </w:rPr>
+        <w:t>auth_type</w:t>
+      </w:r>
+      <w:proofErr w:type="spellEnd"/>
+      <w:r>
+        <w:rPr>
+          <w:rFonts w:ascii="Courier New" w:eastAsia="Times New Roman" w:hAnsi="Courier New" w:cs="Courier New"/>
+          <w:color w:val="A6A6A6" w:themeColor="background1" w:themeShade="A6"/>
+          <w:kern w:val="0"/>
+          <w:sz w:val="20"/>
+          <w:szCs w:val="20"/>
+          <w:lang w:eastAsia="es-CO"/>
+          <w14:ligatures w14:val="none"/>
+        </w:rPr>
+        <w:t>'] = 'cookie';  // Nueva autenticación por cookie</w:t>
+      </w:r>
+    </w:p>
+    <w:p>
+      <w:pPr>
+        <w:tabs>
+          <w:tab w:val="left" w:pos="916"/>
+          <w:tab w:val="left" w:pos="1832"/>
+          <w:tab w:val="left" w:pos="2748"/>
+          <w:tab w:val="left" w:pos="3664"/>
+          <w:tab w:val="left" w:pos="4580"/>
+          <w:tab w:val="left" w:pos="5496"/>
+          <w:tab w:val="left" w:pos="6412"/>
+          <w:tab w:val="left" w:pos="7328"/>
+          <w:tab w:val="left" w:pos="8244"/>
+          <w:tab w:val="left" w:pos="9160"/>
+          <w:tab w:val="left" w:pos="10076"/>
+          <w:tab w:val="left" w:pos="10992"/>
+          <w:tab w:val="left" w:pos="11908"/>
+          <w:tab w:val="left" w:pos="12824"/>
+          <w:tab w:val="left" w:pos="13740"/>
+          <w:tab w:val="left" w:pos="14656"/>
+        </w:tabs>
+        <w:spacing w:after="0" w:line="240" w:lineRule="auto"/>
+        <w:rPr>
+          <w:rFonts w:ascii="Courier New" w:eastAsia="Times New Roman" w:hAnsi="Courier New" w:cs="Courier New"/>
+          <w:color w:val="A6A6A6" w:themeColor="background1" w:themeShade="A6"/>
+          <w:kern w:val="0"/>
+          <w:sz w:val="20"/>
+          <w:szCs w:val="20"/>
+          <w:lang w:eastAsia="es-CO"/>
+          <w14:ligatures w14:val="none"/>
+        </w:rPr>
+      </w:pPr>
+    </w:p>
+    <w:p>
+      <w:pPr>
+        <w:tabs>
+          <w:tab w:val="left" w:pos="916"/>
+          <w:tab w:val="left" w:pos="1832"/>
+          <w:tab w:val="left" w:pos="2748"/>
+          <w:tab w:val="left" w:pos="3664"/>
+          <w:tab w:val="left" w:pos="4580"/>
+          <w:tab w:val="left" w:pos="5496"/>
+          <w:tab w:val="left" w:pos="6412"/>
+          <w:tab w:val="left" w:pos="7328"/>
+          <w:tab w:val="left" w:pos="8244"/>
+          <w:tab w:val="left" w:pos="9160"/>
+          <w:tab w:val="left" w:pos="10076"/>
+          <w:tab w:val="left" w:pos="10992"/>
+          <w:tab w:val="left" w:pos="11908"/>
+          <w:tab w:val="left" w:pos="12824"/>
+          <w:tab w:val="left" w:pos="13740"/>
+          <w:tab w:val="left" w:pos="14656"/>
+        </w:tabs>
+        <w:spacing w:after="0" w:line="240" w:lineRule="auto"/>
+        <w:rPr>
+          <w:rFonts w:ascii="Courier New" w:eastAsia="Times New Roman" w:hAnsi="Courier New" w:cs="Courier New"/>
+          <w:color w:val="A6A6A6" w:themeColor="background1" w:themeShade="A6"/>
+          <w:kern w:val="0"/>
+          <w:sz w:val="20"/>
+          <w:szCs w:val="20"/>
+          <w:lang w:eastAsia="es-CO"/>
+          <w14:ligatures w14:val="none"/>
+        </w:rPr>
+      </w:pPr>
+      <w:r>
+        <w:rPr>
+          <w:rFonts w:ascii="Courier New" w:eastAsia="Times New Roman" w:hAnsi="Courier New" w:cs="Courier New"/>
+          <w:color w:val="A6A6A6" w:themeColor="background1" w:themeShade="A6"/>
+          <w:kern w:val="0"/>
+          <w:sz w:val="20"/>
+          <w:szCs w:val="20"/>
+          <w:lang w:eastAsia="es-CO"/>
+          <w14:ligatures w14:val="none"/>
+        </w:rPr>
+        <w:t>// Las demás configuraciones permanecen igual</w:t>
+      </w:r>
+    </w:p>
+    <w:p>
+      <w:pPr>
+        <w:tabs>
+          <w:tab w:val="left" w:pos="916"/>
+          <w:tab w:val="left" w:pos="1832"/>
+          <w:tab w:val="left" w:pos="2748"/>
+          <w:tab w:val="left" w:pos="3664"/>
+          <w:tab w:val="left" w:pos="4580"/>
+          <w:tab w:val="left" w:pos="5496"/>
+          <w:tab w:val="left" w:pos="6412"/>
+          <w:tab w:val="left" w:pos="7328"/>
+          <w:tab w:val="left" w:pos="8244"/>
+          <w:tab w:val="left" w:pos="9160"/>
+          <w:tab w:val="left" w:pos="10076"/>
+          <w:tab w:val="left" w:pos="10992"/>
+          <w:tab w:val="left" w:pos="11908"/>
+          <w:tab w:val="left" w:pos="12824"/>
+          <w:tab w:val="left" w:pos="13740"/>
+          <w:tab w:val="left" w:pos="14656"/>
+        </w:tabs>
+        <w:spacing w:after="0" w:line="240" w:lineRule="auto"/>
+        <w:rPr>
+          <w:rFonts w:ascii="Courier New" w:eastAsia="Times New Roman" w:hAnsi="Courier New" w:cs="Courier New"/>
+          <w:color w:val="A6A6A6" w:themeColor="background1" w:themeShade="A6"/>
+          <w:kern w:val="0"/>
+          <w:sz w:val="20"/>
+          <w:szCs w:val="20"/>
+          <w:lang w:eastAsia="es-CO"/>
+          <w14:ligatures w14:val="none"/>
+        </w:rPr>
+      </w:pPr>
+      <w:r>
+        <w:rPr>
+          <w:rFonts w:ascii="Courier New" w:eastAsia="Times New Roman" w:hAnsi="Courier New" w:cs="Courier New"/>
+          <w:color w:val="A6A6A6" w:themeColor="background1" w:themeShade="A6"/>
+          <w:kern w:val="0"/>
+          <w:sz w:val="20"/>
+          <w:szCs w:val="20"/>
+          <w:lang w:eastAsia="es-CO"/>
+          <w14:ligatures w14:val="none"/>
+        </w:rPr>
+        <w:t>$</w:t>
+      </w:r>
+      <w:proofErr w:type="spellStart"/>
+      <w:proofErr w:type="gramStart"/>
+      <w:r>
+        <w:rPr>
+          <w:rFonts w:ascii="Courier New" w:eastAsia="Times New Roman" w:hAnsi="Courier New" w:cs="Courier New"/>
+          <w:color w:val="A6A6A6" w:themeColor="background1" w:themeShade="A6"/>
+          <w:kern w:val="0"/>
+          <w:sz w:val="20"/>
+          <w:szCs w:val="20"/>
+          <w:lang w:eastAsia="es-CO"/>
+          <w14:ligatures w14:val="none"/>
+        </w:rPr>
+        <w:t>cfg</w:t>
+      </w:r>
+      <w:proofErr w:type="spellEnd"/>
+      <w:r>
+        <w:rPr>
+          <w:rFonts w:ascii="Courier New" w:eastAsia="Times New Roman" w:hAnsi="Courier New" w:cs="Courier New"/>
+          <w:color w:val="A6A6A6" w:themeColor="background1" w:themeShade="A6"/>
+          <w:kern w:val="0"/>
+          <w:sz w:val="20"/>
+          <w:szCs w:val="20"/>
+          <w:lang w:eastAsia="es-CO"/>
+          <w14:ligatures w14:val="none"/>
+        </w:rPr>
+        <w:t>[</w:t>
+      </w:r>
+      <w:proofErr w:type="gramEnd"/>
+      <w:r>
+        <w:rPr>
+          <w:rFonts w:ascii="Courier New" w:eastAsia="Times New Roman" w:hAnsi="Courier New" w:cs="Courier New"/>
+          <w:color w:val="A6A6A6" w:themeColor="background1" w:themeShade="A6"/>
+          <w:kern w:val="0"/>
+          <w:sz w:val="20"/>
+          <w:szCs w:val="20"/>
+          <w:lang w:eastAsia="es-CO"/>
+          <w14:ligatures w14:val="none"/>
+        </w:rPr>
+        <w:t>'Servers'][$i]['</w:t>
+      </w:r>
+      <w:proofErr w:type="spellStart"/>
+      <w:r>
+        <w:rPr>
+          <w:rFonts w:ascii="Courier New" w:eastAsia="Times New Roman" w:hAnsi="Courier New" w:cs="Courier New"/>
+          <w:color w:val="A6A6A6" w:themeColor="background1" w:themeShade="A6"/>
+          <w:kern w:val="0"/>
+          <w:sz w:val="20"/>
+          <w:szCs w:val="20"/>
+          <w:lang w:eastAsia="es-CO"/>
+          <w14:ligatures w14:val="none"/>
+        </w:rPr>
+        <w:t>extension</w:t>
+      </w:r>
+      <w:proofErr w:type="spellEnd"/>
+      <w:r>
+        <w:rPr>
+          <w:rFonts w:ascii="Courier New" w:eastAsia="Times New Roman" w:hAnsi="Courier New" w:cs="Courier New"/>
+          <w:color w:val="A6A6A6" w:themeColor="background1" w:themeShade="A6"/>
+          <w:kern w:val="0"/>
+          <w:sz w:val="20"/>
+          <w:szCs w:val="20"/>
+          <w:lang w:eastAsia="es-CO"/>
+          <w14:ligatures w14:val="none"/>
+        </w:rPr>
+        <w:t>'] = '</w:t>
+      </w:r>
+      <w:proofErr w:type="spellStart"/>
+      <w:r>
+        <w:rPr>
+          <w:rFonts w:ascii="Courier New" w:eastAsia="Times New Roman" w:hAnsi="Courier New" w:cs="Courier New"/>
+          <w:color w:val="A6A6A6" w:themeColor="background1" w:themeShade="A6"/>
+          <w:kern w:val="0"/>
+          <w:sz w:val="20"/>
+          <w:szCs w:val="20"/>
+          <w:lang w:eastAsia="es-CO"/>
+          <w14:ligatures w14:val="none"/>
+        </w:rPr>
+        <w:t>mysqli</w:t>
+      </w:r>
+      <w:proofErr w:type="spellEnd"/>
+      <w:r>
+        <w:rPr>
+          <w:rFonts w:ascii="Courier New" w:eastAsia="Times New Roman" w:hAnsi="Courier New" w:cs="Courier New"/>
+          <w:color w:val="A6A6A6" w:themeColor="background1" w:themeShade="A6"/>
+          <w:kern w:val="0"/>
+          <w:sz w:val="20"/>
+          <w:szCs w:val="20"/>
+          <w:lang w:eastAsia="es-CO"/>
+          <w14:ligatures w14:val="none"/>
+        </w:rPr>
+        <w:t>';</w:t>
+      </w:r>
+    </w:p>
+    <w:p>
+      <w:pPr>
+        <w:tabs>
+          <w:tab w:val="left" w:pos="916"/>
+          <w:tab w:val="left" w:pos="1832"/>
+          <w:tab w:val="left" w:pos="2748"/>
+          <w:tab w:val="left" w:pos="3664"/>
+          <w:tab w:val="left" w:pos="4580"/>
+          <w:tab w:val="left" w:pos="5496"/>
+          <w:tab w:val="left" w:pos="6412"/>
+          <w:tab w:val="left" w:pos="7328"/>
+          <w:tab w:val="left" w:pos="8244"/>
+          <w:tab w:val="left" w:pos="9160"/>
+          <w:tab w:val="left" w:pos="10076"/>
+          <w:tab w:val="left" w:pos="10992"/>
+          <w:tab w:val="left" w:pos="11908"/>
+          <w:tab w:val="left" w:pos="12824"/>
+          <w:tab w:val="left" w:pos="13740"/>
+          <w:tab w:val="left" w:pos="14656"/>
+        </w:tabs>
+        <w:spacing w:after="0" w:line="240" w:lineRule="auto"/>
+        <w:rPr>
+          <w:rFonts w:ascii="Courier New" w:eastAsia="Times New Roman" w:hAnsi="Courier New" w:cs="Courier New"/>
+          <w:color w:val="A6A6A6" w:themeColor="background1" w:themeShade="A6"/>
+          <w:kern w:val="0"/>
+          <w:sz w:val="20"/>
+          <w:szCs w:val="20"/>
+          <w:lang w:eastAsia="es-CO"/>
+          <w14:ligatures w14:val="none"/>
+        </w:rPr>
+      </w:pPr>
+      <w:r>
+        <w:rPr>
+          <w:rFonts w:ascii="Courier New" w:eastAsia="Times New Roman" w:hAnsi="Courier New" w:cs="Courier New"/>
+          <w:color w:val="A6A6A6" w:themeColor="background1" w:themeShade="A6"/>
+          <w:kern w:val="0"/>
+          <w:sz w:val="20"/>
+          <w:szCs w:val="20"/>
+          <w:lang w:eastAsia="es-CO"/>
+          <w14:ligatures w14:val="none"/>
+        </w:rPr>
+        <w:t>$</w:t>
+      </w:r>
+      <w:proofErr w:type="spellStart"/>
+      <w:proofErr w:type="gramStart"/>
+      <w:r>
+        <w:rPr>
+          <w:rFonts w:ascii="Courier New" w:eastAsia="Times New Roman" w:hAnsi="Courier New" w:cs="Courier New"/>
+          <w:color w:val="A6A6A6" w:themeColor="background1" w:themeShade="A6"/>
+          <w:kern w:val="0"/>
+          <w:sz w:val="20"/>
+          <w:szCs w:val="20"/>
+          <w:lang w:eastAsia="es-CO"/>
+          <w14:ligatures w14:val="none"/>
+        </w:rPr>
+        <w:t>cfg</w:t>
+      </w:r>
+      <w:proofErr w:type="spellEnd"/>
+      <w:r>
+        <w:rPr>
+          <w:rFonts w:ascii="Courier New" w:eastAsia="Times New Roman" w:hAnsi="Courier New" w:cs="Courier New"/>
+          <w:color w:val="A6A6A6" w:themeColor="background1" w:themeShade="A6"/>
+          <w:kern w:val="0"/>
+          <w:sz w:val="20"/>
+          <w:szCs w:val="20"/>
+          <w:lang w:eastAsia="es-CO"/>
+          <w14:ligatures w14:val="none"/>
+        </w:rPr>
+        <w:t>[</w:t>
+      </w:r>
+      <w:proofErr w:type="gramEnd"/>
+      <w:r>
+        <w:rPr>
+          <w:rFonts w:ascii="Courier New" w:eastAsia="Times New Roman" w:hAnsi="Courier New" w:cs="Courier New"/>
+          <w:color w:val="A6A6A6" w:themeColor="background1" w:themeShade="A6"/>
+          <w:kern w:val="0"/>
+          <w:sz w:val="20"/>
+          <w:szCs w:val="20"/>
+          <w:lang w:eastAsia="es-CO"/>
+          <w14:ligatures w14:val="none"/>
+        </w:rPr>
+        <w:t>'</w:t>
+      </w:r>
+      <w:proofErr w:type="spellStart"/>
+      <w:r>
+        <w:rPr>
+          <w:rFonts w:ascii="Courier New" w:eastAsia="Times New Roman" w:hAnsi="Courier New" w:cs="Courier New"/>
+          <w:color w:val="A6A6A6" w:themeColor="background1" w:themeShade="A6"/>
+          <w:kern w:val="0"/>
+          <w:sz w:val="20"/>
+          <w:szCs w:val="20"/>
+          <w:lang w:eastAsia="es-CO"/>
+          <w14:ligatures w14:val="none"/>
+        </w:rPr>
+        <w:t>Lang</w:t>
+      </w:r>
+      <w:proofErr w:type="spellEnd"/>
+      <w:r>
+        <w:rPr>
+          <w:rFonts w:ascii="Courier New" w:eastAsia="Times New Roman" w:hAnsi="Courier New" w:cs="Courier New"/>
+          <w:color w:val="A6A6A6" w:themeColor="background1" w:themeShade="A6"/>
+          <w:kern w:val="0"/>
+          <w:sz w:val="20"/>
+          <w:szCs w:val="20"/>
+          <w:lang w:eastAsia="es-CO"/>
+          <w14:ligatures w14:val="none"/>
+        </w:rPr>
+        <w:t>'] = '';</w:t>
+      </w:r>
+    </w:p>
+    <w:p>
+      <w:pPr>
+        <w:spacing w:before="100" w:beforeAutospacing="1" w:after="100" w:afterAutospacing="1" w:line="240" w:lineRule="auto"/>
+        <w:jc w:val="both"/>
+        <w:rPr>
+          <w:rFonts w:ascii="Times New Roman" w:eastAsia="Times New Roman" w:hAnsi="Times New Roman" w:cs="Times New Roman"/>
+          <w:kern w:val="0"/>
+          <w:sz w:val="24"/>
+          <w:szCs w:val="24"/>
+          <w:lang w:eastAsia="es-CO"/>
+          <w14:ligatures w14:val="none"/>
+        </w:rPr>
+      </w:pPr>
+      <w:r>
+        <w:rPr>
+          <w:rFonts w:ascii="Times New Roman" w:eastAsia="Times New Roman" w:hAnsi="Times New Roman" w:cs="Times New Roman"/>
+          <w:kern w:val="0"/>
+          <w:sz w:val="24"/>
+          <w:szCs w:val="24"/>
+          <w:lang w:eastAsia="es-CO"/>
+          <w14:ligatures w14:val="none"/>
+        </w:rPr>
+        <w:t xml:space="preserve">Este cambio asegura que </w:t>
+      </w:r>
+      <w:proofErr w:type="spellStart"/>
+      <w:r>
+        <w:rPr>
+          <w:rFonts w:ascii="Times New Roman" w:eastAsia="Times New Roman" w:hAnsi="Times New Roman" w:cs="Times New Roman"/>
+          <w:kern w:val="0"/>
+          <w:sz w:val="24"/>
+          <w:szCs w:val="24"/>
+          <w:lang w:eastAsia="es-CO"/>
+          <w14:ligatures w14:val="none"/>
+        </w:rPr>
+        <w:t>phpMyAdmin</w:t>
+      </w:r>
+      <w:proofErr w:type="spellEnd"/>
+      <w:r>
+        <w:rPr>
+          <w:rFonts w:ascii="Times New Roman" w:eastAsia="Times New Roman" w:hAnsi="Times New Roman" w:cs="Times New Roman"/>
+          <w:kern w:val="0"/>
+          <w:sz w:val="24"/>
+          <w:szCs w:val="24"/>
+          <w:lang w:eastAsia="es-CO"/>
+          <w14:ligatures w14:val="none"/>
+        </w:rPr>
+        <w:t xml:space="preserve"> solicite un usuario y contraseña en cada sesión, mejorando la seguridad del acceso al gestor de bases de datos.</w:t>
+      </w:r>
+    </w:p>
+    <w:p>
+      <w:pPr>
+        <w:spacing w:before="100" w:beforeAutospacing="1" w:after="100" w:afterAutospacing="1" w:line="240" w:lineRule="auto"/>
+        <w:jc w:val="both"/>
+        <w:rPr>
+          <w:rFonts w:ascii="Times New Roman" w:eastAsia="Times New Roman" w:hAnsi="Times New Roman" w:cs="Times New Roman"/>
+          <w:kern w:val="0"/>
+          <w:sz w:val="24"/>
+          <w:szCs w:val="24"/>
+          <w:lang w:eastAsia="es-CO"/>
+          <w14:ligatures w14:val="none"/>
+        </w:rPr>
+      </w:pPr>
+      <w:r>
+        <w:rPr>
+          <w:rFonts w:ascii="Times New Roman" w:eastAsia="Times New Roman" w:hAnsi="Times New Roman" w:cs="Times New Roman"/>
+          <w:kern w:val="0"/>
+          <w:sz w:val="24"/>
+          <w:szCs w:val="24"/>
+          <w:lang w:eastAsia="es-CO"/>
+          <w14:ligatures w14:val="none"/>
+        </w:rPr>
+        <w:t xml:space="preserve">En la siguiente ilustración podemos ver </w:t>
+      </w:r>
+      <w:proofErr w:type="spellStart"/>
+      <w:r>
+        <w:rPr>
+          <w:rFonts w:ascii="Times New Roman" w:eastAsia="Times New Roman" w:hAnsi="Times New Roman" w:cs="Times New Roman"/>
+          <w:kern w:val="0"/>
+          <w:sz w:val="24"/>
+          <w:szCs w:val="24"/>
+          <w:lang w:eastAsia="es-CO"/>
+          <w14:ligatures w14:val="none"/>
+        </w:rPr>
+        <w:t>como</w:t>
+      </w:r>
+      <w:proofErr w:type="spellEnd"/>
+      <w:r>
+        <w:rPr>
+          <w:rFonts w:ascii="Times New Roman" w:eastAsia="Times New Roman" w:hAnsi="Times New Roman" w:cs="Times New Roman"/>
+          <w:kern w:val="0"/>
+          <w:sz w:val="24"/>
+          <w:szCs w:val="24"/>
+          <w:lang w:eastAsia="es-CO"/>
+          <w14:ligatures w14:val="none"/>
+        </w:rPr>
+        <w:t xml:space="preserve"> se puede apreciar el control desde la web alojada en el móvil:</w:t>
+      </w:r>
+    </w:p>
+    <w:p>
+      <w:pPr>
+        <w:spacing w:before="100" w:beforeAutospacing="1" w:after="100" w:afterAutospacing="1" w:line="240" w:lineRule="auto"/>
+        <w:jc w:val="both"/>
+        <w:rPr>
+          <w:rFonts w:ascii="Times New Roman" w:eastAsia="Times New Roman" w:hAnsi="Times New Roman" w:cs="Times New Roman"/>
+          <w:kern w:val="0"/>
+          <w:sz w:val="24"/>
+          <w:szCs w:val="24"/>
+          <w:lang w:eastAsia="es-CO"/>
+          <w14:ligatures w14:val="none"/>
+        </w:rPr>
+      </w:pPr>
+      <w:r>
+        <w:rPr>
+          <w:noProof/>
+          <w:lang w:eastAsia="es-CO"/>
+        </w:rPr>
+        <mc:AlternateContent>
+          <mc:Choice Requires="wpg">
+            <w:drawing>
+              <wp:anchor distT="0" distB="0" distL="114300" distR="114300" simplePos="0" relativeHeight="251723776" behindDoc="0" locked="0" layoutInCell="1" allowOverlap="1" wp14:anchorId="5D9CB083" wp14:editId="60051137">
+                <wp:simplePos x="0" y="0"/>
+                <wp:positionH relativeFrom="column">
+                  <wp:posOffset>1033466</wp:posOffset>
+                </wp:positionH>
+                <wp:positionV relativeFrom="paragraph">
+                  <wp:posOffset>397980</wp:posOffset>
+                </wp:positionV>
+                <wp:extent cx="2937815" cy="2884426"/>
+                <wp:effectExtent l="0" t="0" r="0" b="0"/>
+                <wp:wrapTopAndBottom/>
+                <wp:docPr id="8" name="Grupo 8"/>
+                <wp:cNvGraphicFramePr/>
+                <a:graphic xmlns:a="http://schemas.openxmlformats.org/drawingml/2006/main">
+                  <a:graphicData uri="http://schemas.microsoft.com/office/word/2010/wordprocessingGroup">
+                    <wpg:wgp>
+                      <wpg:cNvGrpSpPr/>
+                      <wpg:grpSpPr>
+                        <a:xfrm>
+                          <a:off x="0" y="0"/>
+                          <a:ext cx="2937815" cy="2884426"/>
+                          <a:chOff x="0" y="0"/>
+                          <a:chExt cx="2937815" cy="2884426"/>
+                        </a:xfrm>
+                      </wpg:grpSpPr>
+                      <pic:pic xmlns:pic="http://schemas.openxmlformats.org/drawingml/2006/picture">
+                        <pic:nvPicPr>
+                          <pic:cNvPr id="7" name="Imagen 7"/>
+                          <pic:cNvPicPr>
+                            <a:picLocks noChangeAspect="1"/>
+                          </pic:cNvPicPr>
+                        </pic:nvPicPr>
+                        <pic:blipFill>
+                          <a:blip r:embed="rId39" cstate="print">
+                            <a:extLst>
+                              <a:ext uri="{28A0092B-C50C-407E-A947-70E740481C1C}">
+                                <a14:useLocalDpi xmlns:a14="http://schemas.microsoft.com/office/drawing/2010/main" val="0"/>
+                              </a:ext>
+                            </a:extLst>
+                          </a:blip>
+                          <a:stretch>
+                            <a:fillRect/>
+                          </a:stretch>
+                        </pic:blipFill>
+                        <pic:spPr>
+                          <a:xfrm>
+                            <a:off x="1650670" y="0"/>
+                            <a:ext cx="1287145" cy="2861310"/>
+                          </a:xfrm>
+                          <a:prstGeom prst="rect">
+                            <a:avLst/>
+                          </a:prstGeom>
+                        </pic:spPr>
+                      </pic:pic>
+                      <pic:pic xmlns:pic="http://schemas.openxmlformats.org/drawingml/2006/picture">
+                        <pic:nvPicPr>
+                          <pic:cNvPr id="6" name="Imagen 6"/>
+                          <pic:cNvPicPr>
+                            <a:picLocks noChangeAspect="1"/>
+                          </pic:cNvPicPr>
+                        </pic:nvPicPr>
+                        <pic:blipFill>
+                          <a:blip r:embed="rId40" cstate="print">
+                            <a:extLst>
+                              <a:ext uri="{28A0092B-C50C-407E-A947-70E740481C1C}">
+                                <a14:useLocalDpi xmlns:a14="http://schemas.microsoft.com/office/drawing/2010/main" val="0"/>
+                              </a:ext>
+                            </a:extLst>
+                          </a:blip>
+                          <a:stretch>
+                            <a:fillRect/>
+                          </a:stretch>
+                        </pic:blipFill>
+                        <pic:spPr>
+                          <a:xfrm>
+                            <a:off x="0" y="23751"/>
+                            <a:ext cx="1287145" cy="2860675"/>
+                          </a:xfrm>
+                          <a:prstGeom prst="rect">
+                            <a:avLst/>
+                          </a:prstGeom>
+                        </pic:spPr>
+                      </pic:pic>
+                    </wpg:wgp>
+                  </a:graphicData>
+                </a:graphic>
+              </wp:anchor>
+            </w:drawing>
+          </mc:Choice>
+          <mc:Fallback>
+            <w:pict>
+              <v:group w14:anchorId="6E1F5183" id="Grupo 8" o:spid="_x0000_s1026" style="position:absolute;margin-left:81.4pt;margin-top:31.35pt;width:231.3pt;height:227.1pt;z-index:251723776" coordsize="29378,28844" o:gfxdata="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">
+                <v:shape id="Imagen 7" o:spid="_x0000_s1027" type="#_x0000_t75" style="position:absolute;left:16506;width:12872;height:28613;visibility:visible;mso-wrap-style:square" o:gfxdata="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">
+                  <v:imagedata r:id="rId41" o:title=""/>
+                  <v:path arrowok="t"/>
+                </v:shape>
+                <v:shape id="Imagen 6" o:spid="_x0000_s1028" type="#_x0000_t75" style="position:absolute;top:237;width:12871;height:28607;visibility:visible;mso-wrap-style:square" o:gfxdata="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">
+                  <v:imagedata r:id="rId42" o:title=""/>
+                  <v:path arrowok="t"/>
+                </v:shape>
+                <w10:wrap type="topAndBottom"/>
+              </v:group>
+            </w:pict>
+          </mc:Fallback>
+        </mc:AlternateContent>
+      </w:r>
+    </w:p>
+    <w:p/>
+    <w:p/>
+    <w:p/>
+    <w:p/>
+    <w:p/>
+    <w:p/>
+    <w:p/>
+    <w:p>
+      <w:pPr>
+        <w:pStyle w:val="Ttulo1"/>
+      </w:pPr>
+      <w:r>
+        <w:lastRenderedPageBreak/>
+        <w:t>Integración de servos motores</w:t>
+      </w:r>
+    </w:p>
+    <w:p/>
+    <w:p>
+      <w:r>
+        <w:drawing>
+          <wp:anchor distT="0" distB="0" distL="114300" distR="114300" simplePos="0" relativeHeight="251724800" behindDoc="0" locked="0" layoutInCell="1" allowOverlap="1" wp14:anchorId="784557AC" wp14:editId="3A08BD7A">
+            <wp:simplePos x="0" y="0"/>
+            <wp:positionH relativeFrom="column">
+              <wp:posOffset>1223159</wp:posOffset>
+            </wp:positionH>
+            <wp:positionV relativeFrom="paragraph">
+              <wp:posOffset>392628</wp:posOffset>
+            </wp:positionV>
+            <wp:extent cx="3712079" cy="3635217"/>
+            <wp:effectExtent l="0" t="0" r="3175" b="3810"/>
+            <wp:wrapTopAndBottom/>
+            <wp:docPr id="5" name="Imagen 5"/>
+            <wp:cNvGraphicFramePr>
+              <a:graphicFrameLocks xmlns:a="http://schemas.openxmlformats.org/drawingml/2006/main" noChangeAspect="1"/>
+            </wp:cNvGraphicFramePr>
+            <a:graphic xmlns:a="http://schemas.openxmlformats.org/drawingml/2006/main">
+              <a:graphicData uri="http://schemas.openxmlformats.org/drawingml/2006/picture">
+                <pic:pic xmlns:pic="http://schemas.openxmlformats.org/drawingml/2006/picture">
+                  <pic:nvPicPr>
+                    <pic:cNvPr id="1" name=""/>
+                    <pic:cNvPicPr/>
+                  </pic:nvPicPr>
+                  <pic:blipFill>
+                    <a:blip r:embed="rId43">
+                      <a:extLst>
+                        <a:ext uri="{28A0092B-C50C-407E-A947-70E740481C1C}">
+                          <a14:useLocalDpi xmlns:a14="http://schemas.microsoft.com/office/drawing/2010/main" val="0"/>
+                        </a:ext>
+                      </a:extLst>
+                    </a:blip>
+                    <a:stretch>
+                      <a:fillRect/>
+                    </a:stretch>
+                  </pic:blipFill>
+                  <pic:spPr>
+                    <a:xfrm>
+                      <a:off x="0" y="0"/>
+                      <a:ext cx="3712079" cy="3635217"/>
+                    </a:xfrm>
+                    <a:prstGeom prst="rect">
+                      <a:avLst/>
+                    </a:prstGeom>
+                  </pic:spPr>
+                </pic:pic>
+              </a:graphicData>
+            </a:graphic>
+          </wp:anchor>
+        </w:drawing>
+      </w:r>
+    </w:p>
+    <w:p/>
+    <w:p>
+      <w:hyperlink r:id="rId44" w:history="1">
+        <w:r>
+          <w:rPr>
+            <w:rStyle w:val="Hipervnculo"/>
+          </w:rPr>
+          <w:t>https://www.temu.com/kr/5pcs-sg90-%EB%A7%88%EC%9D%B4%ED%81%AC%EB%A1%9C-%EC%84%9C%EB%B3%B4-%EB%AA%A8%ED%84%B0-%EB%AF%B8%EB%8B%88-%EC%84%9C%EB%B3%B4-sg90-9g-%EC%84%9C%EB%B3%B4-%ED%82%A4%ED%8A%B8-rc-%ED%97%AC%EB%A6%AC%EC%BD%A5%ED%84%B0-%EB%B9%84%ED%96%89%EA%B8%B0-%EC%9E%90%EB%8F%99%EC%B0%A8-%EB%B3%B4%ED%8A%B8-%EB%A1%9C%EB%B4%87-%ED%8C%94-%EC%86%90-%EA%B1%B7%EA%B8%B0-%EC%84%9C%EB%B3%B4-%EB%8F%84%EC%96%B4-%EC%9E%A0%EA%B8%88-%EC%A0%9C%EC%96%B4%EC%99%80-%ED%98%B8%ED%99%98-%EA%B0%80%EB%8A%A5-g-601099513570680.html</w:t>
+        </w:r>
+      </w:hyperlink>
+    </w:p>
+    <w:p/>
+    <w:p>
+      <w:r>
+        <w:rPr>
+          <w:noProof/>
+          <w:lang w:eastAsia="es-CO"/>
+        </w:rPr>
+        <w:lastRenderedPageBreak/>
+        <w:drawing>
+          <wp:inline distT="0" distB="0" distL="0" distR="0" wp14:anchorId="0839E86A" wp14:editId="36EF5939">
+            <wp:extent cx="5612130" cy="5612130"/>
+            <wp:effectExtent l="0" t="0" r="0" b="0"/>
+            <wp:docPr id="9" name="Imagen 9"/>
+            <wp:cNvGraphicFramePr>
+              <a:graphicFrameLocks xmlns:a="http://schemas.openxmlformats.org/drawingml/2006/main" noChangeAspect="1"/>
+            </wp:cNvGraphicFramePr>
+            <a:graphic xmlns:a="http://schemas.openxmlformats.org/drawingml/2006/main">
+              <a:graphicData uri="http://schemas.openxmlformats.org/drawingml/2006/picture">
+                <pic:pic xmlns:pic="http://schemas.openxmlformats.org/drawingml/2006/picture">
+                  <pic:nvPicPr>
+                    <pic:cNvPr id="9" name="190.png"/>
+                    <pic:cNvPicPr/>
+                  </pic:nvPicPr>
+                  <pic:blipFill>
+                    <a:blip r:embed="rId45">
+                      <a:extLst>
+                        <a:ext uri="{28A0092B-C50C-407E-A947-70E740481C1C}">
+                          <a14:useLocalDpi xmlns:a14="http://schemas.microsoft.com/office/drawing/2010/main" val="0"/>
+                        </a:ext>
+                      </a:extLst>
+                    </a:blip>
+                    <a:stretch>
+                      <a:fillRect/>
+                    </a:stretch>
+                  </pic:blipFill>
+                  <pic:spPr>
+                    <a:xfrm>
+                      <a:off x="0" y="0"/>
+                      <a:ext cx="5612130" cy="5612130"/>
+                    </a:xfrm>
+                    <a:prstGeom prst="rect">
+                      <a:avLst/>
+                    </a:prstGeom>
+                  </pic:spPr>
+                </pic:pic>
+              </a:graphicData>
+            </a:graphic>
+          </wp:inline>
+        </w:drawing>
+      </w:r>
+      <w:bookmarkStart w:id="0" w:name="_GoBack"/>
+      <w:bookmarkEnd w:id="0"/>
+    </w:p>
     <w:sectPr>
       <w:pgSz w:w="12240" w:h="15840"/>
       <w:pgMar w:top="1417" w:right="1701" w:bottom="1417" w:left="1701" w:header="708" w:footer="708" w:gutter="0"/>
@@ -3390,7 +6219,7 @@
 </file>
 
 <file path=word/styles.xml><?xml version="1.0" encoding="utf-8"?>
-<w:styles xmlns:mc="http://schemas.openxmlformats.org/markup-compatibility/2006" xmlns:r="http://schemas.openxmlformats.org/officeDocument/2006/relationships" xmlns:w="http://schemas.openxmlformats.org/wordprocessingml/2006/main" xmlns:w14="http://schemas.microsoft.com/office/word/2010/wordml" xmlns:w15="http://schemas.microsoft.com/office/word/2012/wordml" xmlns:w16cex="http://schemas.microsoft.com/office/word/2018/wordml/cex" xmlns:w16cid="http://schemas.microsoft.com/office/word/2016/wordml/cid" xmlns:w16="http://schemas.microsoft.com/office/word/2018/wordml" xmlns:w16du="http://schemas.microsoft.com/office/word/2023/wordml/word16du" xmlns:w16sdtdh="http://schemas.microsoft.com/office/word/2020/wordml/sdtdatahash" xmlns:w16se="http://schemas.microsoft.com/office/word/2015/wordml/symex" mc:Ignorable="w14 w15 w16se w16cid w16 w16cex w16sdtdh w16du">
+<w:styles xmlns:mc="http://schemas.openxmlformats.org/markup-compatibility/2006" xmlns:r="http://schemas.openxmlformats.org/officeDocument/2006/relationships" xmlns:w="http://schemas.openxmlformats.org/wordprocessingml/2006/main" xmlns:w14="http://schemas.microsoft.com/office/word/2010/wordml" xmlns:w15="http://schemas.microsoft.com/office/word/2012/wordml" mc:Ignorable="w14 w15">
   <w:docDefaults>
     <w:rPrDefault>
       <w:rPr>
@@ -3408,7 +6237,7 @@
       </w:pPr>
     </w:pPrDefault>
   </w:docDefaults>
-  <w:latentStyles w:defLockedState="0" w:defUIPriority="99" w:defSemiHidden="0" w:defUnhideWhenUsed="0" w:defQFormat="0" w:count="376">
+  <w:latentStyles w:defLockedState="0" w:defUIPriority="99" w:defSemiHidden="0" w:defUnhideWhenUsed="0" w:defQFormat="0" w:count="371">
     <w:lsdException w:name="Normal" w:uiPriority="0" w:qFormat="1"/>
     <w:lsdException w:name="heading 1" w:uiPriority="9" w:qFormat="1"/>
     <w:lsdException w:name="heading 2" w:semiHidden="1" w:uiPriority="9" w:unhideWhenUsed="1" w:qFormat="1"/>
@@ -3780,16 +6609,54 @@
     <w:lsdException w:name="List Table 5 Dark Accent 6" w:uiPriority="50"/>
     <w:lsdException w:name="List Table 6 Colorful Accent 6" w:uiPriority="51"/>
     <w:lsdException w:name="List Table 7 Colorful Accent 6" w:uiPriority="52"/>
-    <w:lsdException w:name="Mention" w:semiHidden="1" w:unhideWhenUsed="1"/>
-    <w:lsdException w:name="Smart Hyperlink" w:semiHidden="1" w:unhideWhenUsed="1"/>
-    <w:lsdException w:name="Hashtag" w:semiHidden="1" w:unhideWhenUsed="1"/>
-    <w:lsdException w:name="Unresolved Mention" w:semiHidden="1" w:unhideWhenUsed="1"/>
-    <w:lsdException w:name="Smart Link" w:semiHidden="1" w:unhideWhenUsed="1"/>
   </w:latentStyles>
   <w:style w:type="paragraph" w:default="1" w:styleId="Normal">
     <w:name w:val="Normal"/>
     <w:qFormat/>
     <w:rsid w:val="0009032E"/>
+  </w:style>
+  <w:style w:type="paragraph" w:styleId="Ttulo1">
+    <w:name w:val="heading 1"/>
+    <w:basedOn w:val="Normal"/>
+    <w:next w:val="Normal"/>
+    <w:link w:val="Ttulo1Car"/>
+    <w:uiPriority w:val="9"/>
+    <w:qFormat/>
+    <w:rsid w:val="000703BC"/>
+    <w:pPr>
+      <w:keepNext/>
+      <w:keepLines/>
+      <w:spacing w:before="240" w:after="0"/>
+      <w:outlineLvl w:val="0"/>
+    </w:pPr>
+    <w:rPr>
+      <w:rFonts w:asciiTheme="majorHAnsi" w:eastAsiaTheme="majorEastAsia" w:hAnsiTheme="majorHAnsi" w:cstheme="majorBidi"/>
+      <w:color w:val="2F5496" w:themeColor="accent1" w:themeShade="BF"/>
+      <w:sz w:val="32"/>
+      <w:szCs w:val="32"/>
+    </w:rPr>
+  </w:style>
+  <w:style w:type="paragraph" w:styleId="Ttulo2">
+    <w:name w:val="heading 2"/>
+    <w:basedOn w:val="Normal"/>
+    <w:next w:val="Normal"/>
+    <w:link w:val="Ttulo2Car"/>
+    <w:uiPriority w:val="9"/>
+    <w:unhideWhenUsed/>
+    <w:qFormat/>
+    <w:rsid w:val="000703BC"/>
+    <w:pPr>
+      <w:keepNext/>
+      <w:keepLines/>
+      <w:spacing w:before="40" w:after="0"/>
+      <w:outlineLvl w:val="1"/>
+    </w:pPr>
+    <w:rPr>
+      <w:rFonts w:asciiTheme="majorHAnsi" w:eastAsiaTheme="majorEastAsia" w:hAnsiTheme="majorHAnsi" w:cstheme="majorBidi"/>
+      <w:color w:val="2F5496" w:themeColor="accent1" w:themeShade="BF"/>
+      <w:sz w:val="26"/>
+      <w:szCs w:val="26"/>
+    </w:rPr>
   </w:style>
   <w:style w:type="character" w:default="1" w:styleId="Fuentedeprrafopredeter">
     <w:name w:val="Default Paragraph Font"/>
@@ -3817,6 +6684,173 @@
     <w:uiPriority w:val="99"/>
     <w:semiHidden/>
     <w:unhideWhenUsed/>
+  </w:style>
+  <w:style w:type="character" w:styleId="Textoennegrita">
+    <w:name w:val="Strong"/>
+    <w:basedOn w:val="Fuentedeprrafopredeter"/>
+    <w:uiPriority w:val="22"/>
+    <w:qFormat/>
+    <w:rsid w:val="000703BC"/>
+    <w:rPr>
+      <w:b/>
+      <w:bCs/>
+    </w:rPr>
+  </w:style>
+  <w:style w:type="paragraph" w:styleId="NormalWeb">
+    <w:name w:val="Normal (Web)"/>
+    <w:basedOn w:val="Normal"/>
+    <w:uiPriority w:val="99"/>
+    <w:unhideWhenUsed/>
+    <w:rsid w:val="000703BC"/>
+    <w:pPr>
+      <w:spacing w:before="100" w:beforeAutospacing="1" w:after="100" w:afterAutospacing="1" w:line="240" w:lineRule="auto"/>
+    </w:pPr>
+    <w:rPr>
+      <w:rFonts w:ascii="Times New Roman" w:eastAsia="Times New Roman" w:hAnsi="Times New Roman" w:cs="Times New Roman"/>
+      <w:kern w:val="0"/>
+      <w:sz w:val="24"/>
+      <w:szCs w:val="24"/>
+      <w:lang w:eastAsia="es-CO"/>
+      <w14:ligatures w14:val="none"/>
+    </w:rPr>
+  </w:style>
+  <w:style w:type="character" w:styleId="CdigoHTML">
+    <w:name w:val="HTML Code"/>
+    <w:basedOn w:val="Fuentedeprrafopredeter"/>
+    <w:uiPriority w:val="99"/>
+    <w:semiHidden/>
+    <w:unhideWhenUsed/>
+    <w:rsid w:val="000703BC"/>
+    <w:rPr>
+      <w:rFonts w:ascii="Courier New" w:eastAsia="Times New Roman" w:hAnsi="Courier New" w:cs="Courier New"/>
+      <w:sz w:val="20"/>
+      <w:szCs w:val="20"/>
+    </w:rPr>
+  </w:style>
+  <w:style w:type="paragraph" w:styleId="HTMLconformatoprevio">
+    <w:name w:val="HTML Preformatted"/>
+    <w:basedOn w:val="Normal"/>
+    <w:link w:val="HTMLconformatoprevioCar"/>
+    <w:uiPriority w:val="99"/>
+    <w:semiHidden/>
+    <w:unhideWhenUsed/>
+    <w:rsid w:val="000703BC"/>
+    <w:pPr>
+      <w:tabs>
+        <w:tab w:val="left" w:pos="916"/>
+        <w:tab w:val="left" w:pos="1832"/>
+        <w:tab w:val="left" w:pos="2748"/>
+        <w:tab w:val="left" w:pos="3664"/>
+        <w:tab w:val="left" w:pos="4580"/>
+        <w:tab w:val="left" w:pos="5496"/>
+        <w:tab w:val="left" w:pos="6412"/>
+        <w:tab w:val="left" w:pos="7328"/>
+        <w:tab w:val="left" w:pos="8244"/>
+        <w:tab w:val="left" w:pos="9160"/>
+        <w:tab w:val="left" w:pos="10076"/>
+        <w:tab w:val="left" w:pos="10992"/>
+        <w:tab w:val="left" w:pos="11908"/>
+        <w:tab w:val="left" w:pos="12824"/>
+        <w:tab w:val="left" w:pos="13740"/>
+        <w:tab w:val="left" w:pos="14656"/>
+      </w:tabs>
+      <w:spacing w:after="0" w:line="240" w:lineRule="auto"/>
+    </w:pPr>
+    <w:rPr>
+      <w:rFonts w:ascii="Courier New" w:eastAsia="Times New Roman" w:hAnsi="Courier New" w:cs="Courier New"/>
+      <w:kern w:val="0"/>
+      <w:sz w:val="20"/>
+      <w:szCs w:val="20"/>
+      <w:lang w:eastAsia="es-CO"/>
+      <w14:ligatures w14:val="none"/>
+    </w:rPr>
+  </w:style>
+  <w:style w:type="character" w:customStyle="1" w:styleId="HTMLconformatoprevioCar">
+    <w:name w:val="HTML con formato previo Car"/>
+    <w:basedOn w:val="Fuentedeprrafopredeter"/>
+    <w:link w:val="HTMLconformatoprevio"/>
+    <w:uiPriority w:val="99"/>
+    <w:semiHidden/>
+    <w:rsid w:val="000703BC"/>
+    <w:rPr>
+      <w:rFonts w:ascii="Courier New" w:eastAsia="Times New Roman" w:hAnsi="Courier New" w:cs="Courier New"/>
+      <w:kern w:val="0"/>
+      <w:sz w:val="20"/>
+      <w:szCs w:val="20"/>
+      <w:lang w:eastAsia="es-CO"/>
+      <w14:ligatures w14:val="none"/>
+    </w:rPr>
+  </w:style>
+  <w:style w:type="character" w:customStyle="1" w:styleId="hljs-variable">
+    <w:name w:val="hljs-variable"/>
+    <w:basedOn w:val="Fuentedeprrafopredeter"/>
+    <w:rsid w:val="000703BC"/>
+  </w:style>
+  <w:style w:type="character" w:customStyle="1" w:styleId="hljs-string">
+    <w:name w:val="hljs-string"/>
+    <w:basedOn w:val="Fuentedeprrafopredeter"/>
+    <w:rsid w:val="000703BC"/>
+  </w:style>
+  <w:style w:type="character" w:customStyle="1" w:styleId="hljs-comment">
+    <w:name w:val="hljs-comment"/>
+    <w:basedOn w:val="Fuentedeprrafopredeter"/>
+    <w:rsid w:val="000703BC"/>
+  </w:style>
+  <w:style w:type="character" w:customStyle="1" w:styleId="Ttulo2Car">
+    <w:name w:val="Título 2 Car"/>
+    <w:basedOn w:val="Fuentedeprrafopredeter"/>
+    <w:link w:val="Ttulo2"/>
+    <w:uiPriority w:val="9"/>
+    <w:rsid w:val="000703BC"/>
+    <w:rPr>
+      <w:rFonts w:asciiTheme="majorHAnsi" w:eastAsiaTheme="majorEastAsia" w:hAnsiTheme="majorHAnsi" w:cstheme="majorBidi"/>
+      <w:color w:val="2F5496" w:themeColor="accent1" w:themeShade="BF"/>
+      <w:sz w:val="26"/>
+      <w:szCs w:val="26"/>
+    </w:rPr>
+  </w:style>
+  <w:style w:type="character" w:customStyle="1" w:styleId="Ttulo1Car">
+    <w:name w:val="Título 1 Car"/>
+    <w:basedOn w:val="Fuentedeprrafopredeter"/>
+    <w:link w:val="Ttulo1"/>
+    <w:uiPriority w:val="9"/>
+    <w:rsid w:val="000703BC"/>
+    <w:rPr>
+      <w:rFonts w:asciiTheme="majorHAnsi" w:eastAsiaTheme="majorEastAsia" w:hAnsiTheme="majorHAnsi" w:cstheme="majorBidi"/>
+      <w:color w:val="2F5496" w:themeColor="accent1" w:themeShade="BF"/>
+      <w:sz w:val="32"/>
+      <w:szCs w:val="32"/>
+    </w:rPr>
+  </w:style>
+  <w:style w:type="paragraph" w:styleId="Descripcin">
+    <w:name w:val="caption"/>
+    <w:basedOn w:val="Normal"/>
+    <w:next w:val="Normal"/>
+    <w:uiPriority w:val="35"/>
+    <w:unhideWhenUsed/>
+    <w:qFormat/>
+    <w:rsid w:val="000703BC"/>
+    <w:pPr>
+      <w:spacing w:after="200" w:line="240" w:lineRule="auto"/>
+    </w:pPr>
+    <w:rPr>
+      <w:i/>
+      <w:iCs/>
+      <w:color w:val="44546A" w:themeColor="text2"/>
+      <w:sz w:val="18"/>
+      <w:szCs w:val="18"/>
+    </w:rPr>
+  </w:style>
+  <w:style w:type="character" w:styleId="Hipervnculo">
+    <w:name w:val="Hyperlink"/>
+    <w:basedOn w:val="Fuentedeprrafopredeter"/>
+    <w:uiPriority w:val="99"/>
+    <w:unhideWhenUsed/>
+    <w:rsid w:val="004C0015"/>
+    <w:rPr>
+      <w:color w:val="0563C1" w:themeColor="hyperlink"/>
+      <w:u w:val="single"/>
+    </w:rPr>
   </w:style>
 </w:styles>
 </file>

</xml_diff>